<commit_message>
updates to linked read results
</commit_message>
<xml_diff>
--- a/reports/2021/2021_A19-1844.docx
+++ b/reports/2021/2021_A19-1844.docx
@@ -2505,27 +2505,55 @@
         <w:rPr>
           <w:rFonts w:ascii="Times New Roman" w:eastAsia="Times New Roman" w:hAnsi="Times New Roman" w:cs="Times New Roman"/>
         </w:rPr>
-        <w:t xml:space="preserve">Previous RAD-based estimates of genome size predicted the genome to be approximately 1.2Gb. We acquired </w:t>
-      </w:r>
-      <w:commentRangeStart w:id="1"/>
-      <w:r>
-        <w:rPr>
-          <w:rFonts w:ascii="Times New Roman" w:eastAsia="Times New Roman" w:hAnsi="Times New Roman" w:cs="Times New Roman"/>
-        </w:rPr>
-        <w:t>XX</w:t>
-      </w:r>
-      <w:commentRangeEnd w:id="1"/>
-      <w:r>
-        <w:rPr>
-          <w:rStyle w:val="CommentReference"/>
-        </w:rPr>
-        <w:commentReference w:id="1"/>
-      </w:r>
-      <w:r>
-        <w:rPr>
-          <w:rFonts w:ascii="Times New Roman" w:eastAsia="Times New Roman" w:hAnsi="Times New Roman" w:cs="Times New Roman"/>
-        </w:rPr>
-        <w:t xml:space="preserve"> bases for an estimated 80x. However, when we received the linked-read sequencing data we used a </w:t>
+        <w:t xml:space="preserve">Previous RAD-based estimates of genome size predicted the genome to be approximately </w:t>
+      </w:r>
+      <w:r>
+        <w:rPr>
+          <w:rFonts w:ascii="Times New Roman" w:eastAsia="Times New Roman" w:hAnsi="Times New Roman" w:cs="Times New Roman"/>
+        </w:rPr>
+        <w:t>0.6</w:t>
+      </w:r>
+      <w:r>
+        <w:rPr>
+          <w:rFonts w:ascii="Times New Roman" w:eastAsia="Times New Roman" w:hAnsi="Times New Roman" w:cs="Times New Roman"/>
+        </w:rPr>
+        <w:t xml:space="preserve">Gb. </w:t>
+      </w:r>
+      <w:r>
+        <w:rPr>
+          <w:rFonts w:ascii="Times New Roman" w:eastAsia="Times New Roman" w:hAnsi="Times New Roman" w:cs="Times New Roman"/>
+        </w:rPr>
+        <w:t xml:space="preserve">Since we acquire sufficient HMW DNA from the female individual first, we used the previous RAD estimate of genome size to generate a projected 80x coverage of data, or roughly </w:t>
+      </w:r>
+      <w:r>
+        <w:rPr>
+          <w:rFonts w:ascii="Times New Roman" w:eastAsia="Times New Roman" w:hAnsi="Times New Roman" w:cs="Times New Roman"/>
+        </w:rPr>
+        <w:t>45</w:t>
+      </w:r>
+      <w:r>
+        <w:rPr>
+          <w:rFonts w:ascii="Times New Roman" w:eastAsia="Times New Roman" w:hAnsi="Times New Roman" w:cs="Times New Roman"/>
+        </w:rPr>
+        <w:t xml:space="preserve"> </w:t>
+      </w:r>
+      <w:r>
+        <w:rPr>
+          <w:rFonts w:ascii="Times New Roman" w:eastAsia="Times New Roman" w:hAnsi="Times New Roman" w:cs="Times New Roman"/>
+        </w:rPr>
+        <w:t>g</w:t>
+      </w:r>
+      <w:r>
+        <w:rPr>
+          <w:rFonts w:ascii="Times New Roman" w:eastAsia="Times New Roman" w:hAnsi="Times New Roman" w:cs="Times New Roman"/>
+        </w:rPr>
+        <w:t xml:space="preserve">igabytes of raw sequencing data. </w:t>
+      </w:r>
+      <w:r>
+        <w:rPr>
+          <w:rFonts w:ascii="Times New Roman" w:eastAsia="Times New Roman" w:hAnsi="Times New Roman" w:cs="Times New Roman"/>
+        </w:rPr>
+        <w:t xml:space="preserve">However, when we received the linked-read sequencing data we used a </w:t>
       </w:r>
       <w:proofErr w:type="spellStart"/>
       <w:r>
@@ -2539,27 +2567,118 @@
         <w:rPr>
           <w:rFonts w:ascii="Times New Roman" w:eastAsia="Times New Roman" w:hAnsi="Times New Roman" w:cs="Times New Roman"/>
         </w:rPr>
-        <w:t xml:space="preserve"> based estimation technique to estimate a genome size of 0.9Gb. As such, we sequenced the male assembly to roughly 120x coverage. We amended the amount of data generated to </w:t>
-      </w:r>
-      <w:commentRangeStart w:id="2"/>
-      <w:r>
-        <w:rPr>
-          <w:rFonts w:ascii="Times New Roman" w:eastAsia="Times New Roman" w:hAnsi="Times New Roman" w:cs="Times New Roman"/>
-        </w:rPr>
-        <w:t>XX</w:t>
-      </w:r>
-      <w:commentRangeEnd w:id="2"/>
-      <w:r>
-        <w:rPr>
-          <w:rStyle w:val="CommentReference"/>
-        </w:rPr>
-        <w:commentReference w:id="2"/>
-      </w:r>
-      <w:r>
-        <w:rPr>
-          <w:rFonts w:ascii="Times New Roman" w:eastAsia="Times New Roman" w:hAnsi="Times New Roman" w:cs="Times New Roman"/>
-        </w:rPr>
-        <w:t xml:space="preserve"> and sequenced the female sample to roughly 80x coverage (Table 3).</w:t>
+        <w:t xml:space="preserve"> based estimation technique </w:t>
+      </w:r>
+      <w:r>
+        <w:rPr>
+          <w:rFonts w:ascii="Times New Roman" w:eastAsia="Times New Roman" w:hAnsi="Times New Roman" w:cs="Times New Roman"/>
+        </w:rPr>
+        <w:t xml:space="preserve">through </w:t>
+      </w:r>
+      <w:proofErr w:type="spellStart"/>
+      <w:r>
+        <w:rPr>
+          <w:rFonts w:ascii="Times New Roman" w:eastAsia="Times New Roman" w:hAnsi="Times New Roman" w:cs="Times New Roman"/>
+        </w:rPr>
+        <w:t>Genomescope</w:t>
+      </w:r>
+      <w:proofErr w:type="spellEnd"/>
+      <w:r>
+        <w:rPr>
+          <w:rFonts w:ascii="Times New Roman" w:eastAsia="Times New Roman" w:hAnsi="Times New Roman" w:cs="Times New Roman"/>
+        </w:rPr>
+        <w:t xml:space="preserve"> &lt;CITE&gt; </w:t>
+      </w:r>
+      <w:r>
+        <w:rPr>
+          <w:rFonts w:ascii="Times New Roman" w:eastAsia="Times New Roman" w:hAnsi="Times New Roman" w:cs="Times New Roman"/>
+        </w:rPr>
+        <w:t>to estimate a genome size of 0.</w:t>
+      </w:r>
+      <w:r>
+        <w:rPr>
+          <w:rFonts w:ascii="Times New Roman" w:eastAsia="Times New Roman" w:hAnsi="Times New Roman" w:cs="Times New Roman"/>
+        </w:rPr>
+        <w:t>45</w:t>
+      </w:r>
+      <w:r>
+        <w:rPr>
+          <w:rFonts w:ascii="Times New Roman" w:eastAsia="Times New Roman" w:hAnsi="Times New Roman" w:cs="Times New Roman"/>
+        </w:rPr>
+        <w:t xml:space="preserve">Gb. As such, we sequenced the </w:t>
+      </w:r>
+      <w:r>
+        <w:rPr>
+          <w:rFonts w:ascii="Times New Roman" w:eastAsia="Times New Roman" w:hAnsi="Times New Roman" w:cs="Times New Roman"/>
+        </w:rPr>
+        <w:t>fe</w:t>
+      </w:r>
+      <w:r>
+        <w:rPr>
+          <w:rFonts w:ascii="Times New Roman" w:eastAsia="Times New Roman" w:hAnsi="Times New Roman" w:cs="Times New Roman"/>
+        </w:rPr>
+        <w:t xml:space="preserve">male assembly to roughly </w:t>
+      </w:r>
+      <w:r>
+        <w:rPr>
+          <w:rFonts w:ascii="Times New Roman" w:eastAsia="Times New Roman" w:hAnsi="Times New Roman" w:cs="Times New Roman"/>
+        </w:rPr>
+        <w:lastRenderedPageBreak/>
+        <w:t>120x coverage. We amended the amount of data generated</w:t>
+      </w:r>
+      <w:r>
+        <w:rPr>
+          <w:rFonts w:ascii="Times New Roman" w:eastAsia="Times New Roman" w:hAnsi="Times New Roman" w:cs="Times New Roman"/>
+        </w:rPr>
+        <w:t xml:space="preserve"> for the </w:t>
+      </w:r>
+      <w:r>
+        <w:rPr>
+          <w:rFonts w:ascii="Times New Roman" w:eastAsia="Times New Roman" w:hAnsi="Times New Roman" w:cs="Times New Roman"/>
+        </w:rPr>
+        <w:t>male linked-read</w:t>
+      </w:r>
+      <w:r>
+        <w:rPr>
+          <w:rFonts w:ascii="Times New Roman" w:eastAsia="Times New Roman" w:hAnsi="Times New Roman" w:cs="Times New Roman"/>
+        </w:rPr>
+        <w:t xml:space="preserve"> sequencing run</w:t>
+      </w:r>
+      <w:r>
+        <w:rPr>
+          <w:rFonts w:ascii="Times New Roman" w:eastAsia="Times New Roman" w:hAnsi="Times New Roman" w:cs="Times New Roman"/>
+        </w:rPr>
+        <w:t xml:space="preserve"> to</w:t>
+      </w:r>
+      <w:r>
+        <w:rPr>
+          <w:rFonts w:ascii="Times New Roman" w:eastAsia="Times New Roman" w:hAnsi="Times New Roman" w:cs="Times New Roman"/>
+        </w:rPr>
+        <w:t xml:space="preserve"> produce roughly 30</w:t>
+      </w:r>
+      <w:r>
+        <w:rPr>
+          <w:rFonts w:ascii="Times New Roman" w:eastAsia="Times New Roman" w:hAnsi="Times New Roman" w:cs="Times New Roman"/>
+        </w:rPr>
+        <w:t xml:space="preserve"> gigabytes</w:t>
+      </w:r>
+      <w:r>
+        <w:rPr>
+          <w:rFonts w:ascii="Times New Roman" w:eastAsia="Times New Roman" w:hAnsi="Times New Roman" w:cs="Times New Roman"/>
+        </w:rPr>
+        <w:t xml:space="preserve"> of sequencing data </w:t>
+      </w:r>
+      <w:r>
+        <w:rPr>
+          <w:rFonts w:ascii="Times New Roman" w:eastAsia="Times New Roman" w:hAnsi="Times New Roman" w:cs="Times New Roman"/>
+        </w:rPr>
+        <w:t>for</w:t>
+      </w:r>
+      <w:r>
+        <w:rPr>
+          <w:rFonts w:ascii="Times New Roman" w:eastAsia="Times New Roman" w:hAnsi="Times New Roman" w:cs="Times New Roman"/>
+        </w:rPr>
+        <w:t xml:space="preserve"> roughly 80x coverage (Table 3).</w:t>
       </w:r>
     </w:p>
     <w:p>
@@ -3458,7 +3577,14 @@
         <w:rPr>
           <w:rFonts w:ascii="Times New Roman" w:eastAsia="Times New Roman" w:hAnsi="Times New Roman" w:cs="Times New Roman"/>
         </w:rPr>
-        <w:t xml:space="preserve">We have included female plots to provide a comprehensive view of all quality metrics in the linked-read sequencing for this project. </w:t>
+        <w:t>We have included female plots to provide a comprehensive view of all quality metrics in the linked-</w:t>
+      </w:r>
+      <w:r>
+        <w:rPr>
+          <w:rFonts w:ascii="Times New Roman" w:eastAsia="Times New Roman" w:hAnsi="Times New Roman" w:cs="Times New Roman"/>
+        </w:rPr>
+        <w:lastRenderedPageBreak/>
+        <w:t xml:space="preserve">read sequencing for this project. </w:t>
       </w:r>
       <w:r>
         <w:rPr>
@@ -3508,7 +3634,6 @@
         <w:rPr>
           <w:rFonts w:ascii="Times New Roman" w:eastAsia="Times New Roman" w:hAnsi="Times New Roman" w:cs="Times New Roman"/>
         </w:rPr>
-        <w:lastRenderedPageBreak/>
         <w:t>4A</w:t>
       </w:r>
       <w:r>
@@ -4264,7 +4389,6 @@
         <w:rPr>
           <w:rFonts w:ascii="Times" w:hAnsi="Times"/>
         </w:rPr>
-        <w:lastRenderedPageBreak/>
         <w:t>Tissue samples were collected from captive male and female fish 600 days post hatch (</w:t>
       </w:r>
       <w:proofErr w:type="spellStart"/>
@@ -4854,7 +4978,7 @@
           <w:rFonts w:ascii="Times New Roman" w:eastAsia="Times New Roman" w:hAnsi="Times New Roman" w:cs="Times New Roman"/>
         </w:rPr>
       </w:pPr>
-      <w:commentRangeStart w:id="3"/>
+      <w:commentRangeStart w:id="1"/>
       <w:r>
         <w:rPr>
           <w:rFonts w:ascii="Times New Roman" w:eastAsia="Times New Roman" w:hAnsi="Times New Roman" w:cs="Times New Roman"/>
@@ -5081,14 +5205,14 @@
         <w:rPr>
           <w:rFonts w:ascii="Times New Roman" w:eastAsia="Times New Roman" w:hAnsi="Times New Roman" w:cs="Times New Roman"/>
         </w:rPr>
-        <w:t xml:space="preserve">, (where k is equal to a specified sequence length), and plots out frequencies, or comparisons, to visually inspect the data for </w:t>
+        <w:t xml:space="preserve">, (where k is equal to a specified </w:t>
       </w:r>
       <w:r>
         <w:rPr>
           <w:rFonts w:ascii="Times New Roman" w:eastAsia="Times New Roman" w:hAnsi="Times New Roman" w:cs="Times New Roman"/>
         </w:rPr>
         <w:lastRenderedPageBreak/>
-        <w:t xml:space="preserve">quality issues. </w:t>
+        <w:t xml:space="preserve">sequence length), and plots out frequencies, or comparisons, to visually inspect the data for quality issues. </w:t>
       </w:r>
       <w:r>
         <w:rPr>
@@ -5096,12 +5220,12 @@
         </w:rPr>
         <w:t>All bioinformatics work was conducted on the UC Davis farm compute cluster (the farm).</w:t>
       </w:r>
-      <w:commentRangeEnd w:id="3"/>
+      <w:commentRangeEnd w:id="1"/>
       <w:r>
         <w:rPr>
           <w:rStyle w:val="CommentReference"/>
         </w:rPr>
-        <w:commentReference w:id="3"/>
+        <w:commentReference w:id="1"/>
       </w:r>
     </w:p>
     <w:p>
@@ -5813,151 +5937,808 @@
           <w:b/>
           <w:bCs/>
         </w:rPr>
+        <w:t>Library Prep &amp; Sequencing</w:t>
+      </w:r>
+    </w:p>
+    <w:p>
+      <w:pPr>
+        <w:rPr>
+          <w:rFonts w:ascii="Times" w:hAnsi="Times"/>
+        </w:rPr>
+      </w:pPr>
+      <w:r>
+        <w:rPr>
+          <w:rFonts w:ascii="Times" w:hAnsi="Times"/>
+        </w:rPr>
+        <w:t xml:space="preserve">One male fish was used for all sequencing used for the male assembly. Due to the low concentration of HMW DNA two separate female fish were used to acquire enough genomic DNA for all the three different sequencing types. </w:t>
+      </w:r>
+    </w:p>
+    <w:p>
+      <w:pPr>
+        <w:rPr>
+          <w:rFonts w:ascii="Times New Roman" w:eastAsia="Times New Roman" w:hAnsi="Times New Roman" w:cs="Times New Roman"/>
+        </w:rPr>
+      </w:pPr>
+    </w:p>
+    <w:p>
+      <w:pPr>
+        <w:rPr>
+          <w:rFonts w:ascii="Times New Roman" w:eastAsia="Times New Roman" w:hAnsi="Times New Roman" w:cs="Times New Roman"/>
+        </w:rPr>
+      </w:pPr>
+      <w:r>
+        <w:rPr>
+          <w:rFonts w:ascii="Times New Roman" w:eastAsia="Times New Roman" w:hAnsi="Times New Roman" w:cs="Times New Roman"/>
+          <w:i/>
+          <w:iCs/>
+        </w:rPr>
+        <w:t>Linked reads</w:t>
+      </w:r>
+    </w:p>
+    <w:p>
+      <w:pPr>
+        <w:rPr>
+          <w:rFonts w:ascii="Times New Roman" w:eastAsia="Times New Roman" w:hAnsi="Times New Roman" w:cs="Times New Roman"/>
+        </w:rPr>
+      </w:pPr>
+      <w:proofErr w:type="spellStart"/>
+      <w:r>
+        <w:rPr>
+          <w:rFonts w:ascii="Times New Roman" w:eastAsia="Times New Roman" w:hAnsi="Times New Roman" w:cs="Times New Roman"/>
+        </w:rPr>
+        <w:t>Tktktkt</w:t>
+      </w:r>
+      <w:proofErr w:type="spellEnd"/>
+      <w:r>
+        <w:rPr>
+          <w:rFonts w:ascii="Times New Roman" w:eastAsia="Times New Roman" w:hAnsi="Times New Roman" w:cs="Times New Roman"/>
+        </w:rPr>
+        <w:t xml:space="preserve"> report coverage</w:t>
+      </w:r>
+    </w:p>
+    <w:p>
+      <w:pPr>
+        <w:rPr>
+          <w:rFonts w:ascii="Times New Roman" w:eastAsia="Times New Roman" w:hAnsi="Times New Roman" w:cs="Times New Roman"/>
+        </w:rPr>
+      </w:pPr>
+      <w:r>
+        <w:rPr>
+          <w:rFonts w:ascii="Times New Roman" w:eastAsia="Times New Roman" w:hAnsi="Times New Roman" w:cs="Times New Roman"/>
+          <w:i/>
+          <w:iCs/>
+        </w:rPr>
+        <w:t>Long reads</w:t>
+      </w:r>
+    </w:p>
+    <w:p>
+      <w:pPr>
+        <w:rPr>
+          <w:rFonts w:ascii="Times New Roman" w:eastAsia="Times New Roman" w:hAnsi="Times New Roman" w:cs="Times New Roman"/>
+        </w:rPr>
+      </w:pPr>
+      <w:proofErr w:type="spellStart"/>
+      <w:r>
+        <w:rPr>
+          <w:rFonts w:ascii="Times New Roman" w:eastAsia="Times New Roman" w:hAnsi="Times New Roman" w:cs="Times New Roman"/>
+        </w:rPr>
+        <w:t>tktktktk</w:t>
+      </w:r>
+      <w:proofErr w:type="spellEnd"/>
+      <w:r>
+        <w:rPr>
+          <w:rFonts w:ascii="Times New Roman" w:eastAsia="Times New Roman" w:hAnsi="Times New Roman" w:cs="Times New Roman"/>
+          <w:lang w:val="en"/>
+        </w:rPr>
+        <w:t xml:space="preserve"> </w:t>
+      </w:r>
+      <w:r>
+        <w:rPr>
+          <w:rFonts w:ascii="Times New Roman" w:eastAsia="Times New Roman" w:hAnsi="Times New Roman" w:cs="Times New Roman"/>
+        </w:rPr>
+        <w:t>give coverage</w:t>
+      </w:r>
+    </w:p>
+    <w:p>
+      <w:pPr>
+        <w:rPr>
+          <w:rFonts w:ascii="Times" w:hAnsi="Times"/>
+        </w:rPr>
+      </w:pPr>
+      <w:r>
+        <w:rPr>
+          <w:rFonts w:ascii="Times" w:hAnsi="Times"/>
+          <w:i/>
+          <w:iCs/>
+        </w:rPr>
+        <w:t>Hi-C Chromatin Confirmation Capture</w:t>
+      </w:r>
+    </w:p>
+    <w:p>
+      <w:pPr>
+        <w:rPr>
+          <w:rFonts w:ascii="Times New Roman" w:eastAsia="Times New Roman" w:hAnsi="Times New Roman" w:cs="Times New Roman"/>
+        </w:rPr>
+      </w:pPr>
+      <w:proofErr w:type="spellStart"/>
+      <w:r>
+        <w:rPr>
+          <w:rFonts w:ascii="Times New Roman" w:eastAsia="Times New Roman" w:hAnsi="Times New Roman" w:cs="Times New Roman"/>
+        </w:rPr>
+        <w:t>Tktktk</w:t>
+      </w:r>
+      <w:proofErr w:type="spellEnd"/>
+      <w:r>
+        <w:rPr>
+          <w:rFonts w:ascii="Times New Roman" w:eastAsia="Times New Roman" w:hAnsi="Times New Roman" w:cs="Times New Roman"/>
+        </w:rPr>
+        <w:t xml:space="preserve"> give coverage</w:t>
+      </w:r>
+    </w:p>
+    <w:p>
+      <w:pPr>
+        <w:rPr>
+          <w:rFonts w:ascii="Times New Roman" w:eastAsia="Times New Roman" w:hAnsi="Times New Roman" w:cs="Times New Roman"/>
+        </w:rPr>
+      </w:pPr>
+    </w:p>
+    <w:p>
+      <w:pPr>
+        <w:rPr>
+          <w:rFonts w:ascii="Times New Roman" w:eastAsia="Times New Roman" w:hAnsi="Times New Roman" w:cs="Times New Roman"/>
+          <w:b/>
+          <w:bCs/>
+        </w:rPr>
+      </w:pPr>
+      <w:r>
+        <w:rPr>
+          <w:rFonts w:ascii="Times New Roman" w:eastAsia="Times New Roman" w:hAnsi="Times New Roman" w:cs="Times New Roman"/>
+          <w:b/>
+          <w:bCs/>
+        </w:rPr>
+        <w:t>Quality Control &amp; Genome Size Estimation</w:t>
+      </w:r>
+    </w:p>
+    <w:p>
+      <w:pPr>
+        <w:rPr>
+          <w:rFonts w:ascii="Times New Roman" w:eastAsia="Times New Roman" w:hAnsi="Times New Roman" w:cs="Times New Roman"/>
+        </w:rPr>
+      </w:pPr>
+      <w:r>
+        <w:rPr>
+          <w:rFonts w:ascii="Times New Roman" w:eastAsia="Times New Roman" w:hAnsi="Times New Roman" w:cs="Times New Roman"/>
+          <w:i/>
+          <w:iCs/>
+        </w:rPr>
+        <w:t>Illumina based reads (linked reads &amp; hi-c)</w:t>
+      </w:r>
+    </w:p>
+    <w:p>
+      <w:pPr>
+        <w:ind w:right="270"/>
+        <w:rPr>
+          <w:rFonts w:ascii="Times New Roman" w:eastAsia="Times New Roman" w:hAnsi="Times New Roman" w:cs="Times New Roman"/>
+        </w:rPr>
+      </w:pPr>
+      <w:r>
+        <w:rPr>
+          <w:rFonts w:ascii="Times New Roman" w:eastAsia="Times New Roman" w:hAnsi="Times New Roman" w:cs="Times New Roman"/>
+        </w:rPr>
+        <w:t xml:space="preserve">For the first QC step to detect potential contamination, within KAT, we used </w:t>
+      </w:r>
+      <w:r>
+        <w:rPr>
+          <w:rFonts w:ascii="Courier" w:eastAsia="Times New Roman" w:hAnsi="Courier" w:cs="Times New Roman"/>
+        </w:rPr>
+        <w:t>kat hist</w:t>
+      </w:r>
+      <w:r>
+        <w:rPr>
+          <w:rFonts w:ascii="Times New Roman" w:eastAsia="Times New Roman" w:hAnsi="Times New Roman" w:cs="Times New Roman"/>
+        </w:rPr>
+        <w:t xml:space="preserve"> and </w:t>
+      </w:r>
+      <w:r>
+        <w:rPr>
+          <w:rFonts w:ascii="Times New Roman" w:eastAsia="Times New Roman" w:hAnsi="Times New Roman" w:cs="Times New Roman"/>
+        </w:rPr>
+        <w:t>observed the number of distinct k-</w:t>
+      </w:r>
+      <w:proofErr w:type="spellStart"/>
+      <w:r>
+        <w:rPr>
+          <w:rFonts w:ascii="Times New Roman" w:eastAsia="Times New Roman" w:hAnsi="Times New Roman" w:cs="Times New Roman"/>
+        </w:rPr>
+        <w:t>mers</w:t>
+      </w:r>
+      <w:proofErr w:type="spellEnd"/>
+      <w:r>
+        <w:rPr>
+          <w:rFonts w:ascii="Times New Roman" w:eastAsia="Times New Roman" w:hAnsi="Times New Roman" w:cs="Times New Roman"/>
+        </w:rPr>
+        <w:t xml:space="preserve"> at different frequencies for length</w:t>
+      </w:r>
+      <w:r>
+        <w:rPr>
+          <w:rFonts w:ascii="Times New Roman" w:eastAsia="Times New Roman" w:hAnsi="Times New Roman" w:cs="Times New Roman"/>
+        </w:rPr>
+        <w:t>s</w:t>
+      </w:r>
+      <w:r>
+        <w:rPr>
+          <w:rFonts w:ascii="Times New Roman" w:eastAsia="Times New Roman" w:hAnsi="Times New Roman" w:cs="Times New Roman"/>
+        </w:rPr>
+        <w:t xml:space="preserve"> 16, 21, 27 and 33</w:t>
+      </w:r>
+      <w:r>
+        <w:rPr>
+          <w:rFonts w:ascii="Times New Roman" w:eastAsia="Times New Roman" w:hAnsi="Times New Roman" w:cs="Times New Roman"/>
+        </w:rPr>
+        <w:t>.</w:t>
+      </w:r>
+      <w:r>
+        <w:rPr>
+          <w:rFonts w:ascii="Times New Roman" w:eastAsia="Times New Roman" w:hAnsi="Times New Roman" w:cs="Times New Roman"/>
+        </w:rPr>
+        <w:t xml:space="preserve"> (Figure </w:t>
+      </w:r>
+      <w:r>
+        <w:rPr>
+          <w:rFonts w:ascii="Times New Roman" w:eastAsia="Times New Roman" w:hAnsi="Times New Roman" w:cs="Times New Roman"/>
+        </w:rPr>
+        <w:t>3</w:t>
+      </w:r>
+      <w:r>
+        <w:rPr>
+          <w:rFonts w:ascii="Times New Roman" w:eastAsia="Times New Roman" w:hAnsi="Times New Roman" w:cs="Times New Roman"/>
+        </w:rPr>
+        <w:t>A-D) in the female sample and k-</w:t>
+      </w:r>
+      <w:proofErr w:type="spellStart"/>
+      <w:r>
+        <w:rPr>
+          <w:rFonts w:ascii="Times New Roman" w:eastAsia="Times New Roman" w:hAnsi="Times New Roman" w:cs="Times New Roman"/>
+        </w:rPr>
+        <w:t>mers</w:t>
+      </w:r>
+      <w:proofErr w:type="spellEnd"/>
+      <w:r>
+        <w:rPr>
+          <w:rFonts w:ascii="Times New Roman" w:eastAsia="Times New Roman" w:hAnsi="Times New Roman" w:cs="Times New Roman"/>
+        </w:rPr>
+        <w:t xml:space="preserve"> of length 19, 23, 27 and 31 (Figure </w:t>
+      </w:r>
+      <w:r>
+        <w:rPr>
+          <w:rFonts w:ascii="Times New Roman" w:eastAsia="Times New Roman" w:hAnsi="Times New Roman" w:cs="Times New Roman"/>
+        </w:rPr>
+        <w:t>3</w:t>
+      </w:r>
+      <w:r>
+        <w:rPr>
+          <w:rFonts w:ascii="Times New Roman" w:eastAsia="Times New Roman" w:hAnsi="Times New Roman" w:cs="Times New Roman"/>
+        </w:rPr>
+        <w:t>E-H) in the male sample</w:t>
+      </w:r>
+      <w:r>
+        <w:rPr>
+          <w:rFonts w:ascii="Times New Roman" w:eastAsia="Times New Roman" w:hAnsi="Times New Roman" w:cs="Times New Roman"/>
+        </w:rPr>
+        <w:t>. Uncontaminated samples are expected to have a single peak with a lot of k-</w:t>
+      </w:r>
+      <w:proofErr w:type="spellStart"/>
+      <w:r>
+        <w:rPr>
+          <w:rFonts w:ascii="Times New Roman" w:eastAsia="Times New Roman" w:hAnsi="Times New Roman" w:cs="Times New Roman"/>
+        </w:rPr>
+        <w:t>mers</w:t>
+      </w:r>
+      <w:proofErr w:type="spellEnd"/>
+      <w:r>
+        <w:rPr>
+          <w:rFonts w:ascii="Times New Roman" w:eastAsia="Times New Roman" w:hAnsi="Times New Roman" w:cs="Times New Roman"/>
+        </w:rPr>
+        <w:t xml:space="preserve"> at a very low frequency due to sequencer errors</w:t>
+      </w:r>
+      <w:r>
+        <w:rPr>
+          <w:rFonts w:ascii="Times New Roman" w:eastAsia="Times New Roman" w:hAnsi="Times New Roman" w:cs="Times New Roman"/>
+        </w:rPr>
+        <w:t xml:space="preserve">. </w:t>
+      </w:r>
+    </w:p>
+    <w:p>
+      <w:pPr>
+        <w:ind w:right="270"/>
+        <w:rPr>
+          <w:rFonts w:ascii="Times New Roman" w:eastAsia="Times New Roman" w:hAnsi="Times New Roman" w:cs="Times New Roman"/>
+        </w:rPr>
+      </w:pPr>
+    </w:p>
+    <w:p>
+      <w:pPr>
+        <w:ind w:right="270"/>
+        <w:rPr>
+          <w:rFonts w:ascii="Times New Roman" w:eastAsia="Times New Roman" w:hAnsi="Times New Roman" w:cs="Times New Roman"/>
+          <w:i/>
+        </w:rPr>
+      </w:pPr>
+      <w:r>
+        <w:rPr>
+          <w:rFonts w:ascii="Times New Roman" w:eastAsia="Times New Roman" w:hAnsi="Times New Roman" w:cs="Times New Roman"/>
+        </w:rPr>
+        <w:t>The second QC contamination step</w:t>
+      </w:r>
+      <w:r>
+        <w:rPr>
+          <w:rFonts w:ascii="Times New Roman" w:eastAsia="Times New Roman" w:hAnsi="Times New Roman" w:cs="Times New Roman"/>
+        </w:rPr>
+        <w:t xml:space="preserve"> look</w:t>
+      </w:r>
+      <w:r>
+        <w:rPr>
+          <w:rFonts w:ascii="Times New Roman" w:eastAsia="Times New Roman" w:hAnsi="Times New Roman" w:cs="Times New Roman"/>
+        </w:rPr>
+        <w:t>s</w:t>
+      </w:r>
+      <w:r>
+        <w:rPr>
+          <w:rFonts w:ascii="Times New Roman" w:eastAsia="Times New Roman" w:hAnsi="Times New Roman" w:cs="Times New Roman"/>
+        </w:rPr>
+        <w:t xml:space="preserve"> for signs of contamination</w:t>
+      </w:r>
+      <w:r>
+        <w:rPr>
+          <w:rFonts w:ascii="Times New Roman" w:eastAsia="Times New Roman" w:hAnsi="Times New Roman" w:cs="Times New Roman"/>
+        </w:rPr>
+        <w:t xml:space="preserve"> by plotting the proportion of the k-</w:t>
+      </w:r>
+      <w:proofErr w:type="spellStart"/>
+      <w:r>
+        <w:rPr>
+          <w:rFonts w:ascii="Times New Roman" w:eastAsia="Times New Roman" w:hAnsi="Times New Roman" w:cs="Times New Roman"/>
+        </w:rPr>
+        <w:t>mer</w:t>
+      </w:r>
+      <w:proofErr w:type="spellEnd"/>
+      <w:r>
+        <w:rPr>
+          <w:rFonts w:ascii="Times New Roman" w:eastAsia="Times New Roman" w:hAnsi="Times New Roman" w:cs="Times New Roman"/>
+        </w:rPr>
+        <w:t xml:space="preserve"> comprised of the G and C nucleotide against the frequency of the that k-</w:t>
+      </w:r>
+      <w:proofErr w:type="spellStart"/>
+      <w:r>
+        <w:rPr>
+          <w:rFonts w:ascii="Times New Roman" w:eastAsia="Times New Roman" w:hAnsi="Times New Roman" w:cs="Times New Roman"/>
+        </w:rPr>
+        <w:t>mer</w:t>
+      </w:r>
+      <w:proofErr w:type="spellEnd"/>
+      <w:r>
+        <w:rPr>
+          <w:rFonts w:ascii="Times New Roman" w:eastAsia="Times New Roman" w:hAnsi="Times New Roman" w:cs="Times New Roman"/>
+        </w:rPr>
+        <w:t xml:space="preserve"> in the sequencing data and the number of distinct k-</w:t>
+      </w:r>
+      <w:proofErr w:type="spellStart"/>
+      <w:r>
+        <w:rPr>
+          <w:rFonts w:ascii="Times New Roman" w:eastAsia="Times New Roman" w:hAnsi="Times New Roman" w:cs="Times New Roman"/>
+        </w:rPr>
+        <w:t>mers</w:t>
+      </w:r>
+      <w:proofErr w:type="spellEnd"/>
+      <w:r>
+        <w:rPr>
+          <w:rFonts w:ascii="Times New Roman" w:eastAsia="Times New Roman" w:hAnsi="Times New Roman" w:cs="Times New Roman"/>
+        </w:rPr>
+        <w:t xml:space="preserve"> for a given GC count vs. frequency. Contaminated samples are expected to have a non-normal distribution. For example, samples contaminated with bacteria will have more k-</w:t>
+      </w:r>
+      <w:proofErr w:type="spellStart"/>
+      <w:r>
+        <w:rPr>
+          <w:rFonts w:ascii="Times New Roman" w:eastAsia="Times New Roman" w:hAnsi="Times New Roman" w:cs="Times New Roman"/>
+        </w:rPr>
+        <w:t>mers</w:t>
+      </w:r>
+      <w:proofErr w:type="spellEnd"/>
+      <w:r>
+        <w:rPr>
+          <w:rFonts w:ascii="Times New Roman" w:eastAsia="Times New Roman" w:hAnsi="Times New Roman" w:cs="Times New Roman"/>
+        </w:rPr>
+        <w:t xml:space="preserve"> with GC counts above 50%.</w:t>
+      </w:r>
+      <w:r>
+        <w:rPr>
+          <w:rFonts w:ascii="Times New Roman" w:eastAsia="Times New Roman" w:hAnsi="Times New Roman" w:cs="Times New Roman"/>
+        </w:rPr>
+        <w:t xml:space="preserve"> </w:t>
+      </w:r>
+      <w:r>
+        <w:rPr>
+          <w:rFonts w:ascii="Times New Roman" w:eastAsia="Times New Roman" w:hAnsi="Times New Roman" w:cs="Times New Roman"/>
+        </w:rPr>
+        <w:t xml:space="preserve">We plotted </w:t>
+      </w:r>
+      <w:r>
+        <w:rPr>
+          <w:rFonts w:ascii="Times New Roman" w:eastAsia="Times New Roman" w:hAnsi="Times New Roman" w:cs="Times New Roman"/>
+        </w:rPr>
+        <w:t>GC counts against the frequency of k-</w:t>
+      </w:r>
+      <w:proofErr w:type="spellStart"/>
+      <w:r>
+        <w:rPr>
+          <w:rFonts w:ascii="Times New Roman" w:eastAsia="Times New Roman" w:hAnsi="Times New Roman" w:cs="Times New Roman"/>
+        </w:rPr>
+        <w:t>mers</w:t>
+      </w:r>
+      <w:proofErr w:type="spellEnd"/>
+      <w:r>
+        <w:rPr>
+          <w:rFonts w:ascii="Times New Roman" w:eastAsia="Times New Roman" w:hAnsi="Times New Roman" w:cs="Times New Roman"/>
+        </w:rPr>
+        <w:t xml:space="preserve"> of length 16, 21, 27 and 33 in the female sequencing data</w:t>
+      </w:r>
+      <w:r>
+        <w:rPr>
+          <w:rFonts w:ascii="Times New Roman" w:eastAsia="Times New Roman" w:hAnsi="Times New Roman" w:cs="Times New Roman"/>
+        </w:rPr>
+        <w:t xml:space="preserve"> </w:t>
+      </w:r>
+      <w:r>
+        <w:rPr>
+          <w:rFonts w:ascii="Times New Roman" w:eastAsia="Times New Roman" w:hAnsi="Times New Roman" w:cs="Times New Roman"/>
+        </w:rPr>
+        <w:t xml:space="preserve">(Figure </w:t>
+      </w:r>
+      <w:r>
+        <w:rPr>
+          <w:rFonts w:ascii="Times New Roman" w:eastAsia="Times New Roman" w:hAnsi="Times New Roman" w:cs="Times New Roman"/>
+        </w:rPr>
+        <w:t>4</w:t>
+      </w:r>
+      <w:r>
+        <w:rPr>
+          <w:rFonts w:ascii="Times New Roman" w:eastAsia="Times New Roman" w:hAnsi="Times New Roman" w:cs="Times New Roman"/>
+        </w:rPr>
+        <w:t>A-D) and k-</w:t>
+      </w:r>
+      <w:proofErr w:type="spellStart"/>
+      <w:r>
+        <w:rPr>
+          <w:rFonts w:ascii="Times New Roman" w:eastAsia="Times New Roman" w:hAnsi="Times New Roman" w:cs="Times New Roman"/>
+        </w:rPr>
+        <w:t>mers</w:t>
+      </w:r>
+      <w:proofErr w:type="spellEnd"/>
+      <w:r>
+        <w:rPr>
+          <w:rFonts w:ascii="Times New Roman" w:eastAsia="Times New Roman" w:hAnsi="Times New Roman" w:cs="Times New Roman"/>
+        </w:rPr>
+        <w:t xml:space="preserve"> of length 19, 23, 27 and 31 in the male sequencing data.</w:t>
+      </w:r>
+      <w:r>
+        <w:rPr>
+          <w:rFonts w:ascii="Times New Roman" w:eastAsia="Times New Roman" w:hAnsi="Times New Roman" w:cs="Times New Roman"/>
+        </w:rPr>
+        <w:t xml:space="preserve"> </w:t>
+      </w:r>
+    </w:p>
+    <w:p>
+      <w:pPr>
+        <w:ind w:right="270"/>
+        <w:rPr>
+          <w:rFonts w:ascii="Times New Roman" w:eastAsia="Times New Roman" w:hAnsi="Times New Roman" w:cs="Times New Roman"/>
+        </w:rPr>
+      </w:pPr>
+    </w:p>
+    <w:p>
+      <w:pPr>
+        <w:ind w:right="270"/>
+        <w:rPr>
+          <w:rFonts w:ascii="Times New Roman" w:eastAsia="Times New Roman" w:hAnsi="Times New Roman" w:cs="Times New Roman"/>
+        </w:rPr>
+      </w:pPr>
+      <w:r>
+        <w:rPr>
+          <w:rFonts w:ascii="Times New Roman" w:eastAsia="Times New Roman" w:hAnsi="Times New Roman" w:cs="Times New Roman"/>
+        </w:rPr>
+        <w:t>The third QC step (sequencing bias between forward (R1) and reverse (R2) sequences) plots the frequency of a given k-</w:t>
+      </w:r>
+      <w:proofErr w:type="spellStart"/>
+      <w:r>
+        <w:rPr>
+          <w:rFonts w:ascii="Times New Roman" w:eastAsia="Times New Roman" w:hAnsi="Times New Roman" w:cs="Times New Roman"/>
+        </w:rPr>
+        <w:t>mer</w:t>
+      </w:r>
+      <w:proofErr w:type="spellEnd"/>
+      <w:r>
+        <w:rPr>
+          <w:rFonts w:ascii="Times New Roman" w:eastAsia="Times New Roman" w:hAnsi="Times New Roman" w:cs="Times New Roman"/>
+        </w:rPr>
+        <w:t xml:space="preserve"> in each of the paired-end sequence data files. Sequencing bias in either of the two files would result in an irregular pattern in the number of distinct k-</w:t>
+      </w:r>
+      <w:proofErr w:type="spellStart"/>
+      <w:r>
+        <w:rPr>
+          <w:rFonts w:ascii="Times New Roman" w:eastAsia="Times New Roman" w:hAnsi="Times New Roman" w:cs="Times New Roman"/>
+        </w:rPr>
+        <w:t>mers</w:t>
+      </w:r>
+      <w:proofErr w:type="spellEnd"/>
+      <w:r>
+        <w:rPr>
+          <w:rFonts w:ascii="Times New Roman" w:eastAsia="Times New Roman" w:hAnsi="Times New Roman" w:cs="Times New Roman"/>
+        </w:rPr>
+        <w:t>. W</w:t>
+      </w:r>
+      <w:r>
+        <w:rPr>
+          <w:rFonts w:ascii="Times New Roman" w:eastAsia="Times New Roman" w:hAnsi="Times New Roman" w:cs="Times New Roman"/>
+        </w:rPr>
+        <w:t>e plotted the number of distinct k-</w:t>
+      </w:r>
+      <w:proofErr w:type="spellStart"/>
+      <w:r>
+        <w:rPr>
+          <w:rFonts w:ascii="Times New Roman" w:eastAsia="Times New Roman" w:hAnsi="Times New Roman" w:cs="Times New Roman"/>
+        </w:rPr>
+        <w:t>mers</w:t>
+      </w:r>
+      <w:proofErr w:type="spellEnd"/>
+      <w:r>
+        <w:rPr>
+          <w:rFonts w:ascii="Times New Roman" w:eastAsia="Times New Roman" w:hAnsi="Times New Roman" w:cs="Times New Roman"/>
+        </w:rPr>
+        <w:t xml:space="preserve"> at different frequencies for the R1 and R2 files against one another</w:t>
+      </w:r>
+      <w:r>
+        <w:rPr>
+          <w:rFonts w:ascii="Times New Roman" w:eastAsia="Times New Roman" w:hAnsi="Times New Roman" w:cs="Times New Roman"/>
+        </w:rPr>
+        <w:t xml:space="preserve"> </w:t>
+      </w:r>
+      <w:r>
+        <w:rPr>
+          <w:rFonts w:ascii="Times New Roman" w:eastAsia="Times New Roman" w:hAnsi="Times New Roman" w:cs="Times New Roman"/>
+        </w:rPr>
+        <w:t>for k-</w:t>
+      </w:r>
+      <w:proofErr w:type="spellStart"/>
+      <w:r>
+        <w:rPr>
+          <w:rFonts w:ascii="Times New Roman" w:eastAsia="Times New Roman" w:hAnsi="Times New Roman" w:cs="Times New Roman"/>
+        </w:rPr>
+        <w:t>mers</w:t>
+      </w:r>
+      <w:proofErr w:type="spellEnd"/>
+      <w:r>
+        <w:rPr>
+          <w:rFonts w:ascii="Times New Roman" w:eastAsia="Times New Roman" w:hAnsi="Times New Roman" w:cs="Times New Roman"/>
+        </w:rPr>
+        <w:t xml:space="preserve"> of length 16, 21, 27 and 33 in the female sample (Figure </w:t>
+      </w:r>
+      <w:r>
+        <w:rPr>
+          <w:rFonts w:ascii="Times New Roman" w:eastAsia="Times New Roman" w:hAnsi="Times New Roman" w:cs="Times New Roman"/>
+        </w:rPr>
+        <w:t>5</w:t>
+      </w:r>
+      <w:r>
+        <w:rPr>
+          <w:rFonts w:ascii="Times New Roman" w:eastAsia="Times New Roman" w:hAnsi="Times New Roman" w:cs="Times New Roman"/>
+        </w:rPr>
+        <w:t>A-D) and k-</w:t>
+      </w:r>
+      <w:proofErr w:type="spellStart"/>
+      <w:r>
+        <w:rPr>
+          <w:rFonts w:ascii="Times New Roman" w:eastAsia="Times New Roman" w:hAnsi="Times New Roman" w:cs="Times New Roman"/>
+        </w:rPr>
+        <w:t>mers</w:t>
+      </w:r>
+      <w:proofErr w:type="spellEnd"/>
+      <w:r>
+        <w:rPr>
+          <w:rFonts w:ascii="Times New Roman" w:eastAsia="Times New Roman" w:hAnsi="Times New Roman" w:cs="Times New Roman"/>
+        </w:rPr>
+        <w:t xml:space="preserve"> of length 19, 23, 27 and 31 in the male sample (Figure </w:t>
+      </w:r>
+      <w:r>
+        <w:rPr>
+          <w:rFonts w:ascii="Times New Roman" w:eastAsia="Times New Roman" w:hAnsi="Times New Roman" w:cs="Times New Roman"/>
+        </w:rPr>
+        <w:t>5</w:t>
+      </w:r>
+      <w:r>
+        <w:rPr>
+          <w:rFonts w:ascii="Times New Roman" w:eastAsia="Times New Roman" w:hAnsi="Times New Roman" w:cs="Times New Roman"/>
+        </w:rPr>
+        <w:t>E-H</w:t>
+      </w:r>
+      <w:r>
+        <w:rPr>
+          <w:rFonts w:ascii="Times New Roman" w:eastAsia="Times New Roman" w:hAnsi="Times New Roman" w:cs="Times New Roman"/>
+        </w:rPr>
+        <w:t>)</w:t>
+      </w:r>
+      <w:r>
+        <w:rPr>
+          <w:rFonts w:ascii="Times New Roman" w:eastAsia="Times New Roman" w:hAnsi="Times New Roman" w:cs="Times New Roman"/>
+        </w:rPr>
+        <w:t>.</w:t>
+      </w:r>
+      <w:r>
+        <w:rPr>
+          <w:rFonts w:ascii="Times New Roman" w:eastAsia="Times New Roman" w:hAnsi="Times New Roman" w:cs="Times New Roman"/>
+        </w:rPr>
+        <w:t xml:space="preserve"> </w:t>
+      </w:r>
+    </w:p>
+    <w:p>
+      <w:pPr>
+        <w:ind w:right="270"/>
+        <w:rPr>
+          <w:rFonts w:ascii="Times New Roman" w:eastAsia="Times New Roman" w:hAnsi="Times New Roman" w:cs="Times New Roman"/>
+        </w:rPr>
+      </w:pPr>
+    </w:p>
+    <w:p>
+      <w:pPr>
+        <w:ind w:right="270"/>
+        <w:rPr>
+          <w:rFonts w:ascii="Times New Roman" w:eastAsia="Times New Roman" w:hAnsi="Times New Roman" w:cs="Times New Roman"/>
+        </w:rPr>
+      </w:pPr>
+      <w:r>
+        <w:rPr>
+          <w:rFonts w:ascii="Times New Roman" w:eastAsia="Times New Roman" w:hAnsi="Times New Roman" w:cs="Times New Roman"/>
+        </w:rPr>
+        <w:t xml:space="preserve">We have included female plots to provide a comprehensive view of all quality metrics in the linked-read sequencing for this project. </w:t>
+      </w:r>
+      <w:r>
+        <w:rPr>
+          <w:rFonts w:ascii="Times New Roman" w:eastAsia="Times New Roman" w:hAnsi="Times New Roman" w:cs="Times New Roman"/>
+        </w:rPr>
+        <w:t xml:space="preserve">We observed single peaks for each histogram indicating contamination is unlikely (Figure </w:t>
+      </w:r>
+      <w:r>
+        <w:rPr>
+          <w:rFonts w:ascii="Times New Roman" w:eastAsia="Times New Roman" w:hAnsi="Times New Roman" w:cs="Times New Roman"/>
+        </w:rPr>
+        <w:t>3A</w:t>
+      </w:r>
+      <w:r>
+        <w:rPr>
+          <w:rFonts w:ascii="Times New Roman" w:eastAsia="Times New Roman" w:hAnsi="Times New Roman" w:cs="Times New Roman"/>
+        </w:rPr>
+        <w:t>-H). All GC count frequency plots show a single peak of distinct k-</w:t>
+      </w:r>
+      <w:proofErr w:type="spellStart"/>
+      <w:r>
+        <w:rPr>
+          <w:rFonts w:ascii="Times New Roman" w:eastAsia="Times New Roman" w:hAnsi="Times New Roman" w:cs="Times New Roman"/>
+        </w:rPr>
+        <w:t>mers</w:t>
+      </w:r>
+      <w:proofErr w:type="spellEnd"/>
+      <w:r>
+        <w:rPr>
+          <w:rFonts w:ascii="Times New Roman" w:eastAsia="Times New Roman" w:hAnsi="Times New Roman" w:cs="Times New Roman"/>
+        </w:rPr>
+        <w:t xml:space="preserve">, meaning there </w:t>
+      </w:r>
+      <w:r>
+        <w:rPr>
+          <w:rFonts w:ascii="Times New Roman" w:eastAsia="Times New Roman" w:hAnsi="Times New Roman" w:cs="Times New Roman"/>
+        </w:rPr>
+        <w:t>are no</w:t>
+      </w:r>
+      <w:r>
+        <w:rPr>
+          <w:rFonts w:ascii="Times New Roman" w:eastAsia="Times New Roman" w:hAnsi="Times New Roman" w:cs="Times New Roman"/>
+        </w:rPr>
+        <w:t xml:space="preserve"> signs of bacterial or organelle contamination (Figure </w:t>
+      </w:r>
+      <w:r>
+        <w:rPr>
+          <w:rFonts w:ascii="Times New Roman" w:eastAsia="Times New Roman" w:hAnsi="Times New Roman" w:cs="Times New Roman"/>
+        </w:rPr>
+        <w:t>4A</w:t>
+      </w:r>
+      <w:r>
+        <w:rPr>
+          <w:rFonts w:ascii="Times New Roman" w:eastAsia="Times New Roman" w:hAnsi="Times New Roman" w:cs="Times New Roman"/>
+        </w:rPr>
+        <w:t>-H). The number of distinct k-</w:t>
+      </w:r>
+      <w:proofErr w:type="spellStart"/>
+      <w:r>
+        <w:rPr>
+          <w:rFonts w:ascii="Times New Roman" w:eastAsia="Times New Roman" w:hAnsi="Times New Roman" w:cs="Times New Roman"/>
+        </w:rPr>
+        <w:t>mers</w:t>
+      </w:r>
+      <w:proofErr w:type="spellEnd"/>
+      <w:r>
+        <w:rPr>
+          <w:rFonts w:ascii="Times New Roman" w:eastAsia="Times New Roman" w:hAnsi="Times New Roman" w:cs="Times New Roman"/>
+        </w:rPr>
+        <w:t xml:space="preserve"> does not appear to be skewed indicating that the raw data does not appear to have major sources of sequencing bias (Figure </w:t>
+      </w:r>
+      <w:r>
+        <w:rPr>
+          <w:rFonts w:ascii="Times New Roman" w:eastAsia="Times New Roman" w:hAnsi="Times New Roman" w:cs="Times New Roman"/>
+        </w:rPr>
+        <w:t>5A</w:t>
+      </w:r>
+      <w:r>
+        <w:rPr>
+          <w:rFonts w:ascii="Times New Roman" w:eastAsia="Times New Roman" w:hAnsi="Times New Roman" w:cs="Times New Roman"/>
+        </w:rPr>
+        <w:t>-</w:t>
+      </w:r>
+      <w:r>
+        <w:rPr>
+          <w:rFonts w:ascii="Times New Roman" w:eastAsia="Times New Roman" w:hAnsi="Times New Roman" w:cs="Times New Roman"/>
+        </w:rPr>
+        <w:t>H</w:t>
+      </w:r>
+      <w:r>
+        <w:rPr>
+          <w:rFonts w:ascii="Times New Roman" w:eastAsia="Times New Roman" w:hAnsi="Times New Roman" w:cs="Times New Roman"/>
+        </w:rPr>
+        <w:t>).</w:t>
+      </w:r>
+    </w:p>
+    <w:p>
+      <w:pPr>
+        <w:ind w:right="270"/>
+        <w:rPr>
+          <w:rFonts w:ascii="Times New Roman" w:eastAsia="Times New Roman" w:hAnsi="Times New Roman" w:cs="Times New Roman"/>
+        </w:rPr>
+      </w:pPr>
+    </w:p>
+    <w:p>
+      <w:pPr>
+        <w:rPr>
+          <w:rFonts w:ascii="Times New Roman" w:eastAsia="Times New Roman" w:hAnsi="Times New Roman" w:cs="Times New Roman"/>
+        </w:rPr>
+      </w:pPr>
+      <w:r>
+        <w:rPr>
+          <w:rFonts w:ascii="Times New Roman" w:eastAsia="Times New Roman" w:hAnsi="Times New Roman" w:cs="Times New Roman"/>
+        </w:rPr>
+        <w:t xml:space="preserve"> </w:t>
+      </w:r>
+      <w:r>
+        <w:rPr>
+          <w:rFonts w:ascii="Times New Roman" w:eastAsia="Times New Roman" w:hAnsi="Times New Roman" w:cs="Times New Roman"/>
+          <w:i/>
+          <w:iCs/>
+        </w:rPr>
+        <w:t>Long reads</w:t>
+      </w:r>
+    </w:p>
+    <w:p>
+      <w:pPr>
+        <w:rPr>
+          <w:rFonts w:ascii="Times" w:hAnsi="Times"/>
+        </w:rPr>
+      </w:pPr>
+      <w:proofErr w:type="spellStart"/>
+      <w:r>
+        <w:rPr>
+          <w:rFonts w:ascii="Times" w:hAnsi="Times"/>
+        </w:rPr>
         <w:lastRenderedPageBreak/>
-        <w:t>Library Prep &amp; Sequencing</w:t>
-      </w:r>
-    </w:p>
-    <w:p>
-      <w:pPr>
-        <w:rPr>
-          <w:rFonts w:ascii="Times" w:hAnsi="Times"/>
-        </w:rPr>
-      </w:pPr>
-      <w:r>
-        <w:rPr>
-          <w:rFonts w:ascii="Times" w:hAnsi="Times"/>
-        </w:rPr>
-        <w:t xml:space="preserve">One male fish was used for all sequencing used for the male assembly. Due to the low concentration of HMW DNA two separate female fish were used to acquire enough genomic DNA for all the three different sequencing types. </w:t>
-      </w:r>
-    </w:p>
-    <w:p>
-      <w:pPr>
-        <w:rPr>
-          <w:rFonts w:ascii="Times New Roman" w:eastAsia="Times New Roman" w:hAnsi="Times New Roman" w:cs="Times New Roman"/>
-        </w:rPr>
-      </w:pPr>
-    </w:p>
-    <w:p>
-      <w:pPr>
-        <w:rPr>
-          <w:rFonts w:ascii="Times New Roman" w:eastAsia="Times New Roman" w:hAnsi="Times New Roman" w:cs="Times New Roman"/>
-        </w:rPr>
-      </w:pPr>
-      <w:r>
-        <w:rPr>
-          <w:rFonts w:ascii="Times New Roman" w:eastAsia="Times New Roman" w:hAnsi="Times New Roman" w:cs="Times New Roman"/>
-          <w:i/>
-          <w:iCs/>
-        </w:rPr>
-        <w:t>Linked reads</w:t>
-      </w:r>
-    </w:p>
-    <w:p>
-      <w:pPr>
-        <w:rPr>
-          <w:rFonts w:ascii="Times New Roman" w:eastAsia="Times New Roman" w:hAnsi="Times New Roman" w:cs="Times New Roman"/>
-        </w:rPr>
-      </w:pPr>
-      <w:proofErr w:type="spellStart"/>
-      <w:r>
-        <w:rPr>
-          <w:rFonts w:ascii="Times New Roman" w:eastAsia="Times New Roman" w:hAnsi="Times New Roman" w:cs="Times New Roman"/>
-        </w:rPr>
-        <w:t>Tktktkt</w:t>
-      </w:r>
-      <w:proofErr w:type="spellEnd"/>
-      <w:r>
-        <w:rPr>
-          <w:rFonts w:ascii="Times New Roman" w:eastAsia="Times New Roman" w:hAnsi="Times New Roman" w:cs="Times New Roman"/>
-        </w:rPr>
-        <w:t xml:space="preserve"> report coverage</w:t>
-      </w:r>
-    </w:p>
-    <w:p>
-      <w:pPr>
-        <w:rPr>
-          <w:rFonts w:ascii="Times New Roman" w:eastAsia="Times New Roman" w:hAnsi="Times New Roman" w:cs="Times New Roman"/>
-        </w:rPr>
-      </w:pPr>
-      <w:r>
-        <w:rPr>
-          <w:rFonts w:ascii="Times New Roman" w:eastAsia="Times New Roman" w:hAnsi="Times New Roman" w:cs="Times New Roman"/>
-          <w:i/>
-          <w:iCs/>
-        </w:rPr>
-        <w:t>Long reads</w:t>
-      </w:r>
-    </w:p>
-    <w:p>
-      <w:pPr>
-        <w:rPr>
-          <w:rFonts w:ascii="Times New Roman" w:eastAsia="Times New Roman" w:hAnsi="Times New Roman" w:cs="Times New Roman"/>
-        </w:rPr>
-      </w:pPr>
-      <w:proofErr w:type="spellStart"/>
-      <w:r>
-        <w:rPr>
-          <w:rFonts w:ascii="Times New Roman" w:eastAsia="Times New Roman" w:hAnsi="Times New Roman" w:cs="Times New Roman"/>
-        </w:rPr>
-        <w:t>tktktktk</w:t>
-      </w:r>
-      <w:proofErr w:type="spellEnd"/>
-      <w:r>
-        <w:rPr>
-          <w:rFonts w:ascii="Times New Roman" w:eastAsia="Times New Roman" w:hAnsi="Times New Roman" w:cs="Times New Roman"/>
-          <w:lang w:val="en"/>
-        </w:rPr>
-        <w:t xml:space="preserve"> </w:t>
-      </w:r>
-      <w:r>
-        <w:rPr>
-          <w:rFonts w:ascii="Times New Roman" w:eastAsia="Times New Roman" w:hAnsi="Times New Roman" w:cs="Times New Roman"/>
-        </w:rPr>
-        <w:t>give coverage</w:t>
-      </w:r>
-    </w:p>
-    <w:p>
-      <w:pPr>
-        <w:rPr>
-          <w:rFonts w:ascii="Times" w:hAnsi="Times"/>
-        </w:rPr>
-      </w:pPr>
-      <w:r>
-        <w:rPr>
-          <w:rFonts w:ascii="Times" w:hAnsi="Times"/>
-          <w:i/>
-          <w:iCs/>
-        </w:rPr>
-        <w:t>Hi-C Chromatin Confirmation Capture</w:t>
-      </w:r>
-    </w:p>
-    <w:p>
-      <w:pPr>
-        <w:rPr>
-          <w:rFonts w:ascii="Times New Roman" w:eastAsia="Times New Roman" w:hAnsi="Times New Roman" w:cs="Times New Roman"/>
-        </w:rPr>
-      </w:pPr>
-      <w:proofErr w:type="spellStart"/>
-      <w:r>
-        <w:rPr>
-          <w:rFonts w:ascii="Times New Roman" w:eastAsia="Times New Roman" w:hAnsi="Times New Roman" w:cs="Times New Roman"/>
-        </w:rPr>
         <w:t>Tktktk</w:t>
       </w:r>
       <w:proofErr w:type="spellEnd"/>
-      <w:r>
-        <w:rPr>
-          <w:rFonts w:ascii="Times New Roman" w:eastAsia="Times New Roman" w:hAnsi="Times New Roman" w:cs="Times New Roman"/>
-        </w:rPr>
-        <w:t xml:space="preserve"> give coverage</w:t>
-      </w:r>
-    </w:p>
-    <w:p>
-      <w:pPr>
-        <w:rPr>
-          <w:rFonts w:ascii="Times New Roman" w:eastAsia="Times New Roman" w:hAnsi="Times New Roman" w:cs="Times New Roman"/>
-        </w:rPr>
-      </w:pPr>
     </w:p>
     <w:p>
       <w:pPr>
@@ -5973,664 +6754,6 @@
           <w:b/>
           <w:bCs/>
         </w:rPr>
-        <w:t>Quality Control &amp; Genome Size Estimation</w:t>
-      </w:r>
-    </w:p>
-    <w:p>
-      <w:pPr>
-        <w:rPr>
-          <w:rFonts w:ascii="Times New Roman" w:eastAsia="Times New Roman" w:hAnsi="Times New Roman" w:cs="Times New Roman"/>
-        </w:rPr>
-      </w:pPr>
-      <w:r>
-        <w:rPr>
-          <w:rFonts w:ascii="Times New Roman" w:eastAsia="Times New Roman" w:hAnsi="Times New Roman" w:cs="Times New Roman"/>
-          <w:i/>
-          <w:iCs/>
-        </w:rPr>
-        <w:t>Illumina based reads (linked reads &amp; hi-c)</w:t>
-      </w:r>
-    </w:p>
-    <w:p>
-      <w:pPr>
-        <w:ind w:right="270"/>
-        <w:rPr>
-          <w:rFonts w:ascii="Times New Roman" w:eastAsia="Times New Roman" w:hAnsi="Times New Roman" w:cs="Times New Roman"/>
-        </w:rPr>
-      </w:pPr>
-      <w:r>
-        <w:rPr>
-          <w:rFonts w:ascii="Times New Roman" w:eastAsia="Times New Roman" w:hAnsi="Times New Roman" w:cs="Times New Roman"/>
-        </w:rPr>
-        <w:t xml:space="preserve">For the first QC step to detect potential contamination, within KAT, we used </w:t>
-      </w:r>
-      <w:r>
-        <w:rPr>
-          <w:rFonts w:ascii="Courier" w:eastAsia="Times New Roman" w:hAnsi="Courier" w:cs="Times New Roman"/>
-        </w:rPr>
-        <w:t>kat hist</w:t>
-      </w:r>
-      <w:r>
-        <w:rPr>
-          <w:rFonts w:ascii="Times New Roman" w:eastAsia="Times New Roman" w:hAnsi="Times New Roman" w:cs="Times New Roman"/>
-        </w:rPr>
-        <w:t xml:space="preserve"> and </w:t>
-      </w:r>
-      <w:r>
-        <w:rPr>
-          <w:rFonts w:ascii="Times New Roman" w:eastAsia="Times New Roman" w:hAnsi="Times New Roman" w:cs="Times New Roman"/>
-        </w:rPr>
-        <w:t>observed the number of distinct k-</w:t>
-      </w:r>
-      <w:proofErr w:type="spellStart"/>
-      <w:r>
-        <w:rPr>
-          <w:rFonts w:ascii="Times New Roman" w:eastAsia="Times New Roman" w:hAnsi="Times New Roman" w:cs="Times New Roman"/>
-        </w:rPr>
-        <w:t>mers</w:t>
-      </w:r>
-      <w:proofErr w:type="spellEnd"/>
-      <w:r>
-        <w:rPr>
-          <w:rFonts w:ascii="Times New Roman" w:eastAsia="Times New Roman" w:hAnsi="Times New Roman" w:cs="Times New Roman"/>
-        </w:rPr>
-        <w:t xml:space="preserve"> at different frequencies for length</w:t>
-      </w:r>
-      <w:r>
-        <w:rPr>
-          <w:rFonts w:ascii="Times New Roman" w:eastAsia="Times New Roman" w:hAnsi="Times New Roman" w:cs="Times New Roman"/>
-        </w:rPr>
-        <w:t>s</w:t>
-      </w:r>
-      <w:r>
-        <w:rPr>
-          <w:rFonts w:ascii="Times New Roman" w:eastAsia="Times New Roman" w:hAnsi="Times New Roman" w:cs="Times New Roman"/>
-        </w:rPr>
-        <w:t xml:space="preserve"> 16, 21, 27 and 33</w:t>
-      </w:r>
-      <w:r>
-        <w:rPr>
-          <w:rFonts w:ascii="Times New Roman" w:eastAsia="Times New Roman" w:hAnsi="Times New Roman" w:cs="Times New Roman"/>
-        </w:rPr>
-        <w:t>.</w:t>
-      </w:r>
-      <w:r>
-        <w:rPr>
-          <w:rFonts w:ascii="Times New Roman" w:eastAsia="Times New Roman" w:hAnsi="Times New Roman" w:cs="Times New Roman"/>
-        </w:rPr>
-        <w:t xml:space="preserve"> (Figure </w:t>
-      </w:r>
-      <w:r>
-        <w:rPr>
-          <w:rFonts w:ascii="Times New Roman" w:eastAsia="Times New Roman" w:hAnsi="Times New Roman" w:cs="Times New Roman"/>
-        </w:rPr>
-        <w:t>3</w:t>
-      </w:r>
-      <w:r>
-        <w:rPr>
-          <w:rFonts w:ascii="Times New Roman" w:eastAsia="Times New Roman" w:hAnsi="Times New Roman" w:cs="Times New Roman"/>
-        </w:rPr>
-        <w:t>A-D) in the female sample and k-</w:t>
-      </w:r>
-      <w:proofErr w:type="spellStart"/>
-      <w:r>
-        <w:rPr>
-          <w:rFonts w:ascii="Times New Roman" w:eastAsia="Times New Roman" w:hAnsi="Times New Roman" w:cs="Times New Roman"/>
-        </w:rPr>
-        <w:t>mers</w:t>
-      </w:r>
-      <w:proofErr w:type="spellEnd"/>
-      <w:r>
-        <w:rPr>
-          <w:rFonts w:ascii="Times New Roman" w:eastAsia="Times New Roman" w:hAnsi="Times New Roman" w:cs="Times New Roman"/>
-        </w:rPr>
-        <w:t xml:space="preserve"> of length 19, 23, 27 and 31 (Figure </w:t>
-      </w:r>
-      <w:r>
-        <w:rPr>
-          <w:rFonts w:ascii="Times New Roman" w:eastAsia="Times New Roman" w:hAnsi="Times New Roman" w:cs="Times New Roman"/>
-        </w:rPr>
-        <w:t>3</w:t>
-      </w:r>
-      <w:r>
-        <w:rPr>
-          <w:rFonts w:ascii="Times New Roman" w:eastAsia="Times New Roman" w:hAnsi="Times New Roman" w:cs="Times New Roman"/>
-        </w:rPr>
-        <w:t>E-H) in the male sample</w:t>
-      </w:r>
-      <w:r>
-        <w:rPr>
-          <w:rFonts w:ascii="Times New Roman" w:eastAsia="Times New Roman" w:hAnsi="Times New Roman" w:cs="Times New Roman"/>
-        </w:rPr>
-        <w:t>. Uncontaminated samples are expected to have a single peak with a lot of k-</w:t>
-      </w:r>
-      <w:proofErr w:type="spellStart"/>
-      <w:r>
-        <w:rPr>
-          <w:rFonts w:ascii="Times New Roman" w:eastAsia="Times New Roman" w:hAnsi="Times New Roman" w:cs="Times New Roman"/>
-        </w:rPr>
-        <w:t>mers</w:t>
-      </w:r>
-      <w:proofErr w:type="spellEnd"/>
-      <w:r>
-        <w:rPr>
-          <w:rFonts w:ascii="Times New Roman" w:eastAsia="Times New Roman" w:hAnsi="Times New Roman" w:cs="Times New Roman"/>
-        </w:rPr>
-        <w:t xml:space="preserve"> at a very low frequency due to sequencer errors</w:t>
-      </w:r>
-      <w:r>
-        <w:rPr>
-          <w:rFonts w:ascii="Times New Roman" w:eastAsia="Times New Roman" w:hAnsi="Times New Roman" w:cs="Times New Roman"/>
-        </w:rPr>
-        <w:t xml:space="preserve">. </w:t>
-      </w:r>
-    </w:p>
-    <w:p>
-      <w:pPr>
-        <w:ind w:right="270"/>
-        <w:rPr>
-          <w:rFonts w:ascii="Times New Roman" w:eastAsia="Times New Roman" w:hAnsi="Times New Roman" w:cs="Times New Roman"/>
-        </w:rPr>
-      </w:pPr>
-    </w:p>
-    <w:p>
-      <w:pPr>
-        <w:ind w:right="270"/>
-        <w:rPr>
-          <w:rFonts w:ascii="Times New Roman" w:eastAsia="Times New Roman" w:hAnsi="Times New Roman" w:cs="Times New Roman"/>
-          <w:i/>
-        </w:rPr>
-      </w:pPr>
-      <w:r>
-        <w:rPr>
-          <w:rFonts w:ascii="Times New Roman" w:eastAsia="Times New Roman" w:hAnsi="Times New Roman" w:cs="Times New Roman"/>
-        </w:rPr>
-        <w:t>The second QC contamination step</w:t>
-      </w:r>
-      <w:r>
-        <w:rPr>
-          <w:rFonts w:ascii="Times New Roman" w:eastAsia="Times New Roman" w:hAnsi="Times New Roman" w:cs="Times New Roman"/>
-        </w:rPr>
-        <w:t xml:space="preserve"> look</w:t>
-      </w:r>
-      <w:r>
-        <w:rPr>
-          <w:rFonts w:ascii="Times New Roman" w:eastAsia="Times New Roman" w:hAnsi="Times New Roman" w:cs="Times New Roman"/>
-        </w:rPr>
-        <w:t>s</w:t>
-      </w:r>
-      <w:r>
-        <w:rPr>
-          <w:rFonts w:ascii="Times New Roman" w:eastAsia="Times New Roman" w:hAnsi="Times New Roman" w:cs="Times New Roman"/>
-        </w:rPr>
-        <w:t xml:space="preserve"> for signs of contamination</w:t>
-      </w:r>
-      <w:r>
-        <w:rPr>
-          <w:rFonts w:ascii="Times New Roman" w:eastAsia="Times New Roman" w:hAnsi="Times New Roman" w:cs="Times New Roman"/>
-        </w:rPr>
-        <w:t xml:space="preserve"> by plotting the proportion of the k-</w:t>
-      </w:r>
-      <w:proofErr w:type="spellStart"/>
-      <w:r>
-        <w:rPr>
-          <w:rFonts w:ascii="Times New Roman" w:eastAsia="Times New Roman" w:hAnsi="Times New Roman" w:cs="Times New Roman"/>
-        </w:rPr>
-        <w:t>mer</w:t>
-      </w:r>
-      <w:proofErr w:type="spellEnd"/>
-      <w:r>
-        <w:rPr>
-          <w:rFonts w:ascii="Times New Roman" w:eastAsia="Times New Roman" w:hAnsi="Times New Roman" w:cs="Times New Roman"/>
-        </w:rPr>
-        <w:t xml:space="preserve"> comprised of the G and C nucleotide against the frequency of the that k-</w:t>
-      </w:r>
-      <w:proofErr w:type="spellStart"/>
-      <w:r>
-        <w:rPr>
-          <w:rFonts w:ascii="Times New Roman" w:eastAsia="Times New Roman" w:hAnsi="Times New Roman" w:cs="Times New Roman"/>
-        </w:rPr>
-        <w:t>mer</w:t>
-      </w:r>
-      <w:proofErr w:type="spellEnd"/>
-      <w:r>
-        <w:rPr>
-          <w:rFonts w:ascii="Times New Roman" w:eastAsia="Times New Roman" w:hAnsi="Times New Roman" w:cs="Times New Roman"/>
-        </w:rPr>
-        <w:t xml:space="preserve"> in the sequencing data and the number of distinct k-</w:t>
-      </w:r>
-      <w:proofErr w:type="spellStart"/>
-      <w:r>
-        <w:rPr>
-          <w:rFonts w:ascii="Times New Roman" w:eastAsia="Times New Roman" w:hAnsi="Times New Roman" w:cs="Times New Roman"/>
-        </w:rPr>
-        <w:t>mers</w:t>
-      </w:r>
-      <w:proofErr w:type="spellEnd"/>
-      <w:r>
-        <w:rPr>
-          <w:rFonts w:ascii="Times New Roman" w:eastAsia="Times New Roman" w:hAnsi="Times New Roman" w:cs="Times New Roman"/>
-        </w:rPr>
-        <w:t xml:space="preserve"> for a given GC count vs. frequency. Contaminated samples are expected to have a non-normal distribution. For example, samples contaminated with bacteria will have more k-</w:t>
-      </w:r>
-      <w:proofErr w:type="spellStart"/>
-      <w:r>
-        <w:rPr>
-          <w:rFonts w:ascii="Times New Roman" w:eastAsia="Times New Roman" w:hAnsi="Times New Roman" w:cs="Times New Roman"/>
-        </w:rPr>
-        <w:t>mers</w:t>
-      </w:r>
-      <w:proofErr w:type="spellEnd"/>
-      <w:r>
-        <w:rPr>
-          <w:rFonts w:ascii="Times New Roman" w:eastAsia="Times New Roman" w:hAnsi="Times New Roman" w:cs="Times New Roman"/>
-        </w:rPr>
-        <w:t xml:space="preserve"> with GC counts above 50%.</w:t>
-      </w:r>
-      <w:r>
-        <w:rPr>
-          <w:rFonts w:ascii="Times New Roman" w:eastAsia="Times New Roman" w:hAnsi="Times New Roman" w:cs="Times New Roman"/>
-        </w:rPr>
-        <w:t xml:space="preserve"> </w:t>
-      </w:r>
-      <w:r>
-        <w:rPr>
-          <w:rFonts w:ascii="Times New Roman" w:eastAsia="Times New Roman" w:hAnsi="Times New Roman" w:cs="Times New Roman"/>
-        </w:rPr>
-        <w:t xml:space="preserve">We plotted </w:t>
-      </w:r>
-      <w:r>
-        <w:rPr>
-          <w:rFonts w:ascii="Times New Roman" w:eastAsia="Times New Roman" w:hAnsi="Times New Roman" w:cs="Times New Roman"/>
-        </w:rPr>
-        <w:t>GC counts against the frequency of k-</w:t>
-      </w:r>
-      <w:proofErr w:type="spellStart"/>
-      <w:r>
-        <w:rPr>
-          <w:rFonts w:ascii="Times New Roman" w:eastAsia="Times New Roman" w:hAnsi="Times New Roman" w:cs="Times New Roman"/>
-        </w:rPr>
-        <w:t>mers</w:t>
-      </w:r>
-      <w:proofErr w:type="spellEnd"/>
-      <w:r>
-        <w:rPr>
-          <w:rFonts w:ascii="Times New Roman" w:eastAsia="Times New Roman" w:hAnsi="Times New Roman" w:cs="Times New Roman"/>
-        </w:rPr>
-        <w:t xml:space="preserve"> of length 16, 21, 27 and 33 in the female sequencing data</w:t>
-      </w:r>
-      <w:r>
-        <w:rPr>
-          <w:rFonts w:ascii="Times New Roman" w:eastAsia="Times New Roman" w:hAnsi="Times New Roman" w:cs="Times New Roman"/>
-        </w:rPr>
-        <w:t xml:space="preserve"> </w:t>
-      </w:r>
-      <w:r>
-        <w:rPr>
-          <w:rFonts w:ascii="Times New Roman" w:eastAsia="Times New Roman" w:hAnsi="Times New Roman" w:cs="Times New Roman"/>
-        </w:rPr>
-        <w:t xml:space="preserve">(Figure </w:t>
-      </w:r>
-      <w:r>
-        <w:rPr>
-          <w:rFonts w:ascii="Times New Roman" w:eastAsia="Times New Roman" w:hAnsi="Times New Roman" w:cs="Times New Roman"/>
-        </w:rPr>
-        <w:t>4</w:t>
-      </w:r>
-      <w:r>
-        <w:rPr>
-          <w:rFonts w:ascii="Times New Roman" w:eastAsia="Times New Roman" w:hAnsi="Times New Roman" w:cs="Times New Roman"/>
-        </w:rPr>
-        <w:t>A-D) and k-</w:t>
-      </w:r>
-      <w:proofErr w:type="spellStart"/>
-      <w:r>
-        <w:rPr>
-          <w:rFonts w:ascii="Times New Roman" w:eastAsia="Times New Roman" w:hAnsi="Times New Roman" w:cs="Times New Roman"/>
-        </w:rPr>
-        <w:t>mers</w:t>
-      </w:r>
-      <w:proofErr w:type="spellEnd"/>
-      <w:r>
-        <w:rPr>
-          <w:rFonts w:ascii="Times New Roman" w:eastAsia="Times New Roman" w:hAnsi="Times New Roman" w:cs="Times New Roman"/>
-        </w:rPr>
-        <w:t xml:space="preserve"> of length 19, 23, 27 and 31 in the male sequencing data.</w:t>
-      </w:r>
-      <w:r>
-        <w:rPr>
-          <w:rFonts w:ascii="Times New Roman" w:eastAsia="Times New Roman" w:hAnsi="Times New Roman" w:cs="Times New Roman"/>
-        </w:rPr>
-        <w:t xml:space="preserve"> </w:t>
-      </w:r>
-    </w:p>
-    <w:p>
-      <w:pPr>
-        <w:ind w:right="270"/>
-        <w:rPr>
-          <w:rFonts w:ascii="Times New Roman" w:eastAsia="Times New Roman" w:hAnsi="Times New Roman" w:cs="Times New Roman"/>
-        </w:rPr>
-      </w:pPr>
-    </w:p>
-    <w:p>
-      <w:pPr>
-        <w:ind w:right="270"/>
-        <w:rPr>
-          <w:rFonts w:ascii="Times New Roman" w:eastAsia="Times New Roman" w:hAnsi="Times New Roman" w:cs="Times New Roman"/>
-        </w:rPr>
-      </w:pPr>
-      <w:r>
-        <w:rPr>
-          <w:rFonts w:ascii="Times New Roman" w:eastAsia="Times New Roman" w:hAnsi="Times New Roman" w:cs="Times New Roman"/>
-        </w:rPr>
-        <w:t>The third QC step (sequencing bias between forward (R1) and reverse (R2) sequences) plots the frequency of a given k-</w:t>
-      </w:r>
-      <w:proofErr w:type="spellStart"/>
-      <w:r>
-        <w:rPr>
-          <w:rFonts w:ascii="Times New Roman" w:eastAsia="Times New Roman" w:hAnsi="Times New Roman" w:cs="Times New Roman"/>
-        </w:rPr>
-        <w:t>mer</w:t>
-      </w:r>
-      <w:proofErr w:type="spellEnd"/>
-      <w:r>
-        <w:rPr>
-          <w:rFonts w:ascii="Times New Roman" w:eastAsia="Times New Roman" w:hAnsi="Times New Roman" w:cs="Times New Roman"/>
-        </w:rPr>
-        <w:t xml:space="preserve"> in each of the paired-end sequence data files. Sequencing bias in either of the two files would result in an irregular pattern in the number of distinct k-</w:t>
-      </w:r>
-      <w:proofErr w:type="spellStart"/>
-      <w:r>
-        <w:rPr>
-          <w:rFonts w:ascii="Times New Roman" w:eastAsia="Times New Roman" w:hAnsi="Times New Roman" w:cs="Times New Roman"/>
-        </w:rPr>
-        <w:t>mers</w:t>
-      </w:r>
-      <w:proofErr w:type="spellEnd"/>
-      <w:r>
-        <w:rPr>
-          <w:rFonts w:ascii="Times New Roman" w:eastAsia="Times New Roman" w:hAnsi="Times New Roman" w:cs="Times New Roman"/>
-        </w:rPr>
-        <w:t>. W</w:t>
-      </w:r>
-      <w:r>
-        <w:rPr>
-          <w:rFonts w:ascii="Times New Roman" w:eastAsia="Times New Roman" w:hAnsi="Times New Roman" w:cs="Times New Roman"/>
-        </w:rPr>
-        <w:t>e plotted the number of distinct k-</w:t>
-      </w:r>
-      <w:proofErr w:type="spellStart"/>
-      <w:r>
-        <w:rPr>
-          <w:rFonts w:ascii="Times New Roman" w:eastAsia="Times New Roman" w:hAnsi="Times New Roman" w:cs="Times New Roman"/>
-        </w:rPr>
-        <w:t>mers</w:t>
-      </w:r>
-      <w:proofErr w:type="spellEnd"/>
-      <w:r>
-        <w:rPr>
-          <w:rFonts w:ascii="Times New Roman" w:eastAsia="Times New Roman" w:hAnsi="Times New Roman" w:cs="Times New Roman"/>
-        </w:rPr>
-        <w:t xml:space="preserve"> at different frequencies for the R1 and R2 files against one another</w:t>
-      </w:r>
-      <w:r>
-        <w:rPr>
-          <w:rFonts w:ascii="Times New Roman" w:eastAsia="Times New Roman" w:hAnsi="Times New Roman" w:cs="Times New Roman"/>
-        </w:rPr>
-        <w:t xml:space="preserve"> </w:t>
-      </w:r>
-      <w:r>
-        <w:rPr>
-          <w:rFonts w:ascii="Times New Roman" w:eastAsia="Times New Roman" w:hAnsi="Times New Roman" w:cs="Times New Roman"/>
-        </w:rPr>
-        <w:t>for k-</w:t>
-      </w:r>
-      <w:proofErr w:type="spellStart"/>
-      <w:r>
-        <w:rPr>
-          <w:rFonts w:ascii="Times New Roman" w:eastAsia="Times New Roman" w:hAnsi="Times New Roman" w:cs="Times New Roman"/>
-        </w:rPr>
-        <w:t>mers</w:t>
-      </w:r>
-      <w:proofErr w:type="spellEnd"/>
-      <w:r>
-        <w:rPr>
-          <w:rFonts w:ascii="Times New Roman" w:eastAsia="Times New Roman" w:hAnsi="Times New Roman" w:cs="Times New Roman"/>
-        </w:rPr>
-        <w:t xml:space="preserve"> of length 16, 21, 27 and 33 in the female sample (Figure </w:t>
-      </w:r>
-      <w:r>
-        <w:rPr>
-          <w:rFonts w:ascii="Times New Roman" w:eastAsia="Times New Roman" w:hAnsi="Times New Roman" w:cs="Times New Roman"/>
-        </w:rPr>
-        <w:t>5</w:t>
-      </w:r>
-      <w:r>
-        <w:rPr>
-          <w:rFonts w:ascii="Times New Roman" w:eastAsia="Times New Roman" w:hAnsi="Times New Roman" w:cs="Times New Roman"/>
-        </w:rPr>
-        <w:t>A-D) and k-</w:t>
-      </w:r>
-      <w:proofErr w:type="spellStart"/>
-      <w:r>
-        <w:rPr>
-          <w:rFonts w:ascii="Times New Roman" w:eastAsia="Times New Roman" w:hAnsi="Times New Roman" w:cs="Times New Roman"/>
-        </w:rPr>
-        <w:t>mers</w:t>
-      </w:r>
-      <w:proofErr w:type="spellEnd"/>
-      <w:r>
-        <w:rPr>
-          <w:rFonts w:ascii="Times New Roman" w:eastAsia="Times New Roman" w:hAnsi="Times New Roman" w:cs="Times New Roman"/>
-        </w:rPr>
-        <w:t xml:space="preserve"> of length 19, 23, 27 and 31 in the male sample (Figure </w:t>
-      </w:r>
-      <w:r>
-        <w:rPr>
-          <w:rFonts w:ascii="Times New Roman" w:eastAsia="Times New Roman" w:hAnsi="Times New Roman" w:cs="Times New Roman"/>
-        </w:rPr>
-        <w:t>5</w:t>
-      </w:r>
-      <w:r>
-        <w:rPr>
-          <w:rFonts w:ascii="Times New Roman" w:eastAsia="Times New Roman" w:hAnsi="Times New Roman" w:cs="Times New Roman"/>
-        </w:rPr>
-        <w:t>E-H</w:t>
-      </w:r>
-      <w:r>
-        <w:rPr>
-          <w:rFonts w:ascii="Times New Roman" w:eastAsia="Times New Roman" w:hAnsi="Times New Roman" w:cs="Times New Roman"/>
-        </w:rPr>
-        <w:t>)</w:t>
-      </w:r>
-      <w:r>
-        <w:rPr>
-          <w:rFonts w:ascii="Times New Roman" w:eastAsia="Times New Roman" w:hAnsi="Times New Roman" w:cs="Times New Roman"/>
-        </w:rPr>
-        <w:t>.</w:t>
-      </w:r>
-      <w:r>
-        <w:rPr>
-          <w:rFonts w:ascii="Times New Roman" w:eastAsia="Times New Roman" w:hAnsi="Times New Roman" w:cs="Times New Roman"/>
-        </w:rPr>
-        <w:t xml:space="preserve"> </w:t>
-      </w:r>
-    </w:p>
-    <w:p>
-      <w:pPr>
-        <w:ind w:right="270"/>
-        <w:rPr>
-          <w:rFonts w:ascii="Times New Roman" w:eastAsia="Times New Roman" w:hAnsi="Times New Roman" w:cs="Times New Roman"/>
-        </w:rPr>
-      </w:pPr>
-    </w:p>
-    <w:p>
-      <w:pPr>
-        <w:ind w:right="270"/>
-        <w:rPr>
-          <w:rFonts w:ascii="Times New Roman" w:eastAsia="Times New Roman" w:hAnsi="Times New Roman" w:cs="Times New Roman"/>
-        </w:rPr>
-      </w:pPr>
-      <w:r>
-        <w:rPr>
-          <w:rFonts w:ascii="Times New Roman" w:eastAsia="Times New Roman" w:hAnsi="Times New Roman" w:cs="Times New Roman"/>
-        </w:rPr>
-        <w:t xml:space="preserve">We have included female plots to provide a comprehensive view of all quality metrics in the linked-read sequencing for this project. </w:t>
-      </w:r>
-      <w:r>
-        <w:rPr>
-          <w:rFonts w:ascii="Times New Roman" w:eastAsia="Times New Roman" w:hAnsi="Times New Roman" w:cs="Times New Roman"/>
-        </w:rPr>
-        <w:t xml:space="preserve">We observed single peaks for each histogram indicating contamination is unlikely (Figure </w:t>
-      </w:r>
-      <w:r>
-        <w:rPr>
-          <w:rFonts w:ascii="Times New Roman" w:eastAsia="Times New Roman" w:hAnsi="Times New Roman" w:cs="Times New Roman"/>
-        </w:rPr>
-        <w:t>3A</w:t>
-      </w:r>
-      <w:r>
-        <w:rPr>
-          <w:rFonts w:ascii="Times New Roman" w:eastAsia="Times New Roman" w:hAnsi="Times New Roman" w:cs="Times New Roman"/>
-        </w:rPr>
-        <w:t>-H). All GC count frequency plots show a single peak of distinct k-</w:t>
-      </w:r>
-      <w:proofErr w:type="spellStart"/>
-      <w:r>
-        <w:rPr>
-          <w:rFonts w:ascii="Times New Roman" w:eastAsia="Times New Roman" w:hAnsi="Times New Roman" w:cs="Times New Roman"/>
-        </w:rPr>
-        <w:t>mers</w:t>
-      </w:r>
-      <w:proofErr w:type="spellEnd"/>
-      <w:r>
-        <w:rPr>
-          <w:rFonts w:ascii="Times New Roman" w:eastAsia="Times New Roman" w:hAnsi="Times New Roman" w:cs="Times New Roman"/>
-        </w:rPr>
-        <w:t xml:space="preserve">, meaning there </w:t>
-      </w:r>
-      <w:r>
-        <w:rPr>
-          <w:rFonts w:ascii="Times New Roman" w:eastAsia="Times New Roman" w:hAnsi="Times New Roman" w:cs="Times New Roman"/>
-        </w:rPr>
-        <w:t>are no</w:t>
-      </w:r>
-      <w:r>
-        <w:rPr>
-          <w:rFonts w:ascii="Times New Roman" w:eastAsia="Times New Roman" w:hAnsi="Times New Roman" w:cs="Times New Roman"/>
-        </w:rPr>
-        <w:t xml:space="preserve"> signs of bacterial or organelle contamination (Figure </w:t>
-      </w:r>
-      <w:r>
-        <w:rPr>
-          <w:rFonts w:ascii="Times New Roman" w:eastAsia="Times New Roman" w:hAnsi="Times New Roman" w:cs="Times New Roman"/>
-        </w:rPr>
-        <w:t>4A</w:t>
-      </w:r>
-      <w:r>
-        <w:rPr>
-          <w:rFonts w:ascii="Times New Roman" w:eastAsia="Times New Roman" w:hAnsi="Times New Roman" w:cs="Times New Roman"/>
-        </w:rPr>
-        <w:t>-H). The number of distinct k-</w:t>
-      </w:r>
-      <w:proofErr w:type="spellStart"/>
-      <w:r>
-        <w:rPr>
-          <w:rFonts w:ascii="Times New Roman" w:eastAsia="Times New Roman" w:hAnsi="Times New Roman" w:cs="Times New Roman"/>
-        </w:rPr>
-        <w:t>mers</w:t>
-      </w:r>
-      <w:proofErr w:type="spellEnd"/>
-      <w:r>
-        <w:rPr>
-          <w:rFonts w:ascii="Times New Roman" w:eastAsia="Times New Roman" w:hAnsi="Times New Roman" w:cs="Times New Roman"/>
-        </w:rPr>
-        <w:t xml:space="preserve"> does not appear to be skewed indicating that the raw data does not appear to have major sources of sequencing bias (Figure </w:t>
-      </w:r>
-      <w:r>
-        <w:rPr>
-          <w:rFonts w:ascii="Times New Roman" w:eastAsia="Times New Roman" w:hAnsi="Times New Roman" w:cs="Times New Roman"/>
-        </w:rPr>
-        <w:t>5A</w:t>
-      </w:r>
-      <w:r>
-        <w:rPr>
-          <w:rFonts w:ascii="Times New Roman" w:eastAsia="Times New Roman" w:hAnsi="Times New Roman" w:cs="Times New Roman"/>
-        </w:rPr>
-        <w:t>-</w:t>
-      </w:r>
-      <w:r>
-        <w:rPr>
-          <w:rFonts w:ascii="Times New Roman" w:eastAsia="Times New Roman" w:hAnsi="Times New Roman" w:cs="Times New Roman"/>
-        </w:rPr>
-        <w:t>H</w:t>
-      </w:r>
-      <w:r>
-        <w:rPr>
-          <w:rFonts w:ascii="Times New Roman" w:eastAsia="Times New Roman" w:hAnsi="Times New Roman" w:cs="Times New Roman"/>
-        </w:rPr>
-        <w:t>).</w:t>
-      </w:r>
-    </w:p>
-    <w:p>
-      <w:pPr>
-        <w:ind w:right="270"/>
-        <w:rPr>
-          <w:rFonts w:ascii="Times New Roman" w:eastAsia="Times New Roman" w:hAnsi="Times New Roman" w:cs="Times New Roman"/>
-        </w:rPr>
-      </w:pPr>
-    </w:p>
-    <w:p>
-      <w:pPr>
-        <w:rPr>
-          <w:rFonts w:ascii="Times New Roman" w:eastAsia="Times New Roman" w:hAnsi="Times New Roman" w:cs="Times New Roman"/>
-        </w:rPr>
-      </w:pPr>
-      <w:r>
-        <w:rPr>
-          <w:rFonts w:ascii="Times New Roman" w:eastAsia="Times New Roman" w:hAnsi="Times New Roman" w:cs="Times New Roman"/>
-        </w:rPr>
-        <w:t xml:space="preserve"> </w:t>
-      </w:r>
-      <w:r>
-        <w:rPr>
-          <w:rFonts w:ascii="Times New Roman" w:eastAsia="Times New Roman" w:hAnsi="Times New Roman" w:cs="Times New Roman"/>
-          <w:i/>
-          <w:iCs/>
-        </w:rPr>
-        <w:t>Long reads</w:t>
-      </w:r>
-    </w:p>
-    <w:p>
-      <w:pPr>
-        <w:rPr>
-          <w:rFonts w:ascii="Times" w:hAnsi="Times"/>
-        </w:rPr>
-      </w:pPr>
-      <w:proofErr w:type="spellStart"/>
-      <w:r>
-        <w:rPr>
-          <w:rFonts w:ascii="Times" w:hAnsi="Times"/>
-        </w:rPr>
-        <w:t>Tktktk</w:t>
-      </w:r>
-      <w:proofErr w:type="spellEnd"/>
-    </w:p>
-    <w:p>
-      <w:pPr>
-        <w:rPr>
-          <w:rFonts w:ascii="Times New Roman" w:eastAsia="Times New Roman" w:hAnsi="Times New Roman" w:cs="Times New Roman"/>
-          <w:b/>
-          <w:bCs/>
-        </w:rPr>
-      </w:pPr>
-      <w:r>
-        <w:rPr>
-          <w:rFonts w:ascii="Times New Roman" w:eastAsia="Times New Roman" w:hAnsi="Times New Roman" w:cs="Times New Roman"/>
-          <w:b/>
-          <w:bCs/>
-        </w:rPr>
-        <w:lastRenderedPageBreak/>
         <w:t>Assembly</w:t>
       </w:r>
     </w:p>
@@ -6909,39 +7032,7 @@
       </w:r>
     </w:p>
   </w:comment>
-  <w:comment w:id="1" w:author="Shannon Erica Kendal Joslin" w:date="2021-03-19T14:55:00Z" w:initials="SEKJ">
-    <w:p>
-      <w:pPr>
-        <w:pStyle w:val="CommentText"/>
-      </w:pPr>
-      <w:r>
-        <w:rPr>
-          <w:rStyle w:val="CommentReference"/>
-        </w:rPr>
-        <w:annotationRef/>
-      </w:r>
-      <w:r>
-        <w:t>Insert number</w:t>
-      </w:r>
-    </w:p>
-  </w:comment>
-  <w:comment w:id="2" w:author="Shannon Erica Kendal Joslin" w:date="2021-03-19T14:55:00Z" w:initials="SEKJ">
-    <w:p>
-      <w:pPr>
-        <w:pStyle w:val="CommentText"/>
-      </w:pPr>
-      <w:r>
-        <w:rPr>
-          <w:rStyle w:val="CommentReference"/>
-        </w:rPr>
-        <w:annotationRef/>
-      </w:r>
-      <w:r>
-        <w:t>insert number</w:t>
-      </w:r>
-    </w:p>
-  </w:comment>
-  <w:comment w:id="3" w:author="Shannon Erica Kendal Joslin" w:date="2021-03-19T13:42:00Z" w:initials="SEKJ">
+  <w:comment w:id="1" w:author="Shannon Erica Kendal Joslin" w:date="2021-03-19T13:42:00Z" w:initials="SEKJ">
     <w:p>
       <w:pPr>
         <w:pStyle w:val="CommentText"/>
@@ -6963,8 +7054,6 @@
 <file path=word/commentsExtended.xml><?xml version="1.0" encoding="utf-8"?>
 <w15:commentsEx xmlns:wpc="http://schemas.microsoft.com/office/word/2010/wordprocessingCanvas" xmlns:cx="http://schemas.microsoft.com/office/drawing/2014/chartex" xmlns:cx1="http://schemas.microsoft.com/office/drawing/2015/9/8/chartex" xmlns:cx2="http://schemas.microsoft.com/office/drawing/2015/10/21/chartex" xmlns:cx3="http://schemas.microsoft.com/office/drawing/2016/5/9/chartex" xmlns:cx4="http://schemas.microsoft.com/office/drawing/2016/5/10/chartex" xmlns:cx5="http://schemas.microsoft.com/office/drawing/2016/5/11/chartex" xmlns:cx6="http://schemas.microsoft.com/office/drawing/2016/5/12/chartex" xmlns:cx7="http://schemas.microsoft.com/office/drawing/2016/5/13/chartex" xmlns:cx8="http://schemas.microsoft.com/office/drawing/2016/5/14/chartex" xmlns:mc="http://schemas.openxmlformats.org/markup-compatibility/2006" xmlns:aink="http://schemas.microsoft.com/office/drawing/2016/ink" xmlns:am3d="http://schemas.microsoft.com/office/drawing/2017/model3d" xmlns:o="urn:schemas-microsoft-com:office:office" xmlns:r="http://schemas.openxmlformats.org/officeDocument/2006/relationships" xmlns:m="http://schemas.openxmlformats.org/officeDocument/2006/math" xmlns:v="urn:schemas-microsoft-com:vml" xmlns:wp14="http://schemas.microsoft.com/office/word/2010/wordprocessingDrawing" xmlns:wp="http://schemas.openxmlformats.org/drawingml/2006/wordprocessingDrawing" xmlns:w10="urn:schemas-microsoft-com:office:word" xmlns:w="http://schemas.openxmlformats.org/wordprocessingml/2006/main" xmlns:w14="http://schemas.microsoft.com/office/word/2010/wordml" xmlns:w15="http://schemas.microsoft.com/office/word/2012/wordml" xmlns:w16cex="http://schemas.microsoft.com/office/word/2018/wordml/cex" xmlns:w16cid="http://schemas.microsoft.com/office/word/2016/wordml/cid" xmlns:w16="http://schemas.microsoft.com/office/word/2018/wordml" xmlns:w16se="http://schemas.microsoft.com/office/word/2015/wordml/symex" xmlns:wpg="http://schemas.microsoft.com/office/word/2010/wordprocessingGroup" xmlns:wpi="http://schemas.microsoft.com/office/word/2010/wordprocessingInk" xmlns:wne="http://schemas.microsoft.com/office/word/2006/wordml" xmlns:wps="http://schemas.microsoft.com/office/word/2010/wordprocessingShape" mc:Ignorable="w14 w15 w16se w16cid w16 w16cex wp14">
   <w15:commentEx w15:paraId="6DAAB3EB" w15:done="0"/>
-  <w15:commentEx w15:paraId="74F72213" w15:done="0"/>
-  <w15:commentEx w15:paraId="47E32BD6" w15:done="0"/>
   <w15:commentEx w15:paraId="48C52A31" w15:done="0"/>
 </w15:commentsEx>
 </file>
@@ -6972,8 +7061,6 @@
 <file path=word/commentsExtensible.xml><?xml version="1.0" encoding="utf-8"?>
 <w16cex:commentsExtensible xmlns:wpc="http://schemas.microsoft.com/office/word/2010/wordprocessingCanvas" xmlns:cx="http://schemas.microsoft.com/office/drawing/2014/chartex" xmlns:cx1="http://schemas.microsoft.com/office/drawing/2015/9/8/chartex" xmlns:cx2="http://schemas.microsoft.com/office/drawing/2015/10/21/chartex" xmlns:cx3="http://schemas.microsoft.com/office/drawing/2016/5/9/chartex" xmlns:cx4="http://schemas.microsoft.com/office/drawing/2016/5/10/chartex" xmlns:cx5="http://schemas.microsoft.com/office/drawing/2016/5/11/chartex" xmlns:cx6="http://schemas.microsoft.com/office/drawing/2016/5/12/chartex" xmlns:cx7="http://schemas.microsoft.com/office/drawing/2016/5/13/chartex" xmlns:cx8="http://schemas.microsoft.com/office/drawing/2016/5/14/chartex" xmlns:mc="http://schemas.openxmlformats.org/markup-compatibility/2006" xmlns:aink="http://schemas.microsoft.com/office/drawing/2016/ink" xmlns:am3d="http://schemas.microsoft.com/office/drawing/2017/model3d" xmlns:o="urn:schemas-microsoft-com:office:office" xmlns:r="http://schemas.openxmlformats.org/officeDocument/2006/relationships" xmlns:m="http://schemas.openxmlformats.org/officeDocument/2006/math" xmlns:v="urn:schemas-microsoft-com:vml" xmlns:wp14="http://schemas.microsoft.com/office/word/2010/wordprocessingDrawing" xmlns:wp="http://schemas.openxmlformats.org/drawingml/2006/wordprocessingDrawing" xmlns:w10="urn:schemas-microsoft-com:office:word" xmlns:w="http://schemas.openxmlformats.org/wordprocessingml/2006/main" xmlns:w14="http://schemas.microsoft.com/office/word/2010/wordml" xmlns:w15="http://schemas.microsoft.com/office/word/2012/wordml" xmlns:w16cex="http://schemas.microsoft.com/office/word/2018/wordml/cex" xmlns:w16cid="http://schemas.microsoft.com/office/word/2016/wordml/cid" xmlns:w16="http://schemas.microsoft.com/office/word/2018/wordml" xmlns:w16se="http://schemas.microsoft.com/office/word/2015/wordml/symex" xmlns:wpg="http://schemas.microsoft.com/office/word/2010/wordprocessingGroup" xmlns:wpi="http://schemas.microsoft.com/office/word/2010/wordprocessingInk" xmlns:wne="http://schemas.microsoft.com/office/word/2006/wordml" xmlns:wps="http://schemas.microsoft.com/office/word/2010/wordprocessingShape" mc:Ignorable="w14 w15 w16se w16cid w16 w16cex wp14">
   <w16cex:commentExtensible w16cex:durableId="23FF1BF5" w16cex:dateUtc="2021-03-19T19:47:00Z"/>
-  <w16cex:commentExtensible w16cex:durableId="23FF39EC" w16cex:dateUtc="2021-03-19T21:55:00Z"/>
-  <w16cex:commentExtensible w16cex:durableId="23FF39F5" w16cex:dateUtc="2021-03-19T21:55:00Z"/>
   <w16cex:commentExtensible w16cex:durableId="23FF28C3" w16cex:dateUtc="2021-03-19T20:42:00Z"/>
 </w16cex:commentsExtensible>
 </file>
@@ -6981,8 +7068,6 @@
 <file path=word/commentsIds.xml><?xml version="1.0" encoding="utf-8"?>
 <w16cid:commentsIds xmlns:wpc="http://schemas.microsoft.com/office/word/2010/wordprocessingCanvas" xmlns:cx="http://schemas.microsoft.com/office/drawing/2014/chartex" xmlns:cx1="http://schemas.microsoft.com/office/drawing/2015/9/8/chartex" xmlns:cx2="http://schemas.microsoft.com/office/drawing/2015/10/21/chartex" xmlns:cx3="http://schemas.microsoft.com/office/drawing/2016/5/9/chartex" xmlns:cx4="http://schemas.microsoft.com/office/drawing/2016/5/10/chartex" xmlns:cx5="http://schemas.microsoft.com/office/drawing/2016/5/11/chartex" xmlns:cx6="http://schemas.microsoft.com/office/drawing/2016/5/12/chartex" xmlns:cx7="http://schemas.microsoft.com/office/drawing/2016/5/13/chartex" xmlns:cx8="http://schemas.microsoft.com/office/drawing/2016/5/14/chartex" xmlns:mc="http://schemas.openxmlformats.org/markup-compatibility/2006" xmlns:aink="http://schemas.microsoft.com/office/drawing/2016/ink" xmlns:am3d="http://schemas.microsoft.com/office/drawing/2017/model3d" xmlns:o="urn:schemas-microsoft-com:office:office" xmlns:r="http://schemas.openxmlformats.org/officeDocument/2006/relationships" xmlns:m="http://schemas.openxmlformats.org/officeDocument/2006/math" xmlns:v="urn:schemas-microsoft-com:vml" xmlns:wp14="http://schemas.microsoft.com/office/word/2010/wordprocessingDrawing" xmlns:wp="http://schemas.openxmlformats.org/drawingml/2006/wordprocessingDrawing" xmlns:w10="urn:schemas-microsoft-com:office:word" xmlns:w="http://schemas.openxmlformats.org/wordprocessingml/2006/main" xmlns:w14="http://schemas.microsoft.com/office/word/2010/wordml" xmlns:w15="http://schemas.microsoft.com/office/word/2012/wordml" xmlns:w16cex="http://schemas.microsoft.com/office/word/2018/wordml/cex" xmlns:w16cid="http://schemas.microsoft.com/office/word/2016/wordml/cid" xmlns:w16="http://schemas.microsoft.com/office/word/2018/wordml" xmlns:w16se="http://schemas.microsoft.com/office/word/2015/wordml/symex" xmlns:wpg="http://schemas.microsoft.com/office/word/2010/wordprocessingGroup" xmlns:wpi="http://schemas.microsoft.com/office/word/2010/wordprocessingInk" xmlns:wne="http://schemas.microsoft.com/office/word/2006/wordml" xmlns:wps="http://schemas.microsoft.com/office/word/2010/wordprocessingShape" mc:Ignorable="w14 w15 w16se w16cid w16 w16cex wp14">
   <w16cid:commentId w16cid:paraId="6DAAB3EB" w16cid:durableId="23FF1BF5"/>
-  <w16cid:commentId w16cid:paraId="74F72213" w16cid:durableId="23FF39EC"/>
-  <w16cid:commentId w16cid:paraId="47E32BD6" w16cid:durableId="23FF39F5"/>
   <w16cid:commentId w16cid:paraId="48C52A31" w16cid:durableId="23FF28C3"/>
 </w16cid:commentsIds>
 </file>

</xml_diff>

<commit_message>
update w k=21 &31 figs
</commit_message>
<xml_diff>
--- a/reports/2021/2021_A19-1844.docx
+++ b/reports/2021/2021_A19-1844.docx
@@ -146,7 +146,33 @@
         <w:rPr>
           <w:rFonts w:ascii="Times New Roman" w:eastAsia="Times New Roman" w:hAnsi="Times New Roman" w:cs="Times New Roman"/>
         </w:rPr>
-        <w:t xml:space="preserve"> Mary Delaney, Justin Smith, Michael R. Miller</w:t>
+        <w:t xml:space="preserve"> </w:t>
+      </w:r>
+      <w:r>
+        <w:rPr>
+          <w:rFonts w:ascii="Times New Roman" w:eastAsia="Times New Roman" w:hAnsi="Times New Roman" w:cs="Times New Roman"/>
+        </w:rPr>
+        <w:t xml:space="preserve">Alisha </w:t>
+      </w:r>
+      <w:proofErr w:type="spellStart"/>
+      <w:r>
+        <w:rPr>
+          <w:rFonts w:ascii="Times New Roman" w:eastAsia="Times New Roman" w:hAnsi="Times New Roman" w:cs="Times New Roman"/>
+        </w:rPr>
+        <w:t>Goodbla</w:t>
+      </w:r>
+      <w:proofErr w:type="spellEnd"/>
+      <w:r>
+        <w:rPr>
+          <w:rFonts w:ascii="Times New Roman" w:eastAsia="Times New Roman" w:hAnsi="Times New Roman" w:cs="Times New Roman"/>
+        </w:rPr>
+        <w:t xml:space="preserve">, </w:t>
+      </w:r>
+      <w:r>
+        <w:rPr>
+          <w:rFonts w:ascii="Times New Roman" w:eastAsia="Times New Roman" w:hAnsi="Times New Roman" w:cs="Times New Roman"/>
+        </w:rPr>
+        <w:t>Mary Delaney, Justin Smith, Michael R. Miller</w:t>
       </w:r>
       <w:r>
         <w:rPr>
@@ -5208,37 +5234,7 @@
         <w:rPr>
           <w:rFonts w:ascii="Times New Roman" w:eastAsia="Times New Roman" w:hAnsi="Times New Roman" w:cs="Times New Roman"/>
         </w:rPr>
-        <w:t>We saw clear peaks</w:t>
-      </w:r>
-      <w:r>
-        <w:rPr>
-          <w:rFonts w:ascii="Times New Roman" w:eastAsia="Times New Roman" w:hAnsi="Times New Roman" w:cs="Times New Roman"/>
-        </w:rPr>
-        <w:t xml:space="preserve"> in the histograms</w:t>
-      </w:r>
-      <w:r>
-        <w:rPr>
-          <w:rFonts w:ascii="Times New Roman" w:eastAsia="Times New Roman" w:hAnsi="Times New Roman" w:cs="Times New Roman"/>
-        </w:rPr>
-        <w:t xml:space="preserve"> for each sample and at each value of k</w:t>
-      </w:r>
-      <w:r>
-        <w:rPr>
-          <w:rFonts w:ascii="Times New Roman" w:eastAsia="Times New Roman" w:hAnsi="Times New Roman" w:cs="Times New Roman"/>
-        </w:rPr>
-        <w:t xml:space="preserve"> (Figure 3)</w:t>
-      </w:r>
-      <w:r>
-        <w:rPr>
-          <w:rFonts w:ascii="Times New Roman" w:eastAsia="Times New Roman" w:hAnsi="Times New Roman" w:cs="Times New Roman"/>
-        </w:rPr>
-        <w:t>.</w:t>
-      </w:r>
-      <w:r>
-        <w:rPr>
-          <w:rFonts w:ascii="Times New Roman" w:eastAsia="Times New Roman" w:hAnsi="Times New Roman" w:cs="Times New Roman"/>
-        </w:rPr>
-        <w:t xml:space="preserve"> </w:t>
+        <w:t xml:space="preserve">We saw clear peaks in the histograms for each sample and at each value of k (Figure 3). </w:t>
       </w:r>
       <w:r>
         <w:rPr>
@@ -5270,19 +5266,7 @@
         <w:rPr>
           <w:rFonts w:ascii="Times New Roman" w:eastAsia="Times New Roman" w:hAnsi="Times New Roman" w:cs="Times New Roman"/>
         </w:rPr>
-        <w:t xml:space="preserve"> (Figure 4)</w:t>
-      </w:r>
-      <w:r>
-        <w:rPr>
-          <w:rFonts w:ascii="Times New Roman" w:eastAsia="Times New Roman" w:hAnsi="Times New Roman" w:cs="Times New Roman"/>
-        </w:rPr>
-        <w:t>.</w:t>
-      </w:r>
-      <w:r>
-        <w:rPr>
-          <w:rFonts w:ascii="Times New Roman" w:eastAsia="Times New Roman" w:hAnsi="Times New Roman" w:cs="Times New Roman"/>
-        </w:rPr>
-        <w:t xml:space="preserve"> </w:t>
+        <w:t xml:space="preserve"> (Figure 4). </w:t>
       </w:r>
       <w:r>
         <w:rPr>

</xml_diff>

<commit_message>
up to Ne intro
</commit_message>
<xml_diff>
--- a/reports/2021/2021_A19-1844.docx
+++ b/reports/2021/2021_A19-1844.docx
@@ -2214,64 +2214,25 @@
       <w:pPr>
         <w:ind w:right="270"/>
         <w:rPr>
-          <w:ins w:id="6" w:author="Microsoft Office User" w:date="2021-04-07T13:51:00Z"/>
-        </w:rPr>
-      </w:pPr>
-    </w:p>
-    <w:p>
-      <w:pPr>
-        <w:ind w:right="270"/>
-      </w:pPr>
-    </w:p>
-    <w:p>
-      <w:pPr>
-        <w:ind w:right="270"/>
-        <w:rPr>
-          <w:b/>
-          <w:i/>
-        </w:rPr>
-      </w:pPr>
-    </w:p>
-    <w:p>
-      <w:pPr>
-        <w:ind w:right="270"/>
-        <w:rPr>
-          <w:b/>
-          <w:i/>
-        </w:rPr>
-      </w:pPr>
-    </w:p>
-    <w:p>
-      <w:pPr>
-        <w:ind w:right="270"/>
-        <w:rPr>
-          <w:b/>
-          <w:i/>
-        </w:rPr>
-      </w:pPr>
-    </w:p>
-    <w:p>
-      <w:pPr>
-        <w:ind w:right="270"/>
-        <w:rPr>
-          <w:b/>
-          <w:i/>
-        </w:rPr>
-      </w:pPr>
-    </w:p>
-    <w:p>
-      <w:pPr>
-        <w:ind w:right="270"/>
-        <w:rPr>
-          <w:b/>
-          <w:i/>
-        </w:rPr>
-      </w:pPr>
-      <w:r>
-        <w:rPr>
-          <w:b/>
-          <w:i/>
-        </w:rPr>
+          <w:b/>
+          <w:i/>
+        </w:rPr>
+      </w:pPr>
+    </w:p>
+    <w:p>
+      <w:pPr>
+        <w:ind w:right="270"/>
+        <w:rPr>
+          <w:b/>
+          <w:i/>
+        </w:rPr>
+      </w:pPr>
+      <w:r>
+        <w:rPr>
+          <w:b/>
+          <w:i/>
+        </w:rPr>
+        <w:lastRenderedPageBreak/>
         <w:t>Isolation of high molecular weight genomic DNA</w:t>
       </w:r>
       <w:r>
@@ -2681,7 +2642,7 @@
     </w:p>
     <w:p>
       <w:pPr>
-        <w:ind w:right="270" w:firstLine="720"/>
+        <w:ind w:right="270"/>
       </w:pPr>
     </w:p>
     <w:p>
@@ -2734,35 +2695,32 @@
         <w:ind w:right="270"/>
       </w:pPr>
       <w:r>
-        <w:t xml:space="preserve">The inclusion of long-read data dramatically assists in creating a more contiguous assembly by spanning repetitive elements and resolving chimeric sequences throughout the genome. Long-reads provide greater continuity of scaffolded contigs and resolving repetitive sequences </w:t>
-      </w:r>
-      <w:r>
+        <w:t xml:space="preserve">The inclusion of long-read data dramatically assists in creating a more contiguous assembly by spanning repetitive elements and resolving chimeric sequences throughout the genome. Long-reads provide greater continuity of scaffolded contigs and resolving repetitive sequences within genome assemblies, because the reads (sequence fragments produced </w:t>
+      </w:r>
+      <w:r>
+        <w:t xml:space="preserve">by </w:t>
+      </w:r>
+      <w:r>
+        <w:t xml:space="preserve">the sequencer) are thousands rather than hundreds of base pairs long. Previously, long-read sequencing was both costly and had an error rate up to 10%. </w:t>
+      </w:r>
+      <w:r>
+        <w:t>During 2020</w:t>
+      </w:r>
+      <w:r>
+        <w:t xml:space="preserve">, new PacBio HiFi chemistry has come out to dramatically reduce the number of errors from almost 10% to under 1%. </w:t>
+      </w:r>
+    </w:p>
+    <w:p>
+      <w:pPr>
+        <w:ind w:right="270"/>
+      </w:pPr>
+    </w:p>
+    <w:p>
+      <w:r>
+        <w:rPr>
+          <w:lang w:val="en"/>
+        </w:rPr>
         <w:lastRenderedPageBreak/>
-        <w:t xml:space="preserve">within genome assemblies, because the reads (sequence fragments produced </w:t>
-      </w:r>
-      <w:r>
-        <w:t xml:space="preserve">by </w:t>
-      </w:r>
-      <w:r>
-        <w:t xml:space="preserve">the sequencer) are thousands rather than hundreds of base pairs long. Previously, long-read sequencing was both costly and had an error rate up to 10%. </w:t>
-      </w:r>
-      <w:r>
-        <w:t>During 2020</w:t>
-      </w:r>
-      <w:r>
-        <w:t xml:space="preserve">, new PacBio HiFi chemistry has come out to dramatically reduce the number of errors from almost 10% to under 1%. </w:t>
-      </w:r>
-    </w:p>
-    <w:p>
-      <w:pPr>
-        <w:ind w:right="270"/>
-      </w:pPr>
-    </w:p>
-    <w:p>
-      <w:r>
-        <w:rPr>
-          <w:lang w:val="en"/>
-        </w:rPr>
         <w:t xml:space="preserve">PacBio </w:t>
       </w:r>
       <w:r>
@@ -2885,6 +2843,11 @@
     <w:p>
       <w:pPr>
         <w:ind w:right="270"/>
+      </w:pPr>
+    </w:p>
+    <w:p>
+      <w:pPr>
+        <w:ind w:right="270"/>
         <w:rPr>
           <w:b/>
           <w:i/>
@@ -3021,6 +2984,11 @@
     <w:p>
       <w:pPr>
         <w:ind w:right="270"/>
+      </w:pPr>
+    </w:p>
+    <w:p>
+      <w:pPr>
+        <w:ind w:right="270"/>
         <w:rPr>
           <w:b/>
           <w:i/>
@@ -3101,40 +3069,43 @@
         <w:rPr>
           <w:i/>
         </w:rPr>
+        <w:t>Methods</w:t>
+      </w:r>
+    </w:p>
+    <w:p>
+      <w:pPr>
+        <w:ind w:right="270"/>
+      </w:pPr>
+      <w:r>
+        <w:t>G</w:t>
+      </w:r>
+      <w:r>
+        <w:t xml:space="preserve">enomic DNA in eukaryotes </w:t>
+      </w:r>
+      <w:r>
+        <w:t xml:space="preserve">has high levels of repetition, leading to </w:t>
+      </w:r>
+      <w:r>
+        <w:t xml:space="preserve">unresolved gaps surrounding </w:t>
+      </w:r>
+      <w:r>
+        <w:t xml:space="preserve">large </w:t>
+      </w:r>
+      <w:r>
+        <w:t xml:space="preserve">repetitive </w:t>
+      </w:r>
+      <w:r>
+        <w:t>elements</w:t>
+      </w:r>
+      <w:r>
+        <w:t xml:space="preserve"> such as </w:t>
+      </w:r>
+      <w:r>
+        <w:t xml:space="preserve">in the middle and at the ends of each </w:t>
+      </w:r>
+      <w:r>
         <w:lastRenderedPageBreak/>
-        <w:t>Methods</w:t>
-      </w:r>
-    </w:p>
-    <w:p>
-      <w:pPr>
-        <w:ind w:right="270"/>
-      </w:pPr>
-      <w:r>
-        <w:t>G</w:t>
-      </w:r>
-      <w:r>
-        <w:t xml:space="preserve">enomic DNA in eukaryotes </w:t>
-      </w:r>
-      <w:r>
-        <w:t xml:space="preserve">has high levels of repetition, leading to </w:t>
-      </w:r>
-      <w:r>
-        <w:t xml:space="preserve">unresolved gaps surrounding </w:t>
-      </w:r>
-      <w:r>
-        <w:t xml:space="preserve">large </w:t>
-      </w:r>
-      <w:r>
-        <w:t xml:space="preserve">repetitive </w:t>
-      </w:r>
-      <w:r>
-        <w:t>elements</w:t>
-      </w:r>
-      <w:r>
-        <w:t xml:space="preserve"> such as </w:t>
-      </w:r>
-      <w:r>
-        <w:t>in the middle and at the ends of each chromosome</w:t>
+        <w:t>chromosome</w:t>
       </w:r>
       <w:r>
         <w:t xml:space="preserve">. In order to resolve these gaps, we </w:t>
@@ -3190,6 +3161,11 @@
       <w:r>
         <w:t xml:space="preserve"> </w:t>
       </w:r>
+    </w:p>
+    <w:p>
+      <w:pPr>
+        <w:ind w:right="270"/>
+      </w:pPr>
     </w:p>
     <w:p>
       <w:pPr>
@@ -3206,20 +3182,20 @@
         </w:pBdr>
         <w:ind w:right="270"/>
       </w:pPr>
-      <w:commentRangeStart w:id="7"/>
+      <w:commentRangeStart w:id="6"/>
       <w:r>
         <w:rPr>
           <w:u w:val="single"/>
         </w:rPr>
         <w:t>Quality Control</w:t>
       </w:r>
-      <w:commentRangeEnd w:id="7"/>
+      <w:commentRangeEnd w:id="6"/>
       <w:r>
         <w:rPr>
           <w:rStyle w:val="CommentReference"/>
           <w:rFonts w:asciiTheme="minorHAnsi" w:eastAsiaTheme="minorHAnsi" w:hAnsiTheme="minorHAnsi" w:cstheme="minorBidi"/>
         </w:rPr>
-        <w:commentReference w:id="7"/>
+        <w:commentReference w:id="6"/>
       </w:r>
       <w:r>
         <w:t>: After sequencing, b</w:t>
@@ -3269,6 +3245,15 @@
       <w:r>
         <w:t xml:space="preserve"> reads.</w:t>
       </w:r>
+    </w:p>
+    <w:p>
+      <w:pPr>
+        <w:ind w:right="270"/>
+        <w:rPr>
+          <w:b/>
+          <w:i/>
+        </w:rPr>
+      </w:pPr>
     </w:p>
     <w:p>
       <w:pPr>
@@ -3461,7 +3446,13 @@
         <w:t xml:space="preserve">of sequencing data to denote the level of confidence in each base called by the sequencer. </w:t>
       </w:r>
       <w:r>
-        <w:t>Reads with quality scores over Q20, denoting an error probability of 0.01, were used for subsequent assembly.</w:t>
+        <w:t>Reads with quality scores over Q20, denoting an error probability of 0.01</w:t>
+      </w:r>
+      <w:r>
+        <w:t>%</w:t>
+      </w:r>
+      <w:r>
+        <w:t>, were used for subsequent assembly.</w:t>
       </w:r>
     </w:p>
     <w:p/>
@@ -3716,11 +3707,6 @@
       </w:r>
     </w:p>
     <w:p/>
-    <w:p>
-      <w:pPr>
-        <w:ind w:right="270"/>
-      </w:pPr>
-    </w:p>
     <w:p>
       <w:pPr>
         <w:ind w:right="270"/>
@@ -3968,1089 +3954,1078 @@
         <w:t xml:space="preserve">to </w:t>
       </w:r>
       <w:r>
-        <w:t xml:space="preserve">check for signs of </w:t>
+        <w:t xml:space="preserve">check for signs of contamination by plotting a histogram of the </w:t>
+      </w:r>
+      <w:r>
+        <w:t>observe</w:t>
+      </w:r>
+      <w:r>
+        <w:t>d</w:t>
+      </w:r>
+      <w:r>
+        <w:t xml:space="preserve"> </w:t>
+      </w:r>
+      <w:r>
+        <w:t>number of distinct k-mers at different frequencies for length</w:t>
+      </w:r>
+      <w:r>
+        <w:t>s</w:t>
+      </w:r>
+      <w:r>
+        <w:t xml:space="preserve"> </w:t>
+      </w:r>
+      <w:r>
+        <w:t>k=</w:t>
+      </w:r>
+      <w:r>
+        <w:t xml:space="preserve">21, 31, and 41 for female and male sequencing data. </w:t>
       </w:r>
       <w:r>
         <w:lastRenderedPageBreak/>
-        <w:t xml:space="preserve">contamination by plotting a histogram of the </w:t>
-      </w:r>
-      <w:r>
-        <w:t>observe</w:t>
-      </w:r>
-      <w:r>
-        <w:t>d</w:t>
+        <w:t>Uncontaminated samples are expected to have a single peak with a surplus of k-mers at a very low frequency due to sequencer errors</w:t>
+      </w:r>
+      <w:r>
+        <w:t>.</w:t>
       </w:r>
       <w:r>
         <w:t xml:space="preserve"> </w:t>
       </w:r>
       <w:r>
-        <w:t>number of distinct k-mers at different frequencies for length</w:t>
+        <w:t>Second,</w:t>
+      </w:r>
+      <w:r>
+        <w:t xml:space="preserve"> we used the </w:t>
+      </w:r>
+      <w:r>
+        <w:rPr>
+          <w:rFonts w:ascii="Courier" w:hAnsi="Courier"/>
+        </w:rPr>
+        <w:t xml:space="preserve">kat </w:t>
+      </w:r>
+      <w:proofErr w:type="spellStart"/>
+      <w:r>
+        <w:rPr>
+          <w:rFonts w:ascii="Courier" w:hAnsi="Courier"/>
+        </w:rPr>
+        <w:t>gcp</w:t>
+      </w:r>
+      <w:proofErr w:type="spellEnd"/>
+      <w:r>
+        <w:t xml:space="preserve"> function</w:t>
+      </w:r>
+      <w:r>
+        <w:t xml:space="preserve"> to</w:t>
+      </w:r>
+      <w:r>
+        <w:t xml:space="preserve"> plot the proportion of the k-mer comprised of the G and C nucleotide</w:t>
       </w:r>
       <w:r>
         <w:t>s</w:t>
       </w:r>
       <w:r>
+        <w:t xml:space="preserve"> against the frequency of the that k-mer in the sequencing data and the number of distinct k-mers for a given GC count vs. frequency. Contaminated samples are expected to have a non-normal distribution. For example, samples contaminated with bacteria will have more k-mers with GC counts above 50%.</w:t>
+      </w:r>
+      <w:r>
         <w:t xml:space="preserve"> </w:t>
       </w:r>
       <w:r>
+        <w:t xml:space="preserve">We plotted </w:t>
+      </w:r>
+      <w:r>
+        <w:t xml:space="preserve">GC counts against the frequency of k-mers of length </w:t>
+      </w:r>
+      <w:r>
         <w:t>k=</w:t>
       </w:r>
       <w:r>
-        <w:t>21, 31, and 41 for female and male sequencing data. Uncontaminated samples are expected to have a single peak with a surplus of k-mers at a very low frequency due to sequencer errors</w:t>
+        <w:t xml:space="preserve">21, 31, and 41 for the female and </w:t>
+      </w:r>
+      <w:r>
+        <w:t>male</w:t>
+      </w:r>
+      <w:r>
+        <w:t xml:space="preserve"> sequencing data.</w:t>
+      </w:r>
+      <w:r>
+        <w:t xml:space="preserve"> </w:t>
+      </w:r>
+    </w:p>
+    <w:p>
+      <w:pPr>
+        <w:ind w:right="270"/>
+      </w:pPr>
+    </w:p>
+    <w:p>
+      <w:pPr>
+        <w:ind w:right="270"/>
+      </w:pPr>
+      <w:r>
+        <w:rPr>
+          <w:iCs/>
+        </w:rPr>
+        <w:t>Lastly</w:t>
+      </w:r>
+      <w:r>
+        <w:rPr>
+          <w:iCs/>
+        </w:rPr>
+        <w:t>,</w:t>
+      </w:r>
+      <w:r>
+        <w:rPr>
+          <w:iCs/>
+        </w:rPr>
+        <w:t xml:space="preserve"> we evaluated the data for sequencing bias between the forward (R1) and reverse (R2) files.</w:t>
+      </w:r>
+      <w:r>
+        <w:t xml:space="preserve"> </w:t>
+      </w:r>
+      <w:r>
+        <w:t xml:space="preserve">We used the </w:t>
+      </w:r>
+      <w:r>
+        <w:rPr>
+          <w:rFonts w:ascii="Courier" w:hAnsi="Courier"/>
+        </w:rPr>
+        <w:t xml:space="preserve">kat </w:t>
+      </w:r>
+      <w:r>
+        <w:rPr>
+          <w:rFonts w:ascii="Courier" w:hAnsi="Courier"/>
+        </w:rPr>
+        <w:t>comp</w:t>
+      </w:r>
+      <w:r>
+        <w:t xml:space="preserve"> function to </w:t>
+      </w:r>
+      <w:r>
+        <w:t>plot the frequency of a given k-mer in each of the paired-end sequence data files. Sequencing bias in either of the two files would result in an irregular pattern in the number of distinct k-mers. W</w:t>
+      </w:r>
+      <w:r>
+        <w:t>e plotted the number of distinct k-mers at different frequencies for the R1 and R2 files against one another</w:t>
+      </w:r>
+      <w:r>
+        <w:t xml:space="preserve"> </w:t>
+      </w:r>
+      <w:r>
+        <w:t xml:space="preserve">for k-mers of length </w:t>
+      </w:r>
+      <w:r>
+        <w:t>k=</w:t>
+      </w:r>
+      <w:r>
+        <w:t>21, 31, and 41 for the female and male sequencing data</w:t>
+      </w:r>
+      <w:r>
+        <w:t xml:space="preserve"> </w:t>
+      </w:r>
+    </w:p>
+    <w:p>
+      <w:pPr>
+        <w:ind w:right="270"/>
+        <w:rPr>
+          <w:i/>
+        </w:rPr>
+      </w:pPr>
+    </w:p>
+    <w:p>
+      <w:pPr>
+        <w:ind w:right="270"/>
+        <w:rPr>
+          <w:i/>
+        </w:rPr>
+      </w:pPr>
+      <w:r>
+        <w:rPr>
+          <w:i/>
+        </w:rPr>
+        <w:t>Results</w:t>
+      </w:r>
+    </w:p>
+    <w:p>
+      <w:pPr>
+        <w:ind w:right="270"/>
+      </w:pPr>
+      <w:r>
+        <w:t xml:space="preserve">We saw clear peaks in the histograms for each sample and at each value of k (Figure 3). </w:t>
+      </w:r>
+      <w:r>
+        <w:t xml:space="preserve">All GC count frequency plots show a </w:t>
+      </w:r>
+      <w:r>
+        <w:t>normal distribution</w:t>
+      </w:r>
+      <w:r>
+        <w:t xml:space="preserve"> of distinct k-mers</w:t>
+      </w:r>
+      <w:r>
+        <w:t xml:space="preserve"> (Figure 4). Additionally, t</w:t>
+      </w:r>
+      <w:r>
+        <w:t xml:space="preserve">he number of distinct k-mers does not appear to be </w:t>
+      </w:r>
+      <w:r>
+        <w:t xml:space="preserve">heavily </w:t>
+      </w:r>
+      <w:r>
+        <w:t xml:space="preserve">skewed </w:t>
+      </w:r>
+      <w:r>
+        <w:t xml:space="preserve">in the male or female sequencing </w:t>
+      </w:r>
+      <w:r>
+        <w:t xml:space="preserve">(Figure </w:t>
+      </w:r>
+      <w:r>
+        <w:t>5</w:t>
+      </w:r>
+      <w:r>
+        <w:t xml:space="preserve">). </w:t>
+      </w:r>
+      <w:r>
+        <w:t>These data together indicate no observable signs of bacterial or organelle contamination or major sources of sequencing bias in our sequencing data.</w:t>
+      </w:r>
+    </w:p>
+    <w:p>
+      <w:pPr>
+        <w:ind w:right="270"/>
+      </w:pPr>
+    </w:p>
+    <w:p/>
+    <w:p>
+      <w:pPr>
+        <w:ind w:right="270"/>
+        <w:rPr>
+          <w:b/>
+          <w:i/>
+        </w:rPr>
+      </w:pPr>
+      <w:r>
+        <w:rPr>
+          <w:b/>
+          <w:i/>
+        </w:rPr>
+        <w:t xml:space="preserve">Hi-C </w:t>
+      </w:r>
+      <w:r>
+        <w:rPr>
+          <w:b/>
+          <w:i/>
+        </w:rPr>
+        <w:t>c</w:t>
+      </w:r>
+      <w:r>
+        <w:rPr>
+          <w:b/>
+          <w:i/>
+        </w:rPr>
+        <w:t xml:space="preserve">hromatin </w:t>
+      </w:r>
+      <w:r>
+        <w:rPr>
+          <w:b/>
+          <w:i/>
+        </w:rPr>
+        <w:t>c</w:t>
+      </w:r>
+      <w:r>
+        <w:rPr>
+          <w:b/>
+          <w:i/>
+        </w:rPr>
+        <w:t xml:space="preserve">onformation </w:t>
+      </w:r>
+      <w:r>
+        <w:rPr>
+          <w:b/>
+          <w:i/>
+        </w:rPr>
+        <w:t>c</w:t>
+      </w:r>
+      <w:r>
+        <w:rPr>
+          <w:b/>
+          <w:i/>
+        </w:rPr>
+        <w:t>apture</w:t>
+      </w:r>
+      <w:r>
+        <w:rPr>
+          <w:b/>
+          <w:i/>
+        </w:rPr>
+        <w:t xml:space="preserve"> </w:t>
+      </w:r>
+      <w:r>
+        <w:rPr>
+          <w:b/>
+          <w:i/>
+        </w:rPr>
+        <w:t>post-sequencing quality control</w:t>
+      </w:r>
+      <w:r>
+        <w:rPr>
+          <w:b/>
+          <w:i/>
+        </w:rPr>
+        <w:t xml:space="preserve"> </w:t>
+      </w:r>
+      <w:r>
+        <w:rPr>
+          <w:b/>
+          <w:i/>
+        </w:rPr>
+        <w:t>(Figure 1C)</w:t>
+      </w:r>
+    </w:p>
+    <w:p>
+      <w:pPr>
+        <w:ind w:right="270"/>
+        <w:rPr>
+          <w:i/>
+        </w:rPr>
+      </w:pPr>
+      <w:r>
+        <w:rPr>
+          <w:i/>
+        </w:rPr>
+        <w:t>Methods</w:t>
+      </w:r>
+    </w:p>
+    <w:p>
+      <w:pPr>
+        <w:ind w:right="270"/>
+      </w:pPr>
+      <w:r>
+        <w:t>In order to assess if our sequencing data would be useful in linking scaffolds. We looked at a percentage of high-quality reads (</w:t>
+      </w:r>
+      <w:r>
+        <w:t>minimum mapping quality of greater than or equal to 20, a maximum edit distance of less than or equal to 5</w:t>
+      </w:r>
+      <w:r>
+        <w:t>, and</w:t>
+      </w:r>
+      <w:r>
+        <w:t xml:space="preserve"> </w:t>
+      </w:r>
+      <w:r>
+        <w:t>no duplications) that mapped to our draft assembly created from the next step. We also observed the number of reads which aligned to each contig (&gt;600 desired) and the number of reads that are sufficiently far apart (1-15% expected).</w:t>
+      </w:r>
+    </w:p>
+    <w:p>
+      <w:pPr>
+        <w:ind w:right="270"/>
+      </w:pPr>
+      <w:r>
+        <w:t xml:space="preserve"> </w:t>
+      </w:r>
+    </w:p>
+    <w:p>
+      <w:pPr>
+        <w:ind w:right="270"/>
+        <w:rPr>
+          <w:i/>
+        </w:rPr>
+      </w:pPr>
+      <w:r>
+        <w:rPr>
+          <w:i/>
+        </w:rPr>
+        <w:t>Results</w:t>
+      </w:r>
+    </w:p>
+    <w:p>
+      <w:pPr>
+        <w:ind w:right="270"/>
+      </w:pPr>
+      <w:r>
+        <w:t>Sequencing data</w:t>
+      </w:r>
+      <w:r>
+        <w:t xml:space="preserve"> reports from Phase Genomics indicate a successful library prep and sequencing</w:t>
+      </w:r>
+      <w:r>
+        <w:t xml:space="preserve"> (Supplemental </w:t>
+      </w:r>
+      <w:r>
+        <w:t>Data</w:t>
+      </w:r>
+      <w:r>
+        <w:t xml:space="preserve"> </w:t>
+      </w:r>
+      <w:r>
+        <w:t>4</w:t>
+      </w:r>
+      <w:r>
+        <w:t>)</w:t>
+      </w:r>
+      <w:r>
+        <w:t>. A total of 56.38%</w:t>
+      </w:r>
+      <w:r>
+        <w:t xml:space="preserve"> of reads were considered </w:t>
+      </w:r>
+      <w:r>
+        <w:t>high quality. The data contained an average of 2,966.33 read pairs per contig greater than 5kb</w:t>
+      </w:r>
+      <w:r>
+        <w:t xml:space="preserve"> and 18.78% of the read pairs mapped to greater than 10 kil</w:t>
+      </w:r>
+      <w:r>
+        <w:t>o</w:t>
+      </w:r>
+      <w:r>
+        <w:t>bases apart</w:t>
       </w:r>
       <w:r>
         <w:t>.</w:t>
       </w:r>
       <w:r>
+        <w:t xml:space="preserve"> These data appear normal and indicate they will be useful in creating a more contiguous assembly.</w:t>
+      </w:r>
+    </w:p>
+    <w:p/>
+    <w:p>
+      <w:pPr>
+        <w:ind w:right="270"/>
+      </w:pPr>
+    </w:p>
+    <w:p>
+      <w:pPr>
+        <w:ind w:right="270"/>
+        <w:rPr>
+          <w:b/>
+          <w:i/>
+        </w:rPr>
+      </w:pPr>
+      <w:r>
+        <w:rPr>
+          <w:b/>
+          <w:i/>
+        </w:rPr>
+        <w:t>Genome</w:t>
+      </w:r>
+      <w:r>
+        <w:rPr>
+          <w:b/>
+          <w:i/>
+        </w:rPr>
         <w:t xml:space="preserve"> </w:t>
       </w:r>
       <w:r>
-        <w:t>Second,</w:t>
-      </w:r>
-      <w:r>
-        <w:t xml:space="preserve"> we used the </w:t>
+        <w:rPr>
+          <w:b/>
+          <w:i/>
+        </w:rPr>
+        <w:t>a</w:t>
+      </w:r>
+      <w:r>
+        <w:rPr>
+          <w:b/>
+          <w:i/>
+        </w:rPr>
+        <w:t>ssembly</w:t>
+      </w:r>
+      <w:r>
+        <w:rPr>
+          <w:b/>
+          <w:i/>
+        </w:rPr>
+        <w:t xml:space="preserve"> (Figure 1D</w:t>
+      </w:r>
+      <w:r>
+        <w:rPr>
+          <w:b/>
+          <w:i/>
+        </w:rPr>
+        <w:t>-</w:t>
+      </w:r>
+      <w:r>
+        <w:rPr>
+          <w:b/>
+          <w:i/>
+        </w:rPr>
+        <w:t>H</w:t>
+      </w:r>
+      <w:r>
+        <w:rPr>
+          <w:b/>
+          <w:i/>
+        </w:rPr>
+        <w:t>)</w:t>
+      </w:r>
+    </w:p>
+    <w:p>
+      <w:pPr>
+        <w:ind w:right="270"/>
+        <w:rPr>
+          <w:i/>
+        </w:rPr>
+      </w:pPr>
+      <w:r>
+        <w:rPr>
+          <w:i/>
+        </w:rPr>
+        <w:t xml:space="preserve">Methods </w:t>
+      </w:r>
+    </w:p>
+    <w:p>
+      <w:pPr>
+        <w:ind w:right="270"/>
+      </w:pPr>
+      <w:r>
+        <w:t>Step 1: Use long-read sequencing data to create Draft Assembly A</w:t>
+      </w:r>
+    </w:p>
+    <w:p>
+      <w:pPr>
+        <w:ind w:right="270"/>
+      </w:pPr>
+      <w:r>
+        <w:t>To begin, we</w:t>
+      </w:r>
+      <w:r>
+        <w:t xml:space="preserve"> </w:t>
+      </w:r>
+      <w:r>
+        <w:t xml:space="preserve">generated two phased assemblies, one for each sex, </w:t>
+      </w:r>
+      <w:r>
+        <w:t>by</w:t>
+      </w:r>
+      <w:r>
+        <w:t xml:space="preserve"> </w:t>
+      </w:r>
+      <w:r>
+        <w:t>inputting</w:t>
+      </w:r>
+      <w:r>
+        <w:t xml:space="preserve"> the long-read sequencing data into the Improved Phased Assembly tool (IPA)</w:t>
+      </w:r>
+      <w:r>
+        <w:t>&lt;CITE&gt;</w:t>
+      </w:r>
+      <w:r>
+        <w:t xml:space="preserve">. The assembly </w:t>
+      </w:r>
+      <w:r>
+        <w:lastRenderedPageBreak/>
+        <w:t>product was polished</w:t>
+      </w:r>
+      <w:r>
+        <w:t xml:space="preserve"> of errors</w:t>
+      </w:r>
+      <w:r>
+        <w:t xml:space="preserve">, purged of duplicate </w:t>
+      </w:r>
+      <w:proofErr w:type="spellStart"/>
+      <w:r>
+        <w:t>haplotigs</w:t>
+      </w:r>
+      <w:proofErr w:type="spellEnd"/>
+      <w:r>
+        <w:t>, and phased into primary and alternative assembly files.</w:t>
+      </w:r>
+      <w:r>
+        <w:t xml:space="preserve"> The primary assembly file contains a contiguous haploid assembly, while the alternate assembly file contains the alternate haplotype of the diploid delta smelt.</w:t>
+      </w:r>
+      <w:r>
+        <w:t xml:space="preserve"> </w:t>
+      </w:r>
+    </w:p>
+    <w:p>
+      <w:pPr>
+        <w:ind w:right="270"/>
+      </w:pPr>
+    </w:p>
+    <w:p>
+      <w:pPr>
+        <w:ind w:right="270"/>
+      </w:pPr>
+      <w:r>
+        <w:t>Step 2: Incorporate linked-reads into Draft Assembly A to produce Draft Assembly B</w:t>
+      </w:r>
+    </w:p>
+    <w:p>
+      <w:pPr>
+        <w:ind w:right="270"/>
+      </w:pPr>
+      <w:r>
+        <w:t xml:space="preserve">After creating the initial draft assembly, we incorporated </w:t>
+      </w:r>
+      <w:r>
+        <w:t xml:space="preserve">the </w:t>
+      </w:r>
+      <w:r>
+        <w:t xml:space="preserve">linked-read </w:t>
+      </w:r>
+      <w:r>
+        <w:t xml:space="preserve">data </w:t>
+      </w:r>
+      <w:r>
+        <w:t xml:space="preserve">to </w:t>
+      </w:r>
+      <w:r>
+        <w:t xml:space="preserve">first break the assembly at locations that were incorrectly joined, then to </w:t>
+      </w:r>
+      <w:r>
+        <w:t xml:space="preserve">scaffold the assembly into larger, more contiguous chunks using the software scaff10x &lt;CITE&gt;. </w:t>
+      </w:r>
+    </w:p>
+    <w:p>
+      <w:pPr>
+        <w:ind w:right="270"/>
+      </w:pPr>
+    </w:p>
+    <w:p>
+      <w:pPr>
+        <w:ind w:right="270"/>
+      </w:pPr>
+      <w:r>
+        <w:t>Step 3: Incorporate hi-c data into Draft Assembly B to produce Draft Assembly C</w:t>
+      </w:r>
+    </w:p>
+    <w:p>
+      <w:pPr>
+        <w:ind w:right="270"/>
+      </w:pPr>
+      <w:r>
+        <w:t xml:space="preserve">In order to use long distance information, we indexed the assembly </w:t>
+      </w:r>
+      <w:r>
+        <w:t>produced in</w:t>
+      </w:r>
+      <w:r>
+        <w:t xml:space="preserve"> the scaff10x step and mapped hi-c reads to the draft assembly</w:t>
+      </w:r>
+      <w:r>
+        <w:t xml:space="preserve"> using bwa&lt;CITE&gt; and </w:t>
+      </w:r>
+      <w:proofErr w:type="spellStart"/>
+      <w:r>
+        <w:t>samtools</w:t>
+      </w:r>
+      <w:proofErr w:type="spellEnd"/>
+      <w:r>
+        <w:t>&lt;CITE&gt;</w:t>
+      </w:r>
+      <w:r>
+        <w:t xml:space="preserve">. </w:t>
+      </w:r>
+      <w:r>
+        <w:t xml:space="preserve">We used the </w:t>
+      </w:r>
+      <w:r>
+        <w:t>A</w:t>
+      </w:r>
+      <w:r>
+        <w:t xml:space="preserve">rima </w:t>
+      </w:r>
+      <w:r>
+        <w:t>M</w:t>
+      </w:r>
+      <w:r>
+        <w:t xml:space="preserve">apping pipeline </w:t>
+      </w:r>
+      <w:proofErr w:type="spellStart"/>
+      <w:r>
+        <w:t>perl</w:t>
+      </w:r>
+      <w:proofErr w:type="spellEnd"/>
+      <w:r>
+        <w:t xml:space="preserve"> scripts&lt;CITE&gt; to pair reads, and quality filter the 5’ end and for mapping quality. </w:t>
+      </w:r>
+      <w:r>
+        <w:t xml:space="preserve">Next, </w:t>
+      </w:r>
+      <w:r>
+        <w:t>we</w:t>
+      </w:r>
+      <w:r>
+        <w:t xml:space="preserve"> added read </w:t>
+      </w:r>
+      <w:r>
+        <w:t>group information, marked duplicated reads, and sorted the mapped read files</w:t>
+      </w:r>
+      <w:r>
+        <w:t xml:space="preserve"> with </w:t>
+      </w:r>
+      <w:proofErr w:type="spellStart"/>
+      <w:r>
+        <w:t>picard</w:t>
+      </w:r>
+      <w:proofErr w:type="spellEnd"/>
+      <w:r>
+        <w:t>&lt;CITE&gt;</w:t>
+      </w:r>
+      <w:r>
+        <w:t xml:space="preserve">. </w:t>
+      </w:r>
+      <w:r>
+        <w:t>These</w:t>
+      </w:r>
+      <w:r>
+        <w:t xml:space="preserve"> data </w:t>
+      </w:r>
+      <w:r>
+        <w:t xml:space="preserve">were </w:t>
+      </w:r>
+      <w:r>
+        <w:t xml:space="preserve">then </w:t>
+      </w:r>
+      <w:r>
+        <w:t xml:space="preserve">converted </w:t>
+      </w:r>
+      <w:r>
+        <w:t>into</w:t>
+      </w:r>
+      <w:r>
+        <w:t xml:space="preserve"> mapped</w:t>
+      </w:r>
+      <w:r>
+        <w:t xml:space="preserve"> bed files </w:t>
+      </w:r>
+      <w:r>
+        <w:t xml:space="preserve">using </w:t>
+      </w:r>
+      <w:proofErr w:type="spellStart"/>
+      <w:r>
+        <w:t>bedtools</w:t>
+      </w:r>
+      <w:proofErr w:type="spellEnd"/>
+      <w:r>
+        <w:t xml:space="preserve">&lt;CITE&gt;. </w:t>
+      </w:r>
+      <w:r>
+        <w:t xml:space="preserve">We then used the mapped bed files, scaffolded assembly and the initial alternative assembly as input </w:t>
+      </w:r>
+      <w:r>
+        <w:t xml:space="preserve">to </w:t>
+      </w:r>
+      <w:r>
+        <w:t xml:space="preserve">close gaps and </w:t>
+      </w:r>
+      <w:r>
+        <w:t>further scaffold the assembly using the</w:t>
+      </w:r>
+      <w:r>
+        <w:t xml:space="preserve"> SALSA2 pipeline&lt;CITE&gt; </w:t>
+      </w:r>
+      <w:r>
+        <w:t xml:space="preserve">with </w:t>
+      </w:r>
+      <w:r>
+        <w:t>non-default parameters:</w:t>
+      </w:r>
+      <w:r>
+        <w:t xml:space="preserve"> </w:t>
       </w:r>
       <w:r>
         <w:rPr>
           <w:rFonts w:ascii="Courier" w:hAnsi="Courier"/>
         </w:rPr>
-        <w:t xml:space="preserve">kat </w:t>
+        <w:t>-</w:t>
       </w:r>
       <w:proofErr w:type="spellStart"/>
       <w:r>
         <w:rPr>
           <w:rFonts w:ascii="Courier" w:hAnsi="Courier"/>
         </w:rPr>
-        <w:t>gcp</w:t>
+        <w:t>i</w:t>
       </w:r>
       <w:proofErr w:type="spellEnd"/>
       <w:r>
-        <w:t xml:space="preserve"> function</w:t>
-      </w:r>
-      <w:r>
-        <w:t xml:space="preserve"> to</w:t>
-      </w:r>
-      <w:r>
-        <w:t xml:space="preserve"> plot the proportion of the k-mer comprised of the G and C nucleotide</w:t>
-      </w:r>
-      <w:r>
-        <w:t>s</w:t>
-      </w:r>
-      <w:r>
-        <w:t xml:space="preserve"> against the frequency of the that k-mer in the sequencing data and the number of distinct k-mers for a given GC count vs. frequency. Contaminated samples are expected to have a non-normal distribution. For example, samples contaminated with bacteria will have more k-mers with GC counts above 50%.</w:t>
+        <w:rPr>
+          <w:rFonts w:ascii="Courier" w:hAnsi="Courier"/>
+        </w:rPr>
+        <w:t xml:space="preserve"> 5 -x GATC -m yes</w:t>
+      </w:r>
+      <w:r>
+        <w:t xml:space="preserve">. </w:t>
+      </w:r>
+      <w:r>
+        <w:t>SALSA2 uses the frequency</w:t>
+      </w:r>
+      <w:r>
+        <w:t xml:space="preserve"> of how often reads pair</w:t>
+      </w:r>
+      <w:r>
+        <w:t xml:space="preserve"> (or are sequenced)</w:t>
+      </w:r>
+      <w:r>
+        <w:t xml:space="preserve"> together to determine how close </w:t>
+      </w:r>
+      <w:r>
+        <w:t xml:space="preserve">any two </w:t>
+      </w:r>
+      <w:r>
+        <w:t>locations in the genome are to one another</w:t>
+      </w:r>
+      <w:r>
+        <w:t>, it finds the locations of the paired reads in the draft genome and links the two locations to close gaps and produce a more contiguous assembly.</w:t>
+      </w:r>
+    </w:p>
+    <w:p>
+      <w:pPr>
+        <w:ind w:right="270"/>
+      </w:pPr>
+    </w:p>
+    <w:p>
+      <w:pPr>
+        <w:ind w:right="270"/>
+      </w:pPr>
+      <w:r>
+        <w:t>Step 4: Use linkage map with Draft Assembly C to produce Final Assembly</w:t>
+      </w:r>
+    </w:p>
+    <w:p>
+      <w:pPr>
+        <w:ind w:right="270"/>
+      </w:pPr>
+      <w:r>
+        <w:t xml:space="preserve">Finally, we anchored our assembly into chromosomes by using a </w:t>
+      </w:r>
+      <w:r>
+        <w:t xml:space="preserve">genetic </w:t>
+      </w:r>
+      <w:r>
+        <w:t>linkage map produced in Lew et al (</w:t>
+      </w:r>
+      <w:proofErr w:type="gramStart"/>
+      <w:r>
+        <w:t>2015)&lt;</w:t>
+      </w:r>
+      <w:proofErr w:type="gramEnd"/>
+      <w:r>
+        <w:t>CITE&gt;</w:t>
+      </w:r>
+      <w:r>
+        <w:t xml:space="preserve"> with the output from the hi-c assembly step</w:t>
+      </w:r>
+      <w:r>
+        <w:t xml:space="preserve"> and the software </w:t>
+      </w:r>
+      <w:proofErr w:type="spellStart"/>
+      <w:r>
+        <w:t>chromonomer</w:t>
+      </w:r>
+      <w:proofErr w:type="spellEnd"/>
+      <w:r>
+        <w:t>&lt;CITE&gt;</w:t>
+      </w:r>
+      <w:r>
+        <w:t>.</w:t>
+      </w:r>
+    </w:p>
+    <w:p>
+      <w:pPr>
+        <w:ind w:right="270"/>
+      </w:pPr>
+    </w:p>
+    <w:p>
+      <w:pPr>
+        <w:ind w:right="270"/>
+      </w:pPr>
+      <w:r>
+        <w:t>We used a combination of software and metrics to evaluate each draft assembly a</w:t>
+      </w:r>
+      <w:r>
+        <w:t>fter</w:t>
+      </w:r>
+      <w:r>
+        <w:t xml:space="preserve"> every step of the assembly process (Table 4). The assembly length should be as close to the estimated genome size as possible. The N50 metric </w:t>
+      </w:r>
+      <w:r>
+        <w:t>is</w:t>
+      </w:r>
+      <w:r>
+        <w:t xml:space="preserve"> the length of the scaffold </w:t>
+      </w:r>
+      <w:r>
+        <w:t>where half of the assembly is held in scaffolds of that size or larger. The L50 metric tells the number of scaffolds that contain half of the assembly</w:t>
+      </w:r>
+      <w:r>
+        <w:t xml:space="preserve"> (Box 4)</w:t>
+      </w:r>
+      <w:r>
+        <w:t xml:space="preserve">. BUSCO scores were used to evaluate the completeness of each assembly as expected from a core set of highly conserved </w:t>
+      </w:r>
+      <w:r>
+        <w:t xml:space="preserve">single copy </w:t>
+      </w:r>
+      <w:r>
+        <w:t>genes in the Actinopterygii lineage.</w:t>
+      </w:r>
+    </w:p>
+    <w:p>
+      <w:pPr>
+        <w:ind w:right="270"/>
+        <w:rPr>
+          <w:color w:val="FF0000"/>
+        </w:rPr>
+      </w:pPr>
+    </w:p>
+    <w:p>
+      <w:pPr>
+        <w:ind w:right="270"/>
+        <w:rPr>
+          <w:i/>
+        </w:rPr>
+      </w:pPr>
+      <w:r>
+        <w:rPr>
+          <w:i/>
+        </w:rPr>
+        <w:t>Results</w:t>
+      </w:r>
+    </w:p>
+    <w:p>
+      <w:pPr>
+        <w:ind w:right="270"/>
+      </w:pPr>
+      <w:r>
+        <w:t xml:space="preserve">In each step the assembly length and N50 sizably increased and the L50 </w:t>
+      </w:r>
+      <w:r>
+        <w:t>dropped precipitously</w:t>
+      </w:r>
+      <w:r>
+        <w:t xml:space="preserve">. </w:t>
+      </w:r>
+      <w:r>
+        <w:t>The final</w:t>
+      </w:r>
+      <w:r>
+        <w:t xml:space="preserve"> metrics for the</w:t>
+      </w:r>
+      <w:r>
+        <w:t xml:space="preserve"> male</w:t>
+      </w:r>
+      <w:r>
+        <w:t xml:space="preserve"> genome assembly were an</w:t>
+      </w:r>
+      <w:r>
+        <w:t xml:space="preserve"> N50 </w:t>
+      </w:r>
+      <w:r>
+        <w:t xml:space="preserve">of </w:t>
+      </w:r>
+      <w:r>
+        <w:t>12</w:t>
+      </w:r>
+      <w:r>
+        <w:t>,</w:t>
+      </w:r>
+      <w:r>
+        <w:t>200</w:t>
+      </w:r>
+      <w:r>
+        <w:t>,</w:t>
+      </w:r>
+      <w:r>
+        <w:t>365</w:t>
+      </w:r>
+      <w:r>
+        <w:t xml:space="preserve"> bp, an </w:t>
+      </w:r>
+      <w:r>
+        <w:t xml:space="preserve">L50 </w:t>
+      </w:r>
+      <w:r>
+        <w:t xml:space="preserve">=15, a total assembly length of </w:t>
+      </w:r>
+      <w:r>
+        <w:t>472</w:t>
+      </w:r>
+      <w:r>
+        <w:t>,</w:t>
+      </w:r>
+      <w:r>
+        <w:t>157</w:t>
+      </w:r>
+      <w:r>
+        <w:t>,</w:t>
+      </w:r>
+      <w:r>
+        <w:t>411</w:t>
+      </w:r>
+      <w:r>
+        <w:t xml:space="preserve"> bp, with a total of 549 scaffolds. The final metrics for the female genome assembly were an N50 of </w:t>
+      </w:r>
+      <w:r>
+        <w:t>14,850,352</w:t>
       </w:r>
       <w:r>
         <w:t xml:space="preserve"> </w:t>
       </w:r>
       <w:r>
-        <w:t xml:space="preserve">We plotted </w:t>
-      </w:r>
-      <w:r>
-        <w:t xml:space="preserve">GC counts against the frequency of k-mers of length </w:t>
-      </w:r>
-      <w:r>
-        <w:t>k=</w:t>
-      </w:r>
-      <w:r>
-        <w:t xml:space="preserve">21, 31, and 41 for the female and </w:t>
-      </w:r>
-      <w:r>
-        <w:t>male</w:t>
-      </w:r>
-      <w:r>
-        <w:t xml:space="preserve"> sequencing data.</w:t>
+        <w:t>bp, an L50 =1</w:t>
+      </w:r>
+      <w:r>
+        <w:t>3</w:t>
+      </w:r>
+      <w:r>
+        <w:t xml:space="preserve">, a total assembly length of </w:t>
+      </w:r>
+      <w:r>
+        <w:t>437</w:t>
+      </w:r>
+      <w:r>
+        <w:t>,</w:t>
+      </w:r>
+      <w:r>
+        <w:t>273</w:t>
+      </w:r>
+      <w:r>
+        <w:t>,</w:t>
+      </w:r>
+      <w:r>
+        <w:t>953</w:t>
       </w:r>
       <w:r>
         <w:t xml:space="preserve"> </w:t>
       </w:r>
-    </w:p>
-    <w:p>
-      <w:pPr>
-        <w:ind w:right="270"/>
-      </w:pPr>
-    </w:p>
-    <w:p>
-      <w:pPr>
-        <w:ind w:right="270"/>
-      </w:pPr>
-      <w:r>
-        <w:rPr>
-          <w:iCs/>
-        </w:rPr>
-        <w:t>Lastly</w:t>
-      </w:r>
-      <w:r>
-        <w:rPr>
-          <w:iCs/>
-        </w:rPr>
-        <w:t>,</w:t>
-      </w:r>
-      <w:r>
-        <w:rPr>
-          <w:iCs/>
-        </w:rPr>
-        <w:t xml:space="preserve"> we evaluated the data for sequencing bias between the forward (R1) and reverse (R2) files.</w:t>
+      <w:r>
+        <w:t xml:space="preserve">bp, with a total of </w:t>
+      </w:r>
+      <w:r>
+        <w:t>376</w:t>
+      </w:r>
+      <w:r>
+        <w:t xml:space="preserve"> scaffolds.</w:t>
       </w:r>
       <w:r>
         <w:t xml:space="preserve"> </w:t>
       </w:r>
       <w:r>
-        <w:t xml:space="preserve">We used the </w:t>
-      </w:r>
-      <w:r>
-        <w:rPr>
-          <w:rFonts w:ascii="Courier" w:hAnsi="Courier"/>
-        </w:rPr>
-        <w:t xml:space="preserve">kat </w:t>
-      </w:r>
-      <w:r>
-        <w:rPr>
-          <w:rFonts w:ascii="Courier" w:hAnsi="Courier"/>
-        </w:rPr>
-        <w:t>comp</w:t>
-      </w:r>
-      <w:r>
-        <w:t xml:space="preserve"> function to </w:t>
-      </w:r>
-      <w:r>
-        <w:t>plot the frequency of a given k-mer in each of the paired-end sequence data files. Sequencing bias in either of the two files would result in an irregular pattern in the number of distinct k-mers. W</w:t>
-      </w:r>
-      <w:r>
-        <w:t>e plotted the number of distinct k-mers at different frequencies for the R1 and R2 files against one another</w:t>
+        <w:t>The final assemblies had BUSCO scores of</w:t>
+      </w:r>
+      <w:r>
+        <w:t xml:space="preserve"> 88.4%</w:t>
+      </w:r>
+      <w:r>
+        <w:t xml:space="preserve"> and 89.3% </w:t>
+      </w:r>
+      <w:r>
+        <w:t>complete</w:t>
       </w:r>
       <w:r>
         <w:t xml:space="preserve"> </w:t>
       </w:r>
       <w:r>
-        <w:t xml:space="preserve">for k-mers of length </w:t>
-      </w:r>
-      <w:r>
-        <w:t>k=</w:t>
-      </w:r>
-      <w:r>
-        <w:t>21, 31, and 41 for the female and male sequencing data</w:t>
-      </w:r>
-      <w:r>
-        <w:t xml:space="preserve"> </w:t>
-      </w:r>
-    </w:p>
-    <w:p>
-      <w:pPr>
-        <w:ind w:right="270"/>
-        <w:rPr>
-          <w:i/>
-        </w:rPr>
-      </w:pPr>
-    </w:p>
-    <w:p>
-      <w:pPr>
-        <w:ind w:right="270"/>
-        <w:rPr>
-          <w:i/>
-        </w:rPr>
-      </w:pPr>
-      <w:r>
-        <w:rPr>
-          <w:i/>
-        </w:rPr>
-        <w:t>Results</w:t>
-      </w:r>
-    </w:p>
-    <w:p>
-      <w:pPr>
-        <w:ind w:right="270"/>
-      </w:pPr>
-      <w:r>
-        <w:t xml:space="preserve">We saw clear peaks in the histograms for each sample and at each value of k (Figure 3). </w:t>
-      </w:r>
-      <w:r>
-        <w:t xml:space="preserve">All GC count frequency plots show a </w:t>
-      </w:r>
-      <w:r>
-        <w:t>normal distribution</w:t>
-      </w:r>
-      <w:r>
-        <w:t xml:space="preserve"> of distinct k-mers</w:t>
-      </w:r>
-      <w:r>
-        <w:t xml:space="preserve"> (Figure 4). Additionally, t</w:t>
-      </w:r>
-      <w:r>
-        <w:t xml:space="preserve">he number of distinct k-mers does not appear to be </w:t>
-      </w:r>
-      <w:r>
-        <w:t xml:space="preserve">heavily </w:t>
-      </w:r>
-      <w:r>
-        <w:t xml:space="preserve">skewed </w:t>
-      </w:r>
-      <w:r>
-        <w:t xml:space="preserve">in the male or female sequencing </w:t>
-      </w:r>
-      <w:r>
-        <w:t xml:space="preserve">(Figure </w:t>
-      </w:r>
-      <w:r>
-        <w:t>5</w:t>
-      </w:r>
-      <w:r>
-        <w:t xml:space="preserve">). </w:t>
-      </w:r>
-      <w:r>
-        <w:t>These data together indicate no observable signs of bacterial or organelle contamination or major sources of sequencing bias in our sequencing data.</w:t>
-      </w:r>
-    </w:p>
-    <w:p>
-      <w:pPr>
-        <w:ind w:right="270"/>
-      </w:pPr>
-    </w:p>
-    <w:p>
-      <w:pPr>
-        <w:ind w:right="270"/>
-      </w:pPr>
-    </w:p>
-    <w:p/>
-    <w:p>
-      <w:pPr>
-        <w:ind w:right="270"/>
-        <w:rPr>
-          <w:b/>
-          <w:i/>
-        </w:rPr>
-      </w:pPr>
-      <w:r>
-        <w:rPr>
-          <w:b/>
-          <w:i/>
-        </w:rPr>
-        <w:t xml:space="preserve">Hi-C </w:t>
-      </w:r>
-      <w:r>
-        <w:rPr>
-          <w:b/>
-          <w:i/>
-        </w:rPr>
-        <w:t>c</w:t>
-      </w:r>
-      <w:r>
-        <w:rPr>
-          <w:b/>
-          <w:i/>
-        </w:rPr>
-        <w:t xml:space="preserve">hromatin </w:t>
-      </w:r>
-      <w:r>
-        <w:rPr>
-          <w:b/>
-          <w:i/>
-        </w:rPr>
-        <w:t>c</w:t>
-      </w:r>
-      <w:r>
-        <w:rPr>
-          <w:b/>
-          <w:i/>
-        </w:rPr>
-        <w:t xml:space="preserve">onformation </w:t>
-      </w:r>
-      <w:r>
-        <w:rPr>
-          <w:b/>
-          <w:i/>
-        </w:rPr>
-        <w:t>c</w:t>
-      </w:r>
-      <w:r>
-        <w:rPr>
-          <w:b/>
-          <w:i/>
-        </w:rPr>
-        <w:t>apture</w:t>
-      </w:r>
-      <w:r>
-        <w:rPr>
-          <w:b/>
-          <w:i/>
-        </w:rPr>
-        <w:t xml:space="preserve"> </w:t>
-      </w:r>
-      <w:r>
-        <w:rPr>
-          <w:b/>
-          <w:i/>
-        </w:rPr>
-        <w:t>post-sequencing quality control</w:t>
-      </w:r>
-      <w:r>
-        <w:rPr>
-          <w:b/>
-          <w:i/>
-        </w:rPr>
-        <w:t xml:space="preserve"> </w:t>
-      </w:r>
-      <w:r>
-        <w:rPr>
-          <w:b/>
-          <w:i/>
-        </w:rPr>
-        <w:t>(Figure 1C)</w:t>
-      </w:r>
-    </w:p>
-    <w:p>
-      <w:pPr>
-        <w:ind w:right="270"/>
-        <w:rPr>
-          <w:i/>
-        </w:rPr>
-      </w:pPr>
-      <w:r>
-        <w:rPr>
-          <w:i/>
-        </w:rPr>
-        <w:t>Methods</w:t>
-      </w:r>
-    </w:p>
-    <w:p>
-      <w:pPr>
-        <w:ind w:right="270"/>
-      </w:pPr>
-      <w:r>
-        <w:t>In order to assess if our sequencing data would be useful in linking scaffolds. We looked at a percentage of high-quality reads (</w:t>
-      </w:r>
-      <w:r>
-        <w:t>minimum mapping quality of greater than or equal to 20, a maximum edit distance of less than or equal to 5</w:t>
-      </w:r>
-      <w:r>
-        <w:t>, and</w:t>
-      </w:r>
-      <w:r>
-        <w:t xml:space="preserve"> </w:t>
-      </w:r>
-      <w:r>
-        <w:t>no duplications) that mapped to our draft assembly created from the next step. We also observed the number of reads which aligned to each contig (&gt;600 desired) and the number of reads that are sufficiently far apart (1-15% expected).</w:t>
-      </w:r>
-    </w:p>
-    <w:p>
-      <w:pPr>
-        <w:ind w:right="270"/>
-      </w:pPr>
-      <w:r>
-        <w:t xml:space="preserve"> </w:t>
-      </w:r>
-    </w:p>
-    <w:p>
-      <w:pPr>
-        <w:ind w:right="270"/>
-        <w:rPr>
-          <w:i/>
-        </w:rPr>
-      </w:pPr>
-      <w:r>
-        <w:rPr>
-          <w:i/>
-        </w:rPr>
-        <w:t>Results</w:t>
-      </w:r>
-    </w:p>
-    <w:p>
-      <w:pPr>
-        <w:ind w:right="270"/>
-      </w:pPr>
-      <w:r>
-        <w:t>Sequencing data</w:t>
-      </w:r>
-      <w:r>
-        <w:t xml:space="preserve"> reports from Phase Genomics indicate a successful library prep and sequencing</w:t>
-      </w:r>
-      <w:r>
-        <w:t xml:space="preserve"> (Supplemental </w:t>
-      </w:r>
-      <w:r>
-        <w:t>Data</w:t>
-      </w:r>
-      <w:r>
-        <w:t xml:space="preserve"> </w:t>
-      </w:r>
-      <w:r>
-        <w:t>4</w:t>
-      </w:r>
-      <w:r>
-        <w:t>)</w:t>
-      </w:r>
-      <w:r>
-        <w:t>. A total of 56.38%</w:t>
-      </w:r>
-      <w:r>
-        <w:t xml:space="preserve"> of reads were considered </w:t>
-      </w:r>
-      <w:r>
-        <w:t>high quality. The data contained an average of 2,966.33 read pairs per contig greater than 5kb</w:t>
-      </w:r>
-      <w:r>
-        <w:t xml:space="preserve"> and 18.78% of the read pairs mapped to greater than 10 kil</w:t>
-      </w:r>
-      <w:r>
-        <w:t>o</w:t>
-      </w:r>
-      <w:r>
-        <w:t>bases apart</w:t>
-      </w:r>
-      <w:r>
-        <w:t>.</w:t>
-      </w:r>
-      <w:r>
-        <w:t xml:space="preserve"> These data appear normal and indicate they will be useful in creating a more contiguous assembly.</w:t>
-      </w:r>
-    </w:p>
-    <w:p>
-      <w:pPr>
-        <w:ind w:right="270"/>
-      </w:pPr>
-    </w:p>
-    <w:p>
-      <w:pPr>
-        <w:ind w:right="270"/>
-      </w:pPr>
-    </w:p>
-    <w:p/>
-    <w:p>
-      <w:pPr>
-        <w:ind w:right="270"/>
-      </w:pPr>
-    </w:p>
-    <w:p>
-      <w:pPr>
-        <w:ind w:right="270"/>
-        <w:rPr>
-          <w:b/>
-          <w:i/>
-        </w:rPr>
-      </w:pPr>
-      <w:r>
-        <w:rPr>
-          <w:b/>
-          <w:i/>
-        </w:rPr>
-        <w:lastRenderedPageBreak/>
-        <w:t>Genome</w:t>
-      </w:r>
-      <w:r>
-        <w:rPr>
-          <w:b/>
-          <w:i/>
-        </w:rPr>
-        <w:t xml:space="preserve"> </w:t>
-      </w:r>
-      <w:r>
-        <w:rPr>
-          <w:b/>
-          <w:i/>
-        </w:rPr>
-        <w:t>a</w:t>
-      </w:r>
-      <w:r>
-        <w:rPr>
-          <w:b/>
-          <w:i/>
-        </w:rPr>
-        <w:t>ssembly</w:t>
-      </w:r>
-      <w:r>
-        <w:rPr>
-          <w:b/>
-          <w:i/>
-        </w:rPr>
-        <w:t xml:space="preserve"> (Figure 1D</w:t>
-      </w:r>
-      <w:r>
-        <w:rPr>
-          <w:b/>
-          <w:i/>
-        </w:rPr>
-        <w:t>-</w:t>
-      </w:r>
-      <w:r>
-        <w:rPr>
-          <w:b/>
-          <w:i/>
-        </w:rPr>
-        <w:t>H</w:t>
-      </w:r>
-      <w:r>
-        <w:rPr>
-          <w:b/>
-          <w:i/>
-        </w:rPr>
-        <w:t>)</w:t>
-      </w:r>
-    </w:p>
-    <w:p>
-      <w:pPr>
-        <w:ind w:right="270"/>
-        <w:rPr>
-          <w:i/>
-        </w:rPr>
-      </w:pPr>
-      <w:r>
-        <w:rPr>
-          <w:i/>
-        </w:rPr>
-        <w:t xml:space="preserve">Methods </w:t>
-      </w:r>
-    </w:p>
-    <w:p>
-      <w:pPr>
-        <w:ind w:right="270"/>
-      </w:pPr>
-      <w:r>
-        <w:t>Step 1: Use long-read sequencing data to create Draft Assembly A</w:t>
-      </w:r>
-    </w:p>
-    <w:p>
-      <w:pPr>
-        <w:ind w:right="270"/>
-      </w:pPr>
-      <w:r>
-        <w:t>To begin, we</w:t>
-      </w:r>
-      <w:r>
-        <w:t xml:space="preserve"> </w:t>
-      </w:r>
-      <w:r>
-        <w:t xml:space="preserve">generated two phased assemblies, one for each sex, </w:t>
-      </w:r>
-      <w:r>
-        <w:t>by</w:t>
-      </w:r>
-      <w:r>
-        <w:t xml:space="preserve"> </w:t>
-      </w:r>
-      <w:r>
-        <w:t>inputting</w:t>
-      </w:r>
-      <w:r>
-        <w:t xml:space="preserve"> the long-read sequencing data into the Improved Phased Assembly tool (IPA)</w:t>
-      </w:r>
-      <w:r>
-        <w:t>&lt;CITE&gt;</w:t>
-      </w:r>
-      <w:r>
-        <w:t>. The assembly product was polished</w:t>
-      </w:r>
-      <w:r>
-        <w:t xml:space="preserve"> of errors</w:t>
-      </w:r>
-      <w:r>
-        <w:t xml:space="preserve">, purged of duplicate </w:t>
-      </w:r>
-      <w:proofErr w:type="spellStart"/>
-      <w:r>
-        <w:t>haplotigs</w:t>
-      </w:r>
-      <w:proofErr w:type="spellEnd"/>
-      <w:r>
-        <w:t>, and phased into primary and alternative assembly files.</w:t>
-      </w:r>
-      <w:r>
-        <w:t xml:space="preserve"> The primary assembly file contains a contiguous haploid assembly, while the alternate assembly file contains the alternate haplotype of the diploid delta smelt.</w:t>
-      </w:r>
-      <w:r>
-        <w:t xml:space="preserve"> </w:t>
-      </w:r>
-    </w:p>
-    <w:p>
-      <w:pPr>
-        <w:ind w:right="270"/>
-      </w:pPr>
-    </w:p>
-    <w:p>
-      <w:pPr>
-        <w:ind w:right="270"/>
-      </w:pPr>
-      <w:r>
-        <w:t>Step 2: Incorporate linked-reads into Draft Assembly A to produce Draft Assembly B</w:t>
-      </w:r>
-    </w:p>
-    <w:p>
-      <w:pPr>
-        <w:ind w:right="270"/>
-      </w:pPr>
-      <w:r>
-        <w:t xml:space="preserve">After creating the initial draft assembly, we incorporated </w:t>
-      </w:r>
-      <w:r>
-        <w:t xml:space="preserve">the </w:t>
-      </w:r>
-      <w:r>
-        <w:t xml:space="preserve">linked-read </w:t>
-      </w:r>
-      <w:r>
-        <w:t xml:space="preserve">data </w:t>
-      </w:r>
-      <w:r>
-        <w:t xml:space="preserve">to </w:t>
-      </w:r>
-      <w:r>
-        <w:t xml:space="preserve">first break the assembly at locations that were incorrectly joined, then to </w:t>
-      </w:r>
-      <w:r>
-        <w:t xml:space="preserve">scaffold the assembly into larger, more contiguous chunks using the software scaff10x &lt;CITE&gt;. </w:t>
-      </w:r>
-    </w:p>
-    <w:p>
-      <w:pPr>
-        <w:ind w:right="270"/>
-      </w:pPr>
-    </w:p>
-    <w:p>
-      <w:pPr>
-        <w:ind w:right="270"/>
-      </w:pPr>
-      <w:r>
-        <w:t>Step 3: Incorporate hi-c data into Draft Assembly B to produce Draft Assembly C</w:t>
-      </w:r>
-    </w:p>
-    <w:p>
-      <w:pPr>
-        <w:ind w:right="270"/>
-      </w:pPr>
-      <w:r>
-        <w:t xml:space="preserve">In order to use long distance information, we indexed the assembly </w:t>
-      </w:r>
-      <w:r>
-        <w:t>produced in</w:t>
-      </w:r>
-      <w:r>
-        <w:t xml:space="preserve"> the scaff10x step and mapped hi-c reads to the draft assembly</w:t>
-      </w:r>
-      <w:r>
-        <w:t xml:space="preserve"> using bwa&lt;CITE&gt; and </w:t>
-      </w:r>
-      <w:proofErr w:type="spellStart"/>
-      <w:r>
-        <w:t>samtools</w:t>
-      </w:r>
-      <w:proofErr w:type="spellEnd"/>
-      <w:r>
-        <w:t>&lt;CITE&gt;</w:t>
+        <w:t>genes in the final male assembly female assembly</w:t>
+      </w:r>
+      <w:r>
+        <w:t>, respectively (Table 4)</w:t>
       </w:r>
       <w:r>
         <w:t xml:space="preserve">. </w:t>
       </w:r>
-      <w:r>
-        <w:t xml:space="preserve">We used the </w:t>
-      </w:r>
-      <w:r>
-        <w:t>A</w:t>
-      </w:r>
-      <w:r>
-        <w:t xml:space="preserve">rima </w:t>
-      </w:r>
-      <w:r>
-        <w:t>M</w:t>
-      </w:r>
-      <w:r>
-        <w:t xml:space="preserve">apping pipeline </w:t>
-      </w:r>
-      <w:proofErr w:type="spellStart"/>
-      <w:r>
-        <w:t>perl</w:t>
-      </w:r>
-      <w:proofErr w:type="spellEnd"/>
-      <w:r>
-        <w:t xml:space="preserve"> scripts&lt;CITE&gt; to pair reads, and quality filter the 5’ end and for mapping quality. </w:t>
-      </w:r>
-      <w:r>
-        <w:t xml:space="preserve">Next, </w:t>
-      </w:r>
-      <w:r>
-        <w:t>we</w:t>
-      </w:r>
-      <w:r>
-        <w:t xml:space="preserve"> added read </w:t>
-      </w:r>
-      <w:r>
-        <w:t>group information, marked duplicated reads, and sorted the mapped read files</w:t>
-      </w:r>
-      <w:r>
-        <w:t xml:space="preserve"> with </w:t>
-      </w:r>
-      <w:proofErr w:type="spellStart"/>
-      <w:r>
-        <w:t>picard</w:t>
-      </w:r>
-      <w:proofErr w:type="spellEnd"/>
-      <w:r>
-        <w:t>&lt;CITE&gt;</w:t>
-      </w:r>
-      <w:r>
-        <w:t xml:space="preserve">. </w:t>
-      </w:r>
-      <w:r>
-        <w:t>These</w:t>
-      </w:r>
-      <w:r>
-        <w:t xml:space="preserve"> data </w:t>
-      </w:r>
-      <w:r>
-        <w:t xml:space="preserve">were </w:t>
-      </w:r>
-      <w:r>
-        <w:t xml:space="preserve">then </w:t>
-      </w:r>
-      <w:r>
-        <w:t xml:space="preserve">converted </w:t>
-      </w:r>
-      <w:r>
-        <w:t>into</w:t>
-      </w:r>
-      <w:r>
-        <w:t xml:space="preserve"> mapped</w:t>
-      </w:r>
-      <w:r>
-        <w:t xml:space="preserve"> bed files </w:t>
-      </w:r>
-      <w:r>
-        <w:t xml:space="preserve">using </w:t>
-      </w:r>
-      <w:proofErr w:type="spellStart"/>
-      <w:r>
-        <w:t>bedtools</w:t>
-      </w:r>
-      <w:proofErr w:type="spellEnd"/>
-      <w:r>
-        <w:t xml:space="preserve">&lt;CITE&gt;. </w:t>
-      </w:r>
-      <w:r>
-        <w:t xml:space="preserve">We then used the mapped bed files, scaffolded assembly and the initial alternative assembly as input </w:t>
-      </w:r>
-      <w:r>
-        <w:t xml:space="preserve">to </w:t>
-      </w:r>
-      <w:r>
-        <w:t xml:space="preserve">close gaps and </w:t>
-      </w:r>
-      <w:r>
-        <w:t>further scaffold the assembly using the</w:t>
-      </w:r>
-      <w:r>
-        <w:t xml:space="preserve"> SALSA2 pipeline&lt;CITE&gt; </w:t>
-      </w:r>
-      <w:r>
-        <w:t xml:space="preserve">with </w:t>
-      </w:r>
-      <w:r>
-        <w:t>non-default parameters:</w:t>
-      </w:r>
-      <w:r>
-        <w:t xml:space="preserve"> </w:t>
-      </w:r>
-      <w:r>
-        <w:rPr>
-          <w:rFonts w:ascii="Courier" w:hAnsi="Courier"/>
-        </w:rPr>
-        <w:t>-</w:t>
-      </w:r>
-      <w:proofErr w:type="spellStart"/>
-      <w:r>
-        <w:rPr>
-          <w:rFonts w:ascii="Courier" w:hAnsi="Courier"/>
-        </w:rPr>
-        <w:t>i</w:t>
-      </w:r>
-      <w:proofErr w:type="spellEnd"/>
-      <w:r>
-        <w:rPr>
-          <w:rFonts w:ascii="Courier" w:hAnsi="Courier"/>
-        </w:rPr>
-        <w:t xml:space="preserve"> 5 -x GATC -m yes</w:t>
-      </w:r>
-      <w:r>
-        <w:t xml:space="preserve">. </w:t>
-      </w:r>
-      <w:r>
-        <w:t>SALSA2 uses the frequency</w:t>
-      </w:r>
-      <w:r>
-        <w:t xml:space="preserve"> of how often reads pair</w:t>
-      </w:r>
-      <w:r>
-        <w:t xml:space="preserve"> (or are sequenced)</w:t>
-      </w:r>
-      <w:r>
-        <w:t xml:space="preserve"> together to determine how close </w:t>
-      </w:r>
-      <w:r>
-        <w:t xml:space="preserve">any two </w:t>
-      </w:r>
-      <w:r>
-        <w:t>locations in the genome are to one another</w:t>
-      </w:r>
-      <w:r>
-        <w:t>, it finds the locations of the paired reads in the draft genome and links the two locations to close gaps and produce a more contiguous assembly.</w:t>
-      </w:r>
-    </w:p>
-    <w:p>
-      <w:pPr>
-        <w:ind w:right="270"/>
-      </w:pPr>
-    </w:p>
-    <w:p>
-      <w:pPr>
-        <w:ind w:right="270"/>
-      </w:pPr>
-      <w:r>
-        <w:t>Step 4: Use linkage map with Draft Assembly C to produce Final Assembly</w:t>
-      </w:r>
-    </w:p>
-    <w:p>
-      <w:pPr>
-        <w:ind w:right="270"/>
-      </w:pPr>
-      <w:r>
-        <w:t xml:space="preserve">Finally, we anchored our assembly into chromosomes by using a </w:t>
-      </w:r>
-      <w:r>
-        <w:t xml:space="preserve">genetic </w:t>
-      </w:r>
-      <w:r>
-        <w:t>linkage map produced in Lew et al (</w:t>
-      </w:r>
-      <w:proofErr w:type="gramStart"/>
-      <w:r>
-        <w:t>2015)&lt;</w:t>
-      </w:r>
-      <w:proofErr w:type="gramEnd"/>
-      <w:r>
-        <w:t>CITE&gt;</w:t>
-      </w:r>
-      <w:r>
-        <w:t xml:space="preserve"> with the output from the hi-c assembly step</w:t>
-      </w:r>
-      <w:r>
-        <w:t xml:space="preserve"> and the software </w:t>
-      </w:r>
-      <w:proofErr w:type="spellStart"/>
-      <w:r>
-        <w:t>chromonomer</w:t>
-      </w:r>
-      <w:proofErr w:type="spellEnd"/>
-      <w:r>
-        <w:t>&lt;CITE&gt;</w:t>
-      </w:r>
-      <w:r>
-        <w:t>.</w:t>
-      </w:r>
-    </w:p>
-    <w:p>
-      <w:pPr>
-        <w:ind w:right="270"/>
-      </w:pPr>
-    </w:p>
-    <w:p>
-      <w:pPr>
-        <w:ind w:right="270"/>
-      </w:pPr>
-      <w:r>
-        <w:t>We used a combination of software and metrics to evaluate each draft assembly a</w:t>
-      </w:r>
-      <w:r>
-        <w:t>fter</w:t>
-      </w:r>
-      <w:r>
-        <w:t xml:space="preserve"> every step of the assembly process (Table 4). The assembly length should be as close to the estimated genome size as possible. The N50 metric </w:t>
-      </w:r>
-      <w:r>
-        <w:t>is</w:t>
-      </w:r>
-      <w:r>
-        <w:t xml:space="preserve"> the length of the scaffold </w:t>
-      </w:r>
-      <w:r>
-        <w:t>where half of the assembly is held in scaffolds of that size or larger. The L50 metric tells the number of scaffolds that contain half of the assembly</w:t>
-      </w:r>
-      <w:r>
-        <w:t xml:space="preserve"> (Box 4)</w:t>
-      </w:r>
-      <w:r>
-        <w:t xml:space="preserve">. BUSCO scores were used to evaluate the completeness of each assembly as expected from a core set of highly conserved </w:t>
-      </w:r>
-      <w:r>
-        <w:t xml:space="preserve">single copy </w:t>
-      </w:r>
-      <w:r>
-        <w:t>genes in the Actinopterygii lineage.</w:t>
-      </w:r>
-    </w:p>
-    <w:p>
-      <w:pPr>
-        <w:ind w:right="270"/>
-        <w:rPr>
-          <w:color w:val="FF0000"/>
-        </w:rPr>
-      </w:pPr>
-    </w:p>
-    <w:p>
-      <w:pPr>
-        <w:ind w:right="270"/>
-        <w:rPr>
-          <w:i/>
-        </w:rPr>
-      </w:pPr>
-      <w:r>
-        <w:rPr>
-          <w:i/>
-        </w:rPr>
-        <w:t>Results</w:t>
-      </w:r>
-    </w:p>
-    <w:p>
-      <w:pPr>
-        <w:ind w:right="270"/>
-      </w:pPr>
-      <w:r>
-        <w:t xml:space="preserve">In each step the assembly length and N50 sizably increased and the L50 </w:t>
-      </w:r>
-      <w:r>
-        <w:t>dropped precipitously</w:t>
-      </w:r>
-      <w:r>
-        <w:t xml:space="preserve">. </w:t>
-      </w:r>
-      <w:r>
-        <w:t>The final</w:t>
-      </w:r>
-      <w:r>
-        <w:t xml:space="preserve"> metrics for the</w:t>
-      </w:r>
-      <w:r>
-        <w:t xml:space="preserve"> male</w:t>
-      </w:r>
-      <w:r>
-        <w:t xml:space="preserve"> genome assembly were an</w:t>
-      </w:r>
-      <w:r>
-        <w:t xml:space="preserve"> N50 </w:t>
-      </w:r>
-      <w:r>
-        <w:t xml:space="preserve">of </w:t>
-      </w:r>
-      <w:r>
-        <w:t>12</w:t>
-      </w:r>
-      <w:r>
-        <w:t>,</w:t>
-      </w:r>
-      <w:r>
-        <w:t>200</w:t>
-      </w:r>
-      <w:r>
-        <w:t>,</w:t>
-      </w:r>
-      <w:r>
-        <w:t>365</w:t>
-      </w:r>
-      <w:r>
-        <w:t xml:space="preserve"> bp, an </w:t>
-      </w:r>
-      <w:r>
-        <w:t xml:space="preserve">L50 </w:t>
-      </w:r>
-      <w:r>
-        <w:t xml:space="preserve">=15, a total assembly length of </w:t>
-      </w:r>
-      <w:r>
-        <w:t>472</w:t>
-      </w:r>
-      <w:r>
-        <w:t>,</w:t>
-      </w:r>
-      <w:r>
-        <w:t>157</w:t>
-      </w:r>
-      <w:r>
-        <w:t>,</w:t>
-      </w:r>
-      <w:r>
-        <w:t>411</w:t>
-      </w:r>
-      <w:r>
-        <w:t xml:space="preserve"> bp, with a total of 549 scaffolds. The final metrics for the female genome assembly were an N50 of </w:t>
-      </w:r>
-      <w:r>
-        <w:t>14,850,352</w:t>
-      </w:r>
-      <w:r>
-        <w:t xml:space="preserve"> </w:t>
-      </w:r>
-      <w:r>
-        <w:t>bp, an L50 =1</w:t>
-      </w:r>
-      <w:r>
-        <w:t>3</w:t>
-      </w:r>
-      <w:r>
-        <w:t xml:space="preserve">, a total </w:t>
-      </w:r>
-      <w:r>
-        <w:lastRenderedPageBreak/>
-        <w:t xml:space="preserve">assembly length of </w:t>
-      </w:r>
-      <w:r>
-        <w:t>437</w:t>
-      </w:r>
-      <w:r>
-        <w:t>,</w:t>
-      </w:r>
-      <w:r>
-        <w:t>273</w:t>
-      </w:r>
-      <w:r>
-        <w:t>,</w:t>
-      </w:r>
-      <w:r>
-        <w:t>953</w:t>
-      </w:r>
-      <w:r>
-        <w:t xml:space="preserve"> </w:t>
-      </w:r>
-      <w:r>
-        <w:t xml:space="preserve">bp, with a total of </w:t>
-      </w:r>
-      <w:r>
-        <w:t>376</w:t>
-      </w:r>
-      <w:r>
-        <w:t xml:space="preserve"> scaffolds.</w:t>
-      </w:r>
-      <w:r>
-        <w:t xml:space="preserve"> </w:t>
-      </w:r>
-      <w:r>
-        <w:t>The final assemblies had BUSCO scores of</w:t>
-      </w:r>
-      <w:r>
-        <w:t xml:space="preserve"> 88.4%</w:t>
-      </w:r>
-      <w:r>
-        <w:t xml:space="preserve"> and 89.3% </w:t>
-      </w:r>
-      <w:r>
-        <w:t>complete</w:t>
-      </w:r>
-      <w:r>
-        <w:t xml:space="preserve"> </w:t>
-      </w:r>
-      <w:r>
-        <w:t>genes in the final male assembly female assembly</w:t>
-      </w:r>
-      <w:r>
-        <w:t>, respectively (Table 4)</w:t>
-      </w:r>
-      <w:r>
-        <w:t xml:space="preserve">. </w:t>
-      </w:r>
+    </w:p>
+    <w:p>
+      <w:pPr>
+        <w:ind w:right="270"/>
+      </w:pPr>
     </w:p>
     <w:p>
       <w:pPr>
@@ -5068,6 +5043,7 @@
         <w:ind w:right="270"/>
       </w:pPr>
       <w:r>
+        <w:lastRenderedPageBreak/>
         <w:t>BOX 4: Assembly statistics</w:t>
       </w:r>
     </w:p>
@@ -5722,11 +5698,7 @@
         <w:t>,</w:t>
       </w:r>
       <w:r>
-        <w:t xml:space="preserve"> with 15 cells </w:t>
-      </w:r>
-      <w:r>
-        <w:lastRenderedPageBreak/>
-        <w:t xml:space="preserve">exhibiting 2n=56 and 3 cells with </w:t>
+        <w:t xml:space="preserve"> with 15 cells exhibiting 2n=56 and 3 cells with </w:t>
       </w:r>
       <w:proofErr w:type="spellStart"/>
       <w:r>
@@ -5760,11 +5732,6 @@
       <w:r>
         <w:t>.</w:t>
       </w:r>
-    </w:p>
-    <w:p>
-      <w:pPr>
-        <w:ind w:right="270"/>
-      </w:pPr>
     </w:p>
     <w:p>
       <w:pPr>
@@ -5853,13 +5820,12 @@
           <w:i/>
         </w:rPr>
       </w:pPr>
-      <w:commentRangeStart w:id="8"/>
-      <w:r>
-        <w:rPr>
-          <w:b/>
-          <w:i/>
-        </w:rPr>
-        <w:t>Background</w:t>
+      <w:r>
+        <w:rPr>
+          <w:b/>
+          <w:i/>
+        </w:rPr>
+        <w:t>Rational</w:t>
       </w:r>
     </w:p>
     <w:p>
@@ -6051,6 +6017,14 @@
           <w:lang w:val="en"/>
         </w:rPr>
       </w:pPr>
+      <w:r>
+        <w:rPr>
+          <w:bCs/>
+          <w:iCs/>
+          <w:lang w:val="en"/>
+        </w:rPr>
+        <w:t xml:space="preserve">In combination with observing various population parameters, </w:t>
+      </w:r>
       <m:oMath>
         <m:sSub>
           <m:sSubPr>
@@ -6095,7 +6069,39 @@
           <w:iCs/>
           <w:lang w:val="en"/>
         </w:rPr>
-        <w:t xml:space="preserve"> is a useful tool in monitoring endangered populations as it can inform how likely alleles in the population are to be lost or fixed.</w:t>
+        <w:t xml:space="preserve"> is </w:t>
+      </w:r>
+      <w:r>
+        <w:rPr>
+          <w:bCs/>
+          <w:iCs/>
+          <w:lang w:val="en"/>
+        </w:rPr>
+        <w:t>a</w:t>
+      </w:r>
+      <w:r>
+        <w:rPr>
+          <w:bCs/>
+          <w:iCs/>
+          <w:lang w:val="en"/>
+        </w:rPr>
+        <w:t xml:space="preserve"> useful tool in monitoring endangered populations as it can inform how likely alleles are to be lost or fixed</w:t>
+      </w:r>
+      <w:r>
+        <w:rPr>
+          <w:bCs/>
+          <w:iCs/>
+          <w:lang w:val="en"/>
+        </w:rPr>
+        <w:t xml:space="preserve"> within a population</w:t>
+      </w:r>
+      <w:r>
+        <w:rPr>
+          <w:bCs/>
+          <w:iCs/>
+          <w:lang w:val="en"/>
+        </w:rPr>
+        <w:t>.</w:t>
       </w:r>
       <w:r>
         <w:rPr>
@@ -6237,7 +6243,45 @@
           <w:iCs/>
           <w:lang w:val="en"/>
         </w:rPr>
-        <w:t xml:space="preserve"> A number of methods exist to estimate both historical </w:t>
+        <w:t xml:space="preserve"> </w:t>
+      </w:r>
+      <w:r>
+        <w:rPr>
+          <w:bCs/>
+          <w:iCs/>
+          <w:lang w:val="en"/>
+        </w:rPr>
+        <w:t>That is, an estimation of Ne is a single amount tied to the observation of many frequencies within a population based on the probability of called genotypes. Estimations can be highly variable depending on statistical priors and may not be useful as an absolute value taken alone and without further modeling. Therefore, the purpose of this study is to observe trends in the delta smelt population.</w:t>
+      </w:r>
+    </w:p>
+    <w:p>
+      <w:pPr>
+        <w:ind w:right="270"/>
+        <w:jc w:val="both"/>
+        <w:rPr>
+          <w:bCs/>
+          <w:iCs/>
+          <w:lang w:val="en"/>
+        </w:rPr>
+      </w:pPr>
+    </w:p>
+    <w:p>
+      <w:pPr>
+        <w:ind w:right="270"/>
+        <w:jc w:val="both"/>
+        <w:rPr>
+          <w:bCs/>
+          <w:iCs/>
+          <w:lang w:val="en"/>
+        </w:rPr>
+      </w:pPr>
+      <w:r>
+        <w:rPr>
+          <w:bCs/>
+          <w:iCs/>
+          <w:lang w:val="en"/>
+        </w:rPr>
+        <w:t xml:space="preserve">A number of methods exist to estimate both historical </w:t>
       </w:r>
       <m:oMath>
         <m:sSub>
@@ -6329,7 +6373,39 @@
           <w:iCs/>
           <w:lang w:val="en"/>
         </w:rPr>
-        <w:t xml:space="preserve"> to quantify modern day genetic diversity.</w:t>
+        <w:t xml:space="preserve"> to quantify </w:t>
+      </w:r>
+      <w:r>
+        <w:rPr>
+          <w:bCs/>
+          <w:iCs/>
+          <w:lang w:val="en"/>
+        </w:rPr>
+        <w:t>more recent, modern</w:t>
+      </w:r>
+      <w:r>
+        <w:rPr>
+          <w:bCs/>
+          <w:iCs/>
+          <w:lang w:val="en"/>
+        </w:rPr>
+        <w:t xml:space="preserve"> day genetic diversity</w:t>
+      </w:r>
+      <w:r>
+        <w:rPr>
+          <w:bCs/>
+          <w:iCs/>
+          <w:lang w:val="en"/>
+        </w:rPr>
+        <w:t xml:space="preserve"> within a population</w:t>
+      </w:r>
+      <w:r>
+        <w:rPr>
+          <w:bCs/>
+          <w:iCs/>
+          <w:lang w:val="en"/>
+        </w:rPr>
+        <w:t>.</w:t>
       </w:r>
       <w:r>
         <w:rPr>
@@ -6377,7 +6453,39 @@
           <w:iCs/>
           <w:lang w:val="en"/>
         </w:rPr>
-        <w:t xml:space="preserve"> Contemporary methods use different genetic parameters such as linkage disequilibrium (LD) between two allele frequencies (inbreeding), allele frequency variance between generations (genetic drift), the difference in the number of heterozygotes with respect of Hardy-Weinberg equilibrium (heterozygote excess) and molecular co-ancestry (coalescent).</w:t>
+        <w:t xml:space="preserve"> Contemporary methods use different genetic parameters such as linkage disequilibrium (LD) between two allele frequencies</w:t>
+      </w:r>
+      <w:r>
+        <w:rPr>
+          <w:bCs/>
+          <w:iCs/>
+          <w:lang w:val="en"/>
+        </w:rPr>
+        <w:t xml:space="preserve"> of individuals within on generation</w:t>
+      </w:r>
+      <w:r>
+        <w:rPr>
+          <w:bCs/>
+          <w:iCs/>
+          <w:lang w:val="en"/>
+        </w:rPr>
+        <w:t xml:space="preserve"> (inbreeding), </w:t>
+      </w:r>
+      <w:r>
+        <w:rPr>
+          <w:bCs/>
+          <w:iCs/>
+          <w:lang w:val="en"/>
+        </w:rPr>
+        <w:t xml:space="preserve">and temporal </w:t>
+      </w:r>
+      <w:r>
+        <w:rPr>
+          <w:bCs/>
+          <w:iCs/>
+          <w:lang w:val="en"/>
+        </w:rPr>
+        <w:t>allele frequency variance between generations (genetic drift).</w:t>
       </w:r>
       <w:r>
         <w:rPr>
@@ -6425,7 +6533,39 @@
           <w:iCs/>
           <w:lang w:val="en"/>
         </w:rPr>
-        <w:t xml:space="preserve"> Today, LD and temporal methods are commonly used in conservation genetic studies and management as they can detect population declines within one generation post-decline</w:t>
+        <w:t xml:space="preserve"> Today, LD and temporal methods are commonly used in conservation genetic studies and management as they can detect population declines </w:t>
+      </w:r>
+      <w:r>
+        <w:rPr>
+          <w:bCs/>
+          <w:iCs/>
+          <w:lang w:val="en"/>
+        </w:rPr>
+        <w:t>up to as rapidly as</w:t>
+      </w:r>
+      <w:r>
+        <w:rPr>
+          <w:bCs/>
+          <w:iCs/>
+          <w:lang w:val="en"/>
+        </w:rPr>
+        <w:t xml:space="preserve"> one generation post-</w:t>
+      </w:r>
+      <w:r>
+        <w:rPr>
+          <w:bCs/>
+          <w:iCs/>
+          <w:lang w:val="en"/>
+        </w:rPr>
+        <w:t xml:space="preserve"> population </w:t>
+      </w:r>
+      <w:r>
+        <w:rPr>
+          <w:bCs/>
+          <w:iCs/>
+          <w:lang w:val="en"/>
+        </w:rPr>
+        <w:t>decline</w:t>
       </w:r>
       <w:r>
         <w:rPr>
@@ -6521,7 +6661,57 @@
           <w:iCs/>
           <w:lang w:val="en"/>
         </w:rPr>
-        <w:t xml:space="preserve"> Early and reliable detection of diminished genetic diversity is important when protecting endangered species because conservation programs seek to increase or maintain genetic diversity, as it is the raw component for natural selection to act on. </w:t>
+        <w:t xml:space="preserve"> Early and reliable detection of diminished genetic diversity is important when protecting endangered species </w:t>
+      </w:r>
+      <w:r>
+        <w:rPr>
+          <w:bCs/>
+          <w:iCs/>
+          <w:lang w:val="en"/>
+        </w:rPr>
+        <w:t>to</w:t>
+      </w:r>
+      <w:r>
+        <w:rPr>
+          <w:bCs/>
+          <w:iCs/>
+          <w:lang w:val="en"/>
+        </w:rPr>
+        <w:t xml:space="preserve"> seek to increase or maintain genetic diversity, as it is the raw component for natural selection to act on</w:t>
+      </w:r>
+      <w:r>
+        <w:rPr>
+          <w:bCs/>
+          <w:iCs/>
+          <w:lang w:val="en"/>
+        </w:rPr>
+        <w:t xml:space="preserve">, and better </w:t>
+      </w:r>
+      <w:proofErr w:type="spellStart"/>
+      <w:r>
+        <w:rPr>
+          <w:bCs/>
+          <w:iCs/>
+          <w:lang w:val="en"/>
+        </w:rPr>
+        <w:t>undersand</w:t>
+      </w:r>
+      <w:proofErr w:type="spellEnd"/>
+      <w:r>
+        <w:rPr>
+          <w:bCs/>
+          <w:iCs/>
+          <w:lang w:val="en"/>
+        </w:rPr>
+        <w:t xml:space="preserve"> how management practices may be effecting the genetic diversity of delta smelt</w:t>
+      </w:r>
+      <w:r>
+        <w:rPr>
+          <w:bCs/>
+          <w:iCs/>
+          <w:lang w:val="en"/>
+        </w:rPr>
+        <w:t xml:space="preserve">. </w:t>
       </w:r>
       <w:r>
         <w:rPr>
@@ -6662,55 +6852,7 @@
           <w:iCs/>
           <w:lang w:val="en"/>
         </w:rPr>
-        <w:t xml:space="preserve"> markers. Fisch et al. 2011</w:t>
-      </w:r>
-      <w:r>
-        <w:rPr>
-          <w:bCs/>
-          <w:iCs/>
-          <w:lang w:val="en"/>
-        </w:rPr>
-        <w:fldChar w:fldCharType="begin" w:fldLock="1"/>
-      </w:r>
-      <w:r>
-        <w:rPr>
-          <w:bCs/>
-          <w:iCs/>
-          <w:lang w:val="en"/>
-        </w:rPr>
-        <w:instrText>ADDIN CSL_CITATION {"citationItems":[{"id":"ITEM-1","itemData":{"DOI":"10.1007/s10592-011-0240-y","ISBN":"1566-0621 1572-9737","ISSN":"15660621","abstract":"Over the last two decades, the collapse of the endangered delta smelt (Hypomesus transpacificus) in the San Francisco Bay-Delta has resulted in politically charged conservation decisions, including the rationing of valuable Delta water for use in California agriculture and urban centers. A fundamental question remaining in delta smelt conservation is whether current management strategies have been appropriately designed to protect the remaining genetic variation in delta smelt populations, rather than merely mitigating the decline of the species. We used 15 microsatellite markers to characterize genetic variation within and among sampling regions on geographic and temporal scales, to estimate changes in effective population size over time, to determine if a genetic bottleneck exists and to define conservation management units for this species. A genetic bottleneck was detected in each of the four sampling years, and a significant decline in effective population size was observed between sampling years 2003 and 2007. We also detected a weak geographic signal in any given sampling year that was unsupported by temporal consistency of this signal. We assessed two strategies for defining conservation units, and concluded that continuing to manage the species as a single, panmictic population throughout its range is the most feasible management strategy. The results of this study will inform conservation decisions and provide an effective means for genetically monitoring this imperiled species.","author":[{"dropping-particle":"","family":"Fisch","given":"Kathleen M.","non-dropping-particle":"","parse-names":false,"suffix":""},{"dropping-particle":"","family":"Henderson","given":"Jordana M.","non-dropping-particle":"","parse-names":false,"suffix":""},{"dropping-particle":"","family":"Burton","given":"Ronald S.","non-dropping-particle":"","parse-names":false,"suffix":""},{"dropping-particle":"","family":"May","given":"Bernie","non-dropping-particle":"","parse-names":false,"suffix":""}],"container-title":"Conservation Genetics","id":"ITEM-1","issue":"6","issued":{"date-parts":[["2011"]]},"page":"1421-1434","title":"Population genetics and conservation implications for the endangered delta smelt in the San Francisco Bay-Delta","type":"article-journal","volume":"12"},"uris":["http://www.mendeley.com/documents/?uuid=23e53af3-288d-48bc-b9a7-174ca5e00a87"]}],"mendeley":{"formattedCitation":"&lt;sup&gt;3&lt;/sup&gt;","plainTextFormattedCitation":"3","previouslyFormattedCitation":"&lt;sup&gt;3&lt;/sup&gt;"},"properties":{"noteIndex":0},"schema":"https://github.com/citation-style-language/schema/raw/master/csl-citation.json"}</w:instrText>
-      </w:r>
-      <w:r>
-        <w:rPr>
-          <w:bCs/>
-          <w:iCs/>
-          <w:lang w:val="en"/>
-        </w:rPr>
-        <w:fldChar w:fldCharType="separate"/>
-      </w:r>
-      <w:r>
-        <w:rPr>
-          <w:bCs/>
-          <w:iCs/>
-          <w:vertAlign w:val="superscript"/>
-          <w:lang w:val="en"/>
-        </w:rPr>
-        <w:t>3</w:t>
-      </w:r>
-      <w:r>
-        <w:rPr>
-          <w:bCs/>
-          <w:iCs/>
-        </w:rPr>
-        <w:fldChar w:fldCharType="end"/>
-      </w:r>
-      <w:r>
-        <w:rPr>
-          <w:bCs/>
-          <w:iCs/>
-          <w:lang w:val="en"/>
-        </w:rPr>
-        <w:t xml:space="preserve"> found the </w:t>
+        <w:t xml:space="preserve"> markers. Fisch et al. 2011 found the </w:t>
       </w:r>
       <m:oMath>
         <m:sSub>
@@ -6756,7 +6898,7 @@
           <w:iCs/>
           <w:lang w:val="en"/>
         </w:rPr>
-        <w:t xml:space="preserve"> to be decreasing from 2003 to 2009 study period. In contrast, Finger et al. 2017</w:t>
+        <w:t xml:space="preserve"> to be decreasing from 2003 to 2009 study period</w:t>
       </w:r>
       <w:r>
         <w:rPr>
@@ -6772,7 +6914,7 @@
           <w:iCs/>
           <w:lang w:val="en"/>
         </w:rPr>
-        <w:instrText>ADDIN CSL_CITATION {"citationItems":[{"id":"ITEM-1","itemData":{"DOI":"10.15447/sfews.2017v15iss2art5","ISSN":"15462366","abstract":"Delta Smelt have collapsed demographically, but little is known about their current genetic status. We used 12 microsatellite loci to evaluate two measures of the effective population size (Ne) of Delta Smelt. Ne is a measure that offers predictive power regarding the loss of genetic diversity in a population over time, as well as the short and long-term genetic risks for loss of fitness resulting from low diversity. We found that the Ne of Delta Smelt is too high to accurately estimate with the data (upper 95% confidence intervals were infinity), but the lower confidence intervals of NeLD (linkage disequilibrium Ne) were above 1,000, while some of the lower confidence intervals of NeV (variance Ne) were below 1,000. We interpret this to indicate that Delta Smelt are not declining because of genetic factors, and are not at immediate risk of losing genetic diversity from low Ne. We caution that these estimates are from a short- term data set estimated from a population that has already been declining for decades, and that it is likely that Delta Smelt have lost diversity. We suggest continuing efforts to maximize abundance to prevent further loss of genetic diversity.","author":[{"dropping-particle":"","family":"Finger","given":"Amanda J.","non-dropping-particle":"","parse-names":false,"suffix":""},{"dropping-particle":"","family":"Schumer","given":"Gregg","non-dropping-particle":"","parse-names":false,"suffix":""},{"dropping-particle":"","family":"Benjamin","given":"Alyssa","non-dropping-particle":"","parse-names":false,"suffix":""},{"dropping-particle":"","family":"Blankenship","given":"Scott","non-dropping-particle":"","parse-names":false,"suffix":""}],"container-title":"San Francisco Estuary and Watershed Science","id":"ITEM-1","issue":"2","issued":{"date-parts":[["2017"]]},"title":"Evaluation and Interpretation of Genetic Effective Population Size of Delta Smelt from 2011–2014","type":"article-journal","volume":"15"},"uris":["http://www.mendeley.com/documents/?uuid=8a1fff3b-b484-4eba-a7c8-379c034ef16f"]}],"mendeley":{"formattedCitation":"&lt;sup&gt;2&lt;/sup&gt;","plainTextFormattedCitation":"2","previouslyFormattedCitation":"&lt;sup&gt;2&lt;/sup&gt;"},"properties":{"noteIndex":0},"schema":"https://github.com/citation-style-language/schema/raw/master/csl-citation.json"}</w:instrText>
+        <w:instrText>ADDIN CSL_CITATION {"citationItems":[{"id":"ITEM-1","itemData":{"DOI":"10.1007/s10592-011-0240-y","ISBN":"1566-0621 1572-9737","ISSN":"15660621","abstract":"Over the last two decades, the collapse of the endangered delta smelt (Hypomesus transpacificus) in the San Francisco Bay-Delta has resulted in politically charged conservation decisions, including the rationing of valuable Delta water for use in California agriculture and urban centers. A fundamental question remaining in delta smelt conservation is whether current management strategies have been appropriately designed to protect the remaining genetic variation in delta smelt populations, rather than merely mitigating the decline of the species. We used 15 microsatellite markers to characterize genetic variation within and among sampling regions on geographic and temporal scales, to estimate changes in effective population size over time, to determine if a genetic bottleneck exists and to define conservation management units for this species. A genetic bottleneck was detected in each of the four sampling years, and a significant decline in effective population size was observed between sampling years 2003 and 2007. We also detected a weak geographic signal in any given sampling year that was unsupported by temporal consistency of this signal. We assessed two strategies for defining conservation units, and concluded that continuing to manage the species as a single, panmictic population throughout its range is the most feasible management strategy. The results of this study will inform conservation decisions and provide an effective means for genetically monitoring this imperiled species.","author":[{"dropping-particle":"","family":"Fisch","given":"Kathleen M.","non-dropping-particle":"","parse-names":false,"suffix":""},{"dropping-particle":"","family":"Henderson","given":"Jordana M.","non-dropping-particle":"","parse-names":false,"suffix":""},{"dropping-particle":"","family":"Burton","given":"Ronald S.","non-dropping-particle":"","parse-names":false,"suffix":""},{"dropping-particle":"","family":"May","given":"Bernie","non-dropping-particle":"","parse-names":false,"suffix":""}],"container-title":"Conservation Genetics","id":"ITEM-1","issue":"6","issued":{"date-parts":[["2011"]]},"page":"1421-1434","title":"Population genetics and conservation implications for the endangered delta smelt in the San Francisco Bay-Delta","type":"article-journal","volume":"12"},"uris":["http://www.mendeley.com/documents/?uuid=23e53af3-288d-48bc-b9a7-174ca5e00a87"]}],"mendeley":{"formattedCitation":"&lt;sup&gt;3&lt;/sup&gt;","plainTextFormattedCitation":"3","previouslyFormattedCitation":"&lt;sup&gt;3&lt;/sup&gt;"},"properties":{"noteIndex":0},"schema":"https://github.com/citation-style-language/schema/raw/master/csl-citation.json"}</w:instrText>
       </w:r>
       <w:r>
         <w:rPr>
@@ -6789,7 +6931,7 @@
           <w:vertAlign w:val="superscript"/>
           <w:lang w:val="en"/>
         </w:rPr>
-        <w:t>2</w:t>
+        <w:t>3</w:t>
       </w:r>
       <w:r>
         <w:rPr>
@@ -6804,7 +6946,7 @@
           <w:iCs/>
           <w:lang w:val="en"/>
         </w:rPr>
-        <w:t xml:space="preserve"> found the </w:t>
+        <w:t xml:space="preserve">. In contrast, Finger et al. 2017 found the </w:t>
       </w:r>
       <m:oMath>
         <m:sSub>
@@ -6850,7 +6992,7 @@
           <w:iCs/>
           <w:lang w:val="en"/>
         </w:rPr>
-        <w:t xml:space="preserve"> could not be accurately estimated from 2011 to 2014 due to infinite confidence intervals. Multiple factors may have contributed to this discrepancy: 1) different versions of NeEstimator</w:t>
+        <w:t xml:space="preserve"> could not be accurately estimated from 2011 to 2014 due to infinite confidence intervals</w:t>
       </w:r>
       <w:r>
         <w:rPr>
@@ -6866,6 +7008,54 @@
           <w:iCs/>
           <w:lang w:val="en"/>
         </w:rPr>
+        <w:instrText>ADDIN CSL_CITATION {"citationItems":[{"id":"ITEM-1","itemData":{"DOI":"10.15447/sfews.2017v15iss2art5","ISSN":"15462366","abstract":"Delta Smelt have collapsed demographically, but little is known about their current genetic status. We used 12 microsatellite loci to evaluate two measures of the effective population size (Ne) of Delta Smelt. Ne is a measure that offers predictive power regarding the loss of genetic diversity in a population over time, as well as the short and long-term genetic risks for loss of fitness resulting from low diversity. We found that the Ne of Delta Smelt is too high to accurately estimate with the data (upper 95% confidence intervals were infinity), but the lower confidence intervals of NeLD (linkage disequilibrium Ne) were above 1,000, while some of the lower confidence intervals of NeV (variance Ne) were below 1,000. We interpret this to indicate that Delta Smelt are not declining because of genetic factors, and are not at immediate risk of losing genetic diversity from low Ne. We caution that these estimates are from a short- term data set estimated from a population that has already been declining for decades, and that it is likely that Delta Smelt have lost diversity. We suggest continuing efforts to maximize abundance to prevent further loss of genetic diversity.","author":[{"dropping-particle":"","family":"Finger","given":"Amanda J.","non-dropping-particle":"","parse-names":false,"suffix":""},{"dropping-particle":"","family":"Schumer","given":"Gregg","non-dropping-particle":"","parse-names":false,"suffix":""},{"dropping-particle":"","family":"Benjamin","given":"Alyssa","non-dropping-particle":"","parse-names":false,"suffix":""},{"dropping-particle":"","family":"Blankenship","given":"Scott","non-dropping-particle":"","parse-names":false,"suffix":""}],"container-title":"San Francisco Estuary and Watershed Science","id":"ITEM-1","issue":"2","issued":{"date-parts":[["2017"]]},"title":"Evaluation and Interpretation of Genetic Effective Population Size of Delta Smelt from 2011–2014","type":"article-journal","volume":"15"},"uris":["http://www.mendeley.com/documents/?uuid=8a1fff3b-b484-4eba-a7c8-379c034ef16f"]}],"mendeley":{"formattedCitation":"&lt;sup&gt;2&lt;/sup&gt;","plainTextFormattedCitation":"2","previouslyFormattedCitation":"&lt;sup&gt;2&lt;/sup&gt;"},"properties":{"noteIndex":0},"schema":"https://github.com/citation-style-language/schema/raw/master/csl-citation.json"}</w:instrText>
+      </w:r>
+      <w:r>
+        <w:rPr>
+          <w:bCs/>
+          <w:iCs/>
+          <w:lang w:val="en"/>
+        </w:rPr>
+        <w:fldChar w:fldCharType="separate"/>
+      </w:r>
+      <w:r>
+        <w:rPr>
+          <w:bCs/>
+          <w:iCs/>
+          <w:vertAlign w:val="superscript"/>
+          <w:lang w:val="en"/>
+        </w:rPr>
+        <w:t>2</w:t>
+      </w:r>
+      <w:r>
+        <w:rPr>
+          <w:bCs/>
+          <w:iCs/>
+        </w:rPr>
+        <w:fldChar w:fldCharType="end"/>
+      </w:r>
+      <w:r>
+        <w:rPr>
+          <w:bCs/>
+          <w:iCs/>
+          <w:lang w:val="en"/>
+        </w:rPr>
+        <w:t>. Multiple factors may have contributed to this discrepancy: 1) different versions of NeEstimator</w:t>
+      </w:r>
+      <w:r>
+        <w:rPr>
+          <w:bCs/>
+          <w:iCs/>
+          <w:lang w:val="en"/>
+        </w:rPr>
+        <w:fldChar w:fldCharType="begin" w:fldLock="1"/>
+      </w:r>
+      <w:r>
+        <w:rPr>
+          <w:bCs/>
+          <w:iCs/>
+          <w:lang w:val="en"/>
+        </w:rPr>
         <w:instrText>ADDIN CSL_CITATION {"citationItems":[{"id":"ITEM-1","itemData":{"author":[{"dropping-particle":"","family":"Peel","given":"D.","non-dropping-particle":"","parse-names":false,"suffix":""},{"dropping-particle":"","family":"Ovenden","given":"J. R.","non-dropping-particle":"","parse-names":false,"suffix":""},{"dropping-particle":"","family":"Peel","given":"S.L.","non-dropping-particle":"","parse-names":false,"suffix":""}],"container-title":"Department of Primary Industries and Fisheries, Queensland Government, Brisbane","id":"ITEM-1","issued":{"date-parts":[["2004"]]},"title":"NeEstimator: software for estimating effective population size (version 1.3).","type":"article-journal"},"uris":["http://www.mendeley.com/documents/?uuid=7bc61e7d-d5ef-494d-b56e-0302c53f4652"]},{"id":"ITEM-2","itemData":{"DOI":"10.1111/1755-0998.12157","author":[{"dropping-particle":"","family":"Do","given":"Chi","non-dropping-particle":"","parse-names":false,"suffix":""},{"dropping-particle":"","family":"Waples","given":"Robin S.","non-dropping-particle":"","parse-names":false,"suffix":""},{"dropping-particle":"","family":"Peel","given":"D.","non-dropping-particle":"","parse-names":false,"suffix":""},{"dropping-particle":"","family":"Macbeth","given":"G. M.","non-dropping-particle":"","parse-names":false,"suffix":""},{"dropping-particle":"","family":"Tillett","given":"J.","non-dropping-particle":"","parse-names":false,"suffix":""},{"dropping-particle":"","family":"Ovenden","given":"J. R.","non-dropping-particle":"","parse-names":false,"suffix":""}],"container-title":"Molecular Ecology Resources","id":"ITEM-2","issued":{"date-parts":[["2014"]]},"page":"209-214","title":"Ne ESTIMATOR v2 : re - implementation of software for the estimation of contemporary effective population size ( N e ) from genetic data","type":"article-journal","volume":"14"},"uris":["http://www.mendeley.com/documents/?uuid=8dc3e6a5-7528-4e13-ad54-3450be07e314"]}],"mendeley":{"formattedCitation":"&lt;sup&gt;42,43&lt;/sup&gt;","plainTextFormattedCitation":"42,43","previouslyFormattedCitation":"&lt;sup&gt;42,43&lt;/sup&gt;"},"properties":{"noteIndex":0},"schema":"https://github.com/citation-style-language/schema/raw/master/csl-citation.json"}</w:instrText>
       </w:r>
       <w:r>
@@ -6898,7 +7088,15 @@
           <w:iCs/>
           <w:lang w:val="en"/>
         </w:rPr>
-        <w:t xml:space="preserve"> were used between the two studies; 2) differences in the number of informative loci analyzed; or 3) the number of generations factored into the analysis. By using more generations and NGS, I will increase the power to estimate contemporary </w:t>
+        <w:t xml:space="preserve"> were used between the two studies; 2) differences in the number of informative loci analyzed; or 3) the number of generations factored into the analysis. </w:t>
+      </w:r>
+      <w:r>
+        <w:rPr>
+          <w:bCs/>
+          <w:iCs/>
+          <w:lang w:val="en"/>
+        </w:rPr>
+        <w:t xml:space="preserve">We sought to gain a broad understanding of the genetic diversity of delta smelt by estimating </w:t>
       </w:r>
       <m:oMath>
         <m:sSub>
@@ -6944,7 +7142,15 @@
           <w:iCs/>
           <w:lang w:val="en"/>
         </w:rPr>
-        <w:t xml:space="preserve"> through the use of thousands of potentially informative loci.</w:t>
+        <w:t xml:space="preserve"> </w:t>
+      </w:r>
+      <w:r>
+        <w:rPr>
+          <w:bCs/>
+          <w:iCs/>
+          <w:lang w:val="en"/>
+        </w:rPr>
+        <w:t xml:space="preserve"> through a longer timeframe––from 1995 to 2019.</w:t>
       </w:r>
     </w:p>
     <w:p>
@@ -6977,6 +7183,16 @@
           <w:iCs/>
           <w:lang w:val="en"/>
         </w:rPr>
+        <w:t xml:space="preserve">PROPOSAL </w:t>
+      </w:r>
+      <w:r>
+        <w:rPr>
+          <w:b/>
+          <w:bCs/>
+          <w:i/>
+          <w:iCs/>
+          <w:lang w:val="en"/>
+        </w:rPr>
         <w:t>Experimental Design</w:t>
       </w:r>
     </w:p>
@@ -6996,7 +7212,23 @@
           <w:iCs/>
           <w:lang w:val="en"/>
         </w:rPr>
-        <w:t xml:space="preserve">We sequenced archived samples collected in state and federal trawls from 1993-2014. Contemporary samples were collected as fin clips by Interagency Ecological Program surveys from 2015-2017. Samples from 2018 and 2019 will be collected and transferred into the custody of the Genomic Variation Lab by December 2019. Genomic DNA has been extracted using Qiagen </w:t>
+        <w:t>We sequenced archived samples collected in state and federal trawls from 1993-2</w:t>
+      </w:r>
+      <w:r>
+        <w:rPr>
+          <w:bCs/>
+          <w:iCs/>
+          <w:lang w:val="en"/>
+        </w:rPr>
+        <w:t>020</w:t>
+      </w:r>
+      <w:r>
+        <w:rPr>
+          <w:bCs/>
+          <w:iCs/>
+          <w:lang w:val="en"/>
+        </w:rPr>
+        <w:t xml:space="preserve">. Contemporary samples were collected as fin clips by Interagency Ecological Program surveys from 2015-2017. Samples from 2018 and 2019 will be collected and transferred into the custody of the Genomic Variation Lab by December 2019. Genomic DNA has been extracted using Qiagen </w:t>
       </w:r>
       <w:proofErr w:type="spellStart"/>
       <w:r>
@@ -7014,7 +7246,16 @@
           <w:iCs/>
           <w:lang w:val="en"/>
         </w:rPr>
-        <w:t xml:space="preserve"> Blood and Tissue Kit (Qiagen, Valencia, CA) according to the manufacturer’s protocol for a total of 2,605 samples to date. In order to produce a large number of loci in a cost-effective manner, restriction site associated DNA (RAD) sequencing was carried out for all individuals. RAD libraries were prepared using the </w:t>
+        <w:t xml:space="preserve"> Blood and Tissue Kit (Qiagen, Valencia, CA) according to the manufacturer’s protocol for a total of 2,605 samples to date. In order to produce a large number of loci in a </w:t>
+      </w:r>
+      <w:r>
+        <w:rPr>
+          <w:bCs/>
+          <w:iCs/>
+          <w:lang w:val="en"/>
+        </w:rPr>
+        <w:lastRenderedPageBreak/>
+        <w:t xml:space="preserve">cost-effective manner, restriction site associated DNA (RAD) sequencing was carried out for all individuals. RAD libraries were prepared using the </w:t>
       </w:r>
       <w:r>
         <w:rPr>
@@ -7181,16 +7422,7 @@
           <w:iCs/>
           <w:lang w:val="en"/>
         </w:rPr>
-        <w:t xml:space="preserve"> of delta smelt I will need to generate a list of high-quality polymorphic loci to make demographic inferences with. First, I will align all sequences to the </w:t>
-      </w:r>
-      <w:r>
-        <w:rPr>
-          <w:bCs/>
-          <w:iCs/>
-          <w:lang w:val="en"/>
-        </w:rPr>
-        <w:lastRenderedPageBreak/>
-        <w:t>reference genome created in Aim #1 using samtools</w:t>
+        <w:t xml:space="preserve"> of delta smelt I will need to generate a list of high-quality polymorphic loci to make demographic inferences with. First, I will align all sequences to the reference genome created in Aim #1 using samtools</w:t>
       </w:r>
       <w:r>
         <w:rPr>
@@ -8886,13 +9118,6 @@
         </w:rPr>
         <w:t xml:space="preserve"> However, this method is under review.</w:t>
       </w:r>
-      <w:commentRangeEnd w:id="8"/>
-      <w:r>
-        <w:rPr>
-          <w:rStyle w:val="CommentReference"/>
-        </w:rPr>
-        <w:commentReference w:id="8"/>
-      </w:r>
     </w:p>
     <w:p>
       <w:pPr>
@@ -8906,519 +9131,97 @@
     </w:p>
     <w:p>
       <w:pPr>
-        <w:ind w:right="270" w:firstLine="720"/>
-        <w:rPr>
-          <w:color w:val="000000" w:themeColor="text1"/>
-        </w:rPr>
-      </w:pPr>
-      <w:commentRangeStart w:id="9"/>
-      <w:r>
-        <w:rPr>
-          <w:color w:val="000000" w:themeColor="text1"/>
-        </w:rPr>
-        <w:t>Delta Smelt have been cultivated at the FCCL, a conservation hatchery since 2008. The pedigree-based management applied at the FCCL aims to both minimize average co-ancestry in the refuge population and maintain the genetic diversity of the captive population similar to the wild population. Despite this intense management, Finger et al. (2018)</w:t>
-      </w:r>
-      <w:r>
-        <w:rPr>
-          <w:color w:val="000000" w:themeColor="text1"/>
-        </w:rPr>
-        <w:fldChar w:fldCharType="begin" w:fldLock="1"/>
-      </w:r>
-      <w:r>
-        <w:rPr>
-          <w:color w:val="000000" w:themeColor="text1"/>
-        </w:rPr>
-        <w:instrText>ADDIN CSL_CITATION {"citationItems":[{"id":"ITEM-1","itemData":{"DOI":"10.1093/jhered/esy035","ISSN":"14657333","abstract":"Genetic adaptation to captivity is a concern for threatened and endangered species held in conservation hatcheries. Here, we present evidence of genetic adaptation to captivity in a conservation hatchery for the endangered delta smelt (Fish Conservation and Culture Laboratory, University of California Davis; FCCL). The FCCL population is genetically managed with parentage analysis and the addition of wild fish each year. Molecular monitoring indicates little loss of genetic variation and low differentiation between the wild and conservation populations. Yet, we found an increase in offspring survival to reproductive maturity during the subsequent spawning season (recovery rate) in crosses that included one or both cultured parents. Crosses with higher levels of hatchery ancestry tend to produce a greater number of offspring that are recovered the following year. The recovery rate of a cross decreases when offspring are raised in a tank with fish of high levels of hatchery ancestry. We suggest changes in fish rearing practices at the FCCL to reduce genetic adaptation to captivity, as delta smelt numbers in the wild continue to decline and the use of FCCL fish for reintroduction becomes more likely.","author":[{"dropping-particle":"","family":"Finger","given":"Amanda J.","non-dropping-particle":"","parse-names":false,"suffix":""},{"dropping-particle":"","family":"Mahardja","given":"Brian","non-dropping-particle":"","parse-names":false,"suffix":""},{"dropping-particle":"","family":"Fisch","given":"Kathleen M.","non-dropping-particle":"","parse-names":false,"suffix":""},{"dropping-particle":"","family":"Benjamin","given":"Alyssa","non-dropping-particle":"","parse-names":false,"suffix":""},{"dropping-particle":"","family":"Lindberg","given":"Joan","non-dropping-particle":"","parse-names":false,"suffix":""},{"dropping-particle":"","family":"Ellison","given":"Luke","non-dropping-particle":"","parse-names":false,"suffix":""},{"dropping-particle":"","family":"Ghebremariam","given":"Tewdros","non-dropping-particle":"","parse-names":false,"suffix":""},{"dropping-particle":"","family":"Hung","given":"Tien Chieh","non-dropping-particle":"","parse-names":false,"suffix":""},{"dropping-particle":"","family":"May","given":"Bernie","non-dropping-particle":"","parse-names":false,"suffix":""}],"container-title":"Journal of Heredity","id":"ITEM-1","issue":"6","issued":{"date-parts":[["2018"]]},"page":"689-699","title":"A conservation hatchery population of delta smelt shows evidence of genetic adaptation to captivity after 9 generations","type":"article-journal","volume":"109"},"uris":["http://www.mendeley.com/documents/?uuid=b5017fc4-7e93-48e5-8f57-67386f524aa9"]}],"mendeley":{"formattedCitation":"&lt;sup&gt;11&lt;/sup&gt;","plainTextFormattedCitation":"11","previouslyFormattedCitation":"&lt;sup&gt;11&lt;/sup&gt;"},"properties":{"noteIndex":0},"schema":"https://github.com/citation-style-language/schema/raw/master/csl-citation.json"}</w:instrText>
-      </w:r>
-      <w:r>
-        <w:rPr>
-          <w:color w:val="000000" w:themeColor="text1"/>
-        </w:rPr>
-        <w:fldChar w:fldCharType="separate"/>
-      </w:r>
-      <w:r>
-        <w:rPr>
-          <w:noProof/>
-          <w:color w:val="000000" w:themeColor="text1"/>
-          <w:vertAlign w:val="superscript"/>
-        </w:rPr>
-        <w:t>11</w:t>
-      </w:r>
-      <w:r>
-        <w:rPr>
-          <w:color w:val="000000" w:themeColor="text1"/>
-        </w:rPr>
-        <w:fldChar w:fldCharType="end"/>
-      </w:r>
-      <w:r>
-        <w:rPr>
-          <w:color w:val="000000" w:themeColor="text1"/>
-        </w:rPr>
-        <w:t xml:space="preserve"> showed that there is a strong evidence of genetic adaptation to captivity.</w:t>
-      </w:r>
-    </w:p>
-    <w:p>
-      <w:pPr>
-        <w:ind w:right="270" w:firstLine="720"/>
-        <w:rPr>
-          <w:color w:val="000000" w:themeColor="text1"/>
-        </w:rPr>
-      </w:pPr>
-      <w:r>
-        <w:rPr>
-          <w:color w:val="000000" w:themeColor="text1"/>
-        </w:rPr>
-        <w:t xml:space="preserve">To further investigate domestication selection, we used </w:t>
-      </w:r>
-      <w:r>
-        <w:rPr>
-          <w:color w:val="000000" w:themeColor="text1"/>
-        </w:rPr>
-        <w:t xml:space="preserve">restriction-site associated DNA (RAD) sequencing </w:t>
-      </w:r>
-      <w:r>
-        <w:rPr>
-          <w:color w:val="000000" w:themeColor="text1"/>
-        </w:rPr>
-        <w:t xml:space="preserve">to collect genomic data on archived FCCL samples. First, we grouped 240 individuals for sequencing based on their domestication index (levels of hatchery ancestry; DI) and recovery rate. We selected wild, early, medium, and late generation fish with low and high recovery rates to represent varying levels of hatchery ancestry. Next, we prepared libraries for RAD sequencing using 100ng DNA from each individual. RAD library </w:t>
-      </w:r>
-      <w:r>
-        <w:rPr>
-          <w:color w:val="000000" w:themeColor="text1"/>
+        <w:ind w:right="270"/>
+        <w:jc w:val="both"/>
+        <w:rPr>
+          <w:bCs/>
+          <w:iCs/>
+        </w:rPr>
+      </w:pPr>
+    </w:p>
+    <w:p>
+      <w:pPr>
+        <w:ind w:right="270"/>
+        <w:jc w:val="both"/>
+        <w:rPr>
+          <w:bCs/>
+          <w:iCs/>
+        </w:rPr>
+      </w:pPr>
+    </w:p>
+    <w:p>
+      <w:pPr>
+        <w:ind w:right="270"/>
+        <w:jc w:val="both"/>
+        <w:rPr>
+          <w:b/>
+          <w:i/>
+        </w:rPr>
+      </w:pPr>
+      <w:r>
+        <w:rPr>
+          <w:b/>
+          <w:i/>
+        </w:rPr>
+        <w:t>20</w:t>
+      </w:r>
+      <w:r>
+        <w:rPr>
+          <w:b/>
+          <w:i/>
+        </w:rPr>
+        <w:t>20</w:t>
+      </w:r>
+      <w:r>
+        <w:rPr>
+          <w:b/>
+          <w:i/>
+        </w:rPr>
+        <w:t xml:space="preserve"> REPORT</w:t>
+      </w:r>
+    </w:p>
+    <w:p>
+      <w:pPr>
+        <w:ind w:right="270"/>
+        <w:jc w:val="both"/>
+        <w:rPr>
+          <w:b/>
+          <w:bCs/>
+          <w:i/>
+          <w:iCs/>
+          <w:lang w:val="en"/>
+        </w:rPr>
+      </w:pPr>
+      <w:r>
+        <w:rPr>
+          <w:b/>
+          <w:bCs/>
+          <w:i/>
+          <w:iCs/>
+          <w:lang w:val="en"/>
+        </w:rPr>
+        <w:t>DNA Sampling</w:t>
+      </w:r>
+    </w:p>
+    <w:p>
+      <w:pPr>
+        <w:ind w:right="270"/>
+        <w:jc w:val="both"/>
+        <w:rPr>
+          <w:bCs/>
+          <w:i/>
+          <w:iCs/>
+          <w:lang w:val="en"/>
+        </w:rPr>
+      </w:pPr>
+      <w:r>
+        <w:rPr>
+          <w:bCs/>
+          <w:i/>
+          <w:iCs/>
+          <w:lang w:val="en"/>
         </w:rPr>
         <w:lastRenderedPageBreak/>
-        <w:t xml:space="preserve">preparations were performed with the </w:t>
-      </w:r>
-      <w:r>
-        <w:rPr>
-          <w:i/>
-          <w:color w:val="000000" w:themeColor="text1"/>
-        </w:rPr>
-        <w:t>Pst1</w:t>
-      </w:r>
-      <w:r>
-        <w:rPr>
-          <w:color w:val="000000" w:themeColor="text1"/>
-        </w:rPr>
-        <w:t xml:space="preserve"> enzyme based on the protocol described in Ali et al. (2016).</w:t>
-      </w:r>
-      <w:r>
-        <w:rPr>
-          <w:color w:val="000000" w:themeColor="text1"/>
-        </w:rPr>
-        <w:fldChar w:fldCharType="begin" w:fldLock="1"/>
-      </w:r>
-      <w:r>
-        <w:rPr>
-          <w:color w:val="000000" w:themeColor="text1"/>
-        </w:rPr>
-        <w:instrText>ADDIN CSL_CITATION {"citationItems":[{"id":"ITEM-1","itemData":{"DOI":"10.1534/genetics.115.183665","ISBN":"8013186628","ISSN":"19432631","PMID":"26715661","abstract":"Massively parallel sequencing has revolutionized many areas of biology, but sequencing large amounts of DNA in many individuals is cost-prohibitive and unnecessary for many studies. Genomic complexity reduction techniques such as sequence capture and restriction enzyme-based methods enable the analysis of many more individuals per unit cost. Despite their utility, current complexity reduction methods have limitations, especially when large numbers of individuals are analyzed. Here we develop a much improved restriction site-associated DNA (RAD) sequencing protocol and a new method called Rapture ( R: AD c APTURE: ). The new RAD protocol improves versatility by separating RAD tag isolation and sequencing library preparation into two distinct steps. This protocol also recovers more unique (nonclonal) RAD fragments, which improves both standard RAD and Rapture analysis. Rapture then uses an in-solution capture of chosen RAD tags to target sequencing reads to desired loci. Rapture combines the benefits of both RAD and sequence capture, i.e., very inexpensive and rapid library preparation for many individuals as well as high specificity in the number and location of genomic loci analyzed. Our results demonstrate that Rapture is a rapid and flexible technology capable of analyzing a very large number of individuals with minimal sequencing and library preparation cost. The methods presented here should improve the efficiency of genetic analysis for many aspects of agricultural, environmental, and biomedical science.","author":[{"dropping-particle":"","family":"Ali","given":"Omar A.","non-dropping-particle":"","parse-names":false,"suffix":""},{"dropping-particle":"","family":"O’Rourke","given":"Sean M.","non-dropping-particle":"","parse-names":false,"suffix":""},{"dropping-particle":"","family":"Amish","given":"Stephen J.","non-dropping-particle":"","parse-names":false,"suffix":""},{"dropping-particle":"","family":"Meek","given":"Mariah H.","non-dropping-particle":"","parse-names":false,"suffix":""},{"dropping-particle":"","family":"Luikart","given":"Gordon","non-dropping-particle":"","parse-names":false,"suffix":""},{"dropping-particle":"","family":"Jeffres","given":"Carson","non-dropping-particle":"","parse-names":false,"suffix":""},{"dropping-particle":"","family":"Miller","given":"Michael R.","non-dropping-particle":"","parse-names":false,"suffix":""}],"container-title":"Genetics","id":"ITEM-1","issue":"2","issued":{"date-parts":[["2016"]]},"page":"389-400","title":"Rad capture (Rapture): Flexible and efficient sequence-based genotyping","type":"article-journal","volume":"202"},"uris":["http://www.mendeley.com/documents/?uuid=108c1601-9e2f-4f7b-81a8-b381c49c5d30"]}],"mendeley":{"formattedCitation":"&lt;sup&gt;10&lt;/sup&gt;","plainTextFormattedCitation":"10","previouslyFormattedCitation":"&lt;sup&gt;10&lt;/sup&gt;"},"properties":{"noteIndex":0},"schema":"https://github.com/citation-style-language/schema/raw/master/csl-citation.json"}</w:instrText>
-      </w:r>
-      <w:r>
-        <w:rPr>
-          <w:color w:val="000000" w:themeColor="text1"/>
-        </w:rPr>
-        <w:fldChar w:fldCharType="separate"/>
-      </w:r>
-      <w:r>
-        <w:rPr>
-          <w:noProof/>
-          <w:color w:val="000000" w:themeColor="text1"/>
-          <w:vertAlign w:val="superscript"/>
-        </w:rPr>
-        <w:t>10</w:t>
-      </w:r>
-      <w:r>
-        <w:rPr>
-          <w:color w:val="000000" w:themeColor="text1"/>
-        </w:rPr>
-        <w:fldChar w:fldCharType="end"/>
-      </w:r>
-      <w:r>
-        <w:rPr>
-          <w:color w:val="000000" w:themeColor="text1"/>
-        </w:rPr>
-        <w:t xml:space="preserve"> All libraries were pooled into a single lane for paired end 150bp sequencing on an Illumina HiSeq4000.</w:t>
-      </w:r>
-    </w:p>
-    <w:p>
-      <w:pPr>
-        <w:ind w:right="270"/>
-        <w:rPr>
-          <w:color w:val="000000" w:themeColor="text1"/>
-        </w:rPr>
-      </w:pPr>
-    </w:p>
-    <w:p>
-      <w:pPr>
-        <w:ind w:right="270"/>
-        <w:rPr>
-          <w:i/>
-        </w:rPr>
-      </w:pPr>
-      <w:r>
-        <w:rPr>
-          <w:i/>
-        </w:rPr>
-        <w:t>RAD</w:t>
-      </w:r>
-      <w:r>
-        <w:rPr>
-          <w:i/>
-        </w:rPr>
-        <w:t xml:space="preserve"> </w:t>
-      </w:r>
-      <w:r>
-        <w:rPr>
-          <w:i/>
-        </w:rPr>
-        <w:t>seq</w:t>
-      </w:r>
-      <w:r>
-        <w:rPr>
-          <w:i/>
-        </w:rPr>
-        <w:t>uencing</w:t>
-      </w:r>
-      <w:r>
-        <w:rPr>
-          <w:i/>
-        </w:rPr>
-        <w:t xml:space="preserve"> </w:t>
-      </w:r>
-      <w:r>
-        <w:rPr>
-          <w:i/>
-        </w:rPr>
-        <w:t>Data Processing</w:t>
-      </w:r>
-    </w:p>
-    <w:p>
-      <w:pPr>
-        <w:ind w:right="270" w:firstLine="720"/>
-      </w:pPr>
-      <w:r>
-        <w:t xml:space="preserve">After sequencing and quality filtering, we de-multiplexed sequences for each individual. </w:t>
-      </w:r>
-    </w:p>
-    <w:p>
-      <w:pPr>
-        <w:ind w:right="270"/>
-      </w:pPr>
-      <w:r>
-        <w:t xml:space="preserve">We </w:t>
-      </w:r>
-      <w:r>
-        <w:t>produced</w:t>
-      </w:r>
-      <w:r>
-        <w:t xml:space="preserve"> a RAD sequencing derived </w:t>
-      </w:r>
-      <w:r>
-        <w:t>partial assembly</w:t>
-      </w:r>
-      <w:r>
-        <w:t xml:space="preserve"> </w:t>
-      </w:r>
-      <w:r>
-        <w:t xml:space="preserve">(RAD assembly) </w:t>
-      </w:r>
-      <w:r>
-        <w:t xml:space="preserve">using the </w:t>
-      </w:r>
-      <w:proofErr w:type="spellStart"/>
-      <w:r>
-        <w:t>Novoalign</w:t>
-      </w:r>
-      <w:proofErr w:type="spellEnd"/>
-      <w:r>
-        <w:t xml:space="preserve"> (2010, http:/www.novocraft.com/ ) and PRICE</w:t>
-      </w:r>
-      <w:r>
-        <w:fldChar w:fldCharType="begin" w:fldLock="1"/>
-      </w:r>
-      <w:r>
-        <w:instrText>ADDIN CSL_CITATION {"citationItems":[{"id":"ITEM-1","itemData":{"DOI":"10.1534/g3.113.005967","ISBN":"2160-1836","ISSN":"2160-1836","PMID":"23550143","abstract":"Low-cost DNA sequencing technologies have expanded the role for direct nucleic acid sequencing in the analysis of genomes, transcriptomes, and the metagenomes of whole ecosystems. Human and machine comprehension of such large datasets can be simplified via synthesis of sequence fragments into long, contiguous blocks of sequence (contigs), but most of the progress in the field of assembly has focused on genomes in isolation rather than metagenomes. Here, we present software for paired-read iterative contig extension (PRICE), a strategy for focused assembly of particular nucleic acid species using complex metagenomic data as input. We describe the assembly strategy implemented by PRICE and provide examples of its application to the sequence of particular genes, transcripts, and virus genomes from complex multicomponent datasets, including an assembly of the BCBL-1 strain of Kaposi's sarcoma-associated herpesvirus. PRICE is open-source and available for free download (derisilab.ucsf.edu/software/price/ or sourceforge.net/projects/pricedenovo/).","author":[{"dropping-particle":"","family":"Ruby","given":"J. Graham","non-dropping-particle":"","parse-names":false,"suffix":""},{"dropping-particle":"","family":"Bellare","given":"Priya","non-dropping-particle":"","parse-names":false,"suffix":""},{"dropping-particle":"","family":"DeRisi","given":"Joseph L.","non-dropping-particle":"","parse-names":false,"suffix":""}],"container-title":"G3&amp;amp;#58; Genes|Genomes|Genetics","id":"ITEM-1","issue":"5","issued":{"date-parts":[["2013"]]},"page":"865-880","title":"PRICE: Software for the Targeted Assembly of Components of (Meta) Genomic Sequence Data","type":"article-journal","volume":"3"},"uris":["http://www.mendeley.com/documents/?uuid=9ded2439-30ac-4146-97f1-14f70b1d44f0"]}],"mendeley":{"formattedCitation":"&lt;sup&gt;12&lt;/sup&gt;","plainTextFormattedCitation":"12","previouslyFormattedCitation":"&lt;sup&gt;12&lt;/sup&gt;"},"properties":{"noteIndex":0},"schema":"https://github.com/citation-style-language/schema/raw/master/csl-citation.json"}</w:instrText>
-      </w:r>
-      <w:r>
-        <w:fldChar w:fldCharType="separate"/>
-      </w:r>
-      <w:r>
-        <w:rPr>
-          <w:noProof/>
-          <w:vertAlign w:val="superscript"/>
-        </w:rPr>
-        <w:t>12</w:t>
-      </w:r>
-      <w:r>
-        <w:fldChar w:fldCharType="end"/>
-      </w:r>
-      <w:r>
-        <w:t xml:space="preserve"> programs. We then aligned </w:t>
-      </w:r>
-      <w:r>
-        <w:t>sequences</w:t>
-      </w:r>
-      <w:r>
-        <w:t xml:space="preserve"> to the RAD</w:t>
-      </w:r>
-      <w:r>
-        <w:t xml:space="preserve"> assembly</w:t>
-      </w:r>
-      <w:r>
-        <w:t xml:space="preserve"> using BWA software</w:t>
-      </w:r>
-      <w:r>
-        <w:fldChar w:fldCharType="begin" w:fldLock="1"/>
-      </w:r>
-      <w:r>
-        <w:instrText>ADDIN CSL_CITATION {"citationItems":[{"id":"ITEM-1","itemData":{"DOI":"10.1093/bioinformatics/btp324","ISBN":"1367-4811 (Electronic)\\r1367-4803 (Linking)","ISSN":"13674803","PMID":"19451168","abstract":"MOTIVATION: The enormous amount of short reads generated by the new DNA sequencing technologies call for the development of fast and accurate read alignment programs. A first generation of hash table-based methods has been developed, including MAQ, which is accurate, feature rich and fast enough to align short reads from a single individual. However, MAQ does not support gapped alignment for single-end reads, which makes it unsuitable for alignment of longer reads where indels may occur frequently. The speed of MAQ is also a concern when the alignment is scaled up to the resequencing of hundreds of individuals.\\n\\nRESULTS: We implemented Burrows-Wheeler Alignment tool (BWA), a new read alignment package that is based on backward search with Burrows-Wheeler Transform (BWT), to efficiently align short sequencing reads against a large reference sequence such as the human genome, allowing mismatches and gaps. BWA supports both base space reads, e.g. from Illumina sequencing machines, and color space reads from AB SOLiD machines. Evaluations on both simulated and real data suggest that BWA is approximately 10-20x faster than MAQ, while achieving similar accuracy. In addition, BWA outputs alignment in the new standard SAM (Sequence Alignment/Map) format. Variant calling and other downstream analyses after the alignment can be achieved with the open source SAMtools software package.\\n\\nAVAILABILITY: http://maq.sourceforge.net.","author":[{"dropping-particle":"","family":"Li","given":"Heng","non-dropping-particle":"","parse-names":false,"suffix":""},{"dropping-particle":"","family":"Durbin","given":"Richard","non-dropping-particle":"","parse-names":false,"suffix":""}],"container-title":"Bioinformatics","id":"ITEM-1","issue":"14","issued":{"date-parts":[["2009"]]},"page":"1754-1760","title":"Fast and accurate short read alignment with Burrows-Wheeler transform","type":"article-journal","volume":"25"},"uris":["http://www.mendeley.com/documents/?uuid=0d899928-aa34-46c4-813c-ba0a238ff66f"]}],"mendeley":{"formattedCitation":"&lt;sup&gt;13&lt;/sup&gt;","plainTextFormattedCitation":"13","previouslyFormattedCitation":"&lt;sup&gt;13&lt;/sup&gt;"},"properties":{"noteIndex":0},"schema":"https://github.com/citation-style-language/schema/raw/master/csl-citation.json"}</w:instrText>
-      </w:r>
-      <w:r>
-        <w:fldChar w:fldCharType="separate"/>
-      </w:r>
-      <w:r>
-        <w:rPr>
-          <w:noProof/>
-          <w:vertAlign w:val="superscript"/>
-        </w:rPr>
-        <w:t>13</w:t>
-      </w:r>
-      <w:r>
-        <w:fldChar w:fldCharType="end"/>
-      </w:r>
-      <w:r>
-        <w:t xml:space="preserve">. The output files from the alignments were Sequence Alignment Map (SAM) files, which were then converted to Binary Alignment </w:t>
-      </w:r>
-      <w:r>
-        <w:t>M</w:t>
-      </w:r>
-      <w:r>
-        <w:t>ap (BAM) files using SAMtools.</w:t>
-      </w:r>
-      <w:r>
-        <w:fldChar w:fldCharType="begin" w:fldLock="1"/>
-      </w:r>
-      <w:r>
-        <w:instrText>ADDIN CSL_CITATION {"citationItems":[{"id":"ITEM-1","itemData":{"DOI":"10.1093/bioinformatics/btp352","ISBN":"1367-4803\\r1460-2059","ISSN":"13674803","PMID":"19505943","abstract":"SUMMARY: The Sequence Alignment/Map (SAM) format is a generic alignment format for storing read alignments against reference sequences, supporting short and long reads (up to 128 Mbp) produced by different sequencing platforms. It is flexible in style, compact in size, efficient in random access and is the format in which alignments from the 1000 Genomes Project are released. SAMtools implements various utilities for post-processing alignments in the SAM format, such as indexing, variant caller and alignment viewer, and thus provides universal tools for processing read alignments. AVAILABILITY: http://samtools.sourceforge.net.","author":[{"dropping-particle":"","family":"Li","given":"Heng","non-dropping-particle":"","parse-names":false,"suffix":""},{"dropping-particle":"","family":"Handsaker","given":"Bob","non-dropping-particle":"","parse-names":false,"suffix":""},{"dropping-particle":"","family":"Wysoker","given":"Alec","non-dropping-particle":"","parse-names":false,"suffix":""},{"dropping-particle":"","family":"Fennell","given":"Tim","non-dropping-particle":"","parse-names":false,"suffix":""},{"dropping-particle":"","family":"Ruan","given":"Jue","non-dropping-particle":"","parse-names":false,"suffix":""},{"dropping-particle":"","family":"Homer","given":"Nils","non-dropping-particle":"","parse-names":false,"suffix":""},{"dropping-particle":"","family":"Marth","given":"Gabor","non-dropping-particle":"","parse-names":false,"suffix":""},{"dropping-particle":"","family":"Abecasis","given":"Goncalo","non-dropping-particle":"","parse-names":false,"suffix":""},{"dropping-particle":"","family":"Durbin","given":"Richard","non-dropping-particle":"","parse-names":false,"suffix":""}],"container-title":"Bioinformatics","id":"ITEM-1","issue":"16","issued":{"date-parts":[["2009"]]},"page":"2078-2079","title":"The Sequence Alignment/Map format and SAMtools","type":"article-journal","volume":"25"},"uris":["http://www.mendeley.com/documents/?uuid=1b1f977b-4efb-4b0a-a206-11b71edcfd1c"]}],"mendeley":{"formattedCitation":"&lt;sup&gt;14&lt;/sup&gt;","plainTextFormattedCitation":"14","previouslyFormattedCitation":"&lt;sup&gt;14&lt;/sup&gt;"},"properties":{"noteIndex":0},"schema":"https://github.com/citation-style-language/schema/raw/master/csl-citation.json"}</w:instrText>
-      </w:r>
-      <w:r>
-        <w:fldChar w:fldCharType="separate"/>
-      </w:r>
-      <w:r>
-        <w:rPr>
-          <w:noProof/>
-          <w:vertAlign w:val="superscript"/>
-        </w:rPr>
-        <w:t>14</w:t>
-      </w:r>
-      <w:r>
-        <w:fldChar w:fldCharType="end"/>
-      </w:r>
-      <w:r>
-        <w:t xml:space="preserve"> </w:t>
-      </w:r>
-      <w:proofErr w:type="spellStart"/>
-      <w:r>
-        <w:t>SAMtools</w:t>
-      </w:r>
-      <w:proofErr w:type="spellEnd"/>
-      <w:r>
-        <w:t xml:space="preserve"> was also used to sort, filter for proper pairs, remove PCR duplicates, and index the BAM files.</w:t>
-      </w:r>
-    </w:p>
-    <w:p>
-      <w:pPr>
-        <w:ind w:right="270" w:firstLine="720"/>
-      </w:pPr>
-      <w:r>
-        <w:t>After the alignment, we began our preliminary analyses. All population genetic analyses were conducted in ANGSD</w:t>
-      </w:r>
-      <w:r>
-        <w:fldChar w:fldCharType="begin" w:fldLock="1"/>
-      </w:r>
-      <w:r>
-        <w:instrText>ADDIN CSL_CITATION {"citationItems":[{"id":"ITEM-1","itemData":{"DOI":"10.1186/s12859-014-0356-4","ISBN":"9783319072111","ISSN":"14712105","PMID":"25420514","abstract":"BACKGROUND: High-throughput DNA sequencing technologies are generating vast amounts of data. Fast, flexible and memory efficient implementations are needed in order to facilitate analyses of thousands of samples simultaneously. RESULTS: We present a multithreaded program suite called ANGSD. This program can calculate various summary statistics, and perform association mapping and population genetic analyses utilizing the full information in next generation sequencing data by working directly on the raw sequencing data or by using genotype likelihoods. CONCLUSIONS: The open source c/c++ program ANGSD is available at http://www.popgen.dk/angsd . The program is tested and validated on GNU/Linux systems. The program facilitates multiple input formats including BAM and imputed beagle genotype probability files. The program allow the user to choose between combinations of existing methods and can perform analysis that is not implemented elsewhere.","author":[{"dropping-particle":"","family":"Korneliussen","given":"Thorfinn Sand","non-dropping-particle":"","parse-names":false,"suffix":""},{"dropping-particle":"","family":"Albrechtsen","given":"Anders","non-dropping-particle":"","parse-names":false,"suffix":""},{"dropping-particle":"","family":"Nielsen","given":"Rasmus","non-dropping-particle":"","parse-names":false,"suffix":""}],"container-title":"BMC Bioinformatics","id":"ITEM-1","issue":"1","issued":{"date-parts":[["2014"]]},"page":"1-13","title":"ANGSD: Analysis of Next Generation Sequencing Data","type":"article-journal","volume":"15"},"uris":["http://www.mendeley.com/documents/?uuid=46f586f0-ecac-4bdd-8896-3541f7bbbfd8"]}],"mendeley":{"formattedCitation":"&lt;sup&gt;15&lt;/sup&gt;","plainTextFormattedCitation":"15","previouslyFormattedCitation":"&lt;sup&gt;15&lt;/sup&gt;"},"properties":{"noteIndex":0},"schema":"https://github.com/citation-style-language/schema/raw/master/csl-citation.json"}</w:instrText>
-      </w:r>
-      <w:r>
-        <w:fldChar w:fldCharType="separate"/>
-      </w:r>
-      <w:r>
-        <w:rPr>
-          <w:noProof/>
-          <w:vertAlign w:val="superscript"/>
-        </w:rPr>
-        <w:t>15</w:t>
-      </w:r>
-      <w:r>
-        <w:fldChar w:fldCharType="end"/>
-      </w:r>
-      <w:r>
-        <w:t xml:space="preserve"> which analyzes raw data based on a probabilistic framework in the form of Genotype Likelihoods (GL). For the analyses, we used the </w:t>
-      </w:r>
-      <w:proofErr w:type="spellStart"/>
-      <w:r>
-        <w:t>SAMtools</w:t>
-      </w:r>
-      <w:proofErr w:type="spellEnd"/>
-      <w:r>
-        <w:t xml:space="preserve"> genotype likelihood model (-GL 1) with a minimum base quality of 20 (-</w:t>
-      </w:r>
-      <w:proofErr w:type="spellStart"/>
-      <w:r>
-        <w:t>minQ</w:t>
-      </w:r>
-      <w:proofErr w:type="spellEnd"/>
-      <w:r>
-        <w:t xml:space="preserve"> 20) and minimum mapping quality of 20 (-</w:t>
-      </w:r>
-      <w:proofErr w:type="spellStart"/>
-      <w:r>
-        <w:t>minMapQ</w:t>
-      </w:r>
-      <w:proofErr w:type="spellEnd"/>
-      <w:r>
-        <w:t xml:space="preserve"> 20).</w:t>
-      </w:r>
-    </w:p>
-    <w:p>
-      <w:pPr>
-        <w:ind w:right="270" w:firstLine="720"/>
-        <w:rPr>
-          <w:color w:val="000000" w:themeColor="text1"/>
-        </w:rPr>
-      </w:pPr>
-      <w:r>
-        <w:t xml:space="preserve">After genotype analysis, we detected SNPs associated with domestication selection. To do this, first, we performed </w:t>
-      </w:r>
-      <w:proofErr w:type="spellStart"/>
-      <w:r>
-        <w:t>Fst</w:t>
-      </w:r>
-      <w:proofErr w:type="spellEnd"/>
-      <w:r>
-        <w:t xml:space="preserve"> analysis and observed 90 outliers SNPs on 11 contigs (</w:t>
-      </w:r>
-      <w:proofErr w:type="spellStart"/>
-      <w:r>
-        <w:t>RADtag</w:t>
-      </w:r>
-      <w:proofErr w:type="spellEnd"/>
-      <w:r>
-        <w:t xml:space="preserve">) with the highest </w:t>
-      </w:r>
-      <w:proofErr w:type="spellStart"/>
-      <w:r>
-        <w:t>Fst</w:t>
-      </w:r>
-      <w:proofErr w:type="spellEnd"/>
-      <w:r>
-        <w:t xml:space="preserve"> value (Figure 5). After </w:t>
-      </w:r>
-      <w:proofErr w:type="spellStart"/>
-      <w:r>
-        <w:t>Fst</w:t>
-      </w:r>
-      <w:proofErr w:type="spellEnd"/>
-      <w:r>
-        <w:t xml:space="preserve"> analysis, we looked at allele frequency differences of the 90 SNPs in each group and compared them with each other. The result shows a large shift in allele frequenc</w:t>
-      </w:r>
-      <w:r>
-        <w:t>ies</w:t>
-      </w:r>
-      <w:r>
-        <w:t xml:space="preserve"> between wild group and the three hatchery groups (Figure </w:t>
-      </w:r>
-      <w:r>
-        <w:rPr>
-          <w:color w:val="000000" w:themeColor="text1"/>
-        </w:rPr>
-        <w:t>6). The</w:t>
-      </w:r>
-      <w:r>
-        <w:rPr>
-          <w:color w:val="000000" w:themeColor="text1"/>
-        </w:rPr>
-        <w:t>se</w:t>
-      </w:r>
-      <w:r>
-        <w:rPr>
-          <w:color w:val="000000" w:themeColor="text1"/>
-        </w:rPr>
-        <w:t xml:space="preserve"> allele frequency differences are evidence that domestication selection may have occurred during early generations</w:t>
-      </w:r>
-      <w:r>
-        <w:rPr>
-          <w:color w:val="000000" w:themeColor="text1"/>
-        </w:rPr>
-        <w:t>.</w:t>
-      </w:r>
-      <w:r>
-        <w:rPr>
-          <w:color w:val="000000" w:themeColor="text1"/>
-        </w:rPr>
-        <w:t xml:space="preserve"> </w:t>
-      </w:r>
-      <w:commentRangeEnd w:id="9"/>
-      <w:r>
-        <w:rPr>
-          <w:rStyle w:val="CommentReference"/>
-        </w:rPr>
-        <w:commentReference w:id="9"/>
-      </w:r>
-    </w:p>
-    <w:p>
-      <w:pPr>
-        <w:ind w:right="270"/>
-        <w:jc w:val="both"/>
-        <w:rPr>
-          <w:bCs/>
-          <w:iCs/>
-        </w:rPr>
-      </w:pPr>
-    </w:p>
-    <w:p>
-      <w:pPr>
-        <w:ind w:right="270"/>
-        <w:jc w:val="both"/>
-        <w:rPr>
-          <w:b/>
-          <w:bCs/>
-          <w:i/>
-          <w:iCs/>
-          <w:lang w:val="en"/>
-        </w:rPr>
-      </w:pPr>
-      <w:commentRangeStart w:id="10"/>
-      <w:r>
-        <w:rPr>
-          <w:b/>
-          <w:bCs/>
-          <w:i/>
-          <w:iCs/>
-          <w:lang w:val="en"/>
-        </w:rPr>
-        <w:t>DNA Sampling</w:t>
-      </w:r>
-    </w:p>
-    <w:p>
-      <w:pPr>
-        <w:ind w:right="270"/>
-        <w:jc w:val="both"/>
-        <w:rPr>
-          <w:bCs/>
-          <w:i/>
-          <w:iCs/>
-          <w:lang w:val="en"/>
-        </w:rPr>
-      </w:pPr>
-      <w:r>
-        <w:rPr>
-          <w:bCs/>
-          <w:i/>
-          <w:iCs/>
-          <w:lang w:val="en"/>
-        </w:rPr>
         <w:t>Methods</w:t>
       </w:r>
     </w:p>
@@ -9691,13 +9494,6 @@
         </w:rPr>
         <w:t>Estimate effective population size across all birth years.</w:t>
       </w:r>
-      <w:commentRangeEnd w:id="10"/>
-      <w:r>
-        <w:rPr>
-          <w:rStyle w:val="CommentReference"/>
-        </w:rPr>
-        <w:commentReference w:id="10"/>
-      </w:r>
     </w:p>
     <w:p>
       <w:pPr>
@@ -9776,8 +9572,8 @@
         </w:rPr>
         <w:t>Sex determination in fish is a highly variable trait</w:t>
       </w:r>
-      <w:commentRangeStart w:id="11"/>
-      <w:commentRangeStart w:id="12"/>
+      <w:commentRangeStart w:id="7"/>
+      <w:commentRangeStart w:id="8"/>
       <w:r>
         <w:rPr>
           <w:bCs/>
@@ -9814,19 +9610,19 @@
         </w:rPr>
         <w:fldChar w:fldCharType="end"/>
       </w:r>
-      <w:commentRangeEnd w:id="11"/>
+      <w:commentRangeEnd w:id="7"/>
       <w:r>
         <w:rPr>
           <w:rStyle w:val="CommentReference"/>
         </w:rPr>
-        <w:commentReference w:id="11"/>
-      </w:r>
-      <w:commentRangeEnd w:id="12"/>
+        <w:commentReference w:id="7"/>
+      </w:r>
+      <w:commentRangeEnd w:id="8"/>
       <w:r>
         <w:rPr>
           <w:rStyle w:val="CommentReference"/>
         </w:rPr>
-        <w:commentReference w:id="12"/>
+        <w:commentReference w:id="8"/>
       </w:r>
       <w:r>
         <w:rPr>
@@ -11368,24 +11164,24 @@
         <w:lastRenderedPageBreak/>
         <w:t xml:space="preserve">and female abundances, where males had more high abundance k-mers compared to females (Figure 8). Upon filtering k-mers for those found on long contigs (contigs containing 5 k-mers or more) there was a clear increase of male-specific k-mers at half the abundance of the female and male peak on the right (Figure 9). </w:t>
       </w:r>
-      <w:commentRangeStart w:id="13"/>
-      <w:commentRangeStart w:id="14"/>
+      <w:commentRangeStart w:id="9"/>
+      <w:commentRangeStart w:id="10"/>
       <w:r>
         <w:t>This is consistent with the male sequencing data potentially having heterogametic regions in its genome.</w:t>
       </w:r>
-      <w:commentRangeEnd w:id="13"/>
+      <w:commentRangeEnd w:id="9"/>
       <w:r>
         <w:rPr>
           <w:rStyle w:val="CommentReference"/>
         </w:rPr>
-        <w:commentReference w:id="13"/>
-      </w:r>
-      <w:commentRangeEnd w:id="14"/>
+        <w:commentReference w:id="9"/>
+      </w:r>
+      <w:commentRangeEnd w:id="10"/>
       <w:r>
         <w:rPr>
           <w:rStyle w:val="CommentReference"/>
         </w:rPr>
-        <w:commentReference w:id="14"/>
+        <w:commentReference w:id="10"/>
       </w:r>
       <w:r>
         <w:t xml:space="preserve"> We found 44 contigs with k-mer mean abundance in the male sequencing data that had zero abundance in the female sequencing data (Figure 10). </w:t>
@@ -12205,7 +12001,7 @@
       </w:r>
     </w:p>
   </w:comment>
-  <w:comment w:id="7" w:author="Shannon Erica Kendal Joslin" w:date="2021-04-30T16:09:00Z" w:initials="SEKJ">
+  <w:comment w:id="6" w:author="Shannon Erica Kendal Joslin" w:date="2021-04-30T16:09:00Z" w:initials="SEKJ">
     <w:p>
       <w:pPr>
         <w:pStyle w:val="CommentText"/>
@@ -12221,7 +12017,7 @@
       </w:r>
     </w:p>
   </w:comment>
-  <w:comment w:id="8" w:author="Shannon Erica Kendal Joslin" w:date="2021-05-31T17:45:00Z" w:initials="SEKJ">
+  <w:comment w:id="7" w:author="Shannon Erica Kendal Joslin" w:date="2021-05-10T16:57:00Z" w:initials="SEKJ">
     <w:p>
       <w:pPr>
         <w:pStyle w:val="CommentText"/>
@@ -12233,11 +12029,19 @@
         <w:annotationRef/>
       </w:r>
       <w:r>
-        <w:t>from proposal</w:t>
+        <w:t xml:space="preserve">I recently got a new laptop and still have to install </w:t>
+      </w:r>
+      <w:proofErr w:type="spellStart"/>
+      <w:r>
+        <w:t>mendeley</w:t>
+      </w:r>
+      <w:proofErr w:type="spellEnd"/>
+      <w:r>
+        <w:t xml:space="preserve"> so the citations will be weird for now… just ignore pls</w:t>
       </w:r>
     </w:p>
   </w:comment>
-  <w:comment w:id="9" w:author="Shannon Erica Kendal Joslin" w:date="2021-05-31T17:46:00Z" w:initials="SEKJ">
+  <w:comment w:id="8" w:author="Microsoft Office User" w:date="2021-05-20T12:15:00Z" w:initials="MOU">
     <w:p>
       <w:pPr>
         <w:pStyle w:val="CommentText"/>
@@ -12249,11 +12053,11 @@
         <w:annotationRef/>
       </w:r>
       <w:r>
-        <w:t>2019 report</w:t>
+        <w:t>Got it! Congrats on the new computer!</w:t>
       </w:r>
     </w:p>
   </w:comment>
-  <w:comment w:id="10" w:author="Shannon Erica Kendal Joslin" w:date="2021-05-31T17:47:00Z" w:initials="SEKJ">
+  <w:comment w:id="9" w:author="Shannon Erica Kendal Joslin" w:date="2021-05-10T11:34:00Z" w:initials="SEKJ">
     <w:p>
       <w:pPr>
         <w:pStyle w:val="CommentText"/>
@@ -12265,67 +12069,11 @@
         <w:annotationRef/>
       </w:r>
       <w:r>
-        <w:t>2020 report</w:t>
+        <w:t>may change this to discussion section</w:t>
       </w:r>
     </w:p>
   </w:comment>
-  <w:comment w:id="11" w:author="Shannon Erica Kendal Joslin" w:date="2021-05-10T16:57:00Z" w:initials="SEKJ">
-    <w:p>
-      <w:pPr>
-        <w:pStyle w:val="CommentText"/>
-      </w:pPr>
-      <w:r>
-        <w:rPr>
-          <w:rStyle w:val="CommentReference"/>
-        </w:rPr>
-        <w:annotationRef/>
-      </w:r>
-      <w:r>
-        <w:t xml:space="preserve">I recently got a new laptop and still have to install </w:t>
-      </w:r>
-      <w:proofErr w:type="spellStart"/>
-      <w:r>
-        <w:t>mendeley</w:t>
-      </w:r>
-      <w:proofErr w:type="spellEnd"/>
-      <w:r>
-        <w:t xml:space="preserve"> so the citations will be weird for now… just ignore pls</w:t>
-      </w:r>
-    </w:p>
-  </w:comment>
-  <w:comment w:id="12" w:author="Microsoft Office User" w:date="2021-05-20T12:15:00Z" w:initials="MOU">
-    <w:p>
-      <w:pPr>
-        <w:pStyle w:val="CommentText"/>
-      </w:pPr>
-      <w:r>
-        <w:rPr>
-          <w:rStyle w:val="CommentReference"/>
-        </w:rPr>
-        <w:annotationRef/>
-      </w:r>
-      <w:r>
-        <w:t>Got it! Congrats on the new computer!</w:t>
-      </w:r>
-    </w:p>
-  </w:comment>
-  <w:comment w:id="13" w:author="Shannon Erica Kendal Joslin" w:date="2021-05-10T11:34:00Z" w:initials="SEKJ">
-    <w:p>
-      <w:pPr>
-        <w:pStyle w:val="CommentText"/>
-      </w:pPr>
-      <w:r>
-        <w:rPr>
-          <w:rStyle w:val="CommentReference"/>
-        </w:rPr>
-        <w:annotationRef/>
-      </w:r>
-      <w:r>
-        <w:t>may change this to discussion section</w:t>
-      </w:r>
-    </w:p>
-  </w:comment>
-  <w:comment w:id="14" w:author="Microsoft Office User" w:date="2021-05-20T12:38:00Z" w:initials="MOU">
+  <w:comment w:id="10" w:author="Microsoft Office User" w:date="2021-05-20T12:38:00Z" w:initials="MOU">
     <w:p>
       <w:pPr>
         <w:pStyle w:val="CommentText"/>
@@ -12351,9 +12099,6 @@
   <w15:commentEx w15:paraId="2F237C43" w15:done="0"/>
   <w15:commentEx w15:paraId="49889201" w15:paraIdParent="2F237C43" w15:done="0"/>
   <w15:commentEx w15:paraId="5F4797E9" w15:done="0"/>
-  <w15:commentEx w15:paraId="7A0DBB02" w15:done="0"/>
-  <w15:commentEx w15:paraId="04FB4486" w15:done="0"/>
-  <w15:commentEx w15:paraId="4862227C" w15:done="0"/>
   <w15:commentEx w15:paraId="0357E0BF" w15:done="0"/>
   <w15:commentEx w15:paraId="5D55C06C" w15:paraIdParent="0357E0BF" w15:done="0"/>
   <w15:commentEx w15:paraId="1ED7039B" w15:done="0"/>
@@ -12368,9 +12113,6 @@
   <w16cex:commentExtensible w16cex:durableId="241832A6" w16cex:dateUtc="2021-04-07T20:31:00Z"/>
   <w16cex:commentExtensible w16cex:durableId="2436A9E1" w16cex:dateUtc="2021-04-30T23:08:00Z"/>
   <w16cex:commentExtensible w16cex:durableId="2436AA3F" w16cex:dateUtc="2021-04-30T23:09:00Z"/>
-  <w16cex:commentExtensible w16cex:durableId="245F9F40" w16cex:dateUtc="2021-06-01T00:45:00Z"/>
-  <w16cex:commentExtensible w16cex:durableId="245F9F7B" w16cex:dateUtc="2021-06-01T00:46:00Z"/>
-  <w16cex:commentExtensible w16cex:durableId="245F9FB0" w16cex:dateUtc="2021-06-01T00:47:00Z"/>
   <w16cex:commentExtensible w16cex:durableId="2443E484" w16cex:dateUtc="2021-05-10T23:57:00Z"/>
   <w16cex:commentExtensible w16cex:durableId="2450D144" w16cex:dateUtc="2021-05-20T19:15:00Z"/>
   <w16cex:commentExtensible w16cex:durableId="244398D1" w16cex:dateUtc="2021-05-10T18:34:00Z"/>
@@ -12385,9 +12127,6 @@
   <w16cid:commentId w16cid:paraId="2F237C43" w16cid:durableId="241832A6"/>
   <w16cid:commentId w16cid:paraId="49889201" w16cid:durableId="2436A9E1"/>
   <w16cid:commentId w16cid:paraId="5F4797E9" w16cid:durableId="2436AA3F"/>
-  <w16cid:commentId w16cid:paraId="7A0DBB02" w16cid:durableId="245F9F40"/>
-  <w16cid:commentId w16cid:paraId="04FB4486" w16cid:durableId="245F9F7B"/>
-  <w16cid:commentId w16cid:paraId="4862227C" w16cid:durableId="245F9FB0"/>
   <w16cid:commentId w16cid:paraId="0357E0BF" w16cid:durableId="2443E484"/>
   <w16cid:commentId w16cid:paraId="5D55C06C" w16cid:durableId="2450D144"/>
   <w16cid:commentId w16cid:paraId="1ED7039B" w16cid:durableId="244398D1"/>
@@ -12977,6 +12716,7 @@
   <w:style w:type="character" w:default="1" w:styleId="DefaultParagraphFont">
     <w:name w:val="Default Paragraph Font"/>
     <w:uiPriority w:val="1"/>
+    <w:semiHidden/>
     <w:unhideWhenUsed/>
   </w:style>
   <w:style w:type="table" w:default="1" w:styleId="TableNormal">

</xml_diff>

<commit_message>
first round of Task2 edits from SK
</commit_message>
<xml_diff>
--- a/reports/2021/2021_A19-1844.docx
+++ b/reports/2021/2021_A19-1844.docx
@@ -5813,7 +5813,47 @@
           <w:iCs/>
           <w:lang w:val="en"/>
         </w:rPr>
-        <w:t xml:space="preserve"> NGS technology presents more power to make precise estimates by increasing the number of putatively neutral markers.</w:t>
+        <w:t xml:space="preserve"> NGS technology </w:t>
+      </w:r>
+      <w:r>
+        <w:rPr>
+          <w:bCs/>
+          <w:iCs/>
+          <w:lang w:val="en"/>
+        </w:rPr>
+        <w:t>provides</w:t>
+      </w:r>
+      <w:r>
+        <w:rPr>
+          <w:bCs/>
+          <w:iCs/>
+          <w:lang w:val="en"/>
+        </w:rPr>
+        <w:t xml:space="preserve"> more power to make precise estimates by increasing the number of </w:t>
+      </w:r>
+      <w:commentRangeStart w:id="6"/>
+      <w:r>
+        <w:rPr>
+          <w:bCs/>
+          <w:iCs/>
+          <w:lang w:val="en"/>
+        </w:rPr>
+        <w:t>putatively neutral markers</w:t>
+      </w:r>
+      <w:commentRangeEnd w:id="6"/>
+      <w:r>
+        <w:rPr>
+          <w:rStyle w:val="CommentReference"/>
+        </w:rPr>
+        <w:commentReference w:id="6"/>
+      </w:r>
+      <w:r>
+        <w:rPr>
+          <w:bCs/>
+          <w:iCs/>
+          <w:lang w:val="en"/>
+        </w:rPr>
+        <w:t>.</w:t>
       </w:r>
       <w:r>
         <w:rPr>
@@ -5944,7 +5984,39 @@
           <w:iCs/>
           <w:lang w:val="en"/>
         </w:rPr>
-        <w:t xml:space="preserve"> useful tool in monitoring endangered populations as it can inform how likely alleles are to be lost or fixed</w:t>
+        <w:t xml:space="preserve"> useful tool </w:t>
+      </w:r>
+      <w:r>
+        <w:rPr>
+          <w:bCs/>
+          <w:iCs/>
+          <w:lang w:val="en"/>
+        </w:rPr>
+        <w:t>for</w:t>
+      </w:r>
+      <w:r>
+        <w:rPr>
+          <w:bCs/>
+          <w:iCs/>
+          <w:lang w:val="en"/>
+        </w:rPr>
+        <w:t xml:space="preserve"> monitoring endangered populations as it can inform </w:t>
+      </w:r>
+      <w:r>
+        <w:rPr>
+          <w:bCs/>
+          <w:iCs/>
+          <w:lang w:val="en"/>
+        </w:rPr>
+        <w:t xml:space="preserve">the likelihood of a given allele </w:t>
+      </w:r>
+      <w:r>
+        <w:rPr>
+          <w:bCs/>
+          <w:iCs/>
+          <w:lang w:val="en"/>
+        </w:rPr>
+        <w:t>to be lost or fixed</w:t>
       </w:r>
       <w:r>
         <w:rPr>
@@ -6054,7 +6126,31 @@
           <w:iCs/>
           <w:lang w:val="en"/>
         </w:rPr>
-        <w:t xml:space="preserve"> of a given species is defined as the size of a Wright Fisher population that would have the same rate of change of a genetic parameter as the population under study.</w:t>
+        <w:t xml:space="preserve"> of a given species is defined as the size of a Wright</w:t>
+      </w:r>
+      <w:r>
+        <w:rPr>
+          <w:bCs/>
+          <w:iCs/>
+          <w:lang w:val="en"/>
+        </w:rPr>
+        <w:t>-</w:t>
+      </w:r>
+      <w:r>
+        <w:rPr>
+          <w:bCs/>
+          <w:iCs/>
+          <w:lang w:val="en"/>
+        </w:rPr>
+        <w:t xml:space="preserve">Fisher </w:t>
+      </w:r>
+      <w:r>
+        <w:rPr>
+          <w:bCs/>
+          <w:iCs/>
+          <w:lang w:val="en"/>
+        </w:rPr>
+        <w:t>population that would have the same rate of change of a genetic parameter as the population under study.</w:t>
       </w:r>
       <w:r>
         <w:rPr>
@@ -6110,7 +6206,86 @@
           <w:iCs/>
           <w:lang w:val="en"/>
         </w:rPr>
-        <w:t xml:space="preserve">That is, an estimation of </w:t>
+        <w:t>Estimat</w:t>
+      </w:r>
+      <w:r>
+        <w:rPr>
+          <w:bCs/>
+          <w:iCs/>
+          <w:lang w:val="en"/>
+        </w:rPr>
+        <w:t>es</w:t>
+      </w:r>
+      <w:r>
+        <w:rPr>
+          <w:bCs/>
+          <w:iCs/>
+          <w:lang w:val="en"/>
+        </w:rPr>
+        <w:t xml:space="preserve"> can be highly variable depending on statistical priors and may not be useful as an absolute val</w:t>
+      </w:r>
+      <w:r>
+        <w:rPr>
+          <w:bCs/>
+          <w:iCs/>
+          <w:lang w:val="en"/>
+        </w:rPr>
+        <w:t>ue taken alone and without further modeling. Therefore, the purpose of this study is to observe trends in the delta smelt population</w:t>
+      </w:r>
+      <w:r>
+        <w:rPr>
+          <w:bCs/>
+          <w:iCs/>
+          <w:lang w:val="en"/>
+        </w:rPr>
+        <w:t xml:space="preserve"> through </w:t>
+      </w:r>
+      <w:r>
+        <w:rPr>
+          <w:bCs/>
+          <w:iCs/>
+          <w:lang w:val="en"/>
+        </w:rPr>
+        <w:t>rather than to define a single absolute value</w:t>
+      </w:r>
+      <w:r>
+        <w:rPr>
+          <w:bCs/>
+          <w:iCs/>
+          <w:lang w:val="en"/>
+        </w:rPr>
+        <w:t>.</w:t>
+      </w:r>
+    </w:p>
+    <w:p>
+      <w:pPr>
+        <w:ind w:right="270"/>
+        <w:jc w:val="both"/>
+        <w:rPr>
+          <w:bCs/>
+          <w:iCs/>
+          <w:lang w:val="en"/>
+        </w:rPr>
+      </w:pPr>
+    </w:p>
+    <w:p>
+      <w:pPr>
+        <w:ind w:right="270"/>
+        <w:jc w:val="both"/>
+        <w:rPr>
+          <w:bCs/>
+          <w:iCs/>
+          <w:lang w:val="en"/>
+        </w:rPr>
+      </w:pPr>
+      <w:commentRangeStart w:id="7"/>
+      <w:r>
+        <w:rPr>
+          <w:bCs/>
+          <w:iCs/>
+          <w:lang w:val="en"/>
+        </w:rPr>
+        <w:t xml:space="preserve">A number of methods exist to estimate both historical </w:t>
       </w:r>
       <m:oMath>
         <m:sSub>
@@ -6156,69 +6331,23 @@
           <w:iCs/>
           <w:lang w:val="en"/>
         </w:rPr>
-        <w:t>is a single amount tied to the observation of many frequencies within a population based on the probability of called genotypes</w:t>
-      </w:r>
-      <w:r>
-        <w:rPr>
-          <w:bCs/>
-          <w:iCs/>
-          <w:lang w:val="en"/>
-        </w:rPr>
-        <w:t xml:space="preserve"> at each of those locations</w:t>
-      </w:r>
-      <w:r>
-        <w:rPr>
-          <w:bCs/>
-          <w:iCs/>
-          <w:lang w:val="en"/>
-        </w:rPr>
-        <w:t>. Estimations can be highly variable depending on statistical priors and may not be useful as an absolute value taken alone and without further modeling. Therefore, the purpose of this study is to observe trends in the delta smelt population</w:t>
-      </w:r>
-      <w:r>
-        <w:rPr>
-          <w:bCs/>
-          <w:iCs/>
-          <w:lang w:val="en"/>
-        </w:rPr>
-        <w:t xml:space="preserve"> through time</w:t>
-      </w:r>
-      <w:r>
-        <w:rPr>
-          <w:bCs/>
-          <w:iCs/>
-          <w:lang w:val="en"/>
-        </w:rPr>
-        <w:t>.</w:t>
-      </w:r>
-    </w:p>
-    <w:p>
-      <w:pPr>
-        <w:ind w:right="270"/>
-        <w:jc w:val="both"/>
-        <w:rPr>
-          <w:bCs/>
-          <w:iCs/>
-          <w:lang w:val="en"/>
-        </w:rPr>
-      </w:pPr>
-    </w:p>
-    <w:p>
-      <w:pPr>
-        <w:ind w:right="270"/>
-        <w:jc w:val="both"/>
-        <w:rPr>
-          <w:bCs/>
-          <w:iCs/>
-          <w:lang w:val="en"/>
-        </w:rPr>
-      </w:pPr>
-      <w:r>
-        <w:rPr>
-          <w:bCs/>
-          <w:iCs/>
-          <w:lang w:val="en"/>
-        </w:rPr>
-        <w:t xml:space="preserve">A number of methods exist to estimate both historical </w:t>
+        <w:t xml:space="preserve"> for </w:t>
+      </w:r>
+      <w:r>
+        <w:rPr>
+          <w:bCs/>
+          <w:iCs/>
+          <w:lang w:val="en"/>
+        </w:rPr>
+        <w:t xml:space="preserve">broad </w:t>
+      </w:r>
+      <w:r>
+        <w:rPr>
+          <w:bCs/>
+          <w:iCs/>
+          <w:lang w:val="en"/>
+        </w:rPr>
+        <w:t xml:space="preserve">evolutionary purposes, as well as contemporary or short-term, </w:t>
       </w:r>
       <m:oMath>
         <m:sSub>
@@ -6264,7 +6393,134 @@
           <w:iCs/>
           <w:lang w:val="en"/>
         </w:rPr>
-        <w:t xml:space="preserve"> for evolutionary purposes, as well as contemporary, or short-term, </w:t>
+        <w:t xml:space="preserve"> </w:t>
+      </w:r>
+      <w:r>
+        <w:rPr>
+          <w:bCs/>
+          <w:iCs/>
+          <w:lang w:val="en"/>
+        </w:rPr>
+        <w:t>which</w:t>
+      </w:r>
+      <w:r>
+        <w:rPr>
+          <w:bCs/>
+          <w:iCs/>
+          <w:lang w:val="en"/>
+        </w:rPr>
+        <w:t xml:space="preserve"> quantify </w:t>
+      </w:r>
+      <w:r>
+        <w:rPr>
+          <w:bCs/>
+          <w:iCs/>
+          <w:lang w:val="en"/>
+        </w:rPr>
+        <w:t>more recent, modern</w:t>
+      </w:r>
+      <w:r>
+        <w:rPr>
+          <w:bCs/>
+          <w:iCs/>
+          <w:lang w:val="en"/>
+        </w:rPr>
+        <w:t xml:space="preserve"> day genetic diversity</w:t>
+      </w:r>
+      <w:r>
+        <w:rPr>
+          <w:bCs/>
+          <w:iCs/>
+          <w:lang w:val="en"/>
+        </w:rPr>
+        <w:t xml:space="preserve"> within a population</w:t>
+      </w:r>
+      <w:r>
+        <w:rPr>
+          <w:bCs/>
+          <w:iCs/>
+          <w:lang w:val="en"/>
+        </w:rPr>
+        <w:t>.</w:t>
+      </w:r>
+      <w:commentRangeEnd w:id="7"/>
+      <w:r>
+        <w:rPr>
+          <w:rStyle w:val="CommentReference"/>
+        </w:rPr>
+        <w:commentReference w:id="7"/>
+      </w:r>
+      <w:r>
+        <w:rPr>
+          <w:bCs/>
+          <w:iCs/>
+          <w:lang w:val="en"/>
+        </w:rPr>
+        <w:fldChar w:fldCharType="begin" w:fldLock="1"/>
+      </w:r>
+      <w:r>
+        <w:rPr>
+          <w:bCs/>
+          <w:iCs/>
+          <w:lang w:val="en"/>
+        </w:rPr>
+        <w:instrText>ADDIN CSL_CITATION {"citationItems":[{"id":"ITEM-1","itemData":{"DOI":"10.1098/rstb.2005.1682","ISBN":"0962-8436","ISSN":"0962-8436","PMID":"16048783","abstract":"The effective population size (Ne) is an important parameter in ecology, evolutionary biology and conservation biology. It is, however, notoriously difficult to estimate, mainly because of the highly stochastic nature of the processes of inbreeding and genetic drift for which Ne is usually defined and measured, and because of the many factors (such as time and spatial scales, systematic forces) confounding such processes. Many methods have been developed in the past three decades to estimate the current, past and ancient effective population sizes using different information extracted from some genetic markers in a sample of individuals. This paper reviews the methodologies proposed for estimating Ne from genetic data using information on heterozygosity excess, linkage disequilibrium, temporal changes in allele frequency, and pattern and amount of genetic variation within and between populations. For each methodology, I describe mainly the logic and genetic model on which it is based, the data required and information used, the interpretation of the estimate obtained, some results from applications to simulated or empirical datasets and future developments that are needed.","author":[{"dropping-particle":"","family":"Wang","given":"J.","non-dropping-particle":"","parse-names":false,"suffix":""}],"container-title":"Philosophical Transactions of the Royal Society B: Biological Sciences","id":"ITEM-1","issue":"1459","issued":{"date-parts":[["2005"]]},"page":"1395-1409","title":"Estimation of effective population sizes from data on genetic markers","type":"article-journal","volume":"360"},"uris":["http://www.mendeley.com/documents/?uuid=dd6e8d60-7ab6-4c3a-acc8-6fb211dec206"]}],"mendeley":{"formattedCitation":"&lt;sup&gt;33&lt;/sup&gt;","plainTextFormattedCitation":"33","previouslyFormattedCitation":"&lt;sup&gt;33&lt;/sup&gt;"},"properties":{"noteIndex":0},"schema":"https://github.com/citation-style-language/schema/raw/master/csl-citation.json"}</w:instrText>
+      </w:r>
+      <w:r>
+        <w:rPr>
+          <w:bCs/>
+          <w:iCs/>
+          <w:lang w:val="en"/>
+        </w:rPr>
+        <w:fldChar w:fldCharType="separate"/>
+      </w:r>
+      <w:r>
+        <w:rPr>
+          <w:bCs/>
+          <w:iCs/>
+          <w:vertAlign w:val="superscript"/>
+          <w:lang w:val="en"/>
+        </w:rPr>
+        <w:t>33</w:t>
+      </w:r>
+      <w:r>
+        <w:rPr>
+          <w:bCs/>
+          <w:iCs/>
+        </w:rPr>
+        <w:fldChar w:fldCharType="end"/>
+      </w:r>
+      <w:r>
+        <w:rPr>
+          <w:bCs/>
+          <w:iCs/>
+          <w:lang w:val="en"/>
+        </w:rPr>
+        <w:t xml:space="preserve"> </w:t>
+      </w:r>
+      <w:r>
+        <w:rPr>
+          <w:bCs/>
+          <w:iCs/>
+          <w:lang w:val="en"/>
+        </w:rPr>
+        <w:t>We use c</w:t>
+      </w:r>
+      <w:r>
+        <w:rPr>
+          <w:bCs/>
+          <w:iCs/>
+          <w:lang w:val="en"/>
+        </w:rPr>
+        <w:t>ontemporary method</w:t>
+      </w:r>
+      <w:r>
+        <w:rPr>
+          <w:bCs/>
+          <w:iCs/>
+          <w:lang w:val="en"/>
+        </w:rPr>
+        <w:t xml:space="preserve">s of </w:t>
       </w:r>
       <m:oMath>
         <m:sSub>
@@ -6310,135 +6566,23 @@
           <w:iCs/>
           <w:lang w:val="en"/>
         </w:rPr>
-        <w:t xml:space="preserve"> to quantify </w:t>
-      </w:r>
-      <w:r>
-        <w:rPr>
-          <w:bCs/>
-          <w:iCs/>
-          <w:lang w:val="en"/>
-        </w:rPr>
-        <w:t>more recent, modern</w:t>
-      </w:r>
-      <w:r>
-        <w:rPr>
-          <w:bCs/>
-          <w:iCs/>
-          <w:lang w:val="en"/>
-        </w:rPr>
-        <w:t xml:space="preserve"> day genetic diversity</w:t>
-      </w:r>
-      <w:r>
-        <w:rPr>
-          <w:bCs/>
-          <w:iCs/>
-          <w:lang w:val="en"/>
-        </w:rPr>
-        <w:t xml:space="preserve"> within a population</w:t>
-      </w:r>
-      <w:r>
-        <w:rPr>
-          <w:bCs/>
-          <w:iCs/>
-          <w:lang w:val="en"/>
-        </w:rPr>
-        <w:t>.</w:t>
-      </w:r>
-      <w:r>
-        <w:rPr>
-          <w:bCs/>
-          <w:iCs/>
-          <w:lang w:val="en"/>
-        </w:rPr>
-        <w:fldChar w:fldCharType="begin" w:fldLock="1"/>
-      </w:r>
-      <w:r>
-        <w:rPr>
-          <w:bCs/>
-          <w:iCs/>
-          <w:lang w:val="en"/>
-        </w:rPr>
-        <w:instrText>ADDIN CSL_CITATION {"citationItems":[{"id":"ITEM-1","itemData":{"DOI":"10.1098/rstb.2005.1682","ISBN":"0962-8436","ISSN":"0962-8436","PMID":"16048783","abstract":"The effective population size (Ne) is an important parameter in ecology, evolutionary biology and conservation biology. It is, however, notoriously difficult to estimate, mainly because of the highly stochastic nature of the processes of inbreeding and genetic drift for which Ne is usually defined and measured, and because of the many factors (such as time and spatial scales, systematic forces) confounding such processes. Many methods have been developed in the past three decades to estimate the current, past and ancient effective population sizes using different information extracted from some genetic markers in a sample of individuals. This paper reviews the methodologies proposed for estimating Ne from genetic data using information on heterozygosity excess, linkage disequilibrium, temporal changes in allele frequency, and pattern and amount of genetic variation within and between populations. For each methodology, I describe mainly the logic and genetic model on which it is based, the data required and information used, the interpretation of the estimate obtained, some results from applications to simulated or empirical datasets and future developments that are needed.","author":[{"dropping-particle":"","family":"Wang","given":"J.","non-dropping-particle":"","parse-names":false,"suffix":""}],"container-title":"Philosophical Transactions of the Royal Society B: Biological Sciences","id":"ITEM-1","issue":"1459","issued":{"date-parts":[["2005"]]},"page":"1395-1409","title":"Estimation of effective population sizes from data on genetic markers","type":"article-journal","volume":"360"},"uris":["http://www.mendeley.com/documents/?uuid=dd6e8d60-7ab6-4c3a-acc8-6fb211dec206"]}],"mendeley":{"formattedCitation":"&lt;sup&gt;33&lt;/sup&gt;","plainTextFormattedCitation":"33","previouslyFormattedCitation":"&lt;sup&gt;33&lt;/sup&gt;"},"properties":{"noteIndex":0},"schema":"https://github.com/citation-style-language/schema/raw/master/csl-citation.json"}</w:instrText>
-      </w:r>
-      <w:r>
-        <w:rPr>
-          <w:bCs/>
-          <w:iCs/>
-          <w:lang w:val="en"/>
-        </w:rPr>
-        <w:fldChar w:fldCharType="separate"/>
-      </w:r>
-      <w:r>
-        <w:rPr>
-          <w:bCs/>
-          <w:iCs/>
-          <w:vertAlign w:val="superscript"/>
-          <w:lang w:val="en"/>
-        </w:rPr>
-        <w:t>33</w:t>
-      </w:r>
-      <w:r>
-        <w:rPr>
-          <w:bCs/>
-          <w:iCs/>
-        </w:rPr>
-        <w:fldChar w:fldCharType="end"/>
-      </w:r>
-      <w:r>
-        <w:rPr>
-          <w:bCs/>
-          <w:iCs/>
-          <w:lang w:val="en"/>
-        </w:rPr>
-        <w:t xml:space="preserve"> Contemporary methods </w:t>
-      </w:r>
-      <w:r>
-        <w:rPr>
-          <w:bCs/>
-          <w:iCs/>
-          <w:lang w:val="en"/>
-        </w:rPr>
-        <w:t xml:space="preserve">can </w:t>
-      </w:r>
-      <w:r>
-        <w:rPr>
-          <w:bCs/>
-          <w:iCs/>
-          <w:lang w:val="en"/>
-        </w:rPr>
-        <w:t xml:space="preserve">use different genetic parameters </w:t>
-      </w:r>
-      <w:r>
-        <w:rPr>
-          <w:bCs/>
-          <w:iCs/>
-          <w:lang w:val="en"/>
-        </w:rPr>
-        <w:t>with</w:t>
-      </w:r>
-      <w:r>
-        <w:rPr>
-          <w:bCs/>
-          <w:iCs/>
-          <w:lang w:val="en"/>
-        </w:rPr>
-        <w:t xml:space="preserve"> temporal </w:t>
-      </w:r>
-      <w:r>
-        <w:rPr>
-          <w:bCs/>
-          <w:iCs/>
-          <w:lang w:val="en"/>
-        </w:rPr>
-        <w:t>allele frequency variance between generations (genetic drift)</w:t>
-      </w:r>
-      <w:r>
-        <w:rPr>
-          <w:bCs/>
-          <w:iCs/>
-          <w:lang w:val="en"/>
-        </w:rPr>
-        <w:t xml:space="preserve"> being a widely used and reliable for contemporary </w:t>
+        <w:t xml:space="preserve"> estimation</w:t>
+      </w:r>
+      <w:r>
+        <w:rPr>
+          <w:bCs/>
+          <w:iCs/>
+          <w:lang w:val="en"/>
+        </w:rPr>
+        <w:t xml:space="preserve"> </w:t>
+      </w:r>
+      <w:r>
+        <w:rPr>
+          <w:bCs/>
+          <w:iCs/>
+          <w:lang w:val="en"/>
+        </w:rPr>
+        <w:t xml:space="preserve">which use temporal allele frequency variance (genetic drift) between generations, as this method is widely used and a reliable way of measuring </w:t>
       </w:r>
       <m:oMath>
         <m:sSub>
@@ -6484,7 +6628,23 @@
           <w:iCs/>
           <w:lang w:val="en"/>
         </w:rPr>
-        <w:t xml:space="preserve"> estimation</w:t>
+        <w:t xml:space="preserve"> in multi-gen</w:t>
+      </w:r>
+      <w:r>
+        <w:rPr>
+          <w:bCs/>
+          <w:iCs/>
+          <w:lang w:val="en"/>
+        </w:rPr>
+        <w:t xml:space="preserve">erational </w:t>
+      </w:r>
+      <w:r>
+        <w:rPr>
+          <w:bCs/>
+          <w:iCs/>
+          <w:lang w:val="en"/>
+        </w:rPr>
+        <w:t>datasets</w:t>
       </w:r>
       <w:r>
         <w:rPr>
@@ -6668,7 +6828,79 @@
           <w:iCs/>
           <w:lang w:val="en"/>
         </w:rPr>
-        <w:t xml:space="preserve"> Early and reliable detection of diminished genetic diversity is important when protecting endangered species </w:t>
+        <w:t xml:space="preserve"> Early and reliable detection of diminished genetic diversity is </w:t>
+      </w:r>
+      <w:commentRangeStart w:id="8"/>
+      <w:r>
+        <w:rPr>
+          <w:bCs/>
+          <w:iCs/>
+          <w:lang w:val="en"/>
+        </w:rPr>
+        <w:t>important</w:t>
+      </w:r>
+      <w:r>
+        <w:rPr>
+          <w:bCs/>
+          <w:iCs/>
+          <w:lang w:val="en"/>
+        </w:rPr>
+        <w:t>.</w:t>
+      </w:r>
+      <w:r>
+        <w:rPr>
+          <w:bCs/>
+          <w:iCs/>
+          <w:lang w:val="en"/>
+        </w:rPr>
+        <w:t xml:space="preserve"> </w:t>
+      </w:r>
+      <w:r>
+        <w:rPr>
+          <w:bCs/>
+          <w:iCs/>
+          <w:lang w:val="en"/>
+        </w:rPr>
+        <w:t>W</w:t>
+      </w:r>
+      <w:r>
+        <w:rPr>
+          <w:bCs/>
+          <w:iCs/>
+          <w:lang w:val="en"/>
+        </w:rPr>
+        <w:t xml:space="preserve">hen </w:t>
+      </w:r>
+      <w:commentRangeEnd w:id="8"/>
+      <w:r>
+        <w:rPr>
+          <w:rStyle w:val="CommentReference"/>
+        </w:rPr>
+        <w:commentReference w:id="8"/>
+      </w:r>
+      <w:r>
+        <w:rPr>
+          <w:bCs/>
+          <w:iCs/>
+          <w:lang w:val="en"/>
+        </w:rPr>
+        <w:t>protecting endangered species</w:t>
+      </w:r>
+      <w:r>
+        <w:rPr>
+          <w:bCs/>
+          <w:iCs/>
+          <w:lang w:val="en"/>
+        </w:rPr>
+        <w:t>, it is often critical</w:t>
+      </w:r>
+      <w:r>
+        <w:rPr>
+          <w:bCs/>
+          <w:iCs/>
+          <w:lang w:val="en"/>
+        </w:rPr>
+        <w:t xml:space="preserve"> </w:t>
       </w:r>
       <w:r>
         <w:rPr>
@@ -6684,15 +6916,88 @@
           <w:iCs/>
           <w:lang w:val="en"/>
         </w:rPr>
-        <w:t xml:space="preserve"> seek to increase or maintain genetic diversity, as it is the raw component for natural selection to act on</w:t>
-      </w:r>
-      <w:r>
-        <w:rPr>
-          <w:bCs/>
-          <w:iCs/>
-          <w:lang w:val="en"/>
-        </w:rPr>
-        <w:t xml:space="preserve">, and better </w:t>
+        <w:t xml:space="preserve"> seek to increase or maintain genetic diversity, as </w:t>
+      </w:r>
+      <w:r>
+        <w:rPr>
+          <w:bCs/>
+          <w:iCs/>
+          <w:lang w:val="en"/>
+        </w:rPr>
+        <w:t xml:space="preserve">genetic variation </w:t>
+      </w:r>
+      <w:r>
+        <w:rPr>
+          <w:bCs/>
+          <w:iCs/>
+          <w:lang w:val="en"/>
+        </w:rPr>
+        <w:t xml:space="preserve">is the raw component </w:t>
+      </w:r>
+      <w:r>
+        <w:rPr>
+          <w:bCs/>
+          <w:iCs/>
+          <w:lang w:val="en"/>
+        </w:rPr>
+        <w:t>that</w:t>
+      </w:r>
+      <w:r>
+        <w:rPr>
+          <w:bCs/>
+          <w:iCs/>
+          <w:lang w:val="en"/>
+        </w:rPr>
+        <w:t xml:space="preserve"> natural selection act</w:t>
+      </w:r>
+      <w:r>
+        <w:rPr>
+          <w:bCs/>
+          <w:iCs/>
+          <w:lang w:val="en"/>
+        </w:rPr>
+        <w:t>s</w:t>
+      </w:r>
+      <w:r>
+        <w:rPr>
+          <w:bCs/>
+          <w:iCs/>
+          <w:lang w:val="en"/>
+        </w:rPr>
+        <w:t xml:space="preserve"> </w:t>
+      </w:r>
+      <w:r>
+        <w:rPr>
+          <w:bCs/>
+          <w:iCs/>
+          <w:lang w:val="en"/>
+        </w:rPr>
+        <w:t>up</w:t>
+      </w:r>
+      <w:r>
+        <w:rPr>
+          <w:bCs/>
+          <w:iCs/>
+          <w:lang w:val="en"/>
+        </w:rPr>
+        <w:t>on</w:t>
+      </w:r>
+      <w:r>
+        <w:rPr>
+          <w:bCs/>
+          <w:iCs/>
+          <w:lang w:val="en"/>
+        </w:rPr>
+        <w:t xml:space="preserve">. </w:t>
+      </w:r>
+      <w:commentRangeStart w:id="9"/>
+      <w:r>
+        <w:rPr>
+          <w:bCs/>
+          <w:iCs/>
+          <w:lang w:val="en"/>
+        </w:rPr>
+        <w:t xml:space="preserve">and better </w:t>
       </w:r>
       <w:r>
         <w:rPr>
@@ -6725,6 +7030,13 @@
           <w:lang w:val="en"/>
         </w:rPr>
         <w:t xml:space="preserve">. </w:t>
+      </w:r>
+      <w:commentRangeEnd w:id="9"/>
+      <w:r>
+        <w:rPr>
+          <w:rStyle w:val="CommentReference"/>
+        </w:rPr>
+        <w:commentReference w:id="9"/>
       </w:r>
       <w:r>
         <w:rPr>
@@ -6858,6 +7170,16 @@
         </w:rPr>
         <w:t>in the wild population of delta smelt using 12-15</w:t>
       </w:r>
+      <w:ins w:id="10" w:author="Microsoft Office User" w:date="2021-06-02T09:35:00Z">
+        <w:r>
+          <w:rPr>
+            <w:bCs/>
+            <w:iCs/>
+            <w:lang w:val="en"/>
+          </w:rPr>
+          <w:t xml:space="preserve"> </w:t>
+        </w:r>
+      </w:ins>
       <m:oMath>
         <m:r>
           <w:rPr>
@@ -6919,7 +7241,23 @@
           <w:iCs/>
           <w:lang w:val="en"/>
         </w:rPr>
-        <w:t xml:space="preserve"> to be decreasing from 2003 to 2009 study period</w:t>
+        <w:t xml:space="preserve"> to be decreasing </w:t>
+      </w:r>
+      <w:r>
+        <w:rPr>
+          <w:bCs/>
+          <w:iCs/>
+          <w:lang w:val="en"/>
+        </w:rPr>
+        <w:t>during the</w:t>
+      </w:r>
+      <w:r>
+        <w:rPr>
+          <w:bCs/>
+          <w:iCs/>
+          <w:lang w:val="en"/>
+        </w:rPr>
+        <w:t xml:space="preserve"> 2003 to 2009 study period</w:t>
       </w:r>
       <w:r>
         <w:rPr>
@@ -7384,7 +7722,7 @@
           <w:iCs/>
           <w:lang w:val="en"/>
         </w:rPr>
-        <w:t xml:space="preserve"> Blood and Tissue Kit (Qiagen, Valencia, CA) according to the manufacturer’s protocol. In order to produce a large number of loci in a cost-effective manner, restriction site associated DNA (RAD) sequencing was carried out for </w:t>
+        <w:t xml:space="preserve"> Blood and Tissue Kit (Qiagen, Valencia, CA) according to the manufacturer’s protocol. In order to produce a large number of loci in a </w:t>
       </w:r>
       <w:r>
         <w:rPr>
@@ -7393,7 +7731,7 @@
           <w:lang w:val="en"/>
         </w:rPr>
         <w:lastRenderedPageBreak/>
-        <w:t xml:space="preserve">all individuals. RAD libraries were prepared using the </w:t>
+        <w:t xml:space="preserve">cost-effective manner, restriction site associated DNA (RAD) sequencing was carried out for all individuals. RAD libraries were prepared using the </w:t>
       </w:r>
       <w:r>
         <w:rPr>
@@ -7549,7 +7887,31 @@
           <w:iCs/>
           <w:lang w:val="en"/>
         </w:rPr>
-        <w:t xml:space="preserve">A total of 2,976 samples from 24 years spanning 27 generations were sequenced. </w:t>
+        <w:t>A total of 2,976 samples from 24 years spanning 27 generations were sequenced</w:t>
+      </w:r>
+      <w:commentRangeStart w:id="11"/>
+      <w:r>
+        <w:rPr>
+          <w:bCs/>
+          <w:iCs/>
+          <w:lang w:val="en"/>
+        </w:rPr>
+        <w:t>.</w:t>
+      </w:r>
+      <w:commentRangeEnd w:id="11"/>
+      <w:r>
+        <w:rPr>
+          <w:rStyle w:val="CommentReference"/>
+        </w:rPr>
+        <w:commentReference w:id="11"/>
+      </w:r>
+      <w:r>
+        <w:rPr>
+          <w:bCs/>
+          <w:iCs/>
+          <w:lang w:val="en"/>
+        </w:rPr>
+        <w:t xml:space="preserve"> </w:t>
       </w:r>
     </w:p>
     <w:p>
@@ -7932,15 +8294,7 @@
           <w:iCs/>
           <w:lang w:val="en"/>
         </w:rPr>
-        <w:t xml:space="preserve"> according to read name </w:t>
-      </w:r>
-      <w:r>
-        <w:rPr>
-          <w:bCs/>
-          <w:iCs/>
-          <w:lang w:val="en"/>
-        </w:rPr>
-        <w:t>(</w:t>
+        <w:t xml:space="preserve"> according to read name (</w:t>
       </w:r>
       <w:proofErr w:type="spellStart"/>
       <w:r>
@@ -8073,10 +8427,48 @@
           <w:iCs/>
           <w:lang w:val="en"/>
         </w:rPr>
-        <w:t>) and indexing the resulting files for create binary alignment map (BAM) files</w:t>
-      </w:r>
-      <w:r>
-        <w:rPr>
+        <w:t xml:space="preserve">) and indexing the resulting files </w:t>
+      </w:r>
+      <w:ins w:id="12" w:author="Microsoft Office User" w:date="2021-06-02T09:40:00Z">
+        <w:r>
+          <w:rPr>
+            <w:bCs/>
+            <w:iCs/>
+            <w:lang w:val="en"/>
+          </w:rPr>
+          <w:t xml:space="preserve">to </w:t>
+        </w:r>
+      </w:ins>
+      <w:r>
+        <w:rPr>
+          <w:bCs/>
+          <w:iCs/>
+          <w:lang w:val="en"/>
+        </w:rPr>
+        <w:t>create binary alignment map (BAM) files</w:t>
+      </w:r>
+      <w:r>
+        <w:rPr>
+          <w:bCs/>
+          <w:iCs/>
+          <w:lang w:val="en"/>
+        </w:rPr>
+        <w:t xml:space="preserve"> (</w:t>
+      </w:r>
+      <w:proofErr w:type="spellStart"/>
+      <w:r>
+        <w:rPr>
+          <w:rFonts w:ascii="Courier" w:hAnsi="Courier"/>
+          <w:bCs/>
+          <w:iCs/>
+          <w:lang w:val="en"/>
+        </w:rPr>
+        <w:t>samtools</w:t>
+      </w:r>
+      <w:proofErr w:type="spellEnd"/>
+      <w:r>
+        <w:rPr>
+          <w:rFonts w:ascii="Courier" w:hAnsi="Courier"/>
           <w:bCs/>
           <w:iCs/>
           <w:lang w:val="en"/>
@@ -8085,21 +8477,334 @@
       </w:r>
       <w:r>
         <w:rPr>
-          <w:bCs/>
-          <w:iCs/>
-          <w:lang w:val="en"/>
-        </w:rPr>
-        <w:t>(</w:t>
+          <w:rFonts w:ascii="Courier" w:hAnsi="Courier"/>
+          <w:bCs/>
+          <w:iCs/>
+          <w:lang w:val="en"/>
+        </w:rPr>
+        <w:t>index</w:t>
+      </w:r>
+      <w:r>
+        <w:rPr>
+          <w:bCs/>
+          <w:iCs/>
+          <w:lang w:val="en"/>
+        </w:rPr>
+        <w:t>)</w:t>
+      </w:r>
+      <w:r>
+        <w:rPr>
+          <w:bCs/>
+          <w:iCs/>
+          <w:lang w:val="en"/>
+        </w:rPr>
+        <w:t>.</w:t>
+      </w:r>
+    </w:p>
+    <w:p>
+      <w:pPr>
+        <w:ind w:right="270"/>
+        <w:jc w:val="both"/>
+        <w:rPr>
+          <w:bCs/>
+          <w:iCs/>
+          <w:lang w:val="en"/>
+        </w:rPr>
+      </w:pPr>
+    </w:p>
+    <w:p>
+      <w:pPr>
+        <w:ind w:right="270"/>
+        <w:jc w:val="both"/>
+        <w:rPr>
+          <w:bCs/>
+          <w:iCs/>
+          <w:lang w:val="en"/>
+        </w:rPr>
+      </w:pPr>
+    </w:p>
+    <w:p>
+      <w:pPr>
+        <w:pStyle w:val="Heading2"/>
+        <w:jc w:val="both"/>
+        <w:rPr>
+          <w:lang w:val="en"/>
+        </w:rPr>
+      </w:pPr>
+      <w:r>
+        <w:rPr>
+          <w:lang w:val="en"/>
+        </w:rPr>
+        <w:t>Principle component analysis for hybrid detection</w:t>
+      </w:r>
+    </w:p>
+    <w:p>
+      <w:pPr>
+        <w:ind w:right="270"/>
+        <w:jc w:val="both"/>
+        <w:rPr>
+          <w:bCs/>
+          <w:i/>
+          <w:lang w:val="en"/>
+        </w:rPr>
+      </w:pPr>
+      <w:r>
+        <w:rPr>
+          <w:bCs/>
+          <w:i/>
+          <w:lang w:val="en"/>
+        </w:rPr>
+        <w:t>Methods</w:t>
+      </w:r>
+    </w:p>
+    <w:p>
+      <w:pPr>
+        <w:ind w:right="270"/>
+        <w:jc w:val="both"/>
+        <w:rPr>
+          <w:bCs/>
+          <w:iCs/>
+          <w:lang w:val="en"/>
+        </w:rPr>
+      </w:pPr>
+      <w:r>
+        <w:rPr>
+          <w:bCs/>
+          <w:iCs/>
+          <w:lang w:val="en"/>
+        </w:rPr>
+        <w:t xml:space="preserve">Delta smelt have been observed to hybridize with </w:t>
       </w:r>
       <w:proofErr w:type="spellStart"/>
       <w:r>
         <w:rPr>
+          <w:bCs/>
+          <w:iCs/>
+          <w:lang w:val="en"/>
+        </w:rPr>
+        <w:t>wakasagi</w:t>
+      </w:r>
+      <w:proofErr w:type="spellEnd"/>
+      <w:r>
+        <w:rPr>
+          <w:bCs/>
+          <w:iCs/>
+          <w:lang w:val="en"/>
+        </w:rPr>
+        <w:t xml:space="preserve"> smelt (</w:t>
+      </w:r>
+      <w:proofErr w:type="spellStart"/>
+      <w:r>
+        <w:rPr>
+          <w:bCs/>
+          <w:i/>
+          <w:lang w:val="en"/>
+        </w:rPr>
+        <w:t>Hypomesus</w:t>
+      </w:r>
+      <w:proofErr w:type="spellEnd"/>
+      <w:r>
+        <w:rPr>
+          <w:bCs/>
+          <w:i/>
+          <w:lang w:val="en"/>
+        </w:rPr>
+        <w:t xml:space="preserve"> </w:t>
+      </w:r>
+      <w:proofErr w:type="spellStart"/>
+      <w:r>
+        <w:rPr>
+          <w:bCs/>
+          <w:i/>
+          <w:lang w:val="en"/>
+        </w:rPr>
+        <w:t>nipponensis</w:t>
+      </w:r>
+      <w:proofErr w:type="spellEnd"/>
+      <w:r>
+        <w:rPr>
+          <w:bCs/>
+          <w:iCs/>
+          <w:lang w:val="en"/>
+        </w:rPr>
+        <w:t xml:space="preserve">) in the SFE&lt;CITE&gt;. Due to the possibility of visual </w:t>
+      </w:r>
+      <w:r>
+        <w:rPr>
+          <w:bCs/>
+          <w:iCs/>
+          <w:lang w:val="en"/>
+        </w:rPr>
+        <w:t>misidentification</w:t>
+      </w:r>
+      <w:r>
+        <w:rPr>
+          <w:bCs/>
+          <w:iCs/>
+          <w:lang w:val="en"/>
+        </w:rPr>
+        <w:t xml:space="preserve"> or technical error</w:t>
+      </w:r>
+      <w:r>
+        <w:rPr>
+          <w:bCs/>
+          <w:iCs/>
+          <w:lang w:val="en"/>
+        </w:rPr>
+        <w:t>,</w:t>
+      </w:r>
+      <w:r>
+        <w:rPr>
+          <w:bCs/>
+          <w:iCs/>
+          <w:lang w:val="en"/>
+        </w:rPr>
+        <w:t xml:space="preserve"> we ran a </w:t>
+      </w:r>
+      <w:r>
+        <w:rPr>
+          <w:bCs/>
+          <w:iCs/>
+          <w:lang w:val="en"/>
+        </w:rPr>
+        <w:t>principal</w:t>
+      </w:r>
+      <w:r>
+        <w:rPr>
+          <w:bCs/>
+          <w:iCs/>
+          <w:lang w:val="en"/>
+        </w:rPr>
+        <w:t xml:space="preserve"> component analysis to identify </w:t>
+      </w:r>
+      <w:r>
+        <w:rPr>
+          <w:bCs/>
+          <w:iCs/>
+          <w:lang w:val="en"/>
+        </w:rPr>
+        <w:t>and exclude</w:t>
+      </w:r>
+      <w:r>
+        <w:rPr>
+          <w:bCs/>
+          <w:iCs/>
+          <w:lang w:val="en"/>
+        </w:rPr>
+        <w:t xml:space="preserve"> hybrid indivi</w:t>
+      </w:r>
+      <w:r>
+        <w:rPr>
+          <w:bCs/>
+          <w:iCs/>
+          <w:lang w:val="en"/>
+        </w:rPr>
+        <w:t>duals or individuals with outlying genotypes</w:t>
+      </w:r>
+      <w:r>
+        <w:rPr>
+          <w:bCs/>
+          <w:iCs/>
+          <w:lang w:val="en"/>
+        </w:rPr>
+        <w:t xml:space="preserve">. </w:t>
+      </w:r>
+    </w:p>
+    <w:p>
+      <w:pPr>
+        <w:ind w:right="270"/>
+        <w:jc w:val="both"/>
+        <w:rPr>
+          <w:bCs/>
+          <w:iCs/>
+          <w:lang w:val="en"/>
+        </w:rPr>
+      </w:pPr>
+    </w:p>
+    <w:p>
+      <w:pPr>
+        <w:ind w:right="270"/>
+        <w:jc w:val="both"/>
+        <w:rPr>
+          <w:bCs/>
+          <w:iCs/>
+          <w:lang w:val="en"/>
+        </w:rPr>
+      </w:pPr>
+      <w:r>
+        <w:rPr>
+          <w:bCs/>
+          <w:iCs/>
+          <w:lang w:val="en"/>
+        </w:rPr>
+        <w:t xml:space="preserve">To do this, we used the program ANGSD&lt;CITE&gt; </w:t>
+      </w:r>
+      <w:r>
+        <w:rPr>
+          <w:bCs/>
+          <w:iCs/>
+          <w:lang w:val="en"/>
+        </w:rPr>
+        <w:t>to</w:t>
+      </w:r>
+      <w:r>
+        <w:rPr>
+          <w:bCs/>
+          <w:iCs/>
+          <w:lang w:val="en"/>
+        </w:rPr>
+        <w:t xml:space="preserve"> </w:t>
+      </w:r>
+      <w:r>
+        <w:rPr>
+          <w:bCs/>
+          <w:iCs/>
+          <w:lang w:val="en"/>
+        </w:rPr>
+        <w:t>randomly sample</w:t>
+      </w:r>
+      <w:r>
+        <w:rPr>
+          <w:bCs/>
+          <w:iCs/>
+          <w:lang w:val="en"/>
+        </w:rPr>
+        <w:t xml:space="preserve"> </w:t>
+      </w:r>
+      <w:r>
+        <w:rPr>
+          <w:bCs/>
+          <w:iCs/>
+          <w:lang w:val="en"/>
+        </w:rPr>
+        <w:t>a single read at all sites contained in at least half of the samples for each individual</w:t>
+      </w:r>
+      <w:r>
+        <w:rPr>
+          <w:bCs/>
+          <w:iCs/>
+          <w:lang w:val="en"/>
+        </w:rPr>
+        <w:t xml:space="preserve"> (</w:t>
+      </w:r>
+      <w:r>
+        <w:rPr>
           <w:rFonts w:ascii="Courier" w:hAnsi="Courier"/>
           <w:bCs/>
           <w:iCs/>
           <w:lang w:val="en"/>
         </w:rPr>
-        <w:t>samtools</w:t>
+        <w:t>angsd -</w:t>
+      </w:r>
+      <w:proofErr w:type="spellStart"/>
+      <w:r>
+        <w:rPr>
+          <w:rFonts w:ascii="Courier" w:hAnsi="Courier"/>
+          <w:bCs/>
+          <w:iCs/>
+          <w:lang w:val="en"/>
+        </w:rPr>
+        <w:t>doMajorMinor</w:t>
       </w:r>
       <w:proofErr w:type="spellEnd"/>
       <w:r>
@@ -8109,639 +8814,278 @@
           <w:iCs/>
           <w:lang w:val="en"/>
         </w:rPr>
+        <w:t xml:space="preserve"> 1 -</w:t>
+      </w:r>
+      <w:proofErr w:type="spellStart"/>
+      <w:r>
+        <w:rPr>
+          <w:rFonts w:ascii="Courier" w:hAnsi="Courier"/>
+          <w:bCs/>
+          <w:iCs/>
+          <w:lang w:val="en"/>
+        </w:rPr>
+        <w:t>minMapQ</w:t>
+      </w:r>
+      <w:proofErr w:type="spellEnd"/>
+      <w:r>
+        <w:rPr>
+          <w:rFonts w:ascii="Courier" w:hAnsi="Courier"/>
+          <w:bCs/>
+          <w:iCs/>
+          <w:lang w:val="en"/>
+        </w:rPr>
+        <w:t xml:space="preserve"> 20 -minQ 20 -SNP_pval 1e-12 -GL 1 -</w:t>
+      </w:r>
+      <w:proofErr w:type="spellStart"/>
+      <w:r>
+        <w:rPr>
+          <w:rFonts w:ascii="Courier" w:hAnsi="Courier"/>
+          <w:bCs/>
+          <w:iCs/>
+          <w:lang w:val="en"/>
+        </w:rPr>
+        <w:t>doMaf</w:t>
+      </w:r>
+      <w:proofErr w:type="spellEnd"/>
+      <w:r>
+        <w:rPr>
+          <w:rFonts w:ascii="Courier" w:hAnsi="Courier"/>
+          <w:bCs/>
+          <w:iCs/>
+          <w:lang w:val="en"/>
+        </w:rPr>
+        <w:t xml:space="preserve"> 1 -</w:t>
+      </w:r>
+      <w:proofErr w:type="spellStart"/>
+      <w:r>
+        <w:rPr>
+          <w:rFonts w:ascii="Courier" w:hAnsi="Courier"/>
+          <w:bCs/>
+          <w:iCs/>
+          <w:lang w:val="en"/>
+        </w:rPr>
+        <w:t>doCov</w:t>
+      </w:r>
+      <w:proofErr w:type="spellEnd"/>
+      <w:r>
+        <w:rPr>
+          <w:rFonts w:ascii="Courier" w:hAnsi="Courier"/>
+          <w:bCs/>
+          <w:iCs/>
+          <w:lang w:val="en"/>
+        </w:rPr>
+        <w:t xml:space="preserve"> 1 -</w:t>
+      </w:r>
+      <w:proofErr w:type="spellStart"/>
+      <w:r>
+        <w:rPr>
+          <w:rFonts w:ascii="Courier" w:hAnsi="Courier"/>
+          <w:bCs/>
+          <w:iCs/>
+          <w:lang w:val="en"/>
+        </w:rPr>
+        <w:t>doIBS</w:t>
+      </w:r>
+      <w:proofErr w:type="spellEnd"/>
+      <w:r>
+        <w:rPr>
+          <w:rFonts w:ascii="Courier" w:hAnsi="Courier"/>
+          <w:bCs/>
+          <w:iCs/>
+          <w:lang w:val="en"/>
+        </w:rPr>
+        <w:t xml:space="preserve"> 1 -</w:t>
+      </w:r>
+      <w:proofErr w:type="spellStart"/>
+      <w:r>
+        <w:rPr>
+          <w:rFonts w:ascii="Courier" w:hAnsi="Courier"/>
+          <w:bCs/>
+          <w:iCs/>
+          <w:lang w:val="en"/>
+        </w:rPr>
+        <w:t>doCounts</w:t>
+      </w:r>
+      <w:proofErr w:type="spellEnd"/>
+      <w:r>
+        <w:rPr>
+          <w:rFonts w:ascii="Courier" w:hAnsi="Courier"/>
+          <w:bCs/>
+          <w:iCs/>
+          <w:lang w:val="en"/>
+        </w:rPr>
+        <w:t xml:space="preserve"> 1</w:t>
+      </w:r>
+      <w:r>
+        <w:rPr>
+          <w:bCs/>
+          <w:iCs/>
+          <w:lang w:val="en"/>
+        </w:rPr>
+        <w:t>). This</w:t>
+      </w:r>
+      <w:r>
+        <w:rPr>
+          <w:bCs/>
+          <w:iCs/>
+          <w:lang w:val="en"/>
+        </w:rPr>
+        <w:t xml:space="preserve"> creat</w:t>
+      </w:r>
+      <w:r>
+        <w:rPr>
+          <w:bCs/>
+          <w:iCs/>
+          <w:lang w:val="en"/>
+        </w:rPr>
+        <w:t>es</w:t>
+      </w:r>
+      <w:r>
+        <w:rPr>
+          <w:bCs/>
+          <w:iCs/>
+          <w:lang w:val="en"/>
+        </w:rPr>
+        <w:t xml:space="preserve"> a </w:t>
+      </w:r>
+      <w:r>
+        <w:rPr>
+          <w:bCs/>
+          <w:iCs/>
+          <w:lang w:val="en"/>
+        </w:rPr>
+        <w:t xml:space="preserve">0 to 1 matrix for each individual’s sampled allele at all locations in the form of a </w:t>
+      </w:r>
+      <w:proofErr w:type="spellStart"/>
+      <w:r>
+        <w:rPr>
+          <w:bCs/>
+          <w:iCs/>
+          <w:lang w:val="en"/>
+        </w:rPr>
+        <w:t>covMat</w:t>
+      </w:r>
+      <w:proofErr w:type="spellEnd"/>
+      <w:r>
+        <w:rPr>
+          <w:bCs/>
+          <w:iCs/>
+          <w:lang w:val="en"/>
+        </w:rPr>
+        <w:t xml:space="preserve"> file</w:t>
+      </w:r>
+      <w:r>
+        <w:rPr>
+          <w:bCs/>
+          <w:iCs/>
+          <w:lang w:val="en"/>
+        </w:rPr>
+        <w:t xml:space="preserve">. </w:t>
+      </w:r>
+      <w:r>
+        <w:rPr>
+          <w:bCs/>
+          <w:iCs/>
+          <w:lang w:val="en"/>
+        </w:rPr>
+        <w:t>We then calculated obtained eigenvalues using the program R&lt;CITE&gt;</w:t>
+      </w:r>
+      <w:r>
+        <w:rPr>
+          <w:bCs/>
+          <w:iCs/>
+          <w:lang w:val="en"/>
+        </w:rPr>
+        <w:t xml:space="preserve">, calculated the observed variance for PC1 and PC2, </w:t>
+      </w:r>
+      <w:r>
+        <w:rPr>
+          <w:bCs/>
+          <w:iCs/>
+          <w:lang w:val="en"/>
+        </w:rPr>
+        <w:t>and visualized the first and second principal components</w:t>
+      </w:r>
+      <w:r>
+        <w:rPr>
+          <w:bCs/>
+          <w:iCs/>
+          <w:lang w:val="en"/>
+        </w:rPr>
+        <w:t>.</w:t>
+      </w:r>
+      <w:r>
+        <w:rPr>
+          <w:bCs/>
+          <w:iCs/>
+          <w:lang w:val="en"/>
+        </w:rPr>
+        <w:t xml:space="preserve"> Finally, we removed outlier individuals.</w:t>
+      </w:r>
+    </w:p>
+    <w:p>
+      <w:pPr>
+        <w:ind w:right="270"/>
+        <w:jc w:val="both"/>
+        <w:rPr>
+          <w:bCs/>
+          <w:iCs/>
+          <w:lang w:val="en"/>
+        </w:rPr>
+      </w:pPr>
+    </w:p>
+    <w:p>
+      <w:pPr>
+        <w:ind w:right="270"/>
+        <w:jc w:val="both"/>
+        <w:rPr>
+          <w:bCs/>
+          <w:i/>
+          <w:lang w:val="en"/>
+        </w:rPr>
+      </w:pPr>
+      <w:r>
+        <w:rPr>
+          <w:bCs/>
+          <w:i/>
+          <w:lang w:val="en"/>
+        </w:rPr>
+        <w:t>Results</w:t>
+      </w:r>
+    </w:p>
+    <w:p>
+      <w:pPr>
+        <w:ind w:right="270"/>
+        <w:jc w:val="both"/>
+        <w:rPr>
+          <w:bCs/>
+          <w:iCs/>
+          <w:lang w:val="en"/>
+        </w:rPr>
+      </w:pPr>
+      <w:r>
+        <w:rPr>
+          <w:bCs/>
+          <w:iCs/>
+          <w:lang w:val="en"/>
+        </w:rPr>
+        <w:t>We identified and removed individuals with a PC1</w:t>
+      </w:r>
+      <w:r>
+        <w:rPr>
+          <w:bCs/>
+          <w:iCs/>
+          <w:lang w:val="en"/>
+        </w:rPr>
         <w:t xml:space="preserve"> </w:t>
       </w:r>
       <w:r>
         <w:rPr>
-          <w:rFonts w:ascii="Courier" w:hAnsi="Courier"/>
-          <w:bCs/>
-          <w:iCs/>
-          <w:lang w:val="en"/>
-        </w:rPr>
-        <w:t>index</w:t>
-      </w:r>
-      <w:r>
-        <w:rPr>
-          <w:bCs/>
-          <w:iCs/>
-          <w:lang w:val="en"/>
-        </w:rPr>
-        <w:t>)</w:t>
-      </w:r>
-      <w:r>
-        <w:rPr>
-          <w:bCs/>
-          <w:iCs/>
-          <w:lang w:val="en"/>
-        </w:rPr>
-        <w:t>.</w:t>
-      </w:r>
-    </w:p>
-    <w:p>
-      <w:pPr>
-        <w:ind w:right="270"/>
-        <w:jc w:val="both"/>
-        <w:rPr>
-          <w:bCs/>
-          <w:iCs/>
-          <w:lang w:val="en"/>
-        </w:rPr>
-      </w:pPr>
-    </w:p>
-    <w:p>
-      <w:pPr>
-        <w:ind w:right="270"/>
-        <w:jc w:val="both"/>
-        <w:rPr>
-          <w:bCs/>
-          <w:iCs/>
-          <w:lang w:val="en"/>
-        </w:rPr>
-      </w:pPr>
-    </w:p>
-    <w:p>
-      <w:pPr>
-        <w:pStyle w:val="Heading2"/>
-        <w:jc w:val="both"/>
-        <w:rPr>
-          <w:lang w:val="en"/>
-        </w:rPr>
-      </w:pPr>
-      <w:r>
-        <w:rPr>
-          <w:lang w:val="en"/>
-        </w:rPr>
-        <w:t>Principle component analysis for hybrid detection</w:t>
-      </w:r>
-    </w:p>
-    <w:p>
-      <w:pPr>
-        <w:ind w:right="270"/>
-        <w:jc w:val="both"/>
-        <w:rPr>
-          <w:bCs/>
-          <w:i/>
-          <w:lang w:val="en"/>
-        </w:rPr>
-      </w:pPr>
-      <w:r>
-        <w:rPr>
-          <w:bCs/>
-          <w:i/>
-          <w:lang w:val="en"/>
-        </w:rPr>
-        <w:t>Methods</w:t>
-      </w:r>
-    </w:p>
-    <w:p>
-      <w:pPr>
-        <w:ind w:right="270"/>
-        <w:jc w:val="both"/>
-        <w:rPr>
-          <w:bCs/>
-          <w:iCs/>
-          <w:lang w:val="en"/>
-        </w:rPr>
-      </w:pPr>
-      <w:r>
-        <w:rPr>
-          <w:bCs/>
-          <w:iCs/>
-          <w:lang w:val="en"/>
-        </w:rPr>
-        <w:t xml:space="preserve">Delta smelt have been observed to hybridize with </w:t>
-      </w:r>
-      <w:proofErr w:type="spellStart"/>
-      <w:r>
-        <w:rPr>
-          <w:bCs/>
-          <w:iCs/>
-          <w:lang w:val="en"/>
-        </w:rPr>
-        <w:t>wakasagi</w:t>
-      </w:r>
-      <w:proofErr w:type="spellEnd"/>
-      <w:r>
-        <w:rPr>
-          <w:bCs/>
-          <w:iCs/>
-          <w:lang w:val="en"/>
-        </w:rPr>
-        <w:t xml:space="preserve"> smelt (</w:t>
-      </w:r>
-      <w:proofErr w:type="spellStart"/>
-      <w:r>
-        <w:rPr>
-          <w:bCs/>
-          <w:i/>
-          <w:lang w:val="en"/>
-        </w:rPr>
-        <w:t>Hypomesus</w:t>
-      </w:r>
-      <w:proofErr w:type="spellEnd"/>
-      <w:r>
-        <w:rPr>
-          <w:bCs/>
-          <w:i/>
-          <w:lang w:val="en"/>
-        </w:rPr>
-        <w:t xml:space="preserve"> </w:t>
-      </w:r>
-      <w:proofErr w:type="spellStart"/>
-      <w:r>
-        <w:rPr>
-          <w:bCs/>
-          <w:i/>
-          <w:lang w:val="en"/>
-        </w:rPr>
-        <w:t>nipponensis</w:t>
-      </w:r>
-      <w:proofErr w:type="spellEnd"/>
-      <w:r>
-        <w:rPr>
-          <w:bCs/>
-          <w:iCs/>
-          <w:lang w:val="en"/>
-        </w:rPr>
-        <w:t xml:space="preserve">) in the SFE&lt;CITE&gt;. Due to the possibility of visual </w:t>
-      </w:r>
-      <w:r>
-        <w:rPr>
-          <w:bCs/>
-          <w:iCs/>
-          <w:lang w:val="en"/>
-        </w:rPr>
-        <w:t>misidentification</w:t>
-      </w:r>
-      <w:r>
-        <w:rPr>
-          <w:bCs/>
-          <w:iCs/>
-          <w:lang w:val="en"/>
-        </w:rPr>
-        <w:t xml:space="preserve"> or technical error</w:t>
-      </w:r>
-      <w:r>
-        <w:rPr>
-          <w:bCs/>
-          <w:iCs/>
-          <w:lang w:val="en"/>
-        </w:rPr>
-        <w:t>,</w:t>
-      </w:r>
-      <w:r>
-        <w:rPr>
-          <w:bCs/>
-          <w:iCs/>
-          <w:lang w:val="en"/>
-        </w:rPr>
-        <w:t xml:space="preserve"> we ran a </w:t>
-      </w:r>
-      <w:r>
-        <w:rPr>
-          <w:bCs/>
-          <w:iCs/>
-          <w:lang w:val="en"/>
-        </w:rPr>
-        <w:t>principal</w:t>
-      </w:r>
-      <w:r>
-        <w:rPr>
-          <w:bCs/>
-          <w:iCs/>
-          <w:lang w:val="en"/>
-        </w:rPr>
-        <w:t xml:space="preserve"> component analysis to identify </w:t>
-      </w:r>
-      <w:r>
-        <w:rPr>
-          <w:bCs/>
-          <w:iCs/>
-          <w:lang w:val="en"/>
-        </w:rPr>
-        <w:t>and exclude</w:t>
-      </w:r>
-      <w:r>
-        <w:rPr>
-          <w:bCs/>
-          <w:iCs/>
-          <w:lang w:val="en"/>
-        </w:rPr>
-        <w:t xml:space="preserve"> hybrid indivi</w:t>
-      </w:r>
-      <w:r>
-        <w:rPr>
-          <w:bCs/>
-          <w:iCs/>
-          <w:lang w:val="en"/>
-        </w:rPr>
-        <w:t>duals or individuals with outlying genotypes</w:t>
-      </w:r>
-      <w:r>
-        <w:rPr>
-          <w:bCs/>
-          <w:iCs/>
-          <w:lang w:val="en"/>
-        </w:rPr>
-        <w:t xml:space="preserve">. </w:t>
-      </w:r>
-    </w:p>
-    <w:p>
-      <w:pPr>
-        <w:ind w:right="270"/>
-        <w:jc w:val="both"/>
-        <w:rPr>
-          <w:bCs/>
-          <w:iCs/>
-          <w:lang w:val="en"/>
-        </w:rPr>
-      </w:pPr>
-    </w:p>
-    <w:p>
-      <w:pPr>
-        <w:ind w:right="270"/>
-        <w:jc w:val="both"/>
-        <w:rPr>
-          <w:bCs/>
-          <w:iCs/>
-          <w:lang w:val="en"/>
-        </w:rPr>
-      </w:pPr>
-      <w:r>
-        <w:rPr>
-          <w:bCs/>
-          <w:iCs/>
-          <w:lang w:val="en"/>
-        </w:rPr>
-        <w:t xml:space="preserve">To do this, we used the program ANGSD&lt;CITE&gt; </w:t>
-      </w:r>
-      <w:r>
-        <w:rPr>
-          <w:bCs/>
-          <w:iCs/>
-          <w:lang w:val="en"/>
-        </w:rPr>
-        <w:t>to</w:t>
-      </w:r>
-      <w:r>
-        <w:rPr>
-          <w:bCs/>
-          <w:iCs/>
-          <w:lang w:val="en"/>
-        </w:rPr>
-        <w:t xml:space="preserve"> </w:t>
-      </w:r>
-      <w:r>
-        <w:rPr>
-          <w:bCs/>
-          <w:iCs/>
-          <w:lang w:val="en"/>
-        </w:rPr>
-        <w:t>randomly sample</w:t>
-      </w:r>
-      <w:r>
-        <w:rPr>
-          <w:bCs/>
-          <w:iCs/>
-          <w:lang w:val="en"/>
-        </w:rPr>
-        <w:t xml:space="preserve"> </w:t>
-      </w:r>
-      <w:r>
-        <w:rPr>
-          <w:bCs/>
-          <w:iCs/>
-          <w:lang w:val="en"/>
-        </w:rPr>
-        <w:t>a single read at all sites contained in at least half of the samples for each individual</w:t>
-      </w:r>
-      <w:r>
-        <w:rPr>
-          <w:bCs/>
-          <w:iCs/>
-          <w:lang w:val="en"/>
-        </w:rPr>
-        <w:t xml:space="preserve"> </w:t>
-      </w:r>
-      <w:r>
-        <w:rPr>
-          <w:bCs/>
-          <w:iCs/>
-          <w:lang w:val="en"/>
-        </w:rPr>
-        <w:t>(</w:t>
-      </w:r>
-      <w:r>
-        <w:rPr>
-          <w:rFonts w:ascii="Courier" w:hAnsi="Courier"/>
-          <w:bCs/>
-          <w:iCs/>
-          <w:lang w:val="en"/>
-        </w:rPr>
-        <w:t>angsd -</w:t>
-      </w:r>
-      <w:proofErr w:type="spellStart"/>
-      <w:r>
-        <w:rPr>
-          <w:rFonts w:ascii="Courier" w:hAnsi="Courier"/>
-          <w:bCs/>
-          <w:iCs/>
-          <w:lang w:val="en"/>
-        </w:rPr>
-        <w:t>doMajorMinor</w:t>
-      </w:r>
-      <w:proofErr w:type="spellEnd"/>
-      <w:r>
-        <w:rPr>
-          <w:rFonts w:ascii="Courier" w:hAnsi="Courier"/>
-          <w:bCs/>
-          <w:iCs/>
-          <w:lang w:val="en"/>
-        </w:rPr>
-        <w:t xml:space="preserve"> 1 -minMapQ 20 -minQ 20 -SNP_pval 1e-12 -GL 1 -</w:t>
-      </w:r>
-      <w:proofErr w:type="spellStart"/>
-      <w:r>
-        <w:rPr>
-          <w:rFonts w:ascii="Courier" w:hAnsi="Courier"/>
-          <w:bCs/>
-          <w:iCs/>
-          <w:lang w:val="en"/>
-        </w:rPr>
-        <w:t>doMaf</w:t>
-      </w:r>
-      <w:proofErr w:type="spellEnd"/>
-      <w:r>
-        <w:rPr>
-          <w:rFonts w:ascii="Courier" w:hAnsi="Courier"/>
-          <w:bCs/>
-          <w:iCs/>
-          <w:lang w:val="en"/>
-        </w:rPr>
-        <w:t xml:space="preserve"> 1 -</w:t>
-      </w:r>
-      <w:proofErr w:type="spellStart"/>
-      <w:r>
-        <w:rPr>
-          <w:rFonts w:ascii="Courier" w:hAnsi="Courier"/>
-          <w:bCs/>
-          <w:iCs/>
-          <w:lang w:val="en"/>
-        </w:rPr>
-        <w:t>doCov</w:t>
-      </w:r>
-      <w:proofErr w:type="spellEnd"/>
-      <w:r>
-        <w:rPr>
-          <w:rFonts w:ascii="Courier" w:hAnsi="Courier"/>
-          <w:bCs/>
-          <w:iCs/>
-          <w:lang w:val="en"/>
-        </w:rPr>
-        <w:t xml:space="preserve"> 1 -</w:t>
-      </w:r>
-      <w:proofErr w:type="spellStart"/>
-      <w:r>
-        <w:rPr>
-          <w:rFonts w:ascii="Courier" w:hAnsi="Courier"/>
-          <w:bCs/>
-          <w:iCs/>
-          <w:lang w:val="en"/>
-        </w:rPr>
-        <w:t>doIBS</w:t>
-      </w:r>
-      <w:proofErr w:type="spellEnd"/>
-      <w:r>
-        <w:rPr>
-          <w:rFonts w:ascii="Courier" w:hAnsi="Courier"/>
-          <w:bCs/>
-          <w:iCs/>
-          <w:lang w:val="en"/>
-        </w:rPr>
-        <w:t xml:space="preserve"> 1 -</w:t>
-      </w:r>
-      <w:proofErr w:type="spellStart"/>
-      <w:r>
-        <w:rPr>
-          <w:rFonts w:ascii="Courier" w:hAnsi="Courier"/>
-          <w:bCs/>
-          <w:iCs/>
-          <w:lang w:val="en"/>
-        </w:rPr>
-        <w:t>doCounts</w:t>
-      </w:r>
-      <w:proofErr w:type="spellEnd"/>
-      <w:r>
-        <w:rPr>
-          <w:rFonts w:ascii="Courier" w:hAnsi="Courier"/>
-          <w:bCs/>
-          <w:iCs/>
-          <w:lang w:val="en"/>
-        </w:rPr>
-        <w:t xml:space="preserve"> 1</w:t>
-      </w:r>
-      <w:r>
-        <w:rPr>
-          <w:bCs/>
-          <w:iCs/>
-          <w:lang w:val="en"/>
-        </w:rPr>
-        <w:t>)</w:t>
-      </w:r>
-      <w:r>
-        <w:rPr>
-          <w:bCs/>
-          <w:iCs/>
-          <w:lang w:val="en"/>
-        </w:rPr>
-        <w:t>. This</w:t>
-      </w:r>
-      <w:r>
-        <w:rPr>
-          <w:bCs/>
-          <w:iCs/>
-          <w:lang w:val="en"/>
-        </w:rPr>
-        <w:t xml:space="preserve"> creat</w:t>
-      </w:r>
-      <w:r>
-        <w:rPr>
-          <w:bCs/>
-          <w:iCs/>
-          <w:lang w:val="en"/>
-        </w:rPr>
-        <w:t>es</w:t>
-      </w:r>
-      <w:r>
-        <w:rPr>
-          <w:bCs/>
-          <w:iCs/>
-          <w:lang w:val="en"/>
-        </w:rPr>
-        <w:t xml:space="preserve"> a </w:t>
-      </w:r>
-      <w:r>
-        <w:rPr>
-          <w:bCs/>
-          <w:iCs/>
-          <w:lang w:val="en"/>
-        </w:rPr>
-        <w:t xml:space="preserve">0 to 1 matrix for each individual’s sampled allele at all locations in the form of a </w:t>
-      </w:r>
-      <w:proofErr w:type="spellStart"/>
-      <w:r>
-        <w:rPr>
-          <w:bCs/>
-          <w:iCs/>
-          <w:lang w:val="en"/>
-        </w:rPr>
-        <w:t>covMat</w:t>
-      </w:r>
-      <w:proofErr w:type="spellEnd"/>
-      <w:r>
-        <w:rPr>
-          <w:bCs/>
-          <w:iCs/>
-          <w:lang w:val="en"/>
-        </w:rPr>
-        <w:t xml:space="preserve"> file</w:t>
-      </w:r>
-      <w:r>
-        <w:rPr>
-          <w:bCs/>
-          <w:iCs/>
-          <w:lang w:val="en"/>
-        </w:rPr>
-        <w:t xml:space="preserve">. </w:t>
-      </w:r>
-      <w:r>
-        <w:rPr>
-          <w:bCs/>
-          <w:iCs/>
-          <w:lang w:val="en"/>
-        </w:rPr>
-        <w:t>We then calculated obtained eigenvalues using the program R&lt;CITE&gt;</w:t>
-      </w:r>
-      <w:r>
-        <w:rPr>
-          <w:bCs/>
-          <w:iCs/>
-          <w:lang w:val="en"/>
-        </w:rPr>
-        <w:t xml:space="preserve">, calculated the observed variance for PC1 and PC2, </w:t>
-      </w:r>
-      <w:r>
-        <w:rPr>
-          <w:bCs/>
-          <w:iCs/>
-          <w:lang w:val="en"/>
-        </w:rPr>
-        <w:t>and visualized the first and second principal components</w:t>
-      </w:r>
-      <w:r>
-        <w:rPr>
-          <w:bCs/>
-          <w:iCs/>
-          <w:lang w:val="en"/>
-        </w:rPr>
-        <w:t>.</w:t>
-      </w:r>
-      <w:r>
-        <w:rPr>
-          <w:bCs/>
-          <w:iCs/>
-          <w:lang w:val="en"/>
-        </w:rPr>
-        <w:t xml:space="preserve"> Finally, we removed outlier individuals.</w:t>
-      </w:r>
-    </w:p>
-    <w:p>
-      <w:pPr>
-        <w:ind w:right="270"/>
-        <w:jc w:val="both"/>
-        <w:rPr>
-          <w:bCs/>
-          <w:iCs/>
-          <w:lang w:val="en"/>
-        </w:rPr>
-      </w:pPr>
-    </w:p>
-    <w:p>
-      <w:pPr>
-        <w:ind w:right="270"/>
-        <w:jc w:val="both"/>
-        <w:rPr>
-          <w:bCs/>
-          <w:i/>
-          <w:lang w:val="en"/>
-        </w:rPr>
-      </w:pPr>
-      <w:r>
-        <w:rPr>
-          <w:bCs/>
-          <w:i/>
-          <w:lang w:val="en"/>
-        </w:rPr>
-        <w:t>Results</w:t>
-      </w:r>
-    </w:p>
-    <w:p>
-      <w:pPr>
-        <w:ind w:right="270"/>
-        <w:jc w:val="both"/>
-        <w:rPr>
-          <w:bCs/>
-          <w:iCs/>
-          <w:lang w:val="en"/>
-        </w:rPr>
-      </w:pPr>
-      <w:r>
-        <w:rPr>
-          <w:bCs/>
-          <w:iCs/>
-          <w:lang w:val="en"/>
-        </w:rPr>
-        <w:t>We identified and removed individuals with a PC1</w:t>
-      </w:r>
-      <w:r>
-        <w:rPr>
-          <w:bCs/>
-          <w:iCs/>
-          <w:lang w:val="en"/>
-        </w:rPr>
-        <w:t xml:space="preserve"> </w:t>
-      </w:r>
-      <w:r>
-        <w:rPr>
-          <w:bCs/>
-          <w:iCs/>
-          <w:lang w:val="en"/>
-        </w:rPr>
-        <w:t xml:space="preserve">&lt; 0.01 </w:t>
-      </w:r>
-      <w:r>
-        <w:rPr>
-          <w:bCs/>
-          <w:iCs/>
-          <w:lang w:val="en"/>
-        </w:rPr>
-        <w:t>and/or</w:t>
-      </w:r>
-      <w:r>
-        <w:rPr>
-          <w:bCs/>
-          <w:iCs/>
-          <w:lang w:val="en"/>
-        </w:rPr>
-        <w:t xml:space="preserve"> PC2 &gt; -0.01 from downstream analyses.</w:t>
-      </w:r>
-      <w:r>
-        <w:rPr>
-          <w:bCs/>
-          <w:iCs/>
-          <w:lang w:val="en"/>
-        </w:rPr>
-        <w:t xml:space="preserve"> </w:t>
+          <w:bCs/>
+          <w:iCs/>
+          <w:lang w:val="en"/>
+        </w:rPr>
+        <w:t xml:space="preserve">&lt; 0.01 and/or PC2 &gt; -0.01 from downstream analyses. </w:t>
       </w:r>
       <w:r>
         <w:rPr>
@@ -8908,7 +9252,15 @@
           <w:iCs/>
           <w:lang w:val="en"/>
         </w:rPr>
-        <w:t>(-</w:t>
+        <w:t>(-postCutoff 0.85</w:t>
+      </w:r>
+      <w:r>
+        <w:rPr>
+          <w:bCs/>
+          <w:iCs/>
+          <w:lang w:val="en"/>
+        </w:rPr>
+        <w:t xml:space="preserve">), a SNP p-value greater than 1e-6 </w:t>
       </w:r>
       <w:r>
         <w:rPr>
@@ -8917,15 +9269,31 @@
           <w:iCs/>
           <w:lang w:val="en"/>
         </w:rPr>
-        <w:t>postCutoff 0.85</w:t>
-      </w:r>
-      <w:r>
-        <w:rPr>
-          <w:bCs/>
-          <w:iCs/>
-          <w:lang w:val="en"/>
-        </w:rPr>
-        <w:t xml:space="preserve">), a SNP p-value greater than 1e-6 </w:t>
+        <w:t>(-SNP_pval 1e-6</w:t>
+      </w:r>
+      <w:r>
+        <w:rPr>
+          <w:bCs/>
+          <w:iCs/>
+          <w:lang w:val="en"/>
+        </w:rPr>
+        <w:t xml:space="preserve">), </w:t>
+      </w:r>
+      <w:r>
+        <w:rPr>
+          <w:bCs/>
+          <w:iCs/>
+          <w:lang w:val="en"/>
+        </w:rPr>
+        <w:t>found</w:t>
+      </w:r>
+      <w:r>
+        <w:rPr>
+          <w:bCs/>
+          <w:iCs/>
+          <w:lang w:val="en"/>
+        </w:rPr>
+        <w:t xml:space="preserve"> in greater than 50% of individuals </w:t>
       </w:r>
       <w:r>
         <w:rPr>
@@ -8934,7 +9302,7 @@
           <w:iCs/>
           <w:lang w:val="en"/>
         </w:rPr>
-        <w:t>(-</w:t>
+        <w:t xml:space="preserve">(-minInd </w:t>
       </w:r>
       <w:r>
         <w:rPr>
@@ -8943,31 +9311,15 @@
           <w:iCs/>
           <w:lang w:val="en"/>
         </w:rPr>
-        <w:t>SNP_pval 1e-6</w:t>
-      </w:r>
-      <w:r>
-        <w:rPr>
-          <w:bCs/>
-          <w:iCs/>
-          <w:lang w:val="en"/>
-        </w:rPr>
-        <w:t xml:space="preserve">), </w:t>
-      </w:r>
-      <w:r>
-        <w:rPr>
-          <w:bCs/>
-          <w:iCs/>
-          <w:lang w:val="en"/>
-        </w:rPr>
-        <w:t>found</w:t>
-      </w:r>
-      <w:r>
-        <w:rPr>
-          <w:bCs/>
-          <w:iCs/>
-          <w:lang w:val="en"/>
-        </w:rPr>
-        <w:t xml:space="preserve"> in greater than 50% of individuals </w:t>
+        <w:t>1472</w:t>
+      </w:r>
+      <w:r>
+        <w:rPr>
+          <w:bCs/>
+          <w:iCs/>
+          <w:lang w:val="en"/>
+        </w:rPr>
+        <w:t xml:space="preserve">), minimum mapping quality of 20 of greater </w:t>
       </w:r>
       <w:r>
         <w:rPr>
@@ -8976,7 +9328,15 @@
           <w:iCs/>
           <w:lang w:val="en"/>
         </w:rPr>
-        <w:t>(-</w:t>
+        <w:t>(-minMap 20</w:t>
+      </w:r>
+      <w:r>
+        <w:rPr>
+          <w:bCs/>
+          <w:iCs/>
+          <w:lang w:val="en"/>
+        </w:rPr>
+        <w:t xml:space="preserve">), minimum base quality of 20 or greater </w:t>
       </w:r>
       <w:r>
         <w:rPr>
@@ -8985,7 +9345,15 @@
           <w:iCs/>
           <w:lang w:val="en"/>
         </w:rPr>
-        <w:t>minInd</w:t>
+        <w:t>(-minQ 20</w:t>
+      </w:r>
+      <w:r>
+        <w:rPr>
+          <w:bCs/>
+          <w:iCs/>
+          <w:lang w:val="en"/>
+        </w:rPr>
+        <w:t xml:space="preserve">), and a minimum minor allele frequency of at least 0.05 </w:t>
       </w:r>
       <w:r>
         <w:rPr>
@@ -8994,6 +9362,30 @@
           <w:iCs/>
           <w:lang w:val="en"/>
         </w:rPr>
+        <w:t>(-minMaf 0.05</w:t>
+      </w:r>
+      <w:r>
+        <w:rPr>
+          <w:bCs/>
+          <w:iCs/>
+          <w:lang w:val="en"/>
+        </w:rPr>
+        <w:t xml:space="preserve">), and genotypes were written as </w:t>
+      </w:r>
+      <w:r>
+        <w:rPr>
+          <w:bCs/>
+          <w:iCs/>
+          <w:lang w:val="en"/>
+        </w:rPr>
+        <w:t>numbers</w:t>
+      </w:r>
+      <w:r>
+        <w:rPr>
+          <w:bCs/>
+          <w:iCs/>
+          <w:lang w:val="en"/>
+        </w:rPr>
         <w:t xml:space="preserve"> </w:t>
       </w:r>
       <w:r>
@@ -9003,15 +9395,39 @@
           <w:iCs/>
           <w:lang w:val="en"/>
         </w:rPr>
-        <w:t>1472</w:t>
-      </w:r>
-      <w:r>
-        <w:rPr>
-          <w:bCs/>
-          <w:iCs/>
-          <w:lang w:val="en"/>
-        </w:rPr>
-        <w:t xml:space="preserve">), minimum mapping quality of 20 of greater </w:t>
+        <w:t>(-doGeno 2</w:t>
+      </w:r>
+      <w:r>
+        <w:rPr>
+          <w:bCs/>
+          <w:iCs/>
+          <w:lang w:val="en"/>
+        </w:rPr>
+        <w:t>) in a geno file. The geno file was read into R for further filtration using the snpR package</w:t>
+      </w:r>
+      <w:r>
+        <w:rPr>
+          <w:bCs/>
+          <w:iCs/>
+          <w:lang w:val="en"/>
+        </w:rPr>
+        <w:t>&lt;CITE&gt;</w:t>
+      </w:r>
+      <w:r>
+        <w:rPr>
+          <w:bCs/>
+          <w:iCs/>
+          <w:lang w:val="en"/>
+        </w:rPr>
+        <w:t xml:space="preserve">. Within snpR we filtered SNPs that violated Hardy-Weinberg Equilibrium </w:t>
+      </w:r>
+      <w:r>
+        <w:rPr>
+          <w:bCs/>
+          <w:iCs/>
+          <w:lang w:val="en"/>
+        </w:rPr>
+        <w:t>(</w:t>
       </w:r>
       <w:r>
         <w:rPr>
@@ -9020,15 +9436,31 @@
           <w:iCs/>
           <w:lang w:val="en"/>
         </w:rPr>
-        <w:t>(-minMap 20</w:t>
-      </w:r>
-      <w:r>
-        <w:rPr>
-          <w:bCs/>
-          <w:iCs/>
-          <w:lang w:val="en"/>
-        </w:rPr>
-        <w:t xml:space="preserve">), minimum base quality of 20 or greater </w:t>
+        <w:t>HWE=0.99</w:t>
+      </w:r>
+      <w:r>
+        <w:rPr>
+          <w:bCs/>
+          <w:iCs/>
+          <w:lang w:val="en"/>
+        </w:rPr>
+        <w:t xml:space="preserve">) </w:t>
+      </w:r>
+      <w:r>
+        <w:rPr>
+          <w:bCs/>
+          <w:iCs/>
+          <w:lang w:val="en"/>
+        </w:rPr>
+        <w:t xml:space="preserve">and </w:t>
+      </w:r>
+      <w:r>
+        <w:rPr>
+          <w:bCs/>
+          <w:iCs/>
+          <w:lang w:val="en"/>
+        </w:rPr>
+        <w:t>did not have read coverage in at least 75% of individuals in each year (</w:t>
       </w:r>
       <w:r>
         <w:rPr>
@@ -9037,130 +9469,6 @@
           <w:iCs/>
           <w:lang w:val="en"/>
         </w:rPr>
-        <w:t>(-minQ 20</w:t>
-      </w:r>
-      <w:r>
-        <w:rPr>
-          <w:bCs/>
-          <w:iCs/>
-          <w:lang w:val="en"/>
-        </w:rPr>
-        <w:t xml:space="preserve">), and a minimum minor allele frequency of at least 0.05 </w:t>
-      </w:r>
-      <w:r>
-        <w:rPr>
-          <w:rFonts w:ascii="Courier" w:hAnsi="Courier"/>
-          <w:bCs/>
-          <w:iCs/>
-          <w:lang w:val="en"/>
-        </w:rPr>
-        <w:t>(-minMaf 0.05</w:t>
-      </w:r>
-      <w:r>
-        <w:rPr>
-          <w:bCs/>
-          <w:iCs/>
-          <w:lang w:val="en"/>
-        </w:rPr>
-        <w:t xml:space="preserve">), and genotypes were written as </w:t>
-      </w:r>
-      <w:r>
-        <w:rPr>
-          <w:bCs/>
-          <w:iCs/>
-          <w:lang w:val="en"/>
-        </w:rPr>
-        <w:t>numbers</w:t>
-      </w:r>
-      <w:r>
-        <w:rPr>
-          <w:bCs/>
-          <w:iCs/>
-          <w:lang w:val="en"/>
-        </w:rPr>
-        <w:t xml:space="preserve"> </w:t>
-      </w:r>
-      <w:r>
-        <w:rPr>
-          <w:rFonts w:ascii="Courier" w:hAnsi="Courier"/>
-          <w:bCs/>
-          <w:iCs/>
-          <w:lang w:val="en"/>
-        </w:rPr>
-        <w:t>(-doGeno 2</w:t>
-      </w:r>
-      <w:r>
-        <w:rPr>
-          <w:bCs/>
-          <w:iCs/>
-          <w:lang w:val="en"/>
-        </w:rPr>
-        <w:t>) in a geno file. The geno file was read into R for further filtration using the snpR package</w:t>
-      </w:r>
-      <w:r>
-        <w:rPr>
-          <w:bCs/>
-          <w:iCs/>
-          <w:lang w:val="en"/>
-        </w:rPr>
-        <w:t>&lt;CITE&gt;</w:t>
-      </w:r>
-      <w:r>
-        <w:rPr>
-          <w:bCs/>
-          <w:iCs/>
-          <w:lang w:val="en"/>
-        </w:rPr>
-        <w:t xml:space="preserve">. Within snpR we filtered SNPs that violated Hardy-Weinberg Equilibrium </w:t>
-      </w:r>
-      <w:r>
-        <w:rPr>
-          <w:bCs/>
-          <w:iCs/>
-          <w:lang w:val="en"/>
-        </w:rPr>
-        <w:t>(</w:t>
-      </w:r>
-      <w:r>
-        <w:rPr>
-          <w:rFonts w:ascii="Courier" w:hAnsi="Courier"/>
-          <w:bCs/>
-          <w:iCs/>
-          <w:lang w:val="en"/>
-        </w:rPr>
-        <w:t>HWE=0.99</w:t>
-      </w:r>
-      <w:r>
-        <w:rPr>
-          <w:bCs/>
-          <w:iCs/>
-          <w:lang w:val="en"/>
-        </w:rPr>
-        <w:t xml:space="preserve">) </w:t>
-      </w:r>
-      <w:r>
-        <w:rPr>
-          <w:bCs/>
-          <w:iCs/>
-          <w:lang w:val="en"/>
-        </w:rPr>
-        <w:t xml:space="preserve">and </w:t>
-      </w:r>
-      <w:r>
-        <w:rPr>
-          <w:bCs/>
-          <w:iCs/>
-          <w:lang w:val="en"/>
-        </w:rPr>
-        <w:t>did not have read coverage in at least 75% of individuals in each year (</w:t>
-      </w:r>
-      <w:r>
-        <w:rPr>
-          <w:rFonts w:ascii="Courier" w:hAnsi="Courier"/>
-          <w:bCs/>
-          <w:iCs/>
-          <w:lang w:val="en"/>
-        </w:rPr>
         <w:t>min_ind=0.75</w:t>
       </w:r>
       <w:r>
@@ -9198,7 +9506,47 @@
           <w:iCs/>
           <w:lang w:val="en"/>
         </w:rPr>
-        <w:t xml:space="preserve">We made one generation and all-by-all temporal </w:t>
+        <w:t xml:space="preserve">We made </w:t>
+      </w:r>
+      <w:commentRangeStart w:id="13"/>
+      <w:r>
+        <w:rPr>
+          <w:bCs/>
+          <w:iCs/>
+          <w:lang w:val="en"/>
+        </w:rPr>
+        <w:t>one</w:t>
+      </w:r>
+      <w:r>
+        <w:rPr>
+          <w:bCs/>
+          <w:iCs/>
+          <w:lang w:val="en"/>
+        </w:rPr>
+        <w:t>-</w:t>
+      </w:r>
+      <w:r>
+        <w:rPr>
+          <w:bCs/>
+          <w:iCs/>
+          <w:lang w:val="en"/>
+        </w:rPr>
+        <w:t xml:space="preserve">generation </w:t>
+      </w:r>
+      <w:commentRangeEnd w:id="13"/>
+      <w:r>
+        <w:rPr>
+          <w:rStyle w:val="CommentReference"/>
+        </w:rPr>
+        <w:commentReference w:id="13"/>
+      </w:r>
+      <w:r>
+        <w:rPr>
+          <w:bCs/>
+          <w:iCs/>
+          <w:lang w:val="en"/>
+        </w:rPr>
+        <w:t xml:space="preserve">and all-by-all temporal </w:t>
       </w:r>
       <w:r>
         <w:rPr>
@@ -9260,7 +9608,23 @@
           <w:iCs/>
           <w:lang w:val="en"/>
         </w:rPr>
-        <w:t xml:space="preserve"> using three different estimators, </w:t>
+        <w:t xml:space="preserve"> using three different estimators</w:t>
+      </w:r>
+      <w:r>
+        <w:rPr>
+          <w:bCs/>
+          <w:iCs/>
+          <w:lang w:val="en"/>
+        </w:rPr>
+        <w:t>:</w:t>
+      </w:r>
+      <w:r>
+        <w:rPr>
+          <w:bCs/>
+          <w:iCs/>
+          <w:lang w:val="en"/>
+        </w:rPr>
+        <w:t xml:space="preserve"> </w:t>
       </w:r>
       <w:proofErr w:type="spellStart"/>
       <w:r>
@@ -9505,7 +9869,31 @@
           <w:iCs/>
           <w:lang w:val="en"/>
         </w:rPr>
-        <w:t>). For our first estimations we</w:t>
+        <w:t xml:space="preserve">). For our first </w:t>
+      </w:r>
+      <w:commentRangeStart w:id="14"/>
+      <w:r>
+        <w:rPr>
+          <w:bCs/>
+          <w:iCs/>
+          <w:lang w:val="en"/>
+        </w:rPr>
+        <w:t>estimations</w:t>
+      </w:r>
+      <w:commentRangeEnd w:id="14"/>
+      <w:r>
+        <w:rPr>
+          <w:rStyle w:val="CommentReference"/>
+        </w:rPr>
+        <w:commentReference w:id="14"/>
+      </w:r>
+      <w:r>
+        <w:rPr>
+          <w:bCs/>
+          <w:iCs/>
+          <w:lang w:val="en"/>
+        </w:rPr>
+        <w:t xml:space="preserve"> we</w:t>
       </w:r>
       <w:r>
         <w:rPr>
@@ -9537,15 +9925,31 @@
           <w:iCs/>
           <w:lang w:val="en"/>
         </w:rPr>
-        <w:t>Thus, one</w:t>
-      </w:r>
-      <w:r>
-        <w:rPr>
-          <w:bCs/>
-          <w:iCs/>
-          <w:lang w:val="en"/>
-        </w:rPr>
-        <w:t xml:space="preserve"> generation </w:t>
+        <w:t xml:space="preserve">Thus, </w:t>
+      </w:r>
+      <w:r>
+        <w:rPr>
+          <w:bCs/>
+          <w:iCs/>
+          <w:lang w:val="en"/>
+        </w:rPr>
+        <w:t>one</w:t>
+      </w:r>
+      <w:r>
+        <w:rPr>
+          <w:bCs/>
+          <w:iCs/>
+          <w:lang w:val="en"/>
+        </w:rPr>
+        <w:t>-</w:t>
+      </w:r>
+      <w:r>
+        <w:rPr>
+          <w:bCs/>
+          <w:iCs/>
+          <w:lang w:val="en"/>
+        </w:rPr>
+        <w:t xml:space="preserve">generation </w:t>
       </w:r>
       <w:r>
         <w:rPr>
@@ -9646,14 +10050,7 @@
             <w:rFonts w:ascii="Cambria Math" w:hAnsi="Cambria Math"/>
             <w:lang w:val="en"/>
           </w:rPr>
-          <m:t>=</m:t>
-        </m:r>
-        <m:r>
-          <w:rPr>
-            <w:rFonts w:ascii="Cambria Math" w:hAnsi="Cambria Math"/>
-            <w:lang w:val="en"/>
-          </w:rPr>
-          <m:t>t</m:t>
+          <m:t>=t</m:t>
         </m:r>
       </m:oMath>
       <w:r>
@@ -9701,14 +10098,7 @@
             <w:rFonts w:ascii="Cambria Math" w:hAnsi="Cambria Math"/>
             <w:lang w:val="en"/>
           </w:rPr>
-          <m:t>=</m:t>
-        </m:r>
-        <m:r>
-          <w:rPr>
-            <w:rFonts w:ascii="Cambria Math" w:hAnsi="Cambria Math"/>
-            <w:lang w:val="en"/>
-          </w:rPr>
-          <m:t>t+1</m:t>
+          <m:t>=t+1</m:t>
         </m:r>
       </m:oMath>
       <w:r>
@@ -9845,7 +10235,23 @@
           <w:iCs/>
           <w:lang w:val="en"/>
         </w:rPr>
-        <w:t>is changing through time we</w:t>
+        <w:t>is changing through time</w:t>
+      </w:r>
+      <w:r>
+        <w:rPr>
+          <w:bCs/>
+          <w:iCs/>
+          <w:lang w:val="en"/>
+        </w:rPr>
+        <w:t>,</w:t>
+      </w:r>
+      <w:r>
+        <w:rPr>
+          <w:bCs/>
+          <w:iCs/>
+          <w:lang w:val="en"/>
+        </w:rPr>
+        <w:t xml:space="preserve"> we</w:t>
       </w:r>
       <w:r>
         <w:rPr>
@@ -9916,14 +10322,7 @@
             <w:rFonts w:ascii="Cambria Math" w:hAnsi="Cambria Math"/>
             <w:lang w:val="en"/>
           </w:rPr>
-          <m:t>=</m:t>
-        </m:r>
-        <m:r>
-          <w:rPr>
-            <w:rFonts w:ascii="Cambria Math" w:hAnsi="Cambria Math"/>
-            <w:lang w:val="en"/>
-          </w:rPr>
-          <m:t>t</m:t>
+          <m:t>=t</m:t>
         </m:r>
       </m:oMath>
       <w:r>
@@ -10160,13 +10559,51 @@
         </w:rPr>
         <w:t xml:space="preserve">estimates were made, and </w:t>
       </w:r>
-      <w:r>
-        <w:rPr>
-          <w:bCs/>
-          <w:iCs/>
-          <w:lang w:val="en"/>
-        </w:rPr>
-        <w:t xml:space="preserve">Ne </w:t>
+      <m:oMath>
+        <m:sSub>
+          <m:sSubPr>
+            <m:ctrlPr>
+              <w:rPr>
+                <w:rFonts w:ascii="Cambria Math" w:hAnsi="Cambria Math"/>
+                <w:bCs/>
+                <w:iCs/>
+                <w:lang w:val="en"/>
+              </w:rPr>
+            </m:ctrlPr>
+          </m:sSubPr>
+          <m:e>
+            <m:r>
+              <m:rPr>
+                <m:sty m:val="p"/>
+              </m:rPr>
+              <w:rPr>
+                <w:rFonts w:ascii="Cambria Math" w:hAnsi="Cambria Math"/>
+                <w:lang w:val="en"/>
+              </w:rPr>
+              <m:t>N</m:t>
+            </m:r>
+          </m:e>
+          <m:sub>
+            <m:r>
+              <m:rPr>
+                <m:sty m:val="p"/>
+              </m:rPr>
+              <w:rPr>
+                <w:rFonts w:ascii="Cambria Math" w:hAnsi="Cambria Math"/>
+                <w:lang w:val="en"/>
+              </w:rPr>
+              <m:t>e</m:t>
+            </m:r>
+          </m:sub>
+        </m:sSub>
+      </m:oMath>
+      <w:r>
+        <w:rPr>
+          <w:bCs/>
+          <w:iCs/>
+          <w:lang w:val="en"/>
+        </w:rPr>
+        <w:t xml:space="preserve"> </w:t>
       </w:r>
       <w:r>
         <w:rPr>
@@ -10217,6 +10654,7 @@
         </w:rPr>
         <w:t xml:space="preserve"> and </w:t>
       </w:r>
+      <w:commentRangeStart w:id="15"/>
       <m:oMath>
         <m:sSub>
           <m:sSubPr>
@@ -10258,6 +10696,13 @@
         </w:rPr>
         <w:t xml:space="preserve"> (Figure 9).</w:t>
       </w:r>
+      <w:commentRangeEnd w:id="15"/>
+      <w:r>
+        <w:rPr>
+          <w:rStyle w:val="CommentReference"/>
+        </w:rPr>
+        <w:commentReference w:id="15"/>
+      </w:r>
     </w:p>
     <w:p>
       <w:pPr>
@@ -10299,19 +10744,7 @@
         <w:rPr>
           <w:lang w:val="en"/>
         </w:rPr>
-        <w:t>ong-term</w:t>
-      </w:r>
-      <w:r>
-        <w:rPr>
-          <w:lang w:val="en"/>
-        </w:rPr>
-        <w:t xml:space="preserve"> </w:t>
-      </w:r>
-      <w:r>
-        <w:rPr>
-          <w:lang w:val="en"/>
-        </w:rPr>
-        <w:t>genetic diversity</w:t>
+        <w:t>ong-term genetic diversity</w:t>
       </w:r>
       <w:r>
         <w:rPr>
@@ -10619,15 +11052,7 @@
           <w:iCs/>
           <w:lang w:val="en"/>
         </w:rPr>
-        <w:t>)</w:t>
-      </w:r>
-      <w:r>
-        <w:rPr>
-          <w:bCs/>
-          <w:iCs/>
-          <w:lang w:val="en"/>
-        </w:rPr>
-        <w:t xml:space="preserve"> and </w:t>
+        <w:t xml:space="preserve">) and </w:t>
       </w:r>
       <w:r>
         <w:rPr>
@@ -10788,7 +11213,6 @@
         </w:rPr>
         <w:t xml:space="preserve">. </w:t>
       </w:r>
-      <w:proofErr w:type="gramStart"/>
       <w:r>
         <w:rPr>
           <w:bCs/>
@@ -10797,7 +11221,91 @@
         </w:rPr>
         <w:t>First</w:t>
       </w:r>
-      <w:proofErr w:type="gramEnd"/>
+      <w:ins w:id="16" w:author="Microsoft Office User" w:date="2021-06-02T10:06:00Z">
+        <w:r>
+          <w:rPr>
+            <w:bCs/>
+            <w:iCs/>
+            <w:lang w:val="en"/>
+          </w:rPr>
+          <w:t xml:space="preserve">, </w:t>
+        </w:r>
+      </w:ins>
+      <w:r>
+        <w:rPr>
+          <w:bCs/>
+          <w:iCs/>
+          <w:lang w:val="en"/>
+        </w:rPr>
+        <w:t>we acquired</w:t>
+      </w:r>
+      <w:r>
+        <w:rPr>
+          <w:bCs/>
+          <w:iCs/>
+          <w:lang w:val="en"/>
+        </w:rPr>
+        <w:t xml:space="preserve"> site allele frequency likelihoods </w:t>
+      </w:r>
+      <w:r>
+        <w:rPr>
+          <w:bCs/>
+          <w:iCs/>
+          <w:lang w:val="en"/>
+        </w:rPr>
+        <w:t xml:space="preserve">using the reference genome </w:t>
+      </w:r>
+      <w:r>
+        <w:rPr>
+          <w:bCs/>
+          <w:iCs/>
+          <w:lang w:val="en"/>
+        </w:rPr>
+        <w:t xml:space="preserve">ANGSD </w:t>
+      </w:r>
+      <w:r>
+        <w:rPr>
+          <w:bCs/>
+          <w:iCs/>
+          <w:lang w:val="en"/>
+        </w:rPr>
+        <w:t>(</w:t>
+      </w:r>
+      <w:r>
+        <w:rPr>
+          <w:rFonts w:ascii="Courier" w:hAnsi="Courier"/>
+          <w:bCs/>
+          <w:iCs/>
+          <w:lang w:val="en"/>
+        </w:rPr>
+        <w:t xml:space="preserve">angsd -GL </w:t>
+      </w:r>
+      <w:r>
+        <w:rPr>
+          <w:rFonts w:ascii="Courier" w:hAnsi="Courier"/>
+          <w:bCs/>
+          <w:iCs/>
+          <w:lang w:val="en"/>
+        </w:rPr>
+        <w:t>2</w:t>
+      </w:r>
+      <w:r>
+        <w:rPr>
+          <w:rFonts w:ascii="Courier" w:hAnsi="Courier"/>
+          <w:bCs/>
+          <w:iCs/>
+          <w:lang w:val="en"/>
+        </w:rPr>
+        <w:t xml:space="preserve"> -doSaf 1 -minMapQ 10 -minQ 20</w:t>
+      </w:r>
+      <w:r>
+        <w:rPr>
+          <w:bCs/>
+          <w:iCs/>
+          <w:lang w:val="en"/>
+        </w:rPr>
+        <w:t>). Next, we</w:t>
+      </w:r>
       <w:r>
         <w:rPr>
           <w:bCs/>
@@ -10806,71 +11314,21 @@
         </w:rPr>
         <w:t xml:space="preserve"> </w:t>
       </w:r>
-      <w:proofErr w:type="spellStart"/>
-      <w:r>
-        <w:rPr>
-          <w:bCs/>
-          <w:iCs/>
-          <w:lang w:val="en"/>
-        </w:rPr>
-        <w:t>we</w:t>
-      </w:r>
-      <w:proofErr w:type="spellEnd"/>
-      <w:r>
-        <w:rPr>
-          <w:bCs/>
-          <w:iCs/>
-          <w:lang w:val="en"/>
-        </w:rPr>
-        <w:t xml:space="preserve"> acquired</w:t>
-      </w:r>
-      <w:r>
-        <w:rPr>
-          <w:bCs/>
-          <w:iCs/>
-          <w:lang w:val="en"/>
-        </w:rPr>
-        <w:t xml:space="preserve"> </w:t>
-      </w:r>
-      <w:r>
-        <w:rPr>
-          <w:bCs/>
-          <w:iCs/>
-          <w:lang w:val="en"/>
-        </w:rPr>
-        <w:t>site allele frequency likelihood</w:t>
-      </w:r>
-      <w:r>
-        <w:rPr>
-          <w:bCs/>
-          <w:iCs/>
-          <w:lang w:val="en"/>
-        </w:rPr>
-        <w:t xml:space="preserve">s </w:t>
-      </w:r>
-      <w:r>
-        <w:rPr>
-          <w:bCs/>
-          <w:iCs/>
-          <w:lang w:val="en"/>
-        </w:rPr>
-        <w:t xml:space="preserve">using the reference genome </w:t>
-      </w:r>
-      <w:r>
-        <w:rPr>
-          <w:bCs/>
-          <w:iCs/>
-          <w:lang w:val="en"/>
-        </w:rPr>
-        <w:t xml:space="preserve">ANGSD </w:t>
-      </w:r>
-      <w:r>
-        <w:rPr>
-          <w:bCs/>
-          <w:iCs/>
-          <w:lang w:val="en"/>
-        </w:rPr>
-        <w:t>(</w:t>
+      <w:r>
+        <w:rPr>
+          <w:bCs/>
+          <w:iCs/>
+          <w:lang w:val="en"/>
+        </w:rPr>
+        <w:t>estimated the</w:t>
+      </w:r>
+      <w:r>
+        <w:rPr>
+          <w:bCs/>
+          <w:iCs/>
+          <w:lang w:val="en"/>
+        </w:rPr>
+        <w:t xml:space="preserve"> maximum likelihood of the site frequency spectrum (SFS) in realSFS (</w:t>
       </w:r>
       <w:r>
         <w:rPr>
@@ -10879,84 +11337,7 @@
           <w:iCs/>
           <w:lang w:val="en"/>
         </w:rPr>
-        <w:t xml:space="preserve">angsd -GL </w:t>
-      </w:r>
-      <w:r>
-        <w:rPr>
-          <w:rFonts w:ascii="Courier" w:hAnsi="Courier"/>
-          <w:bCs/>
-          <w:iCs/>
-          <w:lang w:val="en"/>
-        </w:rPr>
-        <w:t>2</w:t>
-      </w:r>
-      <w:r>
-        <w:rPr>
-          <w:rFonts w:ascii="Courier" w:hAnsi="Courier"/>
-          <w:bCs/>
-          <w:iCs/>
-          <w:lang w:val="en"/>
-        </w:rPr>
-        <w:t xml:space="preserve"> -doSaf 1 -minMapQ 10 -minQ 20</w:t>
-      </w:r>
-      <w:r>
-        <w:rPr>
-          <w:bCs/>
-          <w:iCs/>
-          <w:lang w:val="en"/>
-        </w:rPr>
-        <w:t>). Next, we</w:t>
-      </w:r>
-      <w:r>
-        <w:rPr>
-          <w:bCs/>
-          <w:iCs/>
-          <w:lang w:val="en"/>
-        </w:rPr>
-        <w:t xml:space="preserve"> </w:t>
-      </w:r>
-      <w:r>
-        <w:rPr>
-          <w:bCs/>
-          <w:iCs/>
-          <w:lang w:val="en"/>
-        </w:rPr>
-        <w:t>estimated the</w:t>
-      </w:r>
-      <w:r>
-        <w:rPr>
-          <w:bCs/>
-          <w:iCs/>
-          <w:lang w:val="en"/>
-        </w:rPr>
-        <w:t xml:space="preserve"> maximum likelihood of the site frequency spectrum (SFS) in realSFS (</w:t>
-      </w:r>
-      <w:r>
-        <w:rPr>
-          <w:rFonts w:ascii="Courier" w:hAnsi="Courier"/>
-          <w:bCs/>
-          <w:iCs/>
-          <w:lang w:val="en"/>
-        </w:rPr>
-        <w:t>realSFS</w:t>
-      </w:r>
-      <w:r>
-        <w:rPr>
-          <w:rFonts w:ascii="Courier" w:hAnsi="Courier"/>
-          <w:bCs/>
-          <w:iCs/>
-          <w:lang w:val="en"/>
-        </w:rPr>
-        <w:t xml:space="preserve"> </w:t>
-      </w:r>
-      <w:r>
-        <w:rPr>
-          <w:rFonts w:ascii="Courier" w:hAnsi="Courier"/>
-          <w:bCs/>
-          <w:iCs/>
-          <w:lang w:val="en"/>
-        </w:rPr>
-        <w:t>-maxIter 100 -fold 1</w:t>
+        <w:t>realSFS -maxIter 100 -fold 1</w:t>
       </w:r>
       <w:r>
         <w:rPr>
@@ -11339,15 +11720,15 @@
           <w:iCs/>
           <w:lang w:val="en"/>
         </w:rPr>
-        <w:t xml:space="preserve"> range from </w:t>
-      </w:r>
-      <w:r>
-        <w:rPr>
-          <w:bCs/>
-          <w:iCs/>
-          <w:lang w:val="en"/>
-        </w:rPr>
-        <w:t>0.0001006325</w:t>
+        <w:t xml:space="preserve"> range from</w:t>
+      </w:r>
+      <w:r>
+        <w:rPr>
+          <w:bCs/>
+          <w:iCs/>
+          <w:lang w:val="en"/>
+        </w:rPr>
+        <w:t xml:space="preserve"> 1.006e-4</w:t>
       </w:r>
       <w:r>
         <w:rPr>
@@ -11371,15 +11752,15 @@
           <w:iCs/>
           <w:lang w:val="en"/>
         </w:rPr>
-        <w:t>0.0002183485</w:t>
-      </w:r>
-      <w:r>
-        <w:rPr>
-          <w:bCs/>
-          <w:iCs/>
-          <w:lang w:val="en"/>
-        </w:rPr>
-        <w:t xml:space="preserve"> (Figure 10)</w:t>
+        <w:t xml:space="preserve">2.183e-4 </w:t>
+      </w:r>
+      <w:r>
+        <w:rPr>
+          <w:bCs/>
+          <w:iCs/>
+          <w:lang w:val="en"/>
+        </w:rPr>
+        <w:t>(Figure 10)</w:t>
       </w:r>
       <w:r>
         <w:rPr>
@@ -13003,24 +13384,24 @@
       <w:r>
         <w:t xml:space="preserve">). </w:t>
       </w:r>
-      <w:commentRangeStart w:id="6"/>
-      <w:commentRangeStart w:id="7"/>
+      <w:commentRangeStart w:id="17"/>
+      <w:commentRangeStart w:id="18"/>
       <w:r>
         <w:t>This is consistent with the male sequencing data potentially having heterogametic regions in its genome.</w:t>
       </w:r>
-      <w:commentRangeEnd w:id="6"/>
+      <w:commentRangeEnd w:id="17"/>
       <w:r>
         <w:rPr>
           <w:rStyle w:val="CommentReference"/>
         </w:rPr>
-        <w:commentReference w:id="6"/>
-      </w:r>
-      <w:commentRangeEnd w:id="7"/>
+        <w:commentReference w:id="17"/>
+      </w:r>
+      <w:commentRangeEnd w:id="18"/>
       <w:r>
         <w:rPr>
           <w:rStyle w:val="CommentReference"/>
         </w:rPr>
-        <w:commentReference w:id="7"/>
+        <w:commentReference w:id="18"/>
       </w:r>
       <w:r>
         <w:t xml:space="preserve"> We found 44 contigs with k-mer mean abundance in the male sequencing data that had zero abundance in the female sequencing data (Figure </w:t>
@@ -13944,7 +14325,7 @@
       </w:r>
     </w:p>
   </w:comment>
-  <w:comment w:id="6" w:author="Shannon Erica Kendal Joslin" w:date="2021-05-10T11:34:00Z" w:initials="SEKJ">
+  <w:comment w:id="6" w:author="Microsoft Office User" w:date="2021-06-02T09:23:00Z" w:initials="MOU">
     <w:p>
       <w:pPr>
         <w:pStyle w:val="CommentText"/>
@@ -13956,11 +14337,224 @@
         <w:annotationRef/>
       </w:r>
       <w:r>
+        <w:t>Does your audience need to know why adding neutral marker would increase the power to estimate Ne? Maybe not, just asking.</w:t>
+      </w:r>
+    </w:p>
+  </w:comment>
+  <w:comment w:id="7" w:author="Microsoft Office User" w:date="2021-06-02T09:29:00Z" w:initials="MOU">
+    <w:p>
+      <w:pPr>
+        <w:pStyle w:val="CommentText"/>
+      </w:pPr>
+      <w:r>
+        <w:rPr>
+          <w:rStyle w:val="CommentReference"/>
+        </w:rPr>
+        <w:annotationRef/>
+      </w:r>
+      <w:r>
+        <w:t xml:space="preserve">I like this sentence. I am known to like sentence that are actually like, three independent clauses strung together begging for the sweet release of death. I strongly suspect this should be restructured into a couple of </w:t>
+      </w:r>
+      <w:proofErr w:type="gramStart"/>
+      <w:r>
+        <w:t>sentence</w:t>
+      </w:r>
+      <w:proofErr w:type="gramEnd"/>
+      <w:r>
+        <w:t xml:space="preserve"> that more broadly describe the two types of Ne, but to me this reads just fine.</w:t>
+      </w:r>
+    </w:p>
+  </w:comment>
+  <w:comment w:id="8" w:author="Microsoft Office User" w:date="2021-06-02T09:33:00Z" w:initials="MOU">
+    <w:p>
+      <w:pPr>
+        <w:pStyle w:val="CommentText"/>
+      </w:pPr>
+      <w:r>
+        <w:rPr>
+          <w:rStyle w:val="CommentReference"/>
+        </w:rPr>
+        <w:annotationRef/>
+      </w:r>
+      <w:r>
+        <w:t xml:space="preserve">This sentence got chopped or confused somehow. I tried to reconfigure </w:t>
+      </w:r>
+      <w:proofErr w:type="gramStart"/>
+      <w:r>
+        <w:t>it</w:t>
+      </w:r>
+      <w:proofErr w:type="gramEnd"/>
+      <w:r>
+        <w:t xml:space="preserve"> but it may need more work.</w:t>
+      </w:r>
+    </w:p>
+  </w:comment>
+  <w:comment w:id="9" w:author="Microsoft Office User" w:date="2021-06-02T09:34:00Z" w:initials="MOU">
+    <w:p>
+      <w:pPr>
+        <w:pStyle w:val="CommentText"/>
+      </w:pPr>
+      <w:r>
+        <w:rPr>
+          <w:rStyle w:val="CommentReference"/>
+        </w:rPr>
+        <w:annotationRef/>
+      </w:r>
+      <w:r>
+        <w:t>Not sure where this sentence goes!</w:t>
+      </w:r>
+    </w:p>
+  </w:comment>
+  <w:comment w:id="11" w:author="Microsoft Office User" w:date="2021-06-02T09:40:00Z" w:initials="MOU">
+    <w:p>
+      <w:pPr>
+        <w:pStyle w:val="CommentText"/>
+      </w:pPr>
+      <w:r>
+        <w:rPr>
+          <w:rStyle w:val="CommentReference"/>
+        </w:rPr>
+        <w:annotationRef/>
+      </w:r>
+      <w:r>
+        <w:t xml:space="preserve">No read </w:t>
+      </w:r>
+      <w:proofErr w:type="gramStart"/>
+      <w:r>
+        <w:t>numbers?</w:t>
+      </w:r>
+      <w:proofErr w:type="gramEnd"/>
+      <w:r>
+        <w:t xml:space="preserve"> Or depth or anything? </w:t>
+      </w:r>
+    </w:p>
+  </w:comment>
+  <w:comment w:id="13" w:author="Microsoft Office User" w:date="2021-06-02T09:42:00Z" w:initials="MOU">
+    <w:p>
+      <w:pPr>
+        <w:pStyle w:val="CommentText"/>
+      </w:pPr>
+      <w:r>
+        <w:rPr>
+          <w:rStyle w:val="CommentReference"/>
+        </w:rPr>
+        <w:annotationRef/>
+      </w:r>
+      <w:r>
+        <w:t>I recommend either one-generation (with a hyphen) or</w:t>
+      </w:r>
+      <w:r>
+        <w:t xml:space="preserve"> even</w:t>
+      </w:r>
+      <w:r>
+        <w:t xml:space="preserve"> single</w:t>
+      </w:r>
+      <w:r>
+        <w:t>-</w:t>
+      </w:r>
+      <w:r>
+        <w:t xml:space="preserve">generation to clarify that </w:t>
+      </w:r>
+      <w:r>
+        <w:t xml:space="preserve">you’re not </w:t>
+      </w:r>
+      <w:proofErr w:type="gramStart"/>
+      <w:r>
+        <w:t>saying</w:t>
+      </w:r>
+      <w:proofErr w:type="gramEnd"/>
+      <w:r>
+        <w:t xml:space="preserve"> “we made a generation and an all-by-all”, this is also true later when you say “thus, one generation temporal method” which can just be such a tough thing to parse because you can parse generation as a verb (you can “generate” these things) or they can refer to a generation. Hyphens just make it totally clear that it’s a compound noun. But I also totally understand that these things have specific analysis </w:t>
+      </w:r>
+      <w:proofErr w:type="gramStart"/>
+      <w:r>
+        <w:t>terms</w:t>
+      </w:r>
+      <w:proofErr w:type="gramEnd"/>
+      <w:r>
+        <w:t xml:space="preserve"> and you can’t really deviate from those</w:t>
+      </w:r>
+      <w:r>
+        <w:t xml:space="preserve">. </w:t>
+      </w:r>
+      <w:proofErr w:type="gramStart"/>
+      <w:r>
+        <w:t>Also</w:t>
+      </w:r>
+      <w:proofErr w:type="gramEnd"/>
+      <w:r>
+        <w:t xml:space="preserve"> if you decide on one, make sure to change it in your Figure 8 caption too.</w:t>
+      </w:r>
+    </w:p>
+  </w:comment>
+  <w:comment w:id="14" w:author="Microsoft Office User" w:date="2021-06-02T09:46:00Z" w:initials="MOU">
+    <w:p>
+      <w:pPr>
+        <w:pStyle w:val="CommentText"/>
+      </w:pPr>
+      <w:r>
+        <w:rPr>
+          <w:rStyle w:val="CommentReference"/>
+        </w:rPr>
+        <w:annotationRef/>
+      </w:r>
+      <w:r>
+        <w:t>I am very proud of you for correctly placing estimates/estimations. Respect.</w:t>
+      </w:r>
+    </w:p>
+  </w:comment>
+  <w:comment w:id="15" w:author="Microsoft Office User" w:date="2021-06-02T10:00:00Z" w:initials="MOU">
+    <w:p>
+      <w:pPr>
+        <w:pStyle w:val="CommentText"/>
+      </w:pPr>
+      <w:r>
+        <w:rPr>
+          <w:rStyle w:val="CommentReference"/>
+        </w:rPr>
+        <w:annotationRef/>
+      </w:r>
+      <w:r>
+        <w:t xml:space="preserve">I just want to note that this does not actually include your Ne results in any text form, leaving me hanging. I’m also having some trouble interpreting the figure. While I know that the results section isn’t really the place for interpretation, there’s really no description of the results in either the figure caption or the text, and I think there definitely needs to be some kind of description of what we’re seeing in these figures. </w:t>
+      </w:r>
+      <w:proofErr w:type="gramStart"/>
+      <w:r>
+        <w:t>So</w:t>
+      </w:r>
+      <w:proofErr w:type="gramEnd"/>
+      <w:r>
+        <w:t xml:space="preserve"> your </w:t>
+      </w:r>
+      <w:r>
+        <w:t xml:space="preserve">range appears to be from 0 to 10,000, without a ton of temporal patterning seem like a reasonable interpretation of that figure? I can’t tell if that’s correct or not. I would probably include the range of values for each estimator </w:t>
+      </w:r>
+      <w:proofErr w:type="gramStart"/>
+      <w:r>
+        <w:t>maybe?</w:t>
+      </w:r>
+      <w:proofErr w:type="gramEnd"/>
+      <w:r>
+        <w:t xml:space="preserve"> Or each birth year? Some kind of text summary or table.</w:t>
+      </w:r>
+    </w:p>
+  </w:comment>
+  <w:comment w:id="17" w:author="Shannon Erica Kendal Joslin" w:date="2021-05-10T11:34:00Z" w:initials="SEKJ">
+    <w:p>
+      <w:pPr>
+        <w:pStyle w:val="CommentText"/>
+      </w:pPr>
+      <w:r>
+        <w:rPr>
+          <w:rStyle w:val="CommentReference"/>
+        </w:rPr>
+        <w:annotationRef/>
+      </w:r>
+      <w:r>
         <w:t>may change this to discussion section</w:t>
       </w:r>
     </w:p>
   </w:comment>
-  <w:comment w:id="7" w:author="Microsoft Office User" w:date="2021-05-20T12:38:00Z" w:initials="MOU">
+  <w:comment w:id="18" w:author="Microsoft Office User" w:date="2021-05-20T12:38:00Z" w:initials="MOU">
     <w:p>
       <w:pPr>
         <w:pStyle w:val="CommentText"/>
@@ -13985,6 +14579,14 @@
   <w15:commentEx w15:paraId="271A1CC2" w15:paraIdParent="649C6909" w15:done="0"/>
   <w15:commentEx w15:paraId="2F237C43" w15:done="0"/>
   <w15:commentEx w15:paraId="49889201" w15:paraIdParent="2F237C43" w15:done="0"/>
+  <w15:commentEx w15:paraId="69CEC437" w15:done="0"/>
+  <w15:commentEx w15:paraId="45CB2E1F" w15:done="0"/>
+  <w15:commentEx w15:paraId="36DB0CAA" w15:done="0"/>
+  <w15:commentEx w15:paraId="0667F8B9" w15:done="0"/>
+  <w15:commentEx w15:paraId="0B03252A" w15:done="0"/>
+  <w15:commentEx w15:paraId="6D9E89B5" w15:done="0"/>
+  <w15:commentEx w15:paraId="7274C2F4" w15:done="0"/>
+  <w15:commentEx w15:paraId="5559BB7E" w15:done="0"/>
   <w15:commentEx w15:paraId="1ED7039B" w15:done="0"/>
   <w15:commentEx w15:paraId="39B2169E" w15:paraIdParent="1ED7039B" w15:done="0"/>
 </w15:commentsEx>
@@ -13996,6 +14598,14 @@
   <w16cex:commentExtensible w16cex:durableId="243682FF" w16cex:dateUtc="2021-04-30T20:22:00Z"/>
   <w16cex:commentExtensible w16cex:durableId="241832A6" w16cex:dateUtc="2021-04-07T20:31:00Z"/>
   <w16cex:commentExtensible w16cex:durableId="2436A9E1" w16cex:dateUtc="2021-04-30T23:08:00Z"/>
+  <w16cex:commentExtensible w16cex:durableId="2461CCA3" w16cex:dateUtc="2021-06-02T16:23:00Z"/>
+  <w16cex:commentExtensible w16cex:durableId="2461CE01" w16cex:dateUtc="2021-06-02T16:29:00Z"/>
+  <w16cex:commentExtensible w16cex:durableId="2461CEED" w16cex:dateUtc="2021-06-02T16:33:00Z"/>
+  <w16cex:commentExtensible w16cex:durableId="2461CF34" w16cex:dateUtc="2021-06-02T16:34:00Z"/>
+  <w16cex:commentExtensible w16cex:durableId="2461D0A6" w16cex:dateUtc="2021-06-02T16:40:00Z"/>
+  <w16cex:commentExtensible w16cex:durableId="2461D0F8" w16cex:dateUtc="2021-06-02T16:42:00Z"/>
+  <w16cex:commentExtensible w16cex:durableId="2461D1E0" w16cex:dateUtc="2021-06-02T16:46:00Z"/>
+  <w16cex:commentExtensible w16cex:durableId="2461D527" w16cex:dateUtc="2021-06-02T17:00:00Z"/>
   <w16cex:commentExtensible w16cex:durableId="244398D1" w16cex:dateUtc="2021-05-10T18:34:00Z"/>
   <w16cex:commentExtensible w16cex:durableId="2450D6E1" w16cex:dateUtc="2021-05-20T19:38:00Z"/>
 </w16cex:commentsExtensible>
@@ -14007,6 +14617,14 @@
   <w16cid:commentId w16cid:paraId="271A1CC2" w16cid:durableId="243682FF"/>
   <w16cid:commentId w16cid:paraId="2F237C43" w16cid:durableId="241832A6"/>
   <w16cid:commentId w16cid:paraId="49889201" w16cid:durableId="2436A9E1"/>
+  <w16cid:commentId w16cid:paraId="69CEC437" w16cid:durableId="2461CCA3"/>
+  <w16cid:commentId w16cid:paraId="45CB2E1F" w16cid:durableId="2461CE01"/>
+  <w16cid:commentId w16cid:paraId="36DB0CAA" w16cid:durableId="2461CEED"/>
+  <w16cid:commentId w16cid:paraId="0667F8B9" w16cid:durableId="2461CF34"/>
+  <w16cid:commentId w16cid:paraId="0B03252A" w16cid:durableId="2461D0A6"/>
+  <w16cid:commentId w16cid:paraId="6D9E89B5" w16cid:durableId="2461D0F8"/>
+  <w16cid:commentId w16cid:paraId="7274C2F4" w16cid:durableId="2461D1E0"/>
+  <w16cid:commentId w16cid:paraId="5559BB7E" w16cid:durableId="2461D527"/>
   <w16cid:commentId w16cid:paraId="1ED7039B" w16cid:durableId="244398D1"/>
   <w16cid:commentId w16cid:paraId="39B2169E" w16cid:durableId="2450D6E1"/>
 </w16cid:commentsIds>
@@ -14745,6 +15363,7 @@
   <w:style w:type="character" w:default="1" w:styleId="DefaultParagraphFont">
     <w:name w:val="Default Paragraph Font"/>
     <w:uiPriority w:val="1"/>
+    <w:semiHidden/>
     <w:unhideWhenUsed/>
   </w:style>
   <w:style w:type="table" w:default="1" w:styleId="TableNormal">

</xml_diff>

<commit_message>
citations up thru end
</commit_message>
<xml_diff>
--- a/reports/2021/2021_A19-1844.docx
+++ b/reports/2021/2021_A19-1844.docx
@@ -5,6 +5,7 @@
     <w:p>
       <w:pPr>
         <w:ind w:right="270"/>
+        <w:jc w:val="center"/>
         <w:rPr>
           <w:b/>
         </w:rPr>
@@ -67,6 +68,7 @@
     <w:p>
       <w:pPr>
         <w:ind w:right="270"/>
+        <w:jc w:val="center"/>
       </w:pPr>
       <w:r>
         <w:t xml:space="preserve">June 30, </w:t>
@@ -92,6 +94,7 @@
     <w:p>
       <w:pPr>
         <w:ind w:right="270"/>
+        <w:jc w:val="center"/>
       </w:pPr>
       <w:r>
         <w:t xml:space="preserve">Shannon E.K. Joslin, </w:t>
@@ -128,6 +131,7 @@
     <w:p>
       <w:pPr>
         <w:ind w:right="270"/>
+        <w:jc w:val="center"/>
       </w:pPr>
       <w:r>
         <w:t>University of California, Davis</w:t>
@@ -16907,27 +16911,34 @@
         <w:t xml:space="preserve">, providing more coverage of the genome than Sbf1. </w:t>
       </w:r>
       <w:r>
-        <w:t>RAD sequencing libraries were prepared at the GVL according to Ali et al (</w:t>
-      </w:r>
-      <w:proofErr w:type="gramStart"/>
-      <w:r>
-        <w:t>2016</w:t>
-      </w:r>
-      <w:r>
-        <w:rPr>
-          <w:highlight w:val="yellow"/>
-        </w:rPr>
-        <w:t>)&lt;</w:t>
-      </w:r>
-      <w:proofErr w:type="gramEnd"/>
-      <w:r>
-        <w:rPr>
-          <w:highlight w:val="yellow"/>
-        </w:rPr>
-        <w:t>CITE&gt;,</w:t>
-      </w:r>
-      <w:r>
-        <w:t xml:space="preserve"> and sequenced at the UC Davis Sequencing Center with 150 bp paired-end reads on an Illumina </w:t>
+        <w:t>RAD sequencing libraries were prepared at the GVL according to Ali et al (2016</w:t>
+      </w:r>
+      <w:r>
+        <w:t>)</w:t>
+      </w:r>
+      <w:r>
+        <w:fldChar w:fldCharType="begin"/>
+      </w:r>
+      <w:r>
+        <w:instrText xml:space="preserve"> ADDIN ZOTERO_ITEM CSL_CITATION {"citationID":"2SW9t8I5","properties":{"formattedCitation":"\\super 42\\nosupersub{}","plainCitation":"42","noteIndex":0},"citationItems":[{"id":"ptErfmMn/jEDgCDZq","uris":["http://www.mendeley.com/documents/?uuid=108c1601-9e2f-4f7b-81a8-b381c49c5d30"],"uri":["http://www.mendeley.com/documents/?uuid=108c1601-9e2f-4f7b-81a8-b381c49c5d30"],"itemData":{"DOI":"10.1534/genetics.115.183665","ISBN":"8013186628","ISSN":"19432631","PMID":"26715661","abstract":"Massively parallel sequencing has revolutionized many areas of biology, but sequencing large amounts of DNA in many individuals is cost-prohibitive and unnecessary for many studies. Genomic complexity reduction techniques such as sequence capture and restriction enzyme-based methods enable the analysis of many more individuals per unit cost. Despite their utility, current complexity reduction methods have limitations, especially when large numbers of individuals are analyzed. Here we develop a much improved restriction site-associated DNA (RAD) sequencing protocol and a new method called Rapture ( R: AD c APTURE: ). The new RAD protocol improves versatility by separating RAD tag isolation and sequencing library preparation into two distinct steps. This protocol also recovers more unique (nonclonal) RAD fragments, which improves both standard RAD and Rapture analysis. Rapture then uses an in-solution capture of chosen RAD tags to target sequencing reads to desired loci. Rapture combines the benefits of both RAD and sequence capture, i.e., very inexpensive and rapid library preparation for many individuals as well as high specificity in the number and location of genomic loci analyzed. Our results demonstrate that Rapture is a rapid and flexible technology capable of analyzing a very large number of individuals with minimal sequencing and library preparation cost. The methods presented here should improve the efficiency of genetic analysis for many aspects of agricultural, environmental, and biomedical science.","author":[{"dropping-particle":"","family":"Ali","given":"Omar A.","non-dropping-particle":"","parse-names":false,"suffix":""},{"dropping-particle":"","family":"O’Rourke","given":"Sean M.","non-dropping-particle":"","parse-names":false,"suffix":""},{"dropping-particle":"","family":"Amish","given":"Stephen J.","non-dropping-particle":"","parse-names":false,"suffix":""},{"dropping-particle":"","family":"Meek","given":"Mariah H.","non-dropping-particle":"","parse-names":false,"suffix":""},{"dropping-particle":"","family":"Luikart","given":"Gordon","non-dropping-particle":"","parse-names":false,"suffix":""},{"dropping-particle":"","family":"Jeffres","given":"Carson","non-dropping-particle":"","parse-names":false,"suffix":""},{"dropping-particle":"","family":"Miller","given":"Michael R.","non-dropping-particle":"","parse-names":false,"suffix":""}],"container-title":"Genetics","id":"ptErfmMn/jEDgCDZq","issue":"2","issued":{"date-parts":[["2016"]]},"page":"389-400","title":"Rad capture (Rapture): Flexible and efficient sequence-based genotyping","type":"article-journal","volume":"202"}}],"schema":"https://github.com/citation-style-language/schema/raw/master/csl-citation.json"} </w:instrText>
+      </w:r>
+      <w:r>
+        <w:fldChar w:fldCharType="separate"/>
+      </w:r>
+      <w:r>
+        <w:rPr>
+          <w:vertAlign w:val="superscript"/>
+        </w:rPr>
+        <w:t>42</w:t>
+      </w:r>
+      <w:r>
+        <w:fldChar w:fldCharType="end"/>
+      </w:r>
+      <w:r>
+        <w:t xml:space="preserve"> </w:t>
+      </w:r>
+      <w:r>
+        <w:t xml:space="preserve">and sequenced at the UC Davis Sequencing Center with 150 bp paired-end reads on an Illumina </w:t>
       </w:r>
       <w:proofErr w:type="spellStart"/>
       <w:r>
@@ -17461,7 +17472,39 @@
         <w:t xml:space="preserve"> (where k is equal to a specified sequence length)</w:t>
       </w:r>
       <w:r>
-        <w:t xml:space="preserve"> analysis we sought to identify unique differences of sequence content in males versus females. To do this, we used 10X Genomics linked-read data from one male and one female. First, we created a signature of all k-mers belonging to each sex with </w:t>
+        <w:t xml:space="preserve"> analysis we sought to identify unique differences of sequence content in males versus females. To do this, we used 10X Genomics linked-read data from one male and one female. First, we </w:t>
+      </w:r>
+      <w:r>
+        <w:t>used the software sourmash</w:t>
+      </w:r>
+      <w:r>
+        <w:fldChar w:fldCharType="begin"/>
+      </w:r>
+      <w:r>
+        <w:instrText xml:space="preserve"> ADDIN ZOTERO_ITEM CSL_CITATION {"citationID":"PMuEi7NF","properties":{"formattedCitation":"\\super 66\\nosupersub{}","plainCitation":"66","noteIndex":0},"citationItems":[{"id":508,"uris":["http://zotero.org/users/local/3tku6QP0/items/K5M8IMDZ"],"uri":["http://zotero.org/users/local/3tku6QP0/items/K5M8IMDZ"],"itemData":{"id":508,"type":"article-journal","container-title":"The Journal of Open Source Software","DOI":"10.21105/joss.00027","ISSN":"2475-9066","issue":"5","journalAbbreviation":"JOSS","language":"en","page":"27","source":"DOI.org (Crossref)","title":"sourmash: a library for MinHash sketching of DNA","title-short":"sourmash","volume":"1","author":[{"family":"Titus Brown","given":"C."},{"family":"Irber","given":"Luiz"}],"issued":{"date-parts":[["2016",9,14]]}}}],"schema":"https://github.com/citation-style-language/schema/raw/master/csl-citation.json"} </w:instrText>
+      </w:r>
+      <w:r>
+        <w:fldChar w:fldCharType="separate"/>
+      </w:r>
+      <w:r>
+        <w:rPr>
+          <w:vertAlign w:val="superscript"/>
+        </w:rPr>
+        <w:t>66</w:t>
+      </w:r>
+      <w:r>
+        <w:fldChar w:fldCharType="end"/>
+      </w:r>
+      <w:r>
+        <w:t xml:space="preserve"> to </w:t>
+      </w:r>
+      <w:proofErr w:type="spellStart"/>
+      <w:r>
+        <w:t>creat</w:t>
+      </w:r>
+      <w:proofErr w:type="spellEnd"/>
+      <w:r>
+        <w:t xml:space="preserve"> a signature of all k-mers belonging to each sex with </w:t>
       </w:r>
       <w:proofErr w:type="spellStart"/>
       <w:r>
@@ -17540,6 +17583,7 @@
         <w:t xml:space="preserve">the genome, we performed a stringent end-to-end alignment of the putative Y sequencing data using bowtie2. Only reads that entirely aligned to regions in the genome were used in the subsequent analysis. To find depth locations, we aligned the RAD sequencing data to the male reference genome using </w:t>
       </w:r>
       <w:proofErr w:type="spellStart"/>
+      <w:proofErr w:type="gramStart"/>
       <w:r>
         <w:t>samtools</w:t>
       </w:r>
@@ -17548,8 +17592,9 @@
         <w:t xml:space="preserve"> </w:t>
       </w:r>
       <w:r>
-        <w:t>&lt;CITE&gt;.</w:t>
-      </w:r>
+        <w:t>.</w:t>
+      </w:r>
+      <w:proofErr w:type="gramEnd"/>
       <w:r>
         <w:t xml:space="preserve"> We then pulled RAD alignment depth information from all of the locations where the putative Y sequencing data had also aligned using the software </w:t>
       </w:r>
@@ -17559,12 +17604,6 @@
       </w:r>
       <w:proofErr w:type="spellEnd"/>
       <w:r>
-        <w:t>&lt;</w:t>
-      </w:r>
-      <w:r>
-        <w:t>CITE&gt;</w:t>
-      </w:r>
-      <w:r>
         <w:t xml:space="preserve"> and custom bash and </w:t>
       </w:r>
       <w:proofErr w:type="spellStart"/>
@@ -17856,7 +17895,19 @@
       </w:r>
       <w:proofErr w:type="spellEnd"/>
       <w:r>
-        <w:t xml:space="preserve"> data generated for this project. Interestingly, many contigs containing male-specific k-mers were located on chromosome 9. While there is a clear increase in associated SNPs on chromosome 9, none met the significance threshold or were found to be diagnostic of sex.</w:t>
+        <w:t xml:space="preserve"> data generated for this project. Interestingly, many contigs containing male-specific k-mers were located on </w:t>
+      </w:r>
+      <w:r>
+        <w:t>C</w:t>
+      </w:r>
+      <w:r>
+        <w:t xml:space="preserve">hromosome 9. While there is a clear increase in associated SNPs on </w:t>
+      </w:r>
+      <w:r>
+        <w:t>C</w:t>
+      </w:r>
+      <w:r>
+        <w:t>hromosome 9, none met the significance threshold or were found to be diagnostic of sex.</w:t>
       </w:r>
       <w:r>
         <w:t xml:space="preserve"> An additional important observation is that the k-mer analysis revealed male-specific </w:t>
@@ -17924,13 +17975,7 @@
         <w:t xml:space="preserve">. </w:t>
       </w:r>
     </w:p>
-    <w:p>
-      <w:pPr>
-        <w:rPr>
-          <w:ins w:id="18" w:author="Microsoft Office User" w:date="2021-06-14T17:25:00Z"/>
-        </w:rPr>
-      </w:pPr>
-    </w:p>
+    <w:p/>
     <w:p>
       <w:pPr>
         <w:pStyle w:val="Heading1"/>
@@ -17939,7 +17984,6 @@
         <w:t>Conclusion</w:t>
       </w:r>
     </w:p>
-    <w:p/>
     <w:p>
       <w:r>
         <w:t xml:space="preserve">As the refuge population of delta smelt become increasingly important for the preservation of the species </w:t>
@@ -17995,12 +18039,12 @@
         <w:br w:type="page"/>
       </w:r>
     </w:p>
-    <w:p/>
     <w:p>
       <w:pPr>
         <w:pStyle w:val="Heading1"/>
       </w:pPr>
       <w:r>
+        <w:lastRenderedPageBreak/>
         <w:t>Glossary</w:t>
       </w:r>
       <w:r>
@@ -18957,18 +19001,9 @@
     </w:p>
     <w:p>
       <w:pPr>
-        <w:rPr>
-          <w:rFonts w:ascii="Times" w:hAnsi="Times"/>
-          <w:b/>
-          <w:u w:val="single"/>
-        </w:rPr>
-      </w:pPr>
-      <w:r>
-        <w:rPr>
-          <w:rFonts w:ascii="Times" w:hAnsi="Times"/>
-          <w:b/>
-          <w:u w:val="single"/>
-        </w:rPr>
+        <w:pStyle w:val="Heading1"/>
+      </w:pPr>
+      <w:r>
         <w:lastRenderedPageBreak/>
         <w:t>Works Cited</w:t>
       </w:r>
@@ -18984,6 +19019,7 @@
     <w:p>
       <w:pPr>
         <w:pStyle w:val="Bibliography"/>
+        <w:spacing w:line="240" w:lineRule="auto"/>
       </w:pPr>
       <w:r>
         <w:rPr>
@@ -19069,6 +19105,7 @@
     <w:p>
       <w:pPr>
         <w:pStyle w:val="Bibliography"/>
+        <w:spacing w:line="240" w:lineRule="auto"/>
       </w:pPr>
       <w:r>
         <w:t>2.</w:t>
@@ -19091,6 +19128,7 @@
     <w:p>
       <w:pPr>
         <w:pStyle w:val="Bibliography"/>
+        <w:spacing w:line="240" w:lineRule="auto"/>
       </w:pPr>
       <w:r>
         <w:t>3.</w:t>
@@ -19148,6 +19186,7 @@
     <w:p>
       <w:pPr>
         <w:pStyle w:val="Bibliography"/>
+        <w:spacing w:line="240" w:lineRule="auto"/>
       </w:pPr>
       <w:r>
         <w:t>4.</w:t>
@@ -19215,6 +19254,7 @@
     <w:p>
       <w:pPr>
         <w:pStyle w:val="Bibliography"/>
+        <w:spacing w:line="240" w:lineRule="auto"/>
       </w:pPr>
       <w:r>
         <w:t>5.</w:t>
@@ -19247,6 +19287,7 @@
     <w:p>
       <w:pPr>
         <w:pStyle w:val="Bibliography"/>
+        <w:spacing w:line="240" w:lineRule="auto"/>
       </w:pPr>
       <w:r>
         <w:t>6.</w:t>
@@ -19288,6 +19329,7 @@
     <w:p>
       <w:pPr>
         <w:pStyle w:val="Bibliography"/>
+        <w:spacing w:line="240" w:lineRule="auto"/>
       </w:pPr>
       <w:r>
         <w:t>7.</w:t>
@@ -19325,6 +19367,7 @@
     <w:p>
       <w:pPr>
         <w:pStyle w:val="Bibliography"/>
+        <w:spacing w:line="240" w:lineRule="auto"/>
       </w:pPr>
       <w:r>
         <w:t>8.</w:t>
@@ -19390,9 +19433,9 @@
     <w:p>
       <w:pPr>
         <w:pStyle w:val="Bibliography"/>
-      </w:pPr>
-      <w:r>
-        <w:lastRenderedPageBreak/>
+        <w:spacing w:line="240" w:lineRule="auto"/>
+      </w:pPr>
+      <w:r>
         <w:t>9.</w:t>
       </w:r>
       <w:r>
@@ -19430,6 +19473,7 @@
     <w:p>
       <w:pPr>
         <w:pStyle w:val="Bibliography"/>
+        <w:spacing w:line="240" w:lineRule="auto"/>
       </w:pPr>
       <w:r>
         <w:t>10.</w:t>
@@ -19472,6 +19516,7 @@
     <w:p>
       <w:pPr>
         <w:pStyle w:val="Bibliography"/>
+        <w:spacing w:line="240" w:lineRule="auto"/>
       </w:pPr>
       <w:r>
         <w:t>11.</w:t>
@@ -19527,6 +19572,7 @@
     <w:p>
       <w:pPr>
         <w:pStyle w:val="Bibliography"/>
+        <w:spacing w:line="240" w:lineRule="auto"/>
       </w:pPr>
       <w:r>
         <w:t>12.</w:t>
@@ -19576,6 +19622,7 @@
     <w:p>
       <w:pPr>
         <w:pStyle w:val="Bibliography"/>
+        <w:spacing w:line="240" w:lineRule="auto"/>
       </w:pPr>
       <w:r>
         <w:t>13.</w:t>
@@ -19625,6 +19672,7 @@
     <w:p>
       <w:pPr>
         <w:pStyle w:val="Bibliography"/>
+        <w:spacing w:line="240" w:lineRule="auto"/>
       </w:pPr>
       <w:r>
         <w:t>14.</w:t>
@@ -19667,6 +19715,7 @@
     <w:p>
       <w:pPr>
         <w:pStyle w:val="Bibliography"/>
+        <w:spacing w:line="240" w:lineRule="auto"/>
       </w:pPr>
       <w:r>
         <w:t>15.</w:t>
@@ -19731,6 +19780,7 @@
     <w:p>
       <w:pPr>
         <w:pStyle w:val="Bibliography"/>
+        <w:spacing w:line="240" w:lineRule="auto"/>
       </w:pPr>
       <w:r>
         <w:t>16.</w:t>
@@ -19780,6 +19830,7 @@
     <w:p>
       <w:pPr>
         <w:pStyle w:val="Bibliography"/>
+        <w:spacing w:line="240" w:lineRule="auto"/>
       </w:pPr>
       <w:r>
         <w:t>17.</w:t>
@@ -19837,6 +19888,7 @@
     <w:p>
       <w:pPr>
         <w:pStyle w:val="Bibliography"/>
+        <w:spacing w:line="240" w:lineRule="auto"/>
       </w:pPr>
       <w:r>
         <w:lastRenderedPageBreak/>
@@ -19860,6 +19912,7 @@
     <w:p>
       <w:pPr>
         <w:pStyle w:val="Bibliography"/>
+        <w:spacing w:line="240" w:lineRule="auto"/>
       </w:pPr>
       <w:r>
         <w:t>19.</w:t>
@@ -19906,6 +19959,7 @@
     <w:p>
       <w:pPr>
         <w:pStyle w:val="Bibliography"/>
+        <w:spacing w:line="240" w:lineRule="auto"/>
       </w:pPr>
       <w:r>
         <w:t>20.</w:t>
@@ -19938,6 +19992,7 @@
     <w:p>
       <w:pPr>
         <w:pStyle w:val="Bibliography"/>
+        <w:spacing w:line="240" w:lineRule="auto"/>
       </w:pPr>
       <w:r>
         <w:t>21.</w:t>
@@ -19988,6 +20043,7 @@
     <w:p>
       <w:pPr>
         <w:pStyle w:val="Bibliography"/>
+        <w:spacing w:line="240" w:lineRule="auto"/>
       </w:pPr>
       <w:r>
         <w:t>22.</w:t>
@@ -20028,6 +20084,7 @@
     <w:p>
       <w:pPr>
         <w:pStyle w:val="Bibliography"/>
+        <w:spacing w:line="240" w:lineRule="auto"/>
       </w:pPr>
       <w:r>
         <w:t>23.</w:t>
@@ -20093,6 +20150,7 @@
     <w:p>
       <w:pPr>
         <w:pStyle w:val="Bibliography"/>
+        <w:spacing w:line="240" w:lineRule="auto"/>
       </w:pPr>
       <w:r>
         <w:t>24.</w:t>
@@ -20136,6 +20194,7 @@
     <w:p>
       <w:pPr>
         <w:pStyle w:val="Bibliography"/>
+        <w:spacing w:line="240" w:lineRule="auto"/>
       </w:pPr>
       <w:r>
         <w:t>25.</w:t>
@@ -20199,6 +20258,7 @@
     <w:p>
       <w:pPr>
         <w:pStyle w:val="Bibliography"/>
+        <w:spacing w:line="240" w:lineRule="auto"/>
       </w:pPr>
       <w:r>
         <w:t>26.</w:t>
@@ -20233,9 +20293,9 @@
     <w:p>
       <w:pPr>
         <w:pStyle w:val="Bibliography"/>
-      </w:pPr>
-      <w:r>
-        <w:lastRenderedPageBreak/>
+        <w:spacing w:line="240" w:lineRule="auto"/>
+      </w:pPr>
+      <w:r>
         <w:t>27.</w:t>
       </w:r>
       <w:r>
@@ -20285,6 +20345,7 @@
     <w:p>
       <w:pPr>
         <w:pStyle w:val="Bibliography"/>
+        <w:spacing w:line="240" w:lineRule="auto"/>
       </w:pPr>
       <w:r>
         <w:t>28.</w:t>
@@ -20365,6 +20426,7 @@
     <w:p>
       <w:pPr>
         <w:pStyle w:val="Bibliography"/>
+        <w:spacing w:line="240" w:lineRule="auto"/>
       </w:pPr>
       <w:r>
         <w:t>29.</w:t>
@@ -20397,6 +20459,7 @@
     <w:p>
       <w:pPr>
         <w:pStyle w:val="Bibliography"/>
+        <w:spacing w:line="240" w:lineRule="auto"/>
       </w:pPr>
       <w:r>
         <w:t>30.</w:t>
@@ -20454,6 +20517,7 @@
     <w:p>
       <w:pPr>
         <w:pStyle w:val="Bibliography"/>
+        <w:spacing w:line="240" w:lineRule="auto"/>
       </w:pPr>
       <w:r>
         <w:t>31.</w:t>
@@ -20486,6 +20550,7 @@
     <w:p>
       <w:pPr>
         <w:pStyle w:val="Bibliography"/>
+        <w:spacing w:line="240" w:lineRule="auto"/>
       </w:pPr>
       <w:r>
         <w:t>32.</w:t>
@@ -20518,6 +20583,7 @@
     <w:p>
       <w:pPr>
         <w:pStyle w:val="Bibliography"/>
+        <w:spacing w:line="240" w:lineRule="auto"/>
       </w:pPr>
       <w:r>
         <w:t>33.</w:t>
@@ -20555,6 +20621,7 @@
     <w:p>
       <w:pPr>
         <w:pStyle w:val="Bibliography"/>
+        <w:spacing w:line="240" w:lineRule="auto"/>
       </w:pPr>
       <w:r>
         <w:t>34.</w:t>
@@ -20620,6 +20687,7 @@
     <w:p>
       <w:pPr>
         <w:pStyle w:val="Bibliography"/>
+        <w:spacing w:line="240" w:lineRule="auto"/>
       </w:pPr>
       <w:r>
         <w:t>35.</w:t>
@@ -20652,6 +20720,7 @@
     <w:p>
       <w:pPr>
         <w:pStyle w:val="Bibliography"/>
+        <w:spacing w:line="240" w:lineRule="auto"/>
       </w:pPr>
       <w:r>
         <w:t>36.</w:t>
@@ -20684,6 +20753,7 @@
     <w:p>
       <w:pPr>
         <w:pStyle w:val="Bibliography"/>
+        <w:spacing w:line="240" w:lineRule="auto"/>
       </w:pPr>
       <w:r>
         <w:t>37.</w:t>
@@ -20723,6 +20793,7 @@
     <w:p>
       <w:pPr>
         <w:pStyle w:val="Bibliography"/>
+        <w:spacing w:line="240" w:lineRule="auto"/>
       </w:pPr>
       <w:r>
         <w:lastRenderedPageBreak/>
@@ -20780,6 +20851,7 @@
     <w:p>
       <w:pPr>
         <w:pStyle w:val="Bibliography"/>
+        <w:spacing w:line="240" w:lineRule="auto"/>
       </w:pPr>
       <w:r>
         <w:t>39.</w:t>
@@ -20827,6 +20899,7 @@
     <w:p>
       <w:pPr>
         <w:pStyle w:val="Bibliography"/>
+        <w:spacing w:line="240" w:lineRule="auto"/>
       </w:pPr>
       <w:r>
         <w:t>40.</w:t>
@@ -20875,6 +20948,7 @@
     <w:p>
       <w:pPr>
         <w:pStyle w:val="Bibliography"/>
+        <w:spacing w:line="240" w:lineRule="auto"/>
       </w:pPr>
       <w:r>
         <w:t>41.</w:t>
@@ -20939,6 +21013,7 @@
     <w:p>
       <w:pPr>
         <w:pStyle w:val="Bibliography"/>
+        <w:spacing w:line="240" w:lineRule="auto"/>
       </w:pPr>
       <w:r>
         <w:t>42.</w:t>
@@ -20981,6 +21056,7 @@
     <w:p>
       <w:pPr>
         <w:pStyle w:val="Bibliography"/>
+        <w:spacing w:line="240" w:lineRule="auto"/>
       </w:pPr>
       <w:r>
         <w:t>43.</w:t>
@@ -21028,6 +21104,7 @@
     <w:p>
       <w:pPr>
         <w:pStyle w:val="Bibliography"/>
+        <w:spacing w:line="240" w:lineRule="auto"/>
       </w:pPr>
       <w:r>
         <w:t>44.</w:t>
@@ -21040,6 +21117,7 @@
     <w:p>
       <w:pPr>
         <w:pStyle w:val="Bibliography"/>
+        <w:spacing w:line="240" w:lineRule="auto"/>
       </w:pPr>
       <w:r>
         <w:t>45.</w:t>
@@ -21069,6 +21147,7 @@
     <w:p>
       <w:pPr>
         <w:pStyle w:val="Bibliography"/>
+        <w:spacing w:line="240" w:lineRule="auto"/>
       </w:pPr>
       <w:r>
         <w:t>46.</w:t>
@@ -21108,6 +21187,7 @@
     <w:p>
       <w:pPr>
         <w:pStyle w:val="Bibliography"/>
+        <w:spacing w:line="240" w:lineRule="auto"/>
       </w:pPr>
       <w:r>
         <w:t>47.</w:t>
@@ -21140,9 +21220,9 @@
     <w:p>
       <w:pPr>
         <w:pStyle w:val="Bibliography"/>
-      </w:pPr>
-      <w:r>
-        <w:lastRenderedPageBreak/>
+        <w:spacing w:line="240" w:lineRule="auto"/>
+      </w:pPr>
+      <w:r>
         <w:t>48.</w:t>
       </w:r>
       <w:r>
@@ -21180,6 +21260,7 @@
     <w:p>
       <w:pPr>
         <w:pStyle w:val="Bibliography"/>
+        <w:spacing w:line="240" w:lineRule="auto"/>
       </w:pPr>
       <w:r>
         <w:t>49.</w:t>
@@ -21246,6 +21327,7 @@
     <w:p>
       <w:pPr>
         <w:pStyle w:val="Bibliography"/>
+        <w:spacing w:line="240" w:lineRule="auto"/>
       </w:pPr>
       <w:r>
         <w:t>50.</w:t>
@@ -21311,6 +21393,7 @@
     <w:p>
       <w:pPr>
         <w:pStyle w:val="Bibliography"/>
+        <w:spacing w:line="240" w:lineRule="auto"/>
       </w:pPr>
       <w:r>
         <w:t>51.</w:t>
@@ -21350,6 +21433,7 @@
     <w:p>
       <w:pPr>
         <w:pStyle w:val="Bibliography"/>
+        <w:spacing w:line="240" w:lineRule="auto"/>
       </w:pPr>
       <w:r>
         <w:t>52.</w:t>
@@ -21382,6 +21466,7 @@
     <w:p>
       <w:pPr>
         <w:pStyle w:val="Bibliography"/>
+        <w:spacing w:line="240" w:lineRule="auto"/>
       </w:pPr>
       <w:r>
         <w:t>53.</w:t>
@@ -21420,6 +21505,7 @@
     <w:p>
       <w:pPr>
         <w:pStyle w:val="Bibliography"/>
+        <w:spacing w:line="240" w:lineRule="auto"/>
       </w:pPr>
       <w:r>
         <w:t>54.</w:t>
@@ -21459,6 +21545,7 @@
     <w:p>
       <w:pPr>
         <w:pStyle w:val="Bibliography"/>
+        <w:spacing w:line="240" w:lineRule="auto"/>
       </w:pPr>
       <w:r>
         <w:t>55.</w:t>
@@ -21499,6 +21586,7 @@
     <w:p>
       <w:pPr>
         <w:pStyle w:val="Bibliography"/>
+        <w:spacing w:line="240" w:lineRule="auto"/>
       </w:pPr>
       <w:r>
         <w:t>56.</w:t>
@@ -21521,6 +21609,7 @@
     <w:p>
       <w:pPr>
         <w:pStyle w:val="Bibliography"/>
+        <w:spacing w:line="240" w:lineRule="auto"/>
       </w:pPr>
       <w:r>
         <w:t>57.</w:t>
@@ -21576,6 +21665,7 @@
     <w:p>
       <w:pPr>
         <w:pStyle w:val="Bibliography"/>
+        <w:spacing w:line="240" w:lineRule="auto"/>
       </w:pPr>
       <w:r>
         <w:t>58.</w:t>
@@ -21631,6 +21721,7 @@
     <w:p>
       <w:pPr>
         <w:pStyle w:val="Bibliography"/>
+        <w:spacing w:line="240" w:lineRule="auto"/>
       </w:pPr>
       <w:r>
         <w:lastRenderedPageBreak/>
@@ -21644,6 +21735,7 @@
     <w:p>
       <w:pPr>
         <w:pStyle w:val="Bibliography"/>
+        <w:spacing w:line="240" w:lineRule="auto"/>
       </w:pPr>
       <w:r>
         <w:t>60.</w:t>
@@ -21692,6 +21784,7 @@
     <w:p>
       <w:pPr>
         <w:pStyle w:val="Bibliography"/>
+        <w:spacing w:line="240" w:lineRule="auto"/>
       </w:pPr>
       <w:r>
         <w:t>61.</w:t>
@@ -21730,6 +21823,7 @@
     <w:p>
       <w:pPr>
         <w:pStyle w:val="Bibliography"/>
+        <w:spacing w:line="240" w:lineRule="auto"/>
       </w:pPr>
       <w:r>
         <w:t>62.</w:t>
@@ -21770,6 +21864,7 @@
     <w:p>
       <w:pPr>
         <w:pStyle w:val="Bibliography"/>
+        <w:spacing w:line="240" w:lineRule="auto"/>
       </w:pPr>
       <w:r>
         <w:t>63.</w:t>
@@ -21817,6 +21912,7 @@
     <w:p>
       <w:pPr>
         <w:pStyle w:val="Bibliography"/>
+        <w:spacing w:line="240" w:lineRule="auto"/>
       </w:pPr>
       <w:r>
         <w:t>64.</w:t>
@@ -21883,6 +21979,7 @@
     <w:p>
       <w:pPr>
         <w:pStyle w:val="Bibliography"/>
+        <w:spacing w:line="240" w:lineRule="auto"/>
       </w:pPr>
       <w:r>
         <w:t>65.</w:t>
@@ -21920,6 +22017,79 @@
       </w:r>
       <w:r>
         <w:t>, 1–13 (2014).</w:t>
+      </w:r>
+    </w:p>
+    <w:p>
+      <w:pPr>
+        <w:pStyle w:val="Bibliography"/>
+        <w:spacing w:line="240" w:lineRule="auto"/>
+      </w:pPr>
+      <w:r>
+        <w:t>66.</w:t>
+      </w:r>
+      <w:r>
+        <w:tab/>
+        <w:t xml:space="preserve">Titus Brown, C. &amp; </w:t>
+      </w:r>
+      <w:proofErr w:type="spellStart"/>
+      <w:r>
+        <w:t>Irber</w:t>
+      </w:r>
+      <w:proofErr w:type="spellEnd"/>
+      <w:r>
+        <w:t xml:space="preserve">, L. </w:t>
+      </w:r>
+      <w:proofErr w:type="spellStart"/>
+      <w:r>
+        <w:t>sourmash</w:t>
+      </w:r>
+      <w:proofErr w:type="spellEnd"/>
+      <w:r>
+        <w:t xml:space="preserve">: a library for </w:t>
+      </w:r>
+      <w:proofErr w:type="spellStart"/>
+      <w:r>
+        <w:t>MinHash</w:t>
+      </w:r>
+      <w:proofErr w:type="spellEnd"/>
+      <w:r>
+        <w:t xml:space="preserve"> sketching of DNA. </w:t>
+      </w:r>
+      <w:r>
+        <w:rPr>
+          <w:i/>
+          <w:iCs/>
+        </w:rPr>
+        <w:t xml:space="preserve">J. Open Source </w:t>
+      </w:r>
+      <w:proofErr w:type="spellStart"/>
+      <w:r>
+        <w:rPr>
+          <w:i/>
+          <w:iCs/>
+        </w:rPr>
+        <w:t>Softw</w:t>
+      </w:r>
+      <w:proofErr w:type="spellEnd"/>
+      <w:r>
+        <w:rPr>
+          <w:i/>
+          <w:iCs/>
+        </w:rPr>
+        <w:t>.</w:t>
+      </w:r>
+      <w:r>
+        <w:t xml:space="preserve"> </w:t>
+      </w:r>
+      <w:r>
+        <w:rPr>
+          <w:b/>
+          <w:bCs/>
+        </w:rPr>
+        <w:t>1</w:t>
+      </w:r>
+      <w:r>
+        <w:t>, 27 (2016).</w:t>
       </w:r>
     </w:p>
     <w:p>

</xml_diff>

<commit_message>
adjust numbers to make room for Ensi's tbl+figs
</commit_message>
<xml_diff>
--- a/reports/2021/2021_A19-1844.docx
+++ b/reports/2021/2021_A19-1844.docx
@@ -2238,21 +2238,7 @@
         <w:rPr>
           <w:color w:val="00000A"/>
         </w:rPr>
-        <w:t xml:space="preserve">(over 50 </w:t>
-      </w:r>
-      <w:proofErr w:type="spellStart"/>
-      <w:r>
-        <w:rPr>
-          <w:color w:val="00000A"/>
-        </w:rPr>
-        <w:t>kbp</w:t>
-      </w:r>
-      <w:proofErr w:type="spellEnd"/>
-      <w:r>
-        <w:rPr>
-          <w:color w:val="00000A"/>
-        </w:rPr>
-        <w:t xml:space="preserve">), shears them into a few segments (10-20kbp) </w:t>
+        <w:t xml:space="preserve">(over 50kbp), shears them into a few segments (10-20kbp) </w:t>
       </w:r>
       <w:r>
         <w:rPr>
@@ -17210,7 +17196,7 @@
         <w:t xml:space="preserve"> in loci analyzed within the female reference genome. No significant association in sex was found using the female reference genome. Two loci located in the male reference genome on Chromosome 5 were significantly associated with sex in delta smelt (Figure </w:t>
       </w:r>
       <w:r>
-        <w:t>11</w:t>
+        <w:t>15</w:t>
       </w:r>
       <w:r>
         <w:t xml:space="preserve">). </w:t>
@@ -17279,7 +17265,13 @@
         <w:t xml:space="preserve"> t</w:t>
       </w:r>
       <w:r>
-        <w:t>he genotypes at these loci were not diagnostic of sex (Table 7)</w:t>
+        <w:t xml:space="preserve">he genotypes at these loci were not diagnostic of sex (Table </w:t>
+      </w:r>
+      <w:r>
+        <w:t>8</w:t>
+      </w:r>
+      <w:r>
+        <w:t>)</w:t>
       </w:r>
       <w:r>
         <w:t>.</w:t>
@@ -17638,19 +17630,19 @@
         <w:t xml:space="preserve">After abundance filtration, there were approximately 118,191,000 male-only k-mers and 494,251,000 female-only k-mers. There was a clear distinction between the distribution of male and female abundances, where males had more high abundance k-mers compared to females (Figure </w:t>
       </w:r>
       <w:r>
-        <w:t>12</w:t>
+        <w:t>16</w:t>
       </w:r>
       <w:r>
         <w:t xml:space="preserve">). Upon filtering k-mers for those found on long contigs (contigs containing 5 k-mers or more) there was a clear increase of male-specific k-mers at half the abundance of the female and male peak on the right (Figure </w:t>
       </w:r>
       <w:r>
-        <w:t>13</w:t>
+        <w:t>17</w:t>
       </w:r>
       <w:r>
         <w:t xml:space="preserve">). We found 44 contigs with k-mer mean abundance in the male sequencing data that had zero abundance in the female sequencing data (Figure </w:t>
       </w:r>
       <w:r>
-        <w:t>14</w:t>
+        <w:t>18</w:t>
       </w:r>
       <w:r>
         <w:t xml:space="preserve">). </w:t>
@@ -17662,7 +17654,7 @@
         <w:t xml:space="preserve">We mapped the putative Y data back to the male reference genome and found the reads mapped to multiple regions within the genome (Table </w:t>
       </w:r>
       <w:r>
-        <w:t>8</w:t>
+        <w:t>9</w:t>
       </w:r>
       <w:r>
         <w:t xml:space="preserve">). </w:t>

</xml_diff>